<commit_message>
edited chap 1 from bp edits
</commit_message>
<xml_diff>
--- a/graduate_research/chap_2_manuscript.docx
+++ b/graduate_research/chap_2_manuscript.docx
@@ -194,7 +194,7 @@
           <w:sz w:val="24"/>
           <w:szCs w:val="24"/>
         </w:rPr>
-        <w:t>National Agriculture Imagery Program</w:t>
+        <w:t>National Agriculture Imagery Program) aerial images</w:t>
       </w:r>
       <w:r>
         <w:rPr>
@@ -203,31 +203,58 @@
           <w:sz w:val="24"/>
           <w:szCs w:val="24"/>
         </w:rPr>
-        <w:t>) aerial images of our study area in</w:t>
-      </w:r>
-      <w:r>
-        <w:rPr>
-          <w:rFonts w:ascii="Arial" w:hAnsi="Arial" w:cs="Arial"/>
-          <w:sz w:val="24"/>
-          <w:szCs w:val="24"/>
-        </w:rPr>
-        <w:t xml:space="preserve"> Cedar Key, FL</w:t>
-      </w:r>
-      <w:r>
-        <w:rPr>
-          <w:rFonts w:ascii="Arial" w:hAnsi="Arial" w:cs="Arial"/>
-          <w:sz w:val="24"/>
-          <w:szCs w:val="24"/>
-        </w:rPr>
-        <w:t xml:space="preserve"> from 1994 to 2019</w:t>
-      </w:r>
-      <w:r>
-        <w:rPr>
-          <w:rFonts w:ascii="Arial" w:hAnsi="Arial" w:cs="Arial"/>
-          <w:sz w:val="24"/>
-          <w:szCs w:val="24"/>
-        </w:rPr>
-        <w:t xml:space="preserve">.  </w:t>
+        <w:t>,</w:t>
+      </w:r>
+      <w:r>
+        <w:rPr>
+          <w:rFonts w:ascii="Arial" w:hAnsi="Arial" w:cs="Arial"/>
+          <w:color w:val="221122"/>
+          <w:sz w:val="24"/>
+          <w:szCs w:val="24"/>
+        </w:rPr>
+        <w:t xml:space="preserve"> </w:t>
+      </w:r>
+      <w:r>
+        <w:rPr>
+          <w:rFonts w:ascii="Arial" w:hAnsi="Arial" w:cs="Arial"/>
+          <w:sz w:val="24"/>
+          <w:szCs w:val="24"/>
+        </w:rPr>
+        <w:t>from 1994 to 2019</w:t>
+      </w:r>
+      <w:r>
+        <w:rPr>
+          <w:rFonts w:ascii="Arial" w:hAnsi="Arial" w:cs="Arial"/>
+          <w:sz w:val="24"/>
+          <w:szCs w:val="24"/>
+        </w:rPr>
+        <w:t xml:space="preserve">, </w:t>
+      </w:r>
+      <w:r>
+        <w:rPr>
+          <w:rFonts w:ascii="Arial" w:hAnsi="Arial" w:cs="Arial"/>
+          <w:color w:val="221122"/>
+          <w:sz w:val="24"/>
+          <w:szCs w:val="24"/>
+        </w:rPr>
+        <w:t xml:space="preserve">of our study area </w:t>
+      </w:r>
+      <w:r>
+        <w:rPr>
+          <w:rFonts w:ascii="Arial" w:hAnsi="Arial" w:cs="Arial"/>
+          <w:color w:val="221122"/>
+          <w:sz w:val="24"/>
+          <w:szCs w:val="24"/>
+        </w:rPr>
+        <w:t>near</w:t>
+      </w:r>
+      <w:r>
+        <w:rPr>
+          <w:rFonts w:ascii="Arial" w:hAnsi="Arial" w:cs="Arial"/>
+          <w:sz w:val="24"/>
+          <w:szCs w:val="24"/>
+        </w:rPr>
+        <w:t xml:space="preserve"> Cedar Key, FL.  </w:t>
       </w:r>
       <w:r>
         <w:rPr>
@@ -505,6 +532,7 @@
     <w:p>
       <w:pPr>
         <w:spacing w:line="360" w:lineRule="auto"/>
+        <w:ind w:firstLine="720"/>
         <w:rPr>
           <w:rFonts w:ascii="Arial" w:hAnsi="Arial" w:cs="Arial"/>
           <w:sz w:val="24"/>
@@ -589,25 +617,7 @@
           <w:sz w:val="24"/>
           <w:szCs w:val="24"/>
         </w:rPr>
-        <w:t>resilience to storm surges including flooding and species diversity implications (</w:t>
-      </w:r>
-      <w:proofErr w:type="spellStart"/>
-      <w:r>
-        <w:rPr>
-          <w:rFonts w:ascii="Arial" w:hAnsi="Arial" w:cs="Arial"/>
-          <w:sz w:val="24"/>
-          <w:szCs w:val="24"/>
-        </w:rPr>
-        <w:t>Desantis</w:t>
-      </w:r>
-      <w:proofErr w:type="spellEnd"/>
-      <w:r>
-        <w:rPr>
-          <w:rFonts w:ascii="Arial" w:hAnsi="Arial" w:cs="Arial"/>
-          <w:sz w:val="24"/>
-          <w:szCs w:val="24"/>
-        </w:rPr>
-        <w:t xml:space="preserve"> et al., 2007). </w:t>
+        <w:t xml:space="preserve">resilience to storm surges including flooding and species diversity implications (Desantis et al., 2007). </w:t>
       </w:r>
       <w:r>
         <w:rPr>
@@ -827,25 +837,7 @@
           <w:sz w:val="24"/>
           <w:szCs w:val="24"/>
         </w:rPr>
-        <w:t>vulnerable to coastal erosion (</w:t>
-      </w:r>
-      <w:proofErr w:type="spellStart"/>
-      <w:r>
-        <w:rPr>
-          <w:rFonts w:ascii="Arial" w:hAnsi="Arial" w:cs="Arial"/>
-          <w:sz w:val="24"/>
-          <w:szCs w:val="24"/>
-        </w:rPr>
-        <w:t>Geselbracht</w:t>
-      </w:r>
-      <w:proofErr w:type="spellEnd"/>
-      <w:r>
-        <w:rPr>
-          <w:rFonts w:ascii="Arial" w:hAnsi="Arial" w:cs="Arial"/>
-          <w:sz w:val="24"/>
-          <w:szCs w:val="24"/>
-        </w:rPr>
-        <w:t xml:space="preserve"> et al., 2011). </w:t>
+        <w:t xml:space="preserve">vulnerable to coastal erosion (Geselbracht et al., 2011). </w:t>
       </w:r>
     </w:p>
     <w:p>
@@ -882,9 +874,12 @@
           <w:szCs w:val="24"/>
         </w:rPr>
         <w:lastRenderedPageBreak/>
-        <w:t>1</w:t>
-      </w:r>
-      <w:r>
+        <w:t>1.2 Reason for effort</w:t>
+      </w:r>
+    </w:p>
+    <w:p>
+      <w:pPr>
+        <w:spacing w:line="360" w:lineRule="auto"/>
         <w:rPr>
           <w:rFonts w:ascii="Arial" w:hAnsi="Arial" w:cs="Arial"/>
           <w:b/>
@@ -894,21 +889,6 @@
           <w:sz w:val="24"/>
           <w:szCs w:val="24"/>
         </w:rPr>
-        <w:t>.2 Reason for effort</w:t>
-      </w:r>
-    </w:p>
-    <w:p>
-      <w:pPr>
-        <w:spacing w:line="360" w:lineRule="auto"/>
-        <w:rPr>
-          <w:rFonts w:ascii="Arial" w:hAnsi="Arial" w:cs="Arial"/>
-          <w:b/>
-          <w:bCs/>
-          <w:i/>
-          <w:iCs/>
-          <w:sz w:val="24"/>
-          <w:szCs w:val="24"/>
-        </w:rPr>
       </w:pPr>
     </w:p>
     <w:p>
@@ -925,23 +905,6 @@
           <w:sz w:val="24"/>
           <w:szCs w:val="24"/>
         </w:rPr>
-        <w:t>Derrick Key-</w:t>
-      </w:r>
-    </w:p>
-    <w:p>
-      <w:pPr>
-        <w:rPr>
-          <w:rFonts w:ascii="Arial" w:hAnsi="Arial" w:cs="Arial"/>
-          <w:sz w:val="24"/>
-          <w:szCs w:val="24"/>
-        </w:rPr>
-      </w:pPr>
-      <w:r>
-        <w:rPr>
-          <w:rFonts w:ascii="Arial" w:hAnsi="Arial" w:cs="Arial"/>
-          <w:sz w:val="24"/>
-          <w:szCs w:val="24"/>
-        </w:rPr>
         <w:t>I</w:t>
       </w:r>
       <w:r>
@@ -966,7 +929,7 @@
           <w:sz w:val="24"/>
           <w:szCs w:val="24"/>
         </w:rPr>
-        <w:t>he US Army Corps of Engineers constructed the spoil islands as part of the cross Florida barge canal project</w:t>
+        <w:t>he US Army Corps of Engineers constructed spoil islands as part of the cross Florida barge canal project</w:t>
       </w:r>
       <w:r>
         <w:rPr>
@@ -1022,7 +985,23 @@
           <w:sz w:val="24"/>
           <w:szCs w:val="24"/>
         </w:rPr>
-        <w:t xml:space="preserve"> (Vitale, 2019). An example of habitat analysis </w:t>
+        <w:t xml:space="preserve"> (</w:t>
+      </w:r>
+      <w:r>
+        <w:rPr>
+          <w:rFonts w:ascii="Arial" w:hAnsi="Arial" w:cs="Arial"/>
+          <w:sz w:val="24"/>
+          <w:szCs w:val="24"/>
+        </w:rPr>
+        <w:t>Fredrick et al.</w:t>
+      </w:r>
+      <w:r>
+        <w:rPr>
+          <w:rFonts w:ascii="Arial" w:hAnsi="Arial" w:cs="Arial"/>
+          <w:sz w:val="24"/>
+          <w:szCs w:val="24"/>
+        </w:rPr>
+        <w:t xml:space="preserve">, 2019). An example of habitat analysis </w:t>
       </w:r>
       <w:proofErr w:type="gramStart"/>
       <w:r>
@@ -1040,25 +1019,7 @@
           <w:sz w:val="24"/>
           <w:szCs w:val="24"/>
         </w:rPr>
-        <w:t xml:space="preserve"> by Vitale (2019) and investigated how some of these spoil islands were and </w:t>
-      </w:r>
-      <w:proofErr w:type="spellStart"/>
-      <w:r>
-        <w:rPr>
-          <w:rFonts w:ascii="Arial" w:hAnsi="Arial" w:cs="Arial"/>
-          <w:sz w:val="24"/>
-          <w:szCs w:val="24"/>
-        </w:rPr>
-        <w:t>and</w:t>
-      </w:r>
-      <w:proofErr w:type="spellEnd"/>
-      <w:r>
-        <w:rPr>
-          <w:rFonts w:ascii="Arial" w:hAnsi="Arial" w:cs="Arial"/>
-          <w:sz w:val="24"/>
-          <w:szCs w:val="24"/>
-        </w:rPr>
-        <w:t xml:space="preserve"> are severely eroded or currently inundated, thus reducing habitat for animals. Derrick Key is an example of a spoil island that was clearly visible in aerial photographs in 1982 and now the island </w:t>
+        <w:t xml:space="preserve"> by Vitale (2019) and investigated how some of these spoil islands were and and are severely eroded or currently inundated, thus reducing habitat for animals. Derrick Key is an example of a spoil island that was clearly visible in aerial photographs in 1982 and now the island </w:t>
       </w:r>
       <w:proofErr w:type="gramStart"/>
       <w:r>
@@ -1348,8 +1309,121 @@
           <w:sz w:val="24"/>
           <w:szCs w:val="24"/>
         </w:rPr>
+        <w:t xml:space="preserve">. The selected shoreline is a small </w:t>
+      </w:r>
+      <w:r>
+        <w:rPr>
+          <w:rFonts w:ascii="Arial" w:hAnsi="Arial" w:cs="Arial"/>
+          <w:sz w:val="24"/>
+          <w:szCs w:val="24"/>
+        </w:rPr>
+        <w:t xml:space="preserve">barrier </w:t>
+      </w:r>
+      <w:r>
+        <w:rPr>
+          <w:rFonts w:ascii="Arial" w:hAnsi="Arial" w:cs="Arial"/>
+          <w:sz w:val="24"/>
+          <w:szCs w:val="24"/>
+        </w:rPr>
+        <w:t>island</w:t>
+      </w:r>
+      <w:r>
+        <w:rPr>
+          <w:rFonts w:ascii="Arial" w:hAnsi="Arial" w:cs="Arial"/>
+          <w:sz w:val="24"/>
+          <w:szCs w:val="24"/>
+        </w:rPr>
         <w:t xml:space="preserve"> </w:t>
       </w:r>
+      <w:r>
+        <w:rPr>
+          <w:rFonts w:ascii="Arial" w:hAnsi="Arial" w:cs="Arial"/>
+          <w:sz w:val="24"/>
+          <w:szCs w:val="24"/>
+        </w:rPr>
+        <w:t>called</w:t>
+      </w:r>
+      <w:r>
+        <w:rPr>
+          <w:rFonts w:ascii="Arial" w:hAnsi="Arial" w:cs="Arial"/>
+          <w:sz w:val="24"/>
+          <w:szCs w:val="24"/>
+        </w:rPr>
+        <w:t xml:space="preserve"> </w:t>
+      </w:r>
+      <w:r>
+        <w:rPr>
+          <w:rFonts w:ascii="Arial" w:hAnsi="Arial" w:cs="Arial"/>
+          <w:sz w:val="24"/>
+          <w:szCs w:val="24"/>
+        </w:rPr>
+        <w:t>Deer Island. Deer island is a private</w:t>
+      </w:r>
+      <w:r>
+        <w:rPr>
+          <w:rFonts w:ascii="Arial" w:hAnsi="Arial" w:cs="Arial"/>
+          <w:sz w:val="24"/>
+          <w:szCs w:val="24"/>
+        </w:rPr>
+        <w:t xml:space="preserve">ly owned </w:t>
+      </w:r>
+      <w:r>
+        <w:rPr>
+          <w:rFonts w:ascii="Arial" w:hAnsi="Arial" w:cs="Arial"/>
+          <w:sz w:val="24"/>
+          <w:szCs w:val="24"/>
+        </w:rPr>
+        <w:t>uninhabited island approximately 8 miles north of the main villages of Cedar Key, Florida.</w:t>
+      </w:r>
+      <w:r>
+        <w:rPr>
+          <w:rFonts w:ascii="Arial" w:hAnsi="Arial" w:cs="Arial"/>
+          <w:sz w:val="24"/>
+          <w:szCs w:val="24"/>
+        </w:rPr>
+        <w:t xml:space="preserve"> Historically</w:t>
+      </w:r>
+      <w:r>
+        <w:rPr>
+          <w:rFonts w:ascii="Arial" w:hAnsi="Arial" w:cs="Arial"/>
+          <w:sz w:val="24"/>
+          <w:szCs w:val="24"/>
+        </w:rPr>
+        <w:t>,</w:t>
+      </w:r>
+      <w:r>
+        <w:rPr>
+          <w:rFonts w:ascii="Arial" w:hAnsi="Arial" w:cs="Arial"/>
+          <w:sz w:val="24"/>
+          <w:szCs w:val="24"/>
+        </w:rPr>
+        <w:t xml:space="preserve"> </w:t>
+      </w:r>
+      <w:r>
+        <w:rPr>
+          <w:rFonts w:ascii="Arial" w:hAnsi="Arial" w:cs="Arial"/>
+          <w:sz w:val="24"/>
+          <w:szCs w:val="24"/>
+        </w:rPr>
+        <w:t>Native Americans intermittently inhabited Deer Island</w:t>
+      </w:r>
+      <w:r>
+        <w:rPr>
+          <w:rFonts w:ascii="Arial" w:hAnsi="Arial" w:cs="Arial"/>
+          <w:sz w:val="24"/>
+          <w:szCs w:val="24"/>
+        </w:rPr>
+        <w:t xml:space="preserve"> for thousands </w:t>
+      </w:r>
+      <w:r>
+        <w:rPr>
+          <w:rFonts w:ascii="Arial" w:hAnsi="Arial" w:cs="Arial"/>
+          <w:sz w:val="24"/>
+          <w:szCs w:val="24"/>
+        </w:rPr>
+        <w:lastRenderedPageBreak/>
+        <w:t xml:space="preserve">of years. Early Florida settlers </w:t>
+      </w:r>
       <w:proofErr w:type="gramStart"/>
       <w:r>
         <w:rPr>
@@ -1357,15 +1431,7 @@
           <w:sz w:val="24"/>
           <w:szCs w:val="24"/>
         </w:rPr>
-        <w:t xml:space="preserve">off </w:t>
-      </w:r>
-      <w:r>
-        <w:rPr>
-          <w:rFonts w:ascii="Arial" w:hAnsi="Arial" w:cs="Arial"/>
-          <w:sz w:val="24"/>
-          <w:szCs w:val="24"/>
-        </w:rPr>
-        <w:t>of</w:t>
+        <w:t>were reported</w:t>
       </w:r>
       <w:proofErr w:type="gramEnd"/>
       <w:r>
@@ -1374,6 +1440,14 @@
           <w:sz w:val="24"/>
           <w:szCs w:val="24"/>
         </w:rPr>
+        <w:t xml:space="preserve"> to live and camp on the island as well. The 1800 Florida census registered only 4 people to have identified this island as their home.  There is a cabin near the south of the island depicted on a 1951 USGS Cedar Key Quadrangle map (USGS, 1955).</w:t>
+      </w:r>
+      <w:r>
+        <w:rPr>
+          <w:rFonts w:ascii="Arial" w:hAnsi="Arial" w:cs="Arial"/>
+          <w:sz w:val="24"/>
+          <w:szCs w:val="24"/>
+        </w:rPr>
         <w:t xml:space="preserve"> </w:t>
       </w:r>
       <w:r>
@@ -1382,155 +1456,6 @@
           <w:sz w:val="24"/>
           <w:szCs w:val="24"/>
         </w:rPr>
-        <w:t>Cedar Key</w:t>
-      </w:r>
-      <w:r>
-        <w:rPr>
-          <w:rFonts w:ascii="Arial" w:hAnsi="Arial" w:cs="Arial"/>
-          <w:sz w:val="24"/>
-          <w:szCs w:val="24"/>
-        </w:rPr>
-        <w:t>. The selected shoreline is</w:t>
-      </w:r>
-      <w:r>
-        <w:rPr>
-          <w:rFonts w:ascii="Arial" w:hAnsi="Arial" w:cs="Arial"/>
-          <w:sz w:val="24"/>
-          <w:szCs w:val="24"/>
-        </w:rPr>
-        <w:t xml:space="preserve"> on</w:t>
-      </w:r>
-      <w:r>
-        <w:rPr>
-          <w:rFonts w:ascii="Arial" w:hAnsi="Arial" w:cs="Arial"/>
-          <w:sz w:val="24"/>
-          <w:szCs w:val="24"/>
-        </w:rPr>
-        <w:t xml:space="preserve"> a small </w:t>
-      </w:r>
-      <w:r>
-        <w:rPr>
-          <w:rFonts w:ascii="Arial" w:hAnsi="Arial" w:cs="Arial"/>
-          <w:sz w:val="24"/>
-          <w:szCs w:val="24"/>
-        </w:rPr>
-        <w:t xml:space="preserve">barrier </w:t>
-      </w:r>
-      <w:r>
-        <w:rPr>
-          <w:rFonts w:ascii="Arial" w:hAnsi="Arial" w:cs="Arial"/>
-          <w:sz w:val="24"/>
-          <w:szCs w:val="24"/>
-        </w:rPr>
-        <w:t>island</w:t>
-      </w:r>
-      <w:r>
-        <w:rPr>
-          <w:rFonts w:ascii="Arial" w:hAnsi="Arial" w:cs="Arial"/>
-          <w:sz w:val="24"/>
-          <w:szCs w:val="24"/>
-        </w:rPr>
-        <w:t xml:space="preserve"> </w:t>
-      </w:r>
-      <w:r>
-        <w:rPr>
-          <w:rFonts w:ascii="Arial" w:hAnsi="Arial" w:cs="Arial"/>
-          <w:sz w:val="24"/>
-          <w:szCs w:val="24"/>
-        </w:rPr>
-        <w:t>called</w:t>
-      </w:r>
-      <w:r>
-        <w:rPr>
-          <w:rFonts w:ascii="Arial" w:hAnsi="Arial" w:cs="Arial"/>
-          <w:sz w:val="24"/>
-          <w:szCs w:val="24"/>
-        </w:rPr>
-        <w:t xml:space="preserve"> </w:t>
-      </w:r>
-      <w:r>
-        <w:rPr>
-          <w:rFonts w:ascii="Arial" w:hAnsi="Arial" w:cs="Arial"/>
-          <w:sz w:val="24"/>
-          <w:szCs w:val="24"/>
-        </w:rPr>
-        <w:t xml:space="preserve">Deer Island. Deer island is a private uninhabited island approximately 8 miles north of the main villages of Cedar </w:t>
-      </w:r>
-      <w:r>
-        <w:rPr>
-          <w:rFonts w:ascii="Arial" w:hAnsi="Arial" w:cs="Arial"/>
-          <w:sz w:val="24"/>
-          <w:szCs w:val="24"/>
-        </w:rPr>
-        <w:lastRenderedPageBreak/>
-        <w:t>Key, Florida.</w:t>
-      </w:r>
-      <w:r>
-        <w:rPr>
-          <w:rFonts w:ascii="Arial" w:hAnsi="Arial" w:cs="Arial"/>
-          <w:sz w:val="24"/>
-          <w:szCs w:val="24"/>
-        </w:rPr>
-        <w:t xml:space="preserve"> </w:t>
-      </w:r>
-      <w:r>
-        <w:rPr>
-          <w:rFonts w:ascii="Arial" w:hAnsi="Arial" w:cs="Arial"/>
-          <w:sz w:val="24"/>
-          <w:szCs w:val="24"/>
-        </w:rPr>
-        <w:t xml:space="preserve">Historically </w:t>
-      </w:r>
-      <w:proofErr w:type="gramStart"/>
-      <w:r>
-        <w:rPr>
-          <w:rFonts w:ascii="Arial" w:hAnsi="Arial" w:cs="Arial"/>
-          <w:sz w:val="24"/>
-          <w:szCs w:val="24"/>
-        </w:rPr>
-        <w:t>Deer Island was intermittently inhabited by Native Americans</w:t>
-      </w:r>
-      <w:proofErr w:type="gramEnd"/>
-      <w:r>
-        <w:rPr>
-          <w:rFonts w:ascii="Arial" w:hAnsi="Arial" w:cs="Arial"/>
-          <w:sz w:val="24"/>
-          <w:szCs w:val="24"/>
-        </w:rPr>
-        <w:t xml:space="preserve"> for thousands of years. Early Florida settlers </w:t>
-      </w:r>
-      <w:proofErr w:type="gramStart"/>
-      <w:r>
-        <w:rPr>
-          <w:rFonts w:ascii="Arial" w:hAnsi="Arial" w:cs="Arial"/>
-          <w:sz w:val="24"/>
-          <w:szCs w:val="24"/>
-        </w:rPr>
-        <w:t>were reported</w:t>
-      </w:r>
-      <w:proofErr w:type="gramEnd"/>
-      <w:r>
-        <w:rPr>
-          <w:rFonts w:ascii="Arial" w:hAnsi="Arial" w:cs="Arial"/>
-          <w:sz w:val="24"/>
-          <w:szCs w:val="24"/>
-        </w:rPr>
-        <w:t xml:space="preserve"> to live and camp on the island as well. The 1800 Florida census registered only 4 people to have identified this island as their home.  There is a cabin near the south of the island depicted on a 1951 USGS Cedar Key Quadrangle map (USGS, 1955).</w:t>
-      </w:r>
-      <w:r>
-        <w:rPr>
-          <w:rFonts w:ascii="Arial" w:hAnsi="Arial" w:cs="Arial"/>
-          <w:sz w:val="24"/>
-          <w:szCs w:val="24"/>
-        </w:rPr>
-        <w:t xml:space="preserve"> </w:t>
-      </w:r>
-      <w:r>
-        <w:rPr>
-          <w:rFonts w:ascii="Arial" w:hAnsi="Arial" w:cs="Arial"/>
-          <w:sz w:val="24"/>
-          <w:szCs w:val="24"/>
-        </w:rPr>
         <w:t xml:space="preserve">This island is specifically located in the Big Bend Aquatic Seagrass Preserve and connects with the </w:t>
       </w:r>
       <w:r>
@@ -1579,15 +1504,7 @@
           <w:sz w:val="24"/>
           <w:szCs w:val="24"/>
         </w:rPr>
-        <w:t xml:space="preserve"> </w:t>
-      </w:r>
-      <w:r>
-        <w:rPr>
-          <w:rFonts w:ascii="Arial" w:hAnsi="Arial" w:cs="Arial"/>
-          <w:sz w:val="24"/>
-          <w:szCs w:val="24"/>
-        </w:rPr>
-        <w:t>Deer Island is approximately 90 acres of total area and consists of 25 upland acres and 20 wetland acres</w:t>
+        <w:t xml:space="preserve"> Deer Island is approximately 90 acres of total area and consists of 25 upland acres and 20 wetland acres</w:t>
       </w:r>
       <w:r>
         <w:rPr>
@@ -1603,31 +1520,15 @@
           <w:sz w:val="24"/>
           <w:szCs w:val="24"/>
         </w:rPr>
-        <w:t xml:space="preserve">. The island is densely forested with large pines, cedars, palms, oaks, palmettos and </w:t>
-      </w:r>
-      <w:r>
-        <w:rPr>
-          <w:rFonts w:ascii="Arial" w:hAnsi="Arial" w:cs="Arial"/>
-          <w:sz w:val="24"/>
-          <w:szCs w:val="24"/>
-        </w:rPr>
-        <w:t>many more plant species</w:t>
-      </w:r>
-      <w:r>
-        <w:rPr>
-          <w:rFonts w:ascii="Arial" w:hAnsi="Arial" w:cs="Arial"/>
-          <w:sz w:val="24"/>
-          <w:szCs w:val="24"/>
-        </w:rPr>
-        <w:t xml:space="preserve"> </w:t>
-      </w:r>
-      <w:r>
-        <w:rPr>
-          <w:rFonts w:ascii="Arial" w:hAnsi="Arial" w:cs="Arial"/>
-          <w:sz w:val="24"/>
-          <w:szCs w:val="24"/>
-        </w:rPr>
-        <w:t>(</w:t>
+        <w:t>. The island is densely forested with large pines, cedars, palms, oaks, palmettos and many more plant species</w:t>
+      </w:r>
+      <w:r>
+        <w:rPr>
+          <w:rFonts w:ascii="Arial" w:hAnsi="Arial" w:cs="Arial"/>
+          <w:sz w:val="24"/>
+          <w:szCs w:val="24"/>
+        </w:rPr>
+        <w:t xml:space="preserve"> (</w:t>
       </w:r>
       <w:hyperlink r:id="rId7" w:history="1">
         <w:r>
@@ -1863,7 +1764,6 @@
           <w:sz w:val="24"/>
           <w:szCs w:val="24"/>
         </w:rPr>
-        <w:lastRenderedPageBreak/>
         <w:t xml:space="preserve">Figure- </w:t>
       </w:r>
       <w:r>
@@ -2117,8 +2017,76 @@
           <w:sz w:val="24"/>
           <w:szCs w:val="24"/>
         </w:rPr>
-        <w:t>Earth Pro satellite imagery</w:t>
-      </w:r>
+        <w:t xml:space="preserve">Selecting cloud-free imagery of a specific location can be time consuming. </w:t>
+      </w:r>
+      <w:r>
+        <w:rPr>
+          <w:rFonts w:ascii="Arial" w:hAnsi="Arial" w:cs="Arial"/>
+          <w:sz w:val="24"/>
+          <w:szCs w:val="24"/>
+        </w:rPr>
+        <w:t xml:space="preserve">Since our study location </w:t>
+      </w:r>
+      <w:proofErr w:type="gramStart"/>
+      <w:r>
+        <w:rPr>
+          <w:rFonts w:ascii="Arial" w:hAnsi="Arial" w:cs="Arial"/>
+          <w:sz w:val="24"/>
+          <w:szCs w:val="24"/>
+        </w:rPr>
+        <w:t>is not populated</w:t>
+      </w:r>
+      <w:proofErr w:type="gramEnd"/>
+      <w:r>
+        <w:rPr>
+          <w:rFonts w:ascii="Arial" w:hAnsi="Arial" w:cs="Arial"/>
+          <w:sz w:val="24"/>
+          <w:szCs w:val="24"/>
+        </w:rPr>
+        <w:t xml:space="preserve"> nor contains any historic landmarks, there are not </w:t>
+      </w:r>
+      <w:r>
+        <w:rPr>
+          <w:rFonts w:ascii="Arial" w:hAnsi="Arial" w:cs="Arial"/>
+          <w:sz w:val="24"/>
+          <w:szCs w:val="24"/>
+        </w:rPr>
+        <w:t>frequent</w:t>
+      </w:r>
+      <w:r>
+        <w:rPr>
+          <w:rFonts w:ascii="Arial" w:hAnsi="Arial" w:cs="Arial"/>
+          <w:sz w:val="24"/>
+          <w:szCs w:val="24"/>
+        </w:rPr>
+        <w:t xml:space="preserve"> </w:t>
+      </w:r>
+      <w:r>
+        <w:rPr>
+          <w:rFonts w:ascii="Arial" w:hAnsi="Arial" w:cs="Arial"/>
+          <w:sz w:val="24"/>
+          <w:szCs w:val="24"/>
+        </w:rPr>
+        <w:t xml:space="preserve">aerial or satellite </w:t>
+      </w:r>
+      <w:r>
+        <w:rPr>
+          <w:rFonts w:ascii="Arial" w:hAnsi="Arial" w:cs="Arial"/>
+          <w:sz w:val="24"/>
+          <w:szCs w:val="24"/>
+        </w:rPr>
+        <w:t xml:space="preserve">passes of this area. </w:t>
+      </w:r>
+    </w:p>
+    <w:p>
+      <w:pPr>
+        <w:spacing w:line="360" w:lineRule="auto"/>
+        <w:rPr>
+          <w:rFonts w:ascii="Arial" w:hAnsi="Arial" w:cs="Arial"/>
+          <w:sz w:val="24"/>
+          <w:szCs w:val="24"/>
+        </w:rPr>
+      </w:pPr>
     </w:p>
     <w:tbl>
       <w:tblPr>
@@ -2128,8 +2096,8 @@
         <w:tblLook w:val="04A0" w:firstRow="1" w:lastRow="0" w:firstColumn="1" w:lastColumn="0" w:noHBand="0" w:noVBand="1"/>
       </w:tblPr>
       <w:tblGrid>
-        <w:gridCol w:w="1255"/>
-        <w:gridCol w:w="1170"/>
+        <w:gridCol w:w="895"/>
+        <w:gridCol w:w="1530"/>
         <w:gridCol w:w="2520"/>
         <w:gridCol w:w="4860"/>
       </w:tblGrid>
@@ -2139,7 +2107,7 @@
         </w:trPr>
         <w:tc>
           <w:tcPr>
-            <w:tcW w:w="1255" w:type="dxa"/>
+            <w:tcW w:w="895" w:type="dxa"/>
           </w:tcPr>
           <w:p>
             <w:pPr>
@@ -2162,7 +2130,7 @@
         </w:tc>
         <w:tc>
           <w:tcPr>
-            <w:tcW w:w="1170" w:type="dxa"/>
+            <w:tcW w:w="1530" w:type="dxa"/>
           </w:tcPr>
           <w:p>
             <w:pPr>
@@ -2187,25 +2155,7 @@
                 <w:sz w:val="16"/>
                 <w:szCs w:val="16"/>
               </w:rPr>
-              <w:t xml:space="preserve"> (</w:t>
-            </w:r>
-            <w:proofErr w:type="spellStart"/>
-            <w:r>
-              <w:rPr>
-                <w:rFonts w:ascii="Arial" w:hAnsi="Arial" w:cs="Arial"/>
-                <w:sz w:val="16"/>
-                <w:szCs w:val="16"/>
-              </w:rPr>
-              <w:t>cfs</w:t>
-            </w:r>
-            <w:proofErr w:type="spellEnd"/>
-            <w:r>
-              <w:rPr>
-                <w:rFonts w:ascii="Arial" w:hAnsi="Arial" w:cs="Arial"/>
-                <w:sz w:val="16"/>
-                <w:szCs w:val="16"/>
-              </w:rPr>
-              <w:t>)</w:t>
+              <w:t xml:space="preserve"> (cfs)</w:t>
             </w:r>
           </w:p>
         </w:tc>
@@ -2262,7 +2212,7 @@
         </w:trPr>
         <w:tc>
           <w:tcPr>
-            <w:tcW w:w="1255" w:type="dxa"/>
+            <w:tcW w:w="895" w:type="dxa"/>
           </w:tcPr>
           <w:p>
             <w:pPr>
@@ -2305,7 +2255,7 @@
         </w:tc>
         <w:tc>
           <w:tcPr>
-            <w:tcW w:w="1170" w:type="dxa"/>
+            <w:tcW w:w="1530" w:type="dxa"/>
           </w:tcPr>
           <w:p>
             <w:pPr>
@@ -3144,7 +3094,7 @@
         </w:trPr>
         <w:tc>
           <w:tcPr>
-            <w:tcW w:w="1255" w:type="dxa"/>
+            <w:tcW w:w="895" w:type="dxa"/>
           </w:tcPr>
           <w:p>
             <w:pPr>
@@ -3178,7 +3128,7 @@
         </w:tc>
         <w:tc>
           <w:tcPr>
-            <w:tcW w:w="1170" w:type="dxa"/>
+            <w:tcW w:w="1530" w:type="dxa"/>
           </w:tcPr>
           <w:p>
             <w:pPr>
@@ -3590,24 +3540,7 @@
                 <w:szCs w:val="16"/>
               </w:rPr>
               <w:tab/>
-            </w:r>
-            <w:proofErr w:type="spellStart"/>
-            <w:r>
-              <w:rPr>
-                <w:rFonts w:ascii="Arial" w:hAnsi="Arial" w:cs="Arial"/>
-                <w:sz w:val="16"/>
-                <w:szCs w:val="16"/>
-              </w:rPr>
-              <w:t>DVx.x</w:t>
-            </w:r>
-            <w:proofErr w:type="spellEnd"/>
-            <w:r>
-              <w:rPr>
-                <w:rFonts w:ascii="Arial" w:hAnsi="Arial" w:cs="Arial"/>
-                <w:sz w:val="16"/>
-                <w:szCs w:val="16"/>
-              </w:rPr>
-              <w:t xml:space="preserve"> xx/xx0Vx.x xx/</w:t>
+              <w:t>DVx.x xx/xx0Vx.x xx/</w:t>
             </w:r>
             <w:proofErr w:type="gramStart"/>
             <w:r>
@@ -4068,7 +4001,7 @@
         </w:trPr>
         <w:tc>
           <w:tcPr>
-            <w:tcW w:w="1255" w:type="dxa"/>
+            <w:tcW w:w="895" w:type="dxa"/>
           </w:tcPr>
           <w:p>
             <w:pPr>
@@ -4091,7 +4024,7 @@
         </w:tc>
         <w:tc>
           <w:tcPr>
-            <w:tcW w:w="1170" w:type="dxa"/>
+            <w:tcW w:w="1530" w:type="dxa"/>
           </w:tcPr>
           <w:p>
             <w:pPr>
@@ -4597,7 +4530,7 @@
         </w:trPr>
         <w:tc>
           <w:tcPr>
-            <w:tcW w:w="1255" w:type="dxa"/>
+            <w:tcW w:w="895" w:type="dxa"/>
           </w:tcPr>
           <w:p>
             <w:pPr>
@@ -4621,7 +4554,7 @@
         </w:tc>
         <w:tc>
           <w:tcPr>
-            <w:tcW w:w="1170" w:type="dxa"/>
+            <w:tcW w:w="1530" w:type="dxa"/>
           </w:tcPr>
           <w:p>
             <w:pPr>
@@ -5117,7 +5050,7 @@
         </w:trPr>
         <w:tc>
           <w:tcPr>
-            <w:tcW w:w="1255" w:type="dxa"/>
+            <w:tcW w:w="895" w:type="dxa"/>
           </w:tcPr>
           <w:p>
             <w:pPr>
@@ -5140,7 +5073,7 @@
         </w:tc>
         <w:tc>
           <w:tcPr>
-            <w:tcW w:w="1170" w:type="dxa"/>
+            <w:tcW w:w="1530" w:type="dxa"/>
           </w:tcPr>
           <w:p>
             <w:pPr>
@@ -5626,7 +5559,7 @@
         </w:trPr>
         <w:tc>
           <w:tcPr>
-            <w:tcW w:w="1255" w:type="dxa"/>
+            <w:tcW w:w="895" w:type="dxa"/>
           </w:tcPr>
           <w:p>
             <w:pPr>
@@ -5649,7 +5582,7 @@
         </w:tc>
         <w:tc>
           <w:tcPr>
-            <w:tcW w:w="1170" w:type="dxa"/>
+            <w:tcW w:w="1530" w:type="dxa"/>
           </w:tcPr>
           <w:p>
             <w:pPr>
@@ -6143,7 +6076,7 @@
         </w:trPr>
         <w:tc>
           <w:tcPr>
-            <w:tcW w:w="1255" w:type="dxa"/>
+            <w:tcW w:w="895" w:type="dxa"/>
           </w:tcPr>
           <w:p>
             <w:pPr>
@@ -6167,7 +6100,7 @@
         </w:tc>
         <w:tc>
           <w:tcPr>
-            <w:tcW w:w="1170" w:type="dxa"/>
+            <w:tcW w:w="1530" w:type="dxa"/>
           </w:tcPr>
           <w:p>
             <w:pPr>
@@ -6661,7 +6594,7 @@
         </w:trPr>
         <w:tc>
           <w:tcPr>
-            <w:tcW w:w="1255" w:type="dxa"/>
+            <w:tcW w:w="895" w:type="dxa"/>
           </w:tcPr>
           <w:p>
             <w:pPr>
@@ -6684,7 +6617,7 @@
         </w:tc>
         <w:tc>
           <w:tcPr>
-            <w:tcW w:w="1170" w:type="dxa"/>
+            <w:tcW w:w="1530" w:type="dxa"/>
           </w:tcPr>
           <w:p>
             <w:pPr>
@@ -7236,16 +7169,6 @@
         </w:rPr>
         <w:t>wunderground.com/history/daily/us/fl/gainesville/KGNV/date/2012-1-8</w:t>
       </w:r>
-    </w:p>
-    <w:p>
-      <w:pPr>
-        <w:spacing w:line="360" w:lineRule="auto"/>
-        <w:rPr>
-          <w:rFonts w:ascii="Arial" w:hAnsi="Arial" w:cs="Arial"/>
-          <w:sz w:val="24"/>
-          <w:szCs w:val="24"/>
-        </w:rPr>
-      </w:pPr>
     </w:p>
     <w:tbl>
       <w:tblPr>
@@ -7494,7 +7417,6 @@
                 <w:sz w:val="16"/>
                 <w:szCs w:val="16"/>
               </w:rPr>
-              <w:lastRenderedPageBreak/>
               <w:t>Near Infrared 800–900</w:t>
             </w:r>
           </w:p>
@@ -7608,474 +7530,6 @@
     </w:p>
     <w:p>
       <w:pPr>
-        <w:pStyle w:val="usdaparagraphtext"/>
-        <w:shd w:val="clear" w:color="auto" w:fill="FFFFFF"/>
-        <w:spacing w:before="0" w:beforeAutospacing="0" w:after="300" w:afterAutospacing="0"/>
-        <w:rPr>
-          <w:rFonts w:ascii="Helvetica" w:hAnsi="Helvetica" w:cs="Helvetica"/>
-          <w:color w:val="221122"/>
-        </w:rPr>
-      </w:pPr>
-      <w:r>
-        <w:rPr>
-          <w:rFonts w:ascii="Helvetica" w:hAnsi="Helvetica" w:cs="Helvetica"/>
-          <w:color w:val="221122"/>
-        </w:rPr>
-        <w:t>The National Agriculture Imagery Program (NAIP) acquires aerial imagery during the agricultural growing seasons in the continental U.S. A primary goal of the NAIP program is to make digital ortho photography available to governmental agencies and the public within a year of acquisition. </w:t>
-      </w:r>
-    </w:p>
-    <w:p>
-      <w:pPr>
-        <w:pStyle w:val="usdaparagraphtext"/>
-        <w:shd w:val="clear" w:color="auto" w:fill="FFFFFF"/>
-        <w:spacing w:before="0" w:beforeAutospacing="0" w:after="300" w:afterAutospacing="0"/>
-        <w:rPr>
-          <w:rFonts w:ascii="Helvetica" w:hAnsi="Helvetica" w:cs="Helvetica"/>
-          <w:color w:val="221122"/>
-        </w:rPr>
-      </w:pPr>
-      <w:r>
-        <w:rPr>
-          <w:rFonts w:ascii="Helvetica" w:hAnsi="Helvetica" w:cs="Helvetica"/>
-          <w:color w:val="221122"/>
-        </w:rPr>
-        <w:t xml:space="preserve">NAIP </w:t>
-      </w:r>
-      <w:proofErr w:type="gramStart"/>
-      <w:r>
-        <w:rPr>
-          <w:rFonts w:ascii="Helvetica" w:hAnsi="Helvetica" w:cs="Helvetica"/>
-          <w:color w:val="221122"/>
-        </w:rPr>
-        <w:t>is administered</w:t>
-      </w:r>
-      <w:proofErr w:type="gramEnd"/>
-      <w:r>
-        <w:rPr>
-          <w:rFonts w:ascii="Helvetica" w:hAnsi="Helvetica" w:cs="Helvetica"/>
-          <w:color w:val="221122"/>
-        </w:rPr>
-        <w:t xml:space="preserve"> by the USDA's Farm Service Agency (FSA) through the Aerial Photography Field Office in Salt Lake City. This "leaf-on" imagery is used as a base layer for GIS programs in FSA's County Service </w:t>
-      </w:r>
-      <w:proofErr w:type="gramStart"/>
-      <w:r>
-        <w:rPr>
-          <w:rFonts w:ascii="Helvetica" w:hAnsi="Helvetica" w:cs="Helvetica"/>
-          <w:color w:val="221122"/>
-        </w:rPr>
-        <w:t>Centers, and</w:t>
-      </w:r>
-      <w:proofErr w:type="gramEnd"/>
-      <w:r>
-        <w:rPr>
-          <w:rFonts w:ascii="Helvetica" w:hAnsi="Helvetica" w:cs="Helvetica"/>
-          <w:color w:val="221122"/>
-        </w:rPr>
-        <w:t xml:space="preserve"> is used to maintain the Common Land Unit (CLU) boundaries.</w:t>
-      </w:r>
-    </w:p>
-    <w:p>
-      <w:pPr>
-        <w:pStyle w:val="usdaparagraphtext"/>
-        <w:shd w:val="clear" w:color="auto" w:fill="FFFFFF"/>
-        <w:spacing w:before="0" w:beforeAutospacing="0" w:after="300" w:afterAutospacing="0"/>
-        <w:rPr>
-          <w:rFonts w:ascii="Helvetica" w:hAnsi="Helvetica" w:cs="Helvetica"/>
-          <w:color w:val="221122"/>
-        </w:rPr>
-      </w:pPr>
-      <w:r>
-        <w:rPr>
-          <w:rFonts w:ascii="Helvetica" w:hAnsi="Helvetica" w:cs="Helvetica"/>
-          <w:color w:val="221122"/>
-        </w:rPr>
-        <w:t>NAIP:</w:t>
-      </w:r>
-    </w:p>
-    <w:p>
-      <w:pPr>
-        <w:pStyle w:val="usdaparagraphtext"/>
-        <w:shd w:val="clear" w:color="auto" w:fill="FFFFFF"/>
-        <w:spacing w:before="0" w:beforeAutospacing="0" w:after="300" w:afterAutospacing="0"/>
-        <w:rPr>
-          <w:rFonts w:ascii="Helvetica" w:hAnsi="Helvetica" w:cs="Helvetica"/>
-          <w:color w:val="221122"/>
-        </w:rPr>
-      </w:pPr>
-      <w:r>
-        <w:rPr>
-          <w:rFonts w:ascii="Helvetica" w:hAnsi="Helvetica" w:cs="Helvetica"/>
-          <w:color w:val="221122"/>
-        </w:rPr>
-        <w:t xml:space="preserve">NAIP imagery </w:t>
-      </w:r>
-      <w:proofErr w:type="gramStart"/>
-      <w:r>
-        <w:rPr>
-          <w:rFonts w:ascii="Helvetica" w:hAnsi="Helvetica" w:cs="Helvetica"/>
-          <w:color w:val="221122"/>
-        </w:rPr>
-        <w:t>is acquired</w:t>
-      </w:r>
-      <w:proofErr w:type="gramEnd"/>
-      <w:r>
-        <w:rPr>
-          <w:rFonts w:ascii="Helvetica" w:hAnsi="Helvetica" w:cs="Helvetica"/>
-          <w:color w:val="221122"/>
-        </w:rPr>
-        <w:t xml:space="preserve"> at a one-meter ground sample distance (GSD) with a horizontal accuracy that matches within six meters of photo-identifiable ground control points, which are used during image inspection. </w:t>
-      </w:r>
-    </w:p>
-    <w:p>
-      <w:pPr>
-        <w:pStyle w:val="usdaparagraphtext"/>
-        <w:shd w:val="clear" w:color="auto" w:fill="FFFFFF"/>
-        <w:spacing w:before="0" w:beforeAutospacing="0" w:after="300" w:afterAutospacing="0"/>
-        <w:rPr>
-          <w:rFonts w:ascii="Helvetica" w:hAnsi="Helvetica" w:cs="Helvetica"/>
-          <w:color w:val="221122"/>
-        </w:rPr>
-      </w:pPr>
-      <w:r>
-        <w:rPr>
-          <w:rFonts w:ascii="Helvetica" w:hAnsi="Helvetica" w:cs="Helvetica"/>
-          <w:color w:val="221122"/>
-        </w:rPr>
-        <w:t xml:space="preserve">The default spectral resolution is natural color (Red, Green and Blue, or RGB) but beginning in 2007, some states have </w:t>
-      </w:r>
-      <w:proofErr w:type="gramStart"/>
-      <w:r>
-        <w:rPr>
-          <w:rFonts w:ascii="Helvetica" w:hAnsi="Helvetica" w:cs="Helvetica"/>
-          <w:color w:val="221122"/>
-        </w:rPr>
-        <w:t>been delivered</w:t>
-      </w:r>
-      <w:proofErr w:type="gramEnd"/>
-      <w:r>
-        <w:rPr>
-          <w:rFonts w:ascii="Helvetica" w:hAnsi="Helvetica" w:cs="Helvetica"/>
-          <w:color w:val="221122"/>
-        </w:rPr>
-        <w:t xml:space="preserve"> with four bands of data: RGB and Near Infrared </w:t>
-      </w:r>
-    </w:p>
-    <w:p>
-      <w:pPr>
-        <w:pStyle w:val="usdaparagraphtext"/>
-        <w:shd w:val="clear" w:color="auto" w:fill="FFFFFF"/>
-        <w:spacing w:before="0" w:beforeAutospacing="0" w:after="300" w:afterAutospacing="0"/>
-        <w:rPr>
-          <w:rFonts w:ascii="Helvetica" w:hAnsi="Helvetica" w:cs="Helvetica"/>
-          <w:color w:val="221122"/>
-        </w:rPr>
-      </w:pPr>
-      <w:r>
-        <w:rPr>
-          <w:rFonts w:ascii="Helvetica" w:hAnsi="Helvetica" w:cs="Helvetica"/>
-          <w:color w:val="221122"/>
-        </w:rPr>
-        <w:t xml:space="preserve">Contractually, every attempt will </w:t>
-      </w:r>
-      <w:proofErr w:type="gramStart"/>
-      <w:r>
-        <w:rPr>
-          <w:rFonts w:ascii="Helvetica" w:hAnsi="Helvetica" w:cs="Helvetica"/>
-          <w:color w:val="221122"/>
-        </w:rPr>
-        <w:t>be made</w:t>
-      </w:r>
-      <w:proofErr w:type="gramEnd"/>
-      <w:r>
-        <w:rPr>
-          <w:rFonts w:ascii="Helvetica" w:hAnsi="Helvetica" w:cs="Helvetica"/>
-          <w:color w:val="221122"/>
-        </w:rPr>
-        <w:t xml:space="preserve"> to comply with the specification of no more than 10% cloud cover per quarter quad tile, weather conditions permitting. </w:t>
-      </w:r>
-    </w:p>
-    <w:p>
-      <w:pPr>
-        <w:pStyle w:val="usdaparagraphtext"/>
-        <w:shd w:val="clear" w:color="auto" w:fill="FFFFFF"/>
-        <w:spacing w:before="0" w:beforeAutospacing="0" w:after="300" w:afterAutospacing="0"/>
-        <w:rPr>
-          <w:rFonts w:ascii="Helvetica" w:hAnsi="Helvetica" w:cs="Helvetica"/>
-          <w:color w:val="221122"/>
-        </w:rPr>
-      </w:pPr>
-      <w:r>
-        <w:rPr>
-          <w:rFonts w:ascii="Helvetica" w:hAnsi="Helvetica" w:cs="Helvetica"/>
-          <w:color w:val="221122"/>
-        </w:rPr>
-        <w:t xml:space="preserve">All imagery </w:t>
-      </w:r>
-      <w:proofErr w:type="gramStart"/>
-      <w:r>
-        <w:rPr>
-          <w:rFonts w:ascii="Helvetica" w:hAnsi="Helvetica" w:cs="Helvetica"/>
-          <w:color w:val="221122"/>
-        </w:rPr>
-        <w:t>is inspected</w:t>
-      </w:r>
-      <w:proofErr w:type="gramEnd"/>
-      <w:r>
-        <w:rPr>
-          <w:rFonts w:ascii="Helvetica" w:hAnsi="Helvetica" w:cs="Helvetica"/>
-          <w:color w:val="221122"/>
-        </w:rPr>
-        <w:t xml:space="preserve"> for horizontal accuracy and tonal quality. </w:t>
-      </w:r>
-    </w:p>
-    <w:p>
-      <w:pPr>
-        <w:pStyle w:val="usdaparagraphtext"/>
-        <w:shd w:val="clear" w:color="auto" w:fill="FFFFFF"/>
-        <w:spacing w:before="0" w:beforeAutospacing="0" w:after="300" w:afterAutospacing="0"/>
-        <w:rPr>
-          <w:rFonts w:ascii="Helvetica" w:hAnsi="Helvetica" w:cs="Helvetica"/>
-          <w:color w:val="221122"/>
-        </w:rPr>
-      </w:pPr>
-    </w:p>
-    <w:p>
-      <w:pPr>
-        <w:pStyle w:val="usdaparagraphtext"/>
-        <w:shd w:val="clear" w:color="auto" w:fill="FFFFFF"/>
-        <w:spacing w:before="0" w:beforeAutospacing="0" w:after="300" w:afterAutospacing="0"/>
-        <w:rPr>
-          <w:rFonts w:ascii="Helvetica" w:hAnsi="Helvetica" w:cs="Helvetica"/>
-          <w:color w:val="221122"/>
-        </w:rPr>
-      </w:pPr>
-      <w:r>
-        <w:rPr>
-          <w:rFonts w:ascii="Helvetica" w:hAnsi="Helvetica" w:cs="Helvetica"/>
-          <w:color w:val="221122"/>
-        </w:rPr>
-        <w:t xml:space="preserve">NAIP imagery products are available either as digital ortho quarter quad tiles (DOQQs) or as compressed county mosaics (CCM). Each individual image tile within the mosaic covers a 3.75 x </w:t>
-      </w:r>
-      <w:proofErr w:type="gramStart"/>
-      <w:r>
-        <w:rPr>
-          <w:rFonts w:ascii="Helvetica" w:hAnsi="Helvetica" w:cs="Helvetica"/>
-          <w:color w:val="221122"/>
-        </w:rPr>
-        <w:t>3.75 minute</w:t>
-      </w:r>
-      <w:proofErr w:type="gramEnd"/>
-      <w:r>
-        <w:rPr>
-          <w:rFonts w:ascii="Helvetica" w:hAnsi="Helvetica" w:cs="Helvetica"/>
-          <w:color w:val="221122"/>
-        </w:rPr>
-        <w:t xml:space="preserve"> quarter quadrangle plus a 300 meter buffer on all four sides. The DOQQs are </w:t>
-      </w:r>
-      <w:proofErr w:type="spellStart"/>
-      <w:r>
-        <w:rPr>
-          <w:rFonts w:ascii="Helvetica" w:hAnsi="Helvetica" w:cs="Helvetica"/>
-          <w:color w:val="221122"/>
-        </w:rPr>
-        <w:t>geotiffs</w:t>
-      </w:r>
-      <w:proofErr w:type="spellEnd"/>
-      <w:r>
-        <w:rPr>
-          <w:rFonts w:ascii="Helvetica" w:hAnsi="Helvetica" w:cs="Helvetica"/>
-          <w:color w:val="221122"/>
-        </w:rPr>
-        <w:t>, and the area corresponds to the USGS topographic quadrangles.           </w:t>
-      </w:r>
-    </w:p>
-    <w:p>
-      <w:pPr>
-        <w:pStyle w:val="usdaparagraphtext"/>
-        <w:shd w:val="clear" w:color="auto" w:fill="FFFFFF"/>
-        <w:spacing w:before="0" w:beforeAutospacing="0" w:after="300" w:afterAutospacing="0"/>
-        <w:rPr>
-          <w:rFonts w:ascii="Helvetica" w:hAnsi="Helvetica" w:cs="Helvetica"/>
-          <w:color w:val="221122"/>
-        </w:rPr>
-      </w:pPr>
-      <w:r>
-        <w:rPr>
-          <w:rFonts w:ascii="Helvetica" w:hAnsi="Helvetica" w:cs="Helvetica"/>
-          <w:color w:val="221122"/>
-        </w:rPr>
-        <w:t xml:space="preserve">CCMs </w:t>
-      </w:r>
-      <w:proofErr w:type="gramStart"/>
-      <w:r>
-        <w:rPr>
-          <w:rFonts w:ascii="Helvetica" w:hAnsi="Helvetica" w:cs="Helvetica"/>
-          <w:color w:val="221122"/>
-        </w:rPr>
-        <w:t>are generated</w:t>
-      </w:r>
-      <w:proofErr w:type="gramEnd"/>
-      <w:r>
-        <w:rPr>
-          <w:rFonts w:ascii="Helvetica" w:hAnsi="Helvetica" w:cs="Helvetica"/>
-          <w:color w:val="221122"/>
-        </w:rPr>
-        <w:t xml:space="preserve"> by compressing digital ortho quarter quadrangle image tiles into a single mosaic. The mosaic may cover all or portions of an individual final product. All individual tile images and the resulting mosaic </w:t>
-      </w:r>
-      <w:proofErr w:type="gramStart"/>
-      <w:r>
-        <w:rPr>
-          <w:rFonts w:ascii="Helvetica" w:hAnsi="Helvetica" w:cs="Helvetica"/>
-          <w:color w:val="221122"/>
-        </w:rPr>
-        <w:t>were rectified</w:t>
-      </w:r>
-      <w:proofErr w:type="gramEnd"/>
-      <w:r>
-        <w:rPr>
-          <w:rFonts w:ascii="Helvetica" w:hAnsi="Helvetica" w:cs="Helvetica"/>
-          <w:color w:val="221122"/>
-        </w:rPr>
-        <w:t xml:space="preserve"> in the UTM coordinate system, NAD 83, and cast into a single predetermined UTM zone. CCMs from 2003 - 2007 are all in a .</w:t>
-      </w:r>
-      <w:proofErr w:type="spellStart"/>
-      <w:r>
-        <w:rPr>
-          <w:rFonts w:ascii="Helvetica" w:hAnsi="Helvetica" w:cs="Helvetica"/>
-          <w:color w:val="221122"/>
-        </w:rPr>
-        <w:t>sid</w:t>
-      </w:r>
-      <w:proofErr w:type="spellEnd"/>
-      <w:r>
-        <w:rPr>
-          <w:rFonts w:ascii="Helvetica" w:hAnsi="Helvetica" w:cs="Helvetica"/>
-          <w:color w:val="221122"/>
-        </w:rPr>
-        <w:t xml:space="preserve"> format</w:t>
-      </w:r>
-      <w:proofErr w:type="gramStart"/>
-      <w:r>
-        <w:rPr>
-          <w:rFonts w:ascii="Helvetica" w:hAnsi="Helvetica" w:cs="Helvetica"/>
-          <w:color w:val="221122"/>
-        </w:rPr>
-        <w:t>. .</w:t>
-      </w:r>
-      <w:proofErr w:type="gramEnd"/>
-      <w:r>
-        <w:rPr>
-          <w:rFonts w:ascii="Helvetica" w:hAnsi="Helvetica" w:cs="Helvetica"/>
-          <w:color w:val="221122"/>
-        </w:rPr>
-        <w:t xml:space="preserve"> Beginning in 2008, CCMs with four bands </w:t>
-      </w:r>
-      <w:proofErr w:type="gramStart"/>
-      <w:r>
-        <w:rPr>
-          <w:rFonts w:ascii="Helvetica" w:hAnsi="Helvetica" w:cs="Helvetica"/>
-          <w:color w:val="221122"/>
-        </w:rPr>
-        <w:t>were compressed</w:t>
-      </w:r>
-      <w:proofErr w:type="gramEnd"/>
-      <w:r>
-        <w:rPr>
-          <w:rFonts w:ascii="Helvetica" w:hAnsi="Helvetica" w:cs="Helvetica"/>
-          <w:color w:val="221122"/>
-        </w:rPr>
-        <w:t xml:space="preserve"> into a .jp2 format. </w:t>
-      </w:r>
-    </w:p>
-    <w:p>
-      <w:pPr>
-        <w:pStyle w:val="usdaparagraphtext"/>
-        <w:shd w:val="clear" w:color="auto" w:fill="FFFFFF"/>
-        <w:spacing w:before="0" w:beforeAutospacing="0" w:after="300" w:afterAutospacing="0"/>
-        <w:rPr>
-          <w:rFonts w:ascii="Helvetica" w:hAnsi="Helvetica" w:cs="Helvetica"/>
-          <w:color w:val="221122"/>
-        </w:rPr>
-      </w:pPr>
-      <w:r>
-        <w:rPr>
-          <w:rFonts w:ascii="Helvetica" w:hAnsi="Helvetica" w:cs="Helvetica"/>
-          <w:color w:val="221122"/>
-        </w:rPr>
-        <w:t xml:space="preserve">Beginning in 2009, all NAIP CCMs </w:t>
-      </w:r>
-      <w:proofErr w:type="gramStart"/>
-      <w:r>
-        <w:rPr>
-          <w:rFonts w:ascii="Helvetica" w:hAnsi="Helvetica" w:cs="Helvetica"/>
-          <w:color w:val="221122"/>
-        </w:rPr>
-        <w:t>are delivered</w:t>
-      </w:r>
-      <w:proofErr w:type="gramEnd"/>
-      <w:r>
-        <w:rPr>
-          <w:rFonts w:ascii="Helvetica" w:hAnsi="Helvetica" w:cs="Helvetica"/>
-          <w:color w:val="221122"/>
-        </w:rPr>
-        <w:t xml:space="preserve"> with a "seamline" shapefile showing which image swath made up each part of a given image       </w:t>
-      </w:r>
-    </w:p>
-    <w:p>
-      <w:pPr>
-        <w:pStyle w:val="usdaparagraphtext"/>
-        <w:shd w:val="clear" w:color="auto" w:fill="FFFFFF"/>
-        <w:spacing w:before="0" w:beforeAutospacing="0" w:after="300" w:afterAutospacing="0"/>
-        <w:rPr>
-          <w:rFonts w:ascii="Helvetica" w:hAnsi="Helvetica" w:cs="Helvetica"/>
-          <w:color w:val="221122"/>
-        </w:rPr>
-      </w:pPr>
-      <w:r>
-        <w:rPr>
-          <w:rFonts w:ascii="Helvetica" w:hAnsi="Helvetica" w:cs="Helvetica"/>
-          <w:color w:val="221122"/>
-        </w:rPr>
-        <w:t xml:space="preserve">Since the NAIP program began in 2003, vendors have been transitioning to digital sensors in imagery acquisition. In 2009, most NAIP imagery will </w:t>
-      </w:r>
-      <w:proofErr w:type="gramStart"/>
-      <w:r>
-        <w:rPr>
-          <w:rFonts w:ascii="Helvetica" w:hAnsi="Helvetica" w:cs="Helvetica"/>
-          <w:color w:val="221122"/>
-        </w:rPr>
-        <w:t>be acquired</w:t>
-      </w:r>
-      <w:proofErr w:type="gramEnd"/>
-      <w:r>
-        <w:rPr>
-          <w:rFonts w:ascii="Helvetica" w:hAnsi="Helvetica" w:cs="Helvetica"/>
-          <w:color w:val="221122"/>
-        </w:rPr>
-        <w:t xml:space="preserve"> with digital sensors rather than film cameras. </w:t>
-      </w:r>
-    </w:p>
-    <w:p>
-      <w:pPr>
-        <w:pStyle w:val="usdaparagraphtext"/>
-        <w:shd w:val="clear" w:color="auto" w:fill="FFFFFF"/>
-        <w:spacing w:before="0" w:beforeAutospacing="0" w:after="300" w:afterAutospacing="0"/>
-        <w:rPr>
-          <w:rFonts w:ascii="Helvetica" w:hAnsi="Helvetica" w:cs="Helvetica"/>
-          <w:color w:val="221122"/>
-        </w:rPr>
-      </w:pPr>
-      <w:hyperlink r:id="rId12" w:history="1">
-        <w:r>
-          <w:rPr>
-            <w:rStyle w:val="Hyperlink"/>
-          </w:rPr>
-          <w:t>https://www.fsa.usda.gov/programs-and-services/aerial-photography/imagery-programs/naip-imagery/</w:t>
-        </w:r>
-      </w:hyperlink>
-    </w:p>
-    <w:p>
-      <w:pPr>
         <w:spacing w:line="360" w:lineRule="auto"/>
         <w:rPr>
           <w:rFonts w:ascii="Arial" w:hAnsi="Arial" w:cs="Arial"/>
@@ -8145,7 +7599,7 @@
                     </pic:cNvPicPr>
                   </pic:nvPicPr>
                   <pic:blipFill>
-                    <a:blip r:embed="rId13" cstate="print">
+                    <a:blip r:embed="rId12" cstate="print">
                       <a:extLst>
                         <a:ext uri="{28A0092B-C50C-407E-A947-70E740481C1C}">
                           <a14:useLocalDpi xmlns:a14="http://schemas.microsoft.com/office/drawing/2010/main" val="0"/>
@@ -8252,7 +7706,7 @@
           <w:szCs w:val="21"/>
           <w:shd w:val="clear" w:color="auto" w:fill="FFFFFF"/>
         </w:rPr>
-        <w:t xml:space="preserve">, it may be </w:t>
+        <w:t>, it may be positioned completely to one side of the shoreline data or be placed between the historical shoreline positions.  DSAS measures the distance between the baseline and each shoreline intersection along a transect, and combines date information, and positional uncertainty for each shoreline, to  generate the following change metrics</w:t>
       </w:r>
       <w:r>
         <w:rPr>
@@ -8262,20 +7716,9 @@
           <w:szCs w:val="21"/>
           <w:shd w:val="clear" w:color="auto" w:fill="FFFFFF"/>
         </w:rPr>
-        <w:lastRenderedPageBreak/>
-        <w:t>positioned completely to one side of the shoreline data or be placed between the historical shoreline positions.  DSAS measures the distance between the baseline and each shoreline intersection along a transect, and combines date information, and positional uncertainty for each shoreline, to  generate the following change metrics</w:t>
-      </w:r>
-      <w:r>
-        <w:rPr>
-          <w:rFonts w:ascii="Source Sans Pro" w:hAnsi="Source Sans Pro"/>
-          <w:color w:val="333333"/>
-          <w:sz w:val="21"/>
-          <w:szCs w:val="21"/>
-          <w:shd w:val="clear" w:color="auto" w:fill="FFFFFF"/>
-        </w:rPr>
         <w:t xml:space="preserve"> (</w:t>
       </w:r>
-      <w:hyperlink r:id="rId14" w:anchor="qt-science_center_objects" w:history="1">
+      <w:hyperlink r:id="rId13" w:anchor="qt-science_center_objects" w:history="1">
         <w:r>
           <w:rPr>
             <w:rStyle w:val="Hyperlink"/>
@@ -8317,6 +7760,7 @@
           <w:sz w:val="21"/>
           <w:szCs w:val="21"/>
         </w:rPr>
+        <w:lastRenderedPageBreak/>
         <w:t>Distance measurements:</w:t>
       </w:r>
     </w:p>
@@ -8679,7 +8123,7 @@
                     </pic:cNvPicPr>
                   </pic:nvPicPr>
                   <pic:blipFill>
-                    <a:blip r:embed="rId15" cstate="print">
+                    <a:blip r:embed="rId14" cstate="print">
                       <a:extLst>
                         <a:ext uri="{28A0092B-C50C-407E-A947-70E740481C1C}">
                           <a14:useLocalDpi xmlns:a14="http://schemas.microsoft.com/office/drawing/2010/main" val="0"/>
@@ -8815,19 +8259,9 @@
           <w:szCs w:val="21"/>
           <w:shd w:val="clear" w:color="auto" w:fill="FFFFFF"/>
         </w:rPr>
-        <w:t>U.S. Geological Survey, 1955, USGS 1:24000-scale Quadrangle for Cedar Key, FL 1955: U.S. Geological Survey.</w:t>
-      </w:r>
-      <w:r>
-        <w:rPr>
-          <w:rFonts w:ascii="Helvetica" w:hAnsi="Helvetica" w:cs="Helvetica"/>
-          <w:color w:val="333333"/>
-          <w:sz w:val="21"/>
-          <w:szCs w:val="21"/>
-          <w:shd w:val="clear" w:color="auto" w:fill="FFFFFF"/>
-        </w:rPr>
-        <w:t xml:space="preserve"> (</w:t>
-      </w:r>
-      <w:hyperlink r:id="rId16" w:history="1">
+        <w:t>U.S. Geological Survey, 1955, USGS 1:24000-scale Quadrangle for Cedar Key, FL 1955: U.S. Geological Survey. (</w:t>
+      </w:r>
+      <w:hyperlink r:id="rId15" w:history="1">
         <w:r>
           <w:rPr>
             <w:rStyle w:val="Hyperlink"/>

</xml_diff>

<commit_message>
added more aspects to my intro and redid the GQIS figure to show the arrow actually going to deer island and not another island
</commit_message>
<xml_diff>
--- a/graduate_research/chap_2_manuscript.docx
+++ b/graduate_research/chap_2_manuscript.docx
@@ -129,25 +129,7 @@
           <w:sz w:val="24"/>
           <w:szCs w:val="24"/>
         </w:rPr>
-        <w:t xml:space="preserve">. Shoreline dynamics in areas of coastal development have </w:t>
-      </w:r>
-      <w:proofErr w:type="gramStart"/>
-      <w:r>
-        <w:rPr>
-          <w:rFonts w:ascii="Arial" w:hAnsi="Arial" w:cs="Arial"/>
-          <w:sz w:val="24"/>
-          <w:szCs w:val="24"/>
-        </w:rPr>
-        <w:t>been intensely studied</w:t>
-      </w:r>
-      <w:proofErr w:type="gramEnd"/>
-      <w:r>
-        <w:rPr>
-          <w:rFonts w:ascii="Arial" w:hAnsi="Arial" w:cs="Arial"/>
-          <w:sz w:val="24"/>
-          <w:szCs w:val="24"/>
-        </w:rPr>
-        <w:t xml:space="preserve">, however many under-developed shorelines have yet to be analyzed. </w:t>
+        <w:t xml:space="preserve">. Shoreline dynamics in areas of coastal development have been intensely studied, however many under-developed shorelines have yet to be analyzed. </w:t>
       </w:r>
       <w:r>
         <w:rPr>
@@ -248,18 +230,32 @@
           <w:sz w:val="24"/>
           <w:szCs w:val="24"/>
         </w:rPr>
-        <w:t xml:space="preserve">The cloud-free images </w:t>
-      </w:r>
-      <w:proofErr w:type="gramStart"/>
-      <w:r>
-        <w:rPr>
-          <w:rFonts w:ascii="Arial" w:hAnsi="Arial" w:cs="Arial"/>
-          <w:sz w:val="24"/>
-          <w:szCs w:val="24"/>
-        </w:rPr>
-        <w:t>were collected</w:t>
-      </w:r>
-      <w:proofErr w:type="gramEnd"/>
+        <w:t xml:space="preserve">The cloud-free images were collected </w:t>
+      </w:r>
+      <w:r>
+        <w:rPr>
+          <w:rFonts w:ascii="Arial" w:hAnsi="Arial" w:cs="Arial"/>
+          <w:sz w:val="24"/>
+          <w:szCs w:val="24"/>
+        </w:rPr>
+        <w:t xml:space="preserve">during relatively similar mean river discharge </w:t>
+      </w:r>
+      <w:r>
+        <w:rPr>
+          <w:rFonts w:ascii="Arial" w:hAnsi="Arial" w:cs="Arial"/>
+          <w:sz w:val="24"/>
+          <w:szCs w:val="24"/>
+        </w:rPr>
+        <w:t>levels</w:t>
+      </w:r>
+      <w:r>
+        <w:rPr>
+          <w:rFonts w:ascii="Arial" w:hAnsi="Arial" w:cs="Arial"/>
+          <w:sz w:val="24"/>
+          <w:szCs w:val="24"/>
+        </w:rPr>
+        <w:t xml:space="preserve"> and during (mostly) the same season.</w:t>
+      </w:r>
       <w:r>
         <w:rPr>
           <w:rFonts w:ascii="Arial" w:hAnsi="Arial" w:cs="Arial"/>
@@ -274,38 +270,6 @@
           <w:sz w:val="24"/>
           <w:szCs w:val="24"/>
         </w:rPr>
-        <w:t xml:space="preserve">during relatively similar mean river discharge </w:t>
-      </w:r>
-      <w:r>
-        <w:rPr>
-          <w:rFonts w:ascii="Arial" w:hAnsi="Arial" w:cs="Arial"/>
-          <w:sz w:val="24"/>
-          <w:szCs w:val="24"/>
-        </w:rPr>
-        <w:t>levels</w:t>
-      </w:r>
-      <w:r>
-        <w:rPr>
-          <w:rFonts w:ascii="Arial" w:hAnsi="Arial" w:cs="Arial"/>
-          <w:sz w:val="24"/>
-          <w:szCs w:val="24"/>
-        </w:rPr>
-        <w:t xml:space="preserve"> and during (mostly) the same season.</w:t>
-      </w:r>
-      <w:r>
-        <w:rPr>
-          <w:rFonts w:ascii="Arial" w:hAnsi="Arial" w:cs="Arial"/>
-          <w:sz w:val="24"/>
-          <w:szCs w:val="24"/>
-        </w:rPr>
-        <w:t xml:space="preserve"> </w:t>
-      </w:r>
-      <w:r>
-        <w:rPr>
-          <w:rFonts w:ascii="Arial" w:hAnsi="Arial" w:cs="Arial"/>
-          <w:sz w:val="24"/>
-          <w:szCs w:val="24"/>
-        </w:rPr>
         <w:t xml:space="preserve">We assessed the shoreline changes using the ArcMap extension </w:t>
       </w:r>
       <w:r>
@@ -370,25 +334,7 @@
           <w:sz w:val="24"/>
           <w:szCs w:val="24"/>
         </w:rPr>
-        <w:t xml:space="preserve">and </w:t>
-      </w:r>
-      <w:proofErr w:type="gramStart"/>
-      <w:r>
-        <w:rPr>
-          <w:rFonts w:ascii="Arial" w:hAnsi="Arial" w:cs="Arial"/>
-          <w:sz w:val="24"/>
-          <w:szCs w:val="24"/>
-        </w:rPr>
-        <w:t>is used</w:t>
-      </w:r>
-      <w:proofErr w:type="gramEnd"/>
-      <w:r>
-        <w:rPr>
-          <w:rFonts w:ascii="Arial" w:hAnsi="Arial" w:cs="Arial"/>
-          <w:sz w:val="24"/>
-          <w:szCs w:val="24"/>
-        </w:rPr>
-        <w:t xml:space="preserve"> to</w:t>
+        <w:t>and is used to</w:t>
       </w:r>
       <w:r>
         <w:rPr>
@@ -715,51 +661,15 @@
           <w:sz w:val="24"/>
           <w:szCs w:val="24"/>
         </w:rPr>
-        <w:t>resilience to storm surges including flooding and species diversity implications (</w:t>
-      </w:r>
-      <w:proofErr w:type="spellStart"/>
-      <w:r>
-        <w:rPr>
-          <w:rFonts w:ascii="Arial" w:hAnsi="Arial" w:cs="Arial"/>
-          <w:sz w:val="24"/>
-          <w:szCs w:val="24"/>
-        </w:rPr>
-        <w:t>Desantis</w:t>
-      </w:r>
-      <w:proofErr w:type="spellEnd"/>
-      <w:r>
-        <w:rPr>
-          <w:rFonts w:ascii="Arial" w:hAnsi="Arial" w:cs="Arial"/>
-          <w:sz w:val="24"/>
-          <w:szCs w:val="24"/>
-        </w:rPr>
-        <w:t xml:space="preserve"> et al., 2007). </w:t>
-      </w:r>
-      <w:r>
-        <w:rPr>
-          <w:rFonts w:ascii="Arial" w:hAnsi="Arial" w:cs="Arial"/>
-          <w:sz w:val="24"/>
-          <w:szCs w:val="24"/>
-        </w:rPr>
-        <w:t xml:space="preserve">It </w:t>
-      </w:r>
-      <w:proofErr w:type="gramStart"/>
-      <w:r>
-        <w:rPr>
-          <w:rFonts w:ascii="Arial" w:hAnsi="Arial" w:cs="Arial"/>
-          <w:sz w:val="24"/>
-          <w:szCs w:val="24"/>
-        </w:rPr>
-        <w:t>was observed</w:t>
-      </w:r>
-      <w:proofErr w:type="gramEnd"/>
-      <w:r>
-        <w:rPr>
-          <w:rFonts w:ascii="Arial" w:hAnsi="Arial" w:cs="Arial"/>
-          <w:sz w:val="24"/>
-          <w:szCs w:val="24"/>
-        </w:rPr>
-        <w:t xml:space="preserve"> by</w:t>
+        <w:t xml:space="preserve">resilience to storm surges including flooding and species diversity implications (Desantis et al., 2007). </w:t>
+      </w:r>
+      <w:r>
+        <w:rPr>
+          <w:rFonts w:ascii="Arial" w:hAnsi="Arial" w:cs="Arial"/>
+          <w:sz w:val="24"/>
+          <w:szCs w:val="24"/>
+        </w:rPr>
+        <w:t>It was observed by</w:t>
       </w:r>
       <w:r>
         <w:rPr>
@@ -919,16 +829,7 @@
           <w:sz w:val="24"/>
           <w:szCs w:val="24"/>
         </w:rPr>
-        <w:t xml:space="preserve">has </w:t>
-      </w:r>
-      <w:proofErr w:type="gramStart"/>
-      <w:r>
-        <w:rPr>
-          <w:rFonts w:ascii="Arial" w:hAnsi="Arial" w:cs="Arial"/>
-          <w:sz w:val="24"/>
-          <w:szCs w:val="24"/>
-        </w:rPr>
-        <w:t xml:space="preserve">been </w:t>
+        <w:t xml:space="preserve">has been </w:t>
       </w:r>
       <w:r>
         <w:rPr>
@@ -938,7 +839,6 @@
         </w:rPr>
         <w:t>noted</w:t>
       </w:r>
-      <w:proofErr w:type="gramEnd"/>
       <w:r>
         <w:rPr>
           <w:rFonts w:ascii="Arial" w:hAnsi="Arial" w:cs="Arial"/>
@@ -953,25 +853,230 @@
           <w:sz w:val="24"/>
           <w:szCs w:val="24"/>
         </w:rPr>
-        <w:t>vulnerable to coastal erosion (</w:t>
-      </w:r>
-      <w:proofErr w:type="spellStart"/>
-      <w:r>
-        <w:rPr>
-          <w:rFonts w:ascii="Arial" w:hAnsi="Arial" w:cs="Arial"/>
-          <w:sz w:val="24"/>
-          <w:szCs w:val="24"/>
-        </w:rPr>
-        <w:t>Geselbracht</w:t>
-      </w:r>
-      <w:proofErr w:type="spellEnd"/>
-      <w:r>
-        <w:rPr>
-          <w:rFonts w:ascii="Arial" w:hAnsi="Arial" w:cs="Arial"/>
-          <w:sz w:val="24"/>
-          <w:szCs w:val="24"/>
-        </w:rPr>
-        <w:t xml:space="preserve"> et al., 2011). </w:t>
+        <w:t xml:space="preserve">vulnerable to coastal erosion (Geselbracht et al., 2011). </w:t>
+      </w:r>
+    </w:p>
+    <w:p>
+      <w:pPr>
+        <w:spacing w:line="360" w:lineRule="auto"/>
+        <w:rPr>
+          <w:rFonts w:ascii="Arial" w:hAnsi="Arial" w:cs="Arial"/>
+          <w:sz w:val="24"/>
+          <w:szCs w:val="24"/>
+        </w:rPr>
+      </w:pPr>
+    </w:p>
+    <w:p>
+      <w:pPr>
+        <w:spacing w:line="360" w:lineRule="auto"/>
+        <w:rPr>
+          <w:rFonts w:ascii="Arial" w:hAnsi="Arial" w:cs="Arial"/>
+          <w:b/>
+          <w:bCs/>
+          <w:i/>
+          <w:iCs/>
+          <w:sz w:val="24"/>
+          <w:szCs w:val="24"/>
+        </w:rPr>
+      </w:pPr>
+      <w:r>
+        <w:rPr>
+          <w:rFonts w:ascii="Arial" w:hAnsi="Arial" w:cs="Arial"/>
+          <w:b/>
+          <w:bCs/>
+          <w:i/>
+          <w:iCs/>
+          <w:sz w:val="24"/>
+          <w:szCs w:val="24"/>
+        </w:rPr>
+        <w:lastRenderedPageBreak/>
+        <w:t>1.1 SLR</w:t>
+      </w:r>
+    </w:p>
+    <w:p>
+      <w:pPr>
+        <w:spacing w:line="360" w:lineRule="auto"/>
+        <w:rPr>
+          <w:rFonts w:ascii="Arial" w:hAnsi="Arial" w:cs="Arial"/>
+          <w:sz w:val="24"/>
+          <w:szCs w:val="24"/>
+        </w:rPr>
+      </w:pPr>
+      <w:r>
+        <w:rPr>
+          <w:rFonts w:ascii="Arial" w:hAnsi="Arial" w:cs="Arial"/>
+          <w:sz w:val="24"/>
+          <w:szCs w:val="24"/>
+        </w:rPr>
+        <w:tab/>
+        <w:t xml:space="preserve">Sea-level rise </w:t>
+      </w:r>
+    </w:p>
+    <w:p>
+      <w:pPr>
+        <w:spacing w:line="360" w:lineRule="auto"/>
+        <w:rPr>
+          <w:rFonts w:ascii="Arial" w:hAnsi="Arial" w:cs="Arial"/>
+          <w:b/>
+          <w:bCs/>
+          <w:i/>
+          <w:iCs/>
+          <w:sz w:val="24"/>
+          <w:szCs w:val="24"/>
+        </w:rPr>
+      </w:pPr>
+      <w:r>
+        <w:rPr>
+          <w:rFonts w:ascii="Arial" w:hAnsi="Arial" w:cs="Arial"/>
+          <w:b/>
+          <w:bCs/>
+          <w:i/>
+          <w:iCs/>
+          <w:sz w:val="24"/>
+          <w:szCs w:val="24"/>
+        </w:rPr>
+        <w:t>1.</w:t>
+      </w:r>
+      <w:r>
+        <w:rPr>
+          <w:rFonts w:ascii="Arial" w:hAnsi="Arial" w:cs="Arial"/>
+          <w:b/>
+          <w:bCs/>
+          <w:i/>
+          <w:iCs/>
+          <w:sz w:val="24"/>
+          <w:szCs w:val="24"/>
+        </w:rPr>
+        <w:t>2</w:t>
+      </w:r>
+      <w:r>
+        <w:rPr>
+          <w:rFonts w:ascii="Arial" w:hAnsi="Arial" w:cs="Arial"/>
+          <w:b/>
+          <w:bCs/>
+          <w:i/>
+          <w:iCs/>
+          <w:sz w:val="24"/>
+          <w:szCs w:val="24"/>
+        </w:rPr>
+        <w:t xml:space="preserve"> </w:t>
+      </w:r>
+      <w:r>
+        <w:rPr>
+          <w:rFonts w:ascii="Arial" w:hAnsi="Arial" w:cs="Arial"/>
+          <w:b/>
+          <w:bCs/>
+          <w:i/>
+          <w:iCs/>
+          <w:sz w:val="24"/>
+          <w:szCs w:val="24"/>
+        </w:rPr>
+        <w:t>Characteristics of sandy shorelines and s</w:t>
+      </w:r>
+      <w:r>
+        <w:rPr>
+          <w:rFonts w:ascii="Arial" w:hAnsi="Arial" w:cs="Arial"/>
+          <w:b/>
+          <w:bCs/>
+          <w:i/>
+          <w:iCs/>
+          <w:sz w:val="24"/>
+          <w:szCs w:val="24"/>
+        </w:rPr>
+        <w:t xml:space="preserve">edimentation </w:t>
+      </w:r>
+    </w:p>
+    <w:p>
+      <w:pPr>
+        <w:spacing w:line="360" w:lineRule="auto"/>
+        <w:rPr>
+          <w:rFonts w:ascii="Arial" w:hAnsi="Arial" w:cs="Arial"/>
+          <w:sz w:val="24"/>
+          <w:szCs w:val="24"/>
+        </w:rPr>
+      </w:pPr>
+      <w:r>
+        <w:rPr>
+          <w:rFonts w:ascii="Arial" w:hAnsi="Arial" w:cs="Arial"/>
+          <w:sz w:val="24"/>
+          <w:szCs w:val="24"/>
+        </w:rPr>
+        <w:tab/>
+        <w:t xml:space="preserve">Sandy shorelines are characterized by active environments and unstable substrata, which consists of sand, mixed sand, quartz, and/or silica. The unstable nature of sandy shores make a harsh ecosystem for biota and may incorporate a significant range of physical environment conditions and ecosystem functioning. These shorelines accumulate sediment accretion by wave deposited particles. Particles originate from inland erosion and may be transported by rivers (Brown and McLachlan, 2001). Sediment to sandy shores may also be added by marine biogenic sources such as pieces of marine skeletons, sponge spicules, and shell fragments (Brown and McLachlan, 1990). Threats to sandy shorelines include disruption of sand transport, storms, SLR, and human activities. </w:t>
+      </w:r>
+    </w:p>
+    <w:p>
+      <w:pPr>
+        <w:spacing w:line="360" w:lineRule="auto"/>
+        <w:rPr>
+          <w:rFonts w:ascii="Arial" w:hAnsi="Arial" w:cs="Arial"/>
+          <w:b/>
+          <w:bCs/>
+          <w:i/>
+          <w:iCs/>
+          <w:sz w:val="24"/>
+          <w:szCs w:val="24"/>
+        </w:rPr>
+      </w:pPr>
+      <w:r>
+        <w:rPr>
+          <w:rFonts w:ascii="Arial" w:hAnsi="Arial" w:cs="Arial"/>
+          <w:b/>
+          <w:bCs/>
+          <w:i/>
+          <w:iCs/>
+          <w:sz w:val="24"/>
+          <w:szCs w:val="24"/>
+        </w:rPr>
+        <w:t>1.</w:t>
+      </w:r>
+      <w:r>
+        <w:rPr>
+          <w:rFonts w:ascii="Arial" w:hAnsi="Arial" w:cs="Arial"/>
+          <w:b/>
+          <w:bCs/>
+          <w:i/>
+          <w:iCs/>
+          <w:sz w:val="24"/>
+          <w:szCs w:val="24"/>
+        </w:rPr>
+        <w:t>3</w:t>
+      </w:r>
+      <w:r>
+        <w:rPr>
+          <w:rFonts w:ascii="Arial" w:hAnsi="Arial" w:cs="Arial"/>
+          <w:b/>
+          <w:bCs/>
+          <w:i/>
+          <w:iCs/>
+          <w:sz w:val="24"/>
+          <w:szCs w:val="24"/>
+        </w:rPr>
+        <w:t xml:space="preserve"> Suwannee River sediment</w:t>
+      </w:r>
+      <w:r>
+        <w:rPr>
+          <w:rFonts w:ascii="Arial" w:hAnsi="Arial" w:cs="Arial"/>
+          <w:b/>
+          <w:bCs/>
+          <w:i/>
+          <w:iCs/>
+          <w:sz w:val="24"/>
+          <w:szCs w:val="24"/>
+        </w:rPr>
+        <w:t>ation</w:t>
+      </w:r>
+      <w:r>
+        <w:rPr>
+          <w:rFonts w:ascii="Arial" w:hAnsi="Arial" w:cs="Arial"/>
+          <w:b/>
+          <w:bCs/>
+          <w:i/>
+          <w:iCs/>
+          <w:sz w:val="24"/>
+          <w:szCs w:val="24"/>
+        </w:rPr>
+        <w:t xml:space="preserve"> and discharge</w:t>
       </w:r>
     </w:p>
     <w:p>
@@ -984,6 +1089,283 @@
           <w:szCs w:val="24"/>
         </w:rPr>
       </w:pPr>
+      <w:r>
+        <w:rPr>
+          <w:rFonts w:ascii="Arial" w:hAnsi="Arial" w:cs="Arial"/>
+          <w:sz w:val="24"/>
+          <w:szCs w:val="24"/>
+        </w:rPr>
+        <w:t>The Suwannee River is the second largest river in Florida spanning 396 kilometers</w:t>
+      </w:r>
+      <w:r>
+        <w:rPr>
+          <w:rFonts w:ascii="Arial" w:hAnsi="Arial" w:cs="Arial"/>
+          <w:sz w:val="24"/>
+          <w:szCs w:val="24"/>
+        </w:rPr>
+        <w:t xml:space="preserve"> long and </w:t>
+      </w:r>
+      <w:r>
+        <w:rPr>
+          <w:rFonts w:ascii="Arial" w:hAnsi="Arial" w:cs="Arial"/>
+          <w:sz w:val="24"/>
+          <w:szCs w:val="24"/>
+        </w:rPr>
+        <w:t>is considered to be a significant point source of sediment</w:t>
+      </w:r>
+      <w:r>
+        <w:rPr>
+          <w:rFonts w:ascii="Arial" w:hAnsi="Arial" w:cs="Arial"/>
+          <w:sz w:val="24"/>
+          <w:szCs w:val="24"/>
+        </w:rPr>
+        <w:t>ation</w:t>
+      </w:r>
+      <w:r>
+        <w:rPr>
+          <w:rFonts w:ascii="Arial" w:hAnsi="Arial" w:cs="Arial"/>
+          <w:sz w:val="24"/>
+          <w:szCs w:val="24"/>
+        </w:rPr>
+        <w:t xml:space="preserve"> near our study site, </w:t>
+      </w:r>
+      <w:r>
+        <w:rPr>
+          <w:rFonts w:ascii="Arial" w:hAnsi="Arial" w:cs="Arial"/>
+          <w:sz w:val="24"/>
+          <w:szCs w:val="24"/>
+        </w:rPr>
+        <w:t>approximately 11 kilometers</w:t>
+      </w:r>
+      <w:r>
+        <w:rPr>
+          <w:rFonts w:ascii="Arial" w:hAnsi="Arial" w:cs="Arial"/>
+          <w:sz w:val="24"/>
+          <w:szCs w:val="24"/>
+        </w:rPr>
+        <w:t xml:space="preserve"> north</w:t>
+      </w:r>
+      <w:r>
+        <w:rPr>
+          <w:rFonts w:ascii="Arial" w:hAnsi="Arial" w:cs="Arial"/>
+          <w:sz w:val="24"/>
+          <w:szCs w:val="24"/>
+        </w:rPr>
+        <w:t xml:space="preserve">. </w:t>
+      </w:r>
+      <w:r>
+        <w:rPr>
+          <w:rFonts w:ascii="Arial" w:hAnsi="Arial" w:cs="Arial"/>
+          <w:sz w:val="24"/>
+          <w:szCs w:val="24"/>
+        </w:rPr>
+        <w:t xml:space="preserve">The Suwannee River </w:t>
+      </w:r>
+      <w:r>
+        <w:rPr>
+          <w:rFonts w:ascii="Arial" w:hAnsi="Arial" w:cs="Arial"/>
+          <w:sz w:val="24"/>
+          <w:szCs w:val="24"/>
+        </w:rPr>
+        <w:t>is a partially</w:t>
+      </w:r>
+      <w:r>
+        <w:rPr>
+          <w:rFonts w:ascii="Arial" w:hAnsi="Arial" w:cs="Arial"/>
+          <w:sz w:val="24"/>
+          <w:szCs w:val="24"/>
+        </w:rPr>
+        <w:t xml:space="preserve"> spring-fed system which also drains the coastal plain of Georgia and provides a restricted point source input of </w:t>
+      </w:r>
+      <w:r>
+        <w:rPr>
+          <w:rFonts w:ascii="Arial" w:hAnsi="Arial" w:cs="Arial"/>
+          <w:sz w:val="24"/>
+          <w:szCs w:val="24"/>
+        </w:rPr>
+        <w:t>siliciclastic sediment</w:t>
+      </w:r>
+      <w:r>
+        <w:rPr>
+          <w:rFonts w:ascii="Arial" w:hAnsi="Arial" w:cs="Arial"/>
+          <w:sz w:val="24"/>
+          <w:szCs w:val="24"/>
+        </w:rPr>
+        <w:t xml:space="preserve">, </w:t>
+      </w:r>
+      <w:r>
+        <w:rPr>
+          <w:rFonts w:ascii="Arial" w:hAnsi="Arial" w:cs="Arial"/>
+          <w:sz w:val="24"/>
+          <w:szCs w:val="24"/>
+        </w:rPr>
+        <w:t xml:space="preserve">creating </w:t>
+      </w:r>
+      <w:r>
+        <w:rPr>
+          <w:rFonts w:ascii="Arial" w:hAnsi="Arial" w:cs="Arial"/>
+          <w:sz w:val="24"/>
+          <w:szCs w:val="24"/>
+        </w:rPr>
+        <w:t xml:space="preserve">a small </w:t>
+      </w:r>
+      <w:r>
+        <w:rPr>
+          <w:rFonts w:ascii="Arial" w:hAnsi="Arial" w:cs="Arial"/>
+          <w:sz w:val="24"/>
+          <w:szCs w:val="24"/>
+        </w:rPr>
+        <w:t>20-kilometer</w:t>
+      </w:r>
+      <w:r>
+        <w:rPr>
+          <w:rFonts w:ascii="Arial" w:hAnsi="Arial" w:cs="Arial"/>
+          <w:sz w:val="24"/>
+          <w:szCs w:val="24"/>
+        </w:rPr>
+        <w:t xml:space="preserve"> delta</w:t>
+      </w:r>
+      <w:r>
+        <w:rPr>
+          <w:rFonts w:ascii="Arial" w:hAnsi="Arial" w:cs="Arial"/>
+          <w:sz w:val="24"/>
+          <w:szCs w:val="24"/>
+        </w:rPr>
+        <w:t xml:space="preserve">. </w:t>
+      </w:r>
+      <w:r>
+        <w:rPr>
+          <w:rFonts w:ascii="Arial" w:hAnsi="Arial" w:cs="Arial"/>
+          <w:sz w:val="24"/>
+          <w:szCs w:val="24"/>
+        </w:rPr>
+        <w:t>The surrounding coastal regions of the Suwannee River are otherwise known to be sediment starved</w:t>
+      </w:r>
+      <w:r>
+        <w:rPr>
+          <w:rFonts w:ascii="Arial" w:hAnsi="Arial" w:cs="Arial"/>
+          <w:sz w:val="24"/>
+          <w:szCs w:val="24"/>
+        </w:rPr>
+        <w:t xml:space="preserve">, </w:t>
+      </w:r>
+      <w:r>
+        <w:rPr>
+          <w:rFonts w:ascii="Arial" w:hAnsi="Arial" w:cs="Arial"/>
+          <w:sz w:val="24"/>
+          <w:szCs w:val="24"/>
+        </w:rPr>
+        <w:t>but a great significant sedimentology event has been shown that the Suwannee River has reworked ancestral fluvial sands and se</w:t>
+      </w:r>
+      <w:r>
+        <w:rPr>
+          <w:rFonts w:ascii="Arial" w:hAnsi="Arial" w:cs="Arial"/>
+          <w:sz w:val="24"/>
+          <w:szCs w:val="24"/>
+        </w:rPr>
+        <w:t>rves</w:t>
+      </w:r>
+      <w:r>
+        <w:rPr>
+          <w:rFonts w:ascii="Arial" w:hAnsi="Arial" w:cs="Arial"/>
+          <w:sz w:val="24"/>
+          <w:szCs w:val="24"/>
+        </w:rPr>
+        <w:t xml:space="preserve"> as a source for sandier marsh sediments </w:t>
+      </w:r>
+      <w:r>
+        <w:rPr>
+          <w:rFonts w:ascii="Arial" w:hAnsi="Arial" w:cs="Arial"/>
+          <w:sz w:val="24"/>
+          <w:szCs w:val="24"/>
+        </w:rPr>
+        <w:t>(Wright et al., 2002)</w:t>
+      </w:r>
+      <w:r>
+        <w:rPr>
+          <w:rFonts w:ascii="Arial" w:hAnsi="Arial" w:cs="Arial"/>
+          <w:sz w:val="24"/>
+          <w:szCs w:val="24"/>
+        </w:rPr>
+        <w:t xml:space="preserve">. </w:t>
+      </w:r>
+      <w:r>
+        <w:rPr>
+          <w:rFonts w:ascii="Arial" w:hAnsi="Arial" w:cs="Arial"/>
+          <w:sz w:val="24"/>
+          <w:szCs w:val="24"/>
+        </w:rPr>
+        <w:t xml:space="preserve">The Suwannee River normally has </w:t>
+      </w:r>
+      <w:r>
+        <w:rPr>
+          <w:rFonts w:ascii="Arial" w:hAnsi="Arial" w:cs="Arial"/>
+          <w:sz w:val="24"/>
+          <w:szCs w:val="24"/>
+        </w:rPr>
+        <w:t xml:space="preserve">high discharge peaks between February and April and low discharge peaks between August and October (Purtlebaugh and Allen, 2010). The average annual discharge is 300 m^3/c with a minimum of 83 m^3/c and a maximum discharge of 2400 m^3/c (Wright et al., 2002). </w:t>
+      </w:r>
+    </w:p>
+    <w:p>
+      <w:pPr>
+        <w:rPr>
+          <w:rFonts w:ascii="Arial" w:hAnsi="Arial" w:cs="Arial"/>
+          <w:b/>
+          <w:bCs/>
+          <w:i/>
+          <w:iCs/>
+          <w:sz w:val="24"/>
+          <w:szCs w:val="24"/>
+        </w:rPr>
+      </w:pPr>
+      <w:r>
+        <w:rPr>
+          <w:rFonts w:ascii="Arial" w:hAnsi="Arial" w:cs="Arial"/>
+          <w:b/>
+          <w:bCs/>
+          <w:i/>
+          <w:iCs/>
+          <w:sz w:val="24"/>
+          <w:szCs w:val="24"/>
+        </w:rPr>
+        <w:t>1.</w:t>
+      </w:r>
+      <w:r>
+        <w:rPr>
+          <w:rFonts w:ascii="Arial" w:hAnsi="Arial" w:cs="Arial"/>
+          <w:b/>
+          <w:bCs/>
+          <w:i/>
+          <w:iCs/>
+          <w:sz w:val="24"/>
+          <w:szCs w:val="24"/>
+        </w:rPr>
+        <w:t>4</w:t>
+      </w:r>
+      <w:r>
+        <w:rPr>
+          <w:rFonts w:ascii="Arial" w:hAnsi="Arial" w:cs="Arial"/>
+          <w:b/>
+          <w:bCs/>
+          <w:i/>
+          <w:iCs/>
+          <w:sz w:val="24"/>
+          <w:szCs w:val="24"/>
+        </w:rPr>
+        <w:t xml:space="preserve"> </w:t>
+      </w:r>
+      <w:r>
+        <w:rPr>
+          <w:rFonts w:ascii="Arial" w:hAnsi="Arial" w:cs="Arial"/>
+          <w:b/>
+          <w:bCs/>
+          <w:i/>
+          <w:iCs/>
+          <w:sz w:val="24"/>
+          <w:szCs w:val="24"/>
+        </w:rPr>
+        <w:t>Human development and impacts</w:t>
+      </w:r>
     </w:p>
     <w:p>
       <w:pPr>
@@ -1002,397 +1384,223 @@
           <w:szCs w:val="24"/>
         </w:rPr>
         <w:lastRenderedPageBreak/>
-        <w:t>The Suwannee River is the second largest river in Florida (Light et al., 2002), with high discharge peaks between February and April and low discharge peaks between August and October (</w:t>
-      </w:r>
-      <w:proofErr w:type="spellStart"/>
-      <w:r>
-        <w:rPr>
-          <w:rFonts w:ascii="Arial" w:hAnsi="Arial" w:cs="Arial"/>
-          <w:sz w:val="24"/>
-          <w:szCs w:val="24"/>
-        </w:rPr>
-        <w:t>Purtlebaugh</w:t>
-      </w:r>
-      <w:proofErr w:type="spellEnd"/>
-      <w:r>
-        <w:rPr>
-          <w:rFonts w:ascii="Arial" w:hAnsi="Arial" w:cs="Arial"/>
-          <w:sz w:val="24"/>
-          <w:szCs w:val="24"/>
-        </w:rPr>
-        <w:t xml:space="preserve"> and Allen, 2010). The average annual discharge is 300 m^3/c with a minimum of 83 m^3/c and a maximum discharge of 2400 m^3/c (Wright et al., 2002). </w:t>
+        <w:t>Th</w:t>
+      </w:r>
+      <w:r>
+        <w:rPr>
+          <w:rFonts w:ascii="Arial" w:hAnsi="Arial" w:cs="Arial"/>
+          <w:sz w:val="24"/>
+          <w:szCs w:val="24"/>
+        </w:rPr>
+        <w:t xml:space="preserve">ree </w:t>
+      </w:r>
+      <w:r>
+        <w:rPr>
+          <w:rFonts w:ascii="Arial" w:hAnsi="Arial" w:cs="Arial"/>
+          <w:sz w:val="24"/>
+          <w:szCs w:val="24"/>
+        </w:rPr>
+        <w:t>Florida counties</w:t>
+      </w:r>
+      <w:r>
+        <w:rPr>
+          <w:rFonts w:ascii="Arial" w:hAnsi="Arial" w:cs="Arial"/>
+          <w:sz w:val="24"/>
+          <w:szCs w:val="24"/>
+        </w:rPr>
+        <w:t xml:space="preserve"> encompass the region of our study site,</w:t>
+      </w:r>
+      <w:r>
+        <w:rPr>
+          <w:rFonts w:ascii="Arial" w:hAnsi="Arial" w:cs="Arial"/>
+          <w:sz w:val="24"/>
+          <w:szCs w:val="24"/>
+        </w:rPr>
+        <w:t xml:space="preserve"> Dixie, Levy, and Taylor</w:t>
+      </w:r>
+      <w:r>
+        <w:rPr>
+          <w:rFonts w:ascii="Arial" w:hAnsi="Arial" w:cs="Arial"/>
+          <w:sz w:val="24"/>
+          <w:szCs w:val="24"/>
+        </w:rPr>
+        <w:t xml:space="preserve">. These counties </w:t>
+      </w:r>
+      <w:r>
+        <w:rPr>
+          <w:rFonts w:ascii="Arial" w:hAnsi="Arial" w:cs="Arial"/>
+          <w:sz w:val="24"/>
+          <w:szCs w:val="24"/>
+        </w:rPr>
+        <w:t xml:space="preserve">which are projected to increase in human population by 2045 as depicted in Figure 3. </w:t>
+      </w:r>
+      <w:r>
+        <w:rPr>
+          <w:rFonts w:ascii="Arial" w:hAnsi="Arial" w:cs="Arial"/>
+          <w:sz w:val="24"/>
+          <w:szCs w:val="24"/>
+        </w:rPr>
+        <w:t>These Florida counties are recorded to have</w:t>
+      </w:r>
+      <w:r>
+        <w:rPr>
+          <w:rFonts w:ascii="Arial" w:hAnsi="Arial" w:cs="Arial"/>
+          <w:sz w:val="24"/>
+          <w:szCs w:val="24"/>
+        </w:rPr>
+        <w:t xml:space="preserve"> lowest population densities along the Florida coastline </w:t>
+      </w:r>
+      <w:r>
+        <w:rPr>
+          <w:rFonts w:ascii="Arial" w:hAnsi="Arial" w:cs="Arial"/>
+          <w:sz w:val="24"/>
+          <w:szCs w:val="24"/>
+        </w:rPr>
+        <w:t>(Geselbracht 2007)</w:t>
+      </w:r>
+      <w:r>
+        <w:rPr>
+          <w:rFonts w:ascii="Arial" w:hAnsi="Arial" w:cs="Arial"/>
+          <w:sz w:val="24"/>
+          <w:szCs w:val="24"/>
+        </w:rPr>
+        <w:t xml:space="preserve">. In the future it </w:t>
+      </w:r>
+      <w:r>
+        <w:rPr>
+          <w:rFonts w:ascii="Arial" w:hAnsi="Arial" w:cs="Arial"/>
+          <w:sz w:val="24"/>
+          <w:szCs w:val="24"/>
+        </w:rPr>
+        <w:t xml:space="preserve">could be likely that businesses and people will want to develop housing along this shoreline. Human development on coastlines </w:t>
+      </w:r>
+      <w:r>
+        <w:rPr>
+          <w:rFonts w:ascii="Arial" w:hAnsi="Arial" w:cs="Arial"/>
+          <w:sz w:val="24"/>
+          <w:szCs w:val="24"/>
+        </w:rPr>
+        <w:t>may</w:t>
+      </w:r>
+      <w:r>
+        <w:rPr>
+          <w:rFonts w:ascii="Arial" w:hAnsi="Arial" w:cs="Arial"/>
+          <w:sz w:val="24"/>
+          <w:szCs w:val="24"/>
+        </w:rPr>
+        <w:t xml:space="preserve"> also accelerate coastal erosion by creating a fixed position of the shoreline and stabilizing inlets (Finkl and Charlier, 2003). </w:t>
+      </w:r>
+      <w:r>
+        <w:rPr>
+          <w:rFonts w:ascii="Arial" w:hAnsi="Arial" w:cs="Arial"/>
+          <w:sz w:val="24"/>
+          <w:szCs w:val="24"/>
+        </w:rPr>
+        <w:t xml:space="preserve">Increased human developments may also negatively impact coastal species. </w:t>
+      </w:r>
+      <w:r>
+        <w:rPr>
+          <w:rFonts w:ascii="Arial" w:hAnsi="Arial" w:cs="Arial"/>
+          <w:sz w:val="24"/>
+          <w:szCs w:val="24"/>
+        </w:rPr>
+        <w:t xml:space="preserve">Species biodiversity is threatened by the increase of urbanization and environmental coastal degradation (Finkl and Charlier, 2003).  </w:t>
+      </w:r>
+      <w:r>
+        <w:rPr>
+          <w:rFonts w:ascii="Arial" w:hAnsi="Arial" w:cs="Arial"/>
+          <w:sz w:val="24"/>
+          <w:szCs w:val="24"/>
+        </w:rPr>
+        <w:t>Czech</w:t>
+      </w:r>
+      <w:r>
+        <w:rPr>
+          <w:rFonts w:ascii="Arial" w:hAnsi="Arial" w:cs="Arial"/>
+          <w:sz w:val="24"/>
+          <w:szCs w:val="24"/>
+        </w:rPr>
+        <w:t>’s</w:t>
+      </w:r>
+      <w:r>
+        <w:rPr>
+          <w:rFonts w:ascii="Arial" w:hAnsi="Arial" w:cs="Arial"/>
+          <w:sz w:val="24"/>
+          <w:szCs w:val="24"/>
+        </w:rPr>
+        <w:t xml:space="preserve"> et al. </w:t>
+      </w:r>
+      <w:r>
+        <w:rPr>
+          <w:rFonts w:ascii="Arial" w:hAnsi="Arial" w:cs="Arial"/>
+          <w:sz w:val="24"/>
+          <w:szCs w:val="24"/>
+        </w:rPr>
+        <w:t>(</w:t>
+      </w:r>
+      <w:r>
+        <w:rPr>
+          <w:rFonts w:ascii="Arial" w:hAnsi="Arial" w:cs="Arial"/>
+          <w:sz w:val="24"/>
+          <w:szCs w:val="24"/>
+        </w:rPr>
+        <w:t>2000</w:t>
+      </w:r>
+      <w:r>
+        <w:rPr>
+          <w:rFonts w:ascii="Arial" w:hAnsi="Arial" w:cs="Arial"/>
+          <w:sz w:val="24"/>
+          <w:szCs w:val="24"/>
+        </w:rPr>
+        <w:t>) documents urbanization as the highest cause for species endangerment. For example, the shorebird piping plover (</w:t>
+      </w:r>
+      <w:r>
+        <w:rPr>
+          <w:rFonts w:ascii="Arial" w:hAnsi="Arial" w:cs="Arial"/>
+          <w:i/>
+          <w:iCs/>
+          <w:sz w:val="24"/>
+          <w:szCs w:val="24"/>
+        </w:rPr>
+        <w:t>Charadrius melodus</w:t>
+      </w:r>
+      <w:r>
+        <w:rPr>
+          <w:rFonts w:ascii="Arial" w:hAnsi="Arial" w:cs="Arial"/>
+          <w:sz w:val="24"/>
+          <w:szCs w:val="24"/>
+        </w:rPr>
+        <w:t xml:space="preserve">) is known to forage and nest in areas of low human population (Thomas, Kvitek, and Bretz, 2002), </w:t>
+      </w:r>
+      <w:r>
+        <w:rPr>
+          <w:rFonts w:ascii="Arial" w:hAnsi="Arial" w:cs="Arial"/>
+          <w:sz w:val="24"/>
+          <w:szCs w:val="24"/>
+        </w:rPr>
+        <w:t>implying that</w:t>
+      </w:r>
+      <w:r>
+        <w:rPr>
+          <w:rFonts w:ascii="Arial" w:hAnsi="Arial" w:cs="Arial"/>
+          <w:sz w:val="24"/>
+          <w:szCs w:val="24"/>
+        </w:rPr>
+        <w:t xml:space="preserve"> shoreline areas with higher human densities would not be an ideal habitat for this species. Species biodiversity, both vegetative and animal, could be at risk due to an increase of urbanization along coastlines (McKinney, 2006) and accelerated shoreline erosion.</w:t>
       </w:r>
     </w:p>
     <w:p>
       <w:pPr>
         <w:rPr>
           <w:rFonts w:ascii="Arial" w:hAnsi="Arial" w:cs="Arial"/>
-          <w:b/>
-          <w:bCs/>
-          <w:i/>
-          <w:iCs/>
           <w:sz w:val="24"/>
           <w:szCs w:val="24"/>
         </w:rPr>
       </w:pPr>
       <w:r>
         <w:rPr>
-          <w:rFonts w:ascii="Arial" w:hAnsi="Arial" w:cs="Arial"/>
-          <w:b/>
-          <w:bCs/>
-          <w:i/>
-          <w:iCs/>
-          <w:sz w:val="24"/>
-          <w:szCs w:val="24"/>
-        </w:rPr>
-        <w:t xml:space="preserve">1.4 </w:t>
-      </w:r>
-      <w:r>
-        <w:rPr>
-          <w:rFonts w:ascii="Arial" w:hAnsi="Arial" w:cs="Arial"/>
-          <w:b/>
-          <w:bCs/>
-          <w:i/>
-          <w:iCs/>
-          <w:sz w:val="24"/>
-          <w:szCs w:val="24"/>
-        </w:rPr>
-        <w:t>Urbanization accelerating shoreline decline and its effects on species biodiversity</w:t>
-      </w:r>
-    </w:p>
-    <w:p>
-      <w:pPr>
-        <w:rPr>
-          <w:rFonts w:ascii="Arial" w:hAnsi="Arial" w:cs="Arial"/>
-          <w:sz w:val="24"/>
-          <w:szCs w:val="24"/>
-        </w:rPr>
-      </w:pPr>
-      <w:r>
-        <w:rPr>
-          <w:rFonts w:ascii="Arial" w:hAnsi="Arial" w:cs="Arial"/>
-          <w:sz w:val="24"/>
-          <w:szCs w:val="24"/>
-        </w:rPr>
-        <w:t xml:space="preserve">The Florida counties that make up the Big Bend are Dixie, Levy, and Taylor, which </w:t>
-      </w:r>
-      <w:proofErr w:type="gramStart"/>
-      <w:r>
-        <w:rPr>
-          <w:rFonts w:ascii="Arial" w:hAnsi="Arial" w:cs="Arial"/>
-          <w:sz w:val="24"/>
-          <w:szCs w:val="24"/>
-        </w:rPr>
-        <w:t>are projected</w:t>
-      </w:r>
-      <w:proofErr w:type="gramEnd"/>
-      <w:r>
-        <w:rPr>
-          <w:rFonts w:ascii="Arial" w:hAnsi="Arial" w:cs="Arial"/>
-          <w:sz w:val="24"/>
-          <w:szCs w:val="24"/>
-        </w:rPr>
-        <w:t xml:space="preserve"> to increase in human population by 2045 as depicted in (Figure 3). Despite having among the lowest population densities along the Florida coastline </w:t>
-      </w:r>
-      <w:r>
-        <w:rPr>
-          <w:rFonts w:ascii="Arial" w:hAnsi="Arial" w:cs="Arial"/>
-          <w:sz w:val="24"/>
-          <w:szCs w:val="24"/>
-        </w:rPr>
-        <w:t>(</w:t>
-      </w:r>
-      <w:proofErr w:type="spellStart"/>
-      <w:r>
-        <w:rPr>
-          <w:rFonts w:ascii="Arial" w:hAnsi="Arial" w:cs="Arial"/>
-          <w:sz w:val="24"/>
-          <w:szCs w:val="24"/>
-        </w:rPr>
-        <w:t>Geselbracht</w:t>
-      </w:r>
-      <w:proofErr w:type="spellEnd"/>
-      <w:r>
-        <w:rPr>
-          <w:rFonts w:ascii="Arial" w:hAnsi="Arial" w:cs="Arial"/>
-          <w:sz w:val="24"/>
-          <w:szCs w:val="24"/>
-        </w:rPr>
-        <w:t xml:space="preserve"> 2007)</w:t>
-      </w:r>
-      <w:r>
-        <w:rPr>
-          <w:rFonts w:ascii="Arial" w:hAnsi="Arial" w:cs="Arial"/>
-          <w:sz w:val="24"/>
-          <w:szCs w:val="24"/>
-        </w:rPr>
-        <w:t>, it could be likely in the future that businesses and people will want to develop housing along this shoreline. Human development on coastlines can also accelerate coastal erosion by creating a fixed position of the shoreline and stabilizing inlets (</w:t>
-      </w:r>
-      <w:proofErr w:type="spellStart"/>
-      <w:r>
-        <w:rPr>
-          <w:rFonts w:ascii="Arial" w:hAnsi="Arial" w:cs="Arial"/>
-          <w:sz w:val="24"/>
-          <w:szCs w:val="24"/>
-        </w:rPr>
-        <w:t>Finkl</w:t>
-      </w:r>
-      <w:proofErr w:type="spellEnd"/>
-      <w:r>
-        <w:rPr>
-          <w:rFonts w:ascii="Arial" w:hAnsi="Arial" w:cs="Arial"/>
-          <w:sz w:val="24"/>
-          <w:szCs w:val="24"/>
-        </w:rPr>
-        <w:t xml:space="preserve"> and </w:t>
-      </w:r>
-      <w:proofErr w:type="spellStart"/>
-      <w:r>
-        <w:rPr>
-          <w:rFonts w:ascii="Arial" w:hAnsi="Arial" w:cs="Arial"/>
-          <w:sz w:val="24"/>
-          <w:szCs w:val="24"/>
-        </w:rPr>
-        <w:t>Charlier</w:t>
-      </w:r>
-      <w:proofErr w:type="spellEnd"/>
-      <w:r>
-        <w:rPr>
-          <w:rFonts w:ascii="Arial" w:hAnsi="Arial" w:cs="Arial"/>
-          <w:sz w:val="24"/>
-          <w:szCs w:val="24"/>
-        </w:rPr>
-        <w:t xml:space="preserve">, 2003). Species biodiversity </w:t>
-      </w:r>
-      <w:proofErr w:type="gramStart"/>
-      <w:r>
-        <w:rPr>
-          <w:rFonts w:ascii="Arial" w:hAnsi="Arial" w:cs="Arial"/>
-          <w:sz w:val="24"/>
-          <w:szCs w:val="24"/>
-        </w:rPr>
-        <w:t>is threatened</w:t>
-      </w:r>
-      <w:proofErr w:type="gramEnd"/>
-      <w:r>
-        <w:rPr>
-          <w:rFonts w:ascii="Arial" w:hAnsi="Arial" w:cs="Arial"/>
-          <w:sz w:val="24"/>
-          <w:szCs w:val="24"/>
-        </w:rPr>
-        <w:t xml:space="preserve"> by the increase of urbanization and environmental coastal degradation as well (</w:t>
-      </w:r>
-      <w:proofErr w:type="spellStart"/>
-      <w:r>
-        <w:rPr>
-          <w:rFonts w:ascii="Arial" w:hAnsi="Arial" w:cs="Arial"/>
-          <w:sz w:val="24"/>
-          <w:szCs w:val="24"/>
-        </w:rPr>
-        <w:t>Finkl</w:t>
-      </w:r>
-      <w:proofErr w:type="spellEnd"/>
-      <w:r>
-        <w:rPr>
-          <w:rFonts w:ascii="Arial" w:hAnsi="Arial" w:cs="Arial"/>
-          <w:sz w:val="24"/>
-          <w:szCs w:val="24"/>
-        </w:rPr>
-        <w:t xml:space="preserve"> and </w:t>
-      </w:r>
-      <w:proofErr w:type="spellStart"/>
-      <w:r>
-        <w:rPr>
-          <w:rFonts w:ascii="Arial" w:hAnsi="Arial" w:cs="Arial"/>
-          <w:sz w:val="24"/>
-          <w:szCs w:val="24"/>
-        </w:rPr>
-        <w:t>Charlier</w:t>
-      </w:r>
-      <w:proofErr w:type="spellEnd"/>
-      <w:r>
-        <w:rPr>
-          <w:rFonts w:ascii="Arial" w:hAnsi="Arial" w:cs="Arial"/>
-          <w:sz w:val="24"/>
-          <w:szCs w:val="24"/>
-        </w:rPr>
-        <w:t xml:space="preserve">, 2003).  </w:t>
-      </w:r>
-      <w:r>
-        <w:rPr>
-          <w:rFonts w:ascii="Arial" w:hAnsi="Arial" w:cs="Arial"/>
-          <w:sz w:val="24"/>
-          <w:szCs w:val="24"/>
-        </w:rPr>
-        <w:t>Czech</w:t>
-      </w:r>
-      <w:r>
-        <w:rPr>
-          <w:rFonts w:ascii="Arial" w:hAnsi="Arial" w:cs="Arial"/>
-          <w:sz w:val="24"/>
-          <w:szCs w:val="24"/>
-        </w:rPr>
-        <w:t>’s</w:t>
-      </w:r>
-      <w:r>
-        <w:rPr>
-          <w:rFonts w:ascii="Arial" w:hAnsi="Arial" w:cs="Arial"/>
-          <w:sz w:val="24"/>
-          <w:szCs w:val="24"/>
-        </w:rPr>
-        <w:t xml:space="preserve"> et al. </w:t>
-      </w:r>
-      <w:r>
-        <w:rPr>
-          <w:rFonts w:ascii="Arial" w:hAnsi="Arial" w:cs="Arial"/>
-          <w:sz w:val="24"/>
-          <w:szCs w:val="24"/>
-        </w:rPr>
-        <w:t>(</w:t>
-      </w:r>
-      <w:r>
-        <w:rPr>
-          <w:rFonts w:ascii="Arial" w:hAnsi="Arial" w:cs="Arial"/>
-          <w:sz w:val="24"/>
-          <w:szCs w:val="24"/>
-        </w:rPr>
-        <w:t>2000</w:t>
-      </w:r>
-      <w:r>
-        <w:rPr>
-          <w:rFonts w:ascii="Arial" w:hAnsi="Arial" w:cs="Arial"/>
-          <w:sz w:val="24"/>
-          <w:szCs w:val="24"/>
-        </w:rPr>
-        <w:t>) documents urbanization as the highest cause for species endangerment. For example, the shorebird piping plover (</w:t>
-      </w:r>
-      <w:proofErr w:type="spellStart"/>
-      <w:r>
-        <w:rPr>
-          <w:rFonts w:ascii="Arial" w:hAnsi="Arial" w:cs="Arial"/>
-          <w:i/>
-          <w:iCs/>
-          <w:sz w:val="24"/>
-          <w:szCs w:val="24"/>
-        </w:rPr>
-        <w:t>Charadrius</w:t>
-      </w:r>
-      <w:proofErr w:type="spellEnd"/>
-      <w:r>
-        <w:rPr>
-          <w:rFonts w:ascii="Arial" w:hAnsi="Arial" w:cs="Arial"/>
-          <w:i/>
-          <w:iCs/>
-          <w:sz w:val="24"/>
-          <w:szCs w:val="24"/>
-        </w:rPr>
-        <w:t xml:space="preserve"> </w:t>
-      </w:r>
-      <w:proofErr w:type="spellStart"/>
-      <w:r>
-        <w:rPr>
-          <w:rFonts w:ascii="Arial" w:hAnsi="Arial" w:cs="Arial"/>
-          <w:i/>
-          <w:iCs/>
-          <w:sz w:val="24"/>
-          <w:szCs w:val="24"/>
-        </w:rPr>
-        <w:t>melodus</w:t>
-      </w:r>
-      <w:proofErr w:type="spellEnd"/>
-      <w:r>
-        <w:rPr>
-          <w:rFonts w:ascii="Arial" w:hAnsi="Arial" w:cs="Arial"/>
-          <w:sz w:val="24"/>
-          <w:szCs w:val="24"/>
-        </w:rPr>
-        <w:t xml:space="preserve">) is known to forage and nest in areas of low human population (Thomas, </w:t>
-      </w:r>
-      <w:proofErr w:type="spellStart"/>
-      <w:r>
-        <w:rPr>
-          <w:rFonts w:ascii="Arial" w:hAnsi="Arial" w:cs="Arial"/>
-          <w:sz w:val="24"/>
-          <w:szCs w:val="24"/>
-        </w:rPr>
-        <w:t>Kvitek</w:t>
-      </w:r>
-      <w:proofErr w:type="spellEnd"/>
-      <w:r>
-        <w:rPr>
-          <w:rFonts w:ascii="Arial" w:hAnsi="Arial" w:cs="Arial"/>
-          <w:sz w:val="24"/>
-          <w:szCs w:val="24"/>
-        </w:rPr>
-        <w:t xml:space="preserve">, and </w:t>
-      </w:r>
-      <w:proofErr w:type="spellStart"/>
-      <w:r>
-        <w:rPr>
-          <w:rFonts w:ascii="Arial" w:hAnsi="Arial" w:cs="Arial"/>
-          <w:sz w:val="24"/>
-          <w:szCs w:val="24"/>
-        </w:rPr>
-        <w:t>Bretz</w:t>
-      </w:r>
-      <w:proofErr w:type="spellEnd"/>
-      <w:r>
-        <w:rPr>
-          <w:rFonts w:ascii="Arial" w:hAnsi="Arial" w:cs="Arial"/>
-          <w:sz w:val="24"/>
-          <w:szCs w:val="24"/>
-        </w:rPr>
-        <w:t>, 2002), meaning shoreline areas with higher human densities would not be an ideal habitat for this species. Species biodiversity, both vegetative and animal, could be at risk due to an increase of urbanization along coastlines (McKinney, 2006) and accelerated shoreline erosion.</w:t>
-      </w:r>
-    </w:p>
-    <w:p>
-      <w:pPr>
-        <w:rPr>
-          <w:rFonts w:ascii="Arial" w:hAnsi="Arial" w:cs="Arial"/>
-          <w:sz w:val="24"/>
-          <w:szCs w:val="24"/>
-        </w:rPr>
-      </w:pPr>
-    </w:p>
-    <w:p>
-      <w:pPr>
-        <w:spacing w:line="360" w:lineRule="auto"/>
-        <w:rPr>
-          <w:rFonts w:ascii="Arial" w:hAnsi="Arial" w:cs="Arial"/>
-          <w:b/>
-          <w:bCs/>
-          <w:i/>
-          <w:iCs/>
-          <w:sz w:val="24"/>
-          <w:szCs w:val="24"/>
-        </w:rPr>
-      </w:pPr>
-      <w:r>
-        <w:rPr>
-          <w:rFonts w:ascii="Arial" w:hAnsi="Arial" w:cs="Arial"/>
-          <w:b/>
-          <w:bCs/>
-          <w:i/>
-          <w:iCs/>
-          <w:sz w:val="24"/>
-          <w:szCs w:val="24"/>
-        </w:rPr>
-        <w:t>1.3 Habitats</w:t>
-      </w:r>
-    </w:p>
-    <w:p>
-      <w:pPr>
-        <w:rPr>
-          <w:rFonts w:ascii="Arial" w:hAnsi="Arial" w:cs="Arial"/>
-          <w:sz w:val="24"/>
-          <w:szCs w:val="24"/>
-        </w:rPr>
-      </w:pPr>
-      <w:r>
-        <w:rPr>
           <w:noProof/>
         </w:rPr>
-        <w:lastRenderedPageBreak/>
         <w:drawing>
           <wp:anchor distT="0" distB="0" distL="114300" distR="114300" simplePos="0" relativeHeight="251666432" behindDoc="0" locked="0" layoutInCell="1" allowOverlap="1" wp14:anchorId="0C412187" wp14:editId="39AFE3A7">
             <wp:simplePos x="0" y="0"/>
@@ -1472,6 +1680,7 @@
           <w:sz w:val="24"/>
           <w:szCs w:val="24"/>
         </w:rPr>
+        <w:lastRenderedPageBreak/>
         <w:t xml:space="preserve">Figure </w:t>
       </w:r>
       <w:r>
@@ -1543,7 +1752,79 @@
           <w:sz w:val="24"/>
           <w:szCs w:val="24"/>
         </w:rPr>
-        <w:t>1.3 Habitats</w:t>
+        <w:t>1.</w:t>
+      </w:r>
+      <w:r>
+        <w:rPr>
+          <w:rFonts w:ascii="Arial" w:hAnsi="Arial" w:cs="Arial"/>
+          <w:b/>
+          <w:bCs/>
+          <w:i/>
+          <w:iCs/>
+          <w:sz w:val="24"/>
+          <w:szCs w:val="24"/>
+        </w:rPr>
+        <w:t>5</w:t>
+      </w:r>
+      <w:r>
+        <w:rPr>
+          <w:rFonts w:ascii="Arial" w:hAnsi="Arial" w:cs="Arial"/>
+          <w:b/>
+          <w:bCs/>
+          <w:i/>
+          <w:iCs/>
+          <w:sz w:val="24"/>
+          <w:szCs w:val="24"/>
+        </w:rPr>
+        <w:t xml:space="preserve"> </w:t>
+      </w:r>
+      <w:r>
+        <w:rPr>
+          <w:rFonts w:ascii="Arial" w:hAnsi="Arial" w:cs="Arial"/>
+          <w:b/>
+          <w:bCs/>
+          <w:i/>
+          <w:iCs/>
+          <w:sz w:val="24"/>
+          <w:szCs w:val="24"/>
+        </w:rPr>
+        <w:t>Sandy s</w:t>
+      </w:r>
+      <w:r>
+        <w:rPr>
+          <w:rFonts w:ascii="Arial" w:hAnsi="Arial" w:cs="Arial"/>
+          <w:b/>
+          <w:bCs/>
+          <w:i/>
+          <w:iCs/>
+          <w:sz w:val="24"/>
+          <w:szCs w:val="24"/>
+        </w:rPr>
+        <w:t>horelines as h</w:t>
+      </w:r>
+      <w:r>
+        <w:rPr>
+          <w:rFonts w:ascii="Arial" w:hAnsi="Arial" w:cs="Arial"/>
+          <w:b/>
+          <w:bCs/>
+          <w:i/>
+          <w:iCs/>
+          <w:sz w:val="24"/>
+          <w:szCs w:val="24"/>
+        </w:rPr>
+        <w:t>abitats</w:t>
+      </w:r>
+      <w:r>
+        <w:rPr>
+          <w:rFonts w:ascii="Arial" w:hAnsi="Arial" w:cs="Arial"/>
+          <w:b/>
+          <w:bCs/>
+          <w:i/>
+          <w:iCs/>
+          <w:sz w:val="24"/>
+          <w:szCs w:val="24"/>
+        </w:rPr>
+        <w:t xml:space="preserve"> and biodiversity</w:t>
       </w:r>
     </w:p>
     <w:p>
@@ -1587,7 +1868,7 @@
           <w:sz w:val="24"/>
           <w:szCs w:val="24"/>
         </w:rPr>
-        <w:t xml:space="preserve">1.2 </w:t>
+        <w:t>1.</w:t>
       </w:r>
       <w:r>
         <w:rPr>
@@ -1599,7 +1880,7 @@
           <w:sz w:val="24"/>
           <w:szCs w:val="24"/>
         </w:rPr>
-        <w:t>Characteristics of sandy shorelines and s</w:t>
+        <w:t>6</w:t>
       </w:r>
       <w:r>
         <w:rPr>
@@ -1611,50 +1892,9 @@
           <w:sz w:val="24"/>
           <w:szCs w:val="24"/>
         </w:rPr>
-        <w:t xml:space="preserve">edimentation </w:t>
-      </w:r>
-    </w:p>
-    <w:p>
-      <w:pPr>
-        <w:spacing w:line="360" w:lineRule="auto"/>
-        <w:rPr>
-          <w:rFonts w:ascii="Arial" w:hAnsi="Arial" w:cs="Arial"/>
-          <w:sz w:val="24"/>
-          <w:szCs w:val="24"/>
-        </w:rPr>
-      </w:pPr>
-      <w:r>
-        <w:rPr>
-          <w:rFonts w:ascii="Arial" w:hAnsi="Arial" w:cs="Arial"/>
-          <w:sz w:val="24"/>
-          <w:szCs w:val="24"/>
-        </w:rPr>
-        <w:tab/>
-        <w:t xml:space="preserve">Our study site </w:t>
-      </w:r>
-      <w:proofErr w:type="spellStart"/>
-      <w:r>
-        <w:rPr>
-          <w:rFonts w:ascii="Arial" w:hAnsi="Arial" w:cs="Arial"/>
-          <w:sz w:val="24"/>
-          <w:szCs w:val="24"/>
-        </w:rPr>
-        <w:t>inslue</w:t>
-      </w:r>
-      <w:proofErr w:type="spellEnd"/>
-    </w:p>
-    <w:p>
-      <w:pPr>
-        <w:rPr>
-          <w:rFonts w:ascii="Arial" w:hAnsi="Arial" w:cs="Arial"/>
-          <w:sz w:val="24"/>
-          <w:szCs w:val="24"/>
-        </w:rPr>
-      </w:pPr>
-    </w:p>
-    <w:p>
-      <w:pPr>
-        <w:spacing w:line="360" w:lineRule="auto"/>
+        <w:t xml:space="preserve"> Hurricanes</w:t>
+      </w:r>
+      <w:r>
         <w:rPr>
           <w:rFonts w:ascii="Arial" w:hAnsi="Arial" w:cs="Arial"/>
           <w:b/>
@@ -1664,18 +1904,7 @@
           <w:sz w:val="24"/>
           <w:szCs w:val="24"/>
         </w:rPr>
-      </w:pPr>
-      <w:r>
-        <w:rPr>
-          <w:rFonts w:ascii="Arial" w:hAnsi="Arial" w:cs="Arial"/>
-          <w:b/>
-          <w:bCs/>
-          <w:i/>
-          <w:iCs/>
-          <w:sz w:val="24"/>
-          <w:szCs w:val="24"/>
-        </w:rPr>
-        <w:t>1.1 Hurricanes</w:t>
+        <w:t xml:space="preserve"> and storm events</w:t>
       </w:r>
     </w:p>
     <w:p>
@@ -1734,9 +1963,12 @@
     <w:p>
       <w:pPr>
         <w:spacing w:line="360" w:lineRule="auto"/>
-        <w:ind w:firstLine="720"/>
-        <w:rPr>
-          <w:rFonts w:ascii="Arial" w:hAnsi="Arial" w:cs="Arial"/>
+        <w:rPr>
+          <w:rFonts w:ascii="Arial" w:hAnsi="Arial" w:cs="Arial"/>
+          <w:b/>
+          <w:bCs/>
+          <w:i/>
+          <w:iCs/>
           <w:sz w:val="24"/>
           <w:szCs w:val="24"/>
         </w:rPr>
@@ -1744,46 +1976,46 @@
       <w:r>
         <w:rPr>
           <w:rFonts w:ascii="Arial" w:hAnsi="Arial" w:cs="Arial"/>
-          <w:sz w:val="24"/>
-          <w:szCs w:val="24"/>
-        </w:rPr>
-        <w:lastRenderedPageBreak/>
-        <w:t xml:space="preserve"> A primary diver of saltwater intrusion is climate change </w:t>
-      </w:r>
-      <w:r>
-        <w:rPr>
-          <w:rFonts w:ascii="Arial" w:hAnsi="Arial" w:cs="Arial"/>
-          <w:sz w:val="24"/>
-          <w:szCs w:val="24"/>
-        </w:rPr>
-        <w:t xml:space="preserve">SLR </w:t>
-      </w:r>
-      <w:r>
-        <w:rPr>
-          <w:rFonts w:ascii="Arial" w:hAnsi="Arial" w:cs="Arial"/>
-          <w:sz w:val="24"/>
-          <w:szCs w:val="24"/>
-        </w:rPr>
-        <w:t>(White and Kaplan, 2017)</w:t>
-      </w:r>
-      <w:r>
-        <w:rPr>
-          <w:rFonts w:ascii="Arial" w:hAnsi="Arial" w:cs="Arial"/>
-          <w:sz w:val="24"/>
-          <w:szCs w:val="24"/>
-        </w:rPr>
-        <w:t xml:space="preserve">. </w:t>
+          <w:b/>
+          <w:bCs/>
+          <w:i/>
+          <w:iCs/>
+          <w:sz w:val="24"/>
+          <w:szCs w:val="24"/>
+        </w:rPr>
+        <w:t>1.</w:t>
+      </w:r>
+      <w:r>
+        <w:rPr>
+          <w:rFonts w:ascii="Arial" w:hAnsi="Arial" w:cs="Arial"/>
+          <w:b/>
+          <w:bCs/>
+          <w:i/>
+          <w:iCs/>
+          <w:sz w:val="24"/>
+          <w:szCs w:val="24"/>
+        </w:rPr>
+        <w:t>7</w:t>
+      </w:r>
+      <w:r>
+        <w:rPr>
+          <w:rFonts w:ascii="Arial" w:hAnsi="Arial" w:cs="Arial"/>
+          <w:b/>
+          <w:bCs/>
+          <w:i/>
+          <w:iCs/>
+          <w:sz w:val="24"/>
+          <w:szCs w:val="24"/>
+        </w:rPr>
+        <w:t xml:space="preserve"> Reason for effort</w:t>
       </w:r>
     </w:p>
     <w:p>
       <w:pPr>
         <w:spacing w:line="360" w:lineRule="auto"/>
-        <w:rPr>
-          <w:rFonts w:ascii="Arial" w:hAnsi="Arial" w:cs="Arial"/>
-          <w:b/>
-          <w:bCs/>
-          <w:i/>
-          <w:iCs/>
+        <w:ind w:firstLine="720"/>
+        <w:rPr>
+          <w:rFonts w:ascii="Arial" w:hAnsi="Arial" w:cs="Arial"/>
           <w:sz w:val="24"/>
           <w:szCs w:val="24"/>
         </w:rPr>
@@ -1791,52 +2023,6 @@
       <w:r>
         <w:rPr>
           <w:rFonts w:ascii="Arial" w:hAnsi="Arial" w:cs="Arial"/>
-          <w:b/>
-          <w:bCs/>
-          <w:i/>
-          <w:iCs/>
-          <w:sz w:val="24"/>
-          <w:szCs w:val="24"/>
-        </w:rPr>
-        <w:t>1.</w:t>
-      </w:r>
-      <w:r>
-        <w:rPr>
-          <w:rFonts w:ascii="Arial" w:hAnsi="Arial" w:cs="Arial"/>
-          <w:b/>
-          <w:bCs/>
-          <w:i/>
-          <w:iCs/>
-          <w:sz w:val="24"/>
-          <w:szCs w:val="24"/>
-        </w:rPr>
-        <w:t>5</w:t>
-      </w:r>
-      <w:r>
-        <w:rPr>
-          <w:rFonts w:ascii="Arial" w:hAnsi="Arial" w:cs="Arial"/>
-          <w:b/>
-          <w:bCs/>
-          <w:i/>
-          <w:iCs/>
-          <w:sz w:val="24"/>
-          <w:szCs w:val="24"/>
-        </w:rPr>
-        <w:t xml:space="preserve"> Reason for effort</w:t>
-      </w:r>
-    </w:p>
-    <w:p>
-      <w:pPr>
-        <w:spacing w:line="360" w:lineRule="auto"/>
-        <w:rPr>
-          <w:rFonts w:ascii="Arial" w:hAnsi="Arial" w:cs="Arial"/>
-          <w:sz w:val="24"/>
-          <w:szCs w:val="24"/>
-        </w:rPr>
-      </w:pPr>
-      <w:r>
-        <w:rPr>
-          <w:rFonts w:ascii="Arial" w:hAnsi="Arial" w:cs="Arial"/>
           <w:sz w:val="24"/>
           <w:szCs w:val="24"/>
         </w:rPr>
@@ -1872,25 +2058,7 @@
           <w:sz w:val="24"/>
           <w:szCs w:val="24"/>
         </w:rPr>
-        <w:t xml:space="preserve"> Gulf of Mexico ecosystems (</w:t>
-      </w:r>
-      <w:proofErr w:type="spellStart"/>
-      <w:r>
-        <w:rPr>
-          <w:rFonts w:ascii="Arial" w:hAnsi="Arial" w:cs="Arial"/>
-          <w:sz w:val="24"/>
-          <w:szCs w:val="24"/>
-        </w:rPr>
-        <w:t>Casteaneda</w:t>
-      </w:r>
-      <w:proofErr w:type="spellEnd"/>
-      <w:r>
-        <w:rPr>
-          <w:rFonts w:ascii="Arial" w:hAnsi="Arial" w:cs="Arial"/>
-          <w:sz w:val="24"/>
-          <w:szCs w:val="24"/>
-        </w:rPr>
-        <w:t xml:space="preserve"> and Putz, 2007). </w:t>
+        <w:t xml:space="preserve"> Gulf of Mexico ecosystems (Casteaneda and Putz, 2007). </w:t>
       </w:r>
       <w:r>
         <w:rPr>
@@ -2146,69 +2314,15 @@
           <w:sz w:val="24"/>
           <w:szCs w:val="24"/>
         </w:rPr>
-        <w:t xml:space="preserve">. Derrick Key is an example of a spoil island that was clearly visible in aerial photographs in 1982 and now the island </w:t>
-      </w:r>
-      <w:proofErr w:type="gramStart"/>
-      <w:r>
-        <w:rPr>
-          <w:rFonts w:ascii="Arial" w:hAnsi="Arial" w:cs="Arial"/>
-          <w:sz w:val="24"/>
-          <w:szCs w:val="24"/>
-        </w:rPr>
-        <w:t>is completely submerged</w:t>
-      </w:r>
-      <w:proofErr w:type="gramEnd"/>
-      <w:r>
-        <w:rPr>
-          <w:rFonts w:ascii="Arial" w:hAnsi="Arial" w:cs="Arial"/>
-          <w:sz w:val="24"/>
-          <w:szCs w:val="24"/>
-        </w:rPr>
-        <w:t xml:space="preserve"> (in 2016 photography). Major shoreline differences </w:t>
-      </w:r>
-      <w:proofErr w:type="gramStart"/>
-      <w:r>
-        <w:rPr>
-          <w:rFonts w:ascii="Arial" w:hAnsi="Arial" w:cs="Arial"/>
-          <w:sz w:val="24"/>
-          <w:szCs w:val="24"/>
-        </w:rPr>
-        <w:t>are noticeably observed</w:t>
-      </w:r>
-      <w:proofErr w:type="gramEnd"/>
-      <w:r>
-        <w:rPr>
-          <w:rFonts w:ascii="Arial" w:hAnsi="Arial" w:cs="Arial"/>
-          <w:sz w:val="24"/>
-          <w:szCs w:val="24"/>
-        </w:rPr>
-        <w:t xml:space="preserve"> in the 34 years, time between the imagery, for this specific spoil island. </w:t>
-      </w:r>
-      <w:r>
-        <w:rPr>
-          <w:rFonts w:ascii="Arial" w:hAnsi="Arial" w:cs="Arial"/>
-          <w:sz w:val="24"/>
-          <w:szCs w:val="24"/>
-        </w:rPr>
-        <w:t xml:space="preserve">Large scale efforts to analyze shoreline changes in Florida have been studied in the past (Yu et al., 2010; </w:t>
-      </w:r>
-      <w:proofErr w:type="spellStart"/>
-      <w:r>
-        <w:rPr>
-          <w:rFonts w:ascii="Arial" w:hAnsi="Arial" w:cs="Arial"/>
-          <w:sz w:val="24"/>
-          <w:szCs w:val="24"/>
-        </w:rPr>
-        <w:t>Sassaman</w:t>
-      </w:r>
-      <w:proofErr w:type="spellEnd"/>
-      <w:r>
-        <w:rPr>
-          <w:rFonts w:ascii="Arial" w:hAnsi="Arial" w:cs="Arial"/>
-          <w:sz w:val="24"/>
-          <w:szCs w:val="24"/>
-        </w:rPr>
-        <w:t xml:space="preserve"> et al., 2017;  Houston, 2015</w:t>
+        <w:t xml:space="preserve">. Derrick Key is an example of a spoil island that was clearly visible in aerial photographs in 1982 and now the island is completely submerged (in 2016 photography). Major shoreline differences are noticeably observed in the 34 years, time between the imagery, for this specific spoil island. </w:t>
+      </w:r>
+      <w:r>
+        <w:rPr>
+          <w:rFonts w:ascii="Arial" w:hAnsi="Arial" w:cs="Arial"/>
+          <w:sz w:val="24"/>
+          <w:szCs w:val="24"/>
+        </w:rPr>
+        <w:t>Large scale efforts to analyze shoreline changes in Florida have been studied in the past (Yu et al., 2010; Sassaman et al., 2017;  Houston, 2015</w:t>
       </w:r>
       <w:r>
         <w:rPr>
@@ -2363,6 +2477,7 @@
         <w:rPr>
           <w:noProof/>
         </w:rPr>
+        <w:lastRenderedPageBreak/>
         <w:drawing>
           <wp:anchor distT="0" distB="0" distL="114300" distR="114300" simplePos="0" relativeHeight="251659264" behindDoc="0" locked="0" layoutInCell="1" allowOverlap="1" wp14:anchorId="358122BA" wp14:editId="361E191B">
             <wp:simplePos x="0" y="0"/>
@@ -2573,7 +2688,6 @@
           <w:sz w:val="24"/>
           <w:szCs w:val="24"/>
         </w:rPr>
-        <w:lastRenderedPageBreak/>
         <w:t>Our</w:t>
       </w:r>
       <w:r>
@@ -2726,25 +2840,7 @@
           <w:sz w:val="24"/>
           <w:szCs w:val="24"/>
         </w:rPr>
-        <w:t xml:space="preserve"> for thousands of years. Early Florida settlers </w:t>
-      </w:r>
-      <w:proofErr w:type="gramStart"/>
-      <w:r>
-        <w:rPr>
-          <w:rFonts w:ascii="Arial" w:hAnsi="Arial" w:cs="Arial"/>
-          <w:sz w:val="24"/>
-          <w:szCs w:val="24"/>
-        </w:rPr>
-        <w:t>were reported</w:t>
-      </w:r>
-      <w:proofErr w:type="gramEnd"/>
-      <w:r>
-        <w:rPr>
-          <w:rFonts w:ascii="Arial" w:hAnsi="Arial" w:cs="Arial"/>
-          <w:sz w:val="24"/>
-          <w:szCs w:val="24"/>
-        </w:rPr>
-        <w:t xml:space="preserve"> to live and camp on the island as well. The 1800 Florida census registered only 4 people to have identified this island as their home.  There is a cabin near the south of the island depicted on a 1951 USGS Cedar Key Quadrangle map (USGS, 1955).</w:t>
+        <w:t xml:space="preserve"> for thousands of years. Early Florida settlers were reported to live and camp on the island as well. The 1800 Florida census registered only 4 people to have identified this island as their home.  There is a cabin near the south of the island depicted on a 1951 USGS Cedar Key Quadrangle map (USGS, 1955).</w:t>
       </w:r>
       <w:r>
         <w:rPr>
@@ -3021,20 +3117,11 @@
         <w:rPr>
           <w:noProof/>
         </w:rPr>
-        <w:lastRenderedPageBreak/>
         <w:drawing>
-          <wp:anchor distT="0" distB="0" distL="114300" distR="114300" simplePos="0" relativeHeight="251660288" behindDoc="0" locked="0" layoutInCell="1" allowOverlap="1" wp14:anchorId="6EA085AE" wp14:editId="7A56D6E5">
-            <wp:simplePos x="0" y="0"/>
-            <wp:positionH relativeFrom="margin">
-              <wp:posOffset>11430</wp:posOffset>
-            </wp:positionH>
-            <wp:positionV relativeFrom="paragraph">
-              <wp:posOffset>395605</wp:posOffset>
-            </wp:positionV>
-            <wp:extent cx="5603240" cy="3963035"/>
-            <wp:effectExtent l="0" t="0" r="0" b="0"/>
-            <wp:wrapTopAndBottom/>
-            <wp:docPr id="1" name="Picture 1"/>
+          <wp:inline distT="0" distB="0" distL="0" distR="0" wp14:anchorId="040F53C4" wp14:editId="30C71BA2">
+            <wp:extent cx="5943600" cy="4203700"/>
+            <wp:effectExtent l="0" t="0" r="0" b="6350"/>
+            <wp:docPr id="2" name="Picture 2"/>
             <wp:cNvGraphicFramePr>
               <a:graphicFrameLocks xmlns:a="http://schemas.openxmlformats.org/drawingml/2006/main" noChangeAspect="1"/>
             </wp:cNvGraphicFramePr>
@@ -3063,7 +3150,7 @@
                   <pic:spPr bwMode="auto">
                     <a:xfrm>
                       <a:off x="0" y="0"/>
-                      <a:ext cx="5603240" cy="3963035"/>
+                      <a:ext cx="5943600" cy="4203700"/>
                     </a:xfrm>
                     <a:prstGeom prst="rect">
                       <a:avLst/>
@@ -3076,13 +3163,7 @@
                 </pic:pic>
               </a:graphicData>
             </a:graphic>
-            <wp14:sizeRelH relativeFrom="page">
-              <wp14:pctWidth>0</wp14:pctWidth>
-            </wp14:sizeRelH>
-            <wp14:sizeRelV relativeFrom="page">
-              <wp14:pctHeight>0</wp14:pctHeight>
-            </wp14:sizeRelV>
-          </wp:anchor>
+          </wp:inline>
         </w:drawing>
       </w:r>
     </w:p>
@@ -3262,23 +3343,13 @@
         </w:rPr>
         <w:t xml:space="preserve">shapefile </w:t>
       </w:r>
-      <w:proofErr w:type="gramStart"/>
-      <w:r>
-        <w:rPr>
-          <w:rFonts w:ascii="Arial" w:hAnsi="Arial" w:cs="Arial"/>
-          <w:sz w:val="24"/>
-          <w:szCs w:val="24"/>
-        </w:rPr>
-        <w:t>was provided</w:t>
-      </w:r>
-      <w:proofErr w:type="gramEnd"/>
-      <w:r>
-        <w:rPr>
-          <w:rFonts w:ascii="Arial" w:hAnsi="Arial" w:cs="Arial"/>
-          <w:sz w:val="24"/>
-          <w:szCs w:val="24"/>
-        </w:rPr>
-        <w:t xml:space="preserve"> by my.fwc.com, (</w:t>
+      <w:r>
+        <w:rPr>
+          <w:rFonts w:ascii="Arial" w:hAnsi="Arial" w:cs="Arial"/>
+          <w:sz w:val="24"/>
+          <w:szCs w:val="24"/>
+        </w:rPr>
+        <w:t>was provided by my.fwc.com, (</w:t>
       </w:r>
       <w:r>
         <w:rPr>
@@ -3591,18 +3662,273 @@
           <w:sz w:val="24"/>
           <w:szCs w:val="24"/>
         </w:rPr>
+        <w:t xml:space="preserve"> was utilized. </w:t>
+      </w:r>
+      <w:r>
+        <w:rPr>
+          <w:rFonts w:ascii="Arial" w:hAnsi="Arial" w:cs="Arial"/>
+          <w:sz w:val="24"/>
+          <w:szCs w:val="24"/>
+        </w:rPr>
+        <w:t xml:space="preserve">Google Earth Pro does not capture any of its own imagery, it does however locate and use imagery, in its finder view, that is comparatively cloud-free and </w:t>
+      </w:r>
+      <w:r>
+        <w:rPr>
+          <w:rFonts w:ascii="Arial" w:hAnsi="Arial" w:cs="Arial"/>
+          <w:sz w:val="24"/>
+          <w:szCs w:val="24"/>
+        </w:rPr>
+        <w:t>with the highest resolution</w:t>
+      </w:r>
+      <w:r>
+        <w:rPr>
+          <w:rFonts w:ascii="Arial" w:hAnsi="Arial" w:cs="Arial"/>
+          <w:sz w:val="24"/>
+          <w:szCs w:val="24"/>
+        </w:rPr>
+        <w:t xml:space="preserve">. </w:t>
+      </w:r>
+      <w:r>
+        <w:rPr>
+          <w:rFonts w:ascii="Arial" w:hAnsi="Arial" w:cs="Arial"/>
+          <w:sz w:val="24"/>
+          <w:szCs w:val="24"/>
+        </w:rPr>
+        <w:t xml:space="preserve">Google Earth Pro </w:t>
+      </w:r>
+      <w:r>
+        <w:rPr>
+          <w:rFonts w:ascii="Arial" w:hAnsi="Arial" w:cs="Arial"/>
+          <w:sz w:val="24"/>
+          <w:szCs w:val="24"/>
+        </w:rPr>
+        <w:t xml:space="preserve">was </w:t>
+      </w:r>
+      <w:r>
+        <w:rPr>
+          <w:rFonts w:ascii="Arial" w:hAnsi="Arial" w:cs="Arial"/>
+          <w:sz w:val="24"/>
+          <w:szCs w:val="24"/>
+        </w:rPr>
+        <w:t>able to give minimal metadata of the imagery such as which agency captured the imagery and the date of the image</w:t>
+      </w:r>
+      <w:r>
+        <w:rPr>
+          <w:rFonts w:ascii="Arial" w:hAnsi="Arial" w:cs="Arial"/>
+          <w:sz w:val="24"/>
+          <w:szCs w:val="24"/>
+        </w:rPr>
+        <w:t>, when using the time slider feature</w:t>
+      </w:r>
+      <w:r>
+        <w:rPr>
+          <w:rFonts w:ascii="Arial" w:hAnsi="Arial" w:cs="Arial"/>
+          <w:sz w:val="24"/>
+          <w:szCs w:val="24"/>
+        </w:rPr>
+        <w:t xml:space="preserve">. </w:t>
+      </w:r>
+      <w:r>
+        <w:rPr>
+          <w:rFonts w:ascii="Arial" w:hAnsi="Arial" w:cs="Arial"/>
+          <w:sz w:val="24"/>
+          <w:szCs w:val="24"/>
+        </w:rPr>
+        <w:t xml:space="preserve">Upon inspection </w:t>
+      </w:r>
+      <w:r>
+        <w:rPr>
+          <w:rFonts w:ascii="Arial" w:hAnsi="Arial" w:cs="Arial"/>
+          <w:sz w:val="24"/>
+          <w:szCs w:val="24"/>
+        </w:rPr>
+        <w:lastRenderedPageBreak/>
+        <w:t xml:space="preserve">it was determined that </w:t>
+      </w:r>
+      <w:r>
+        <w:rPr>
+          <w:rFonts w:ascii="Arial" w:hAnsi="Arial" w:cs="Arial"/>
+          <w:sz w:val="24"/>
+          <w:szCs w:val="24"/>
+        </w:rPr>
+        <w:t xml:space="preserve">NAIP (National Agriculture Imagery Program) was the agency that acquired the most frequent and most detailed </w:t>
+      </w:r>
+      <w:r>
+        <w:rPr>
+          <w:rFonts w:ascii="Arial" w:hAnsi="Arial" w:cs="Arial"/>
+          <w:sz w:val="24"/>
+          <w:szCs w:val="24"/>
+        </w:rPr>
+        <w:t xml:space="preserve">aerial imagery of </w:t>
+      </w:r>
+      <w:r>
+        <w:rPr>
+          <w:rFonts w:ascii="Arial" w:hAnsi="Arial" w:cs="Arial"/>
+          <w:sz w:val="24"/>
+          <w:szCs w:val="24"/>
+        </w:rPr>
+        <w:t>our</w:t>
+      </w:r>
+      <w:r>
+        <w:rPr>
+          <w:rFonts w:ascii="Arial" w:hAnsi="Arial" w:cs="Arial"/>
+          <w:sz w:val="24"/>
+          <w:szCs w:val="24"/>
+        </w:rPr>
+        <w:t xml:space="preserve"> study site. The specifications for NAIP aerial imagery </w:t>
+      </w:r>
+      <w:r>
+        <w:rPr>
+          <w:rFonts w:ascii="Arial" w:hAnsi="Arial" w:cs="Arial"/>
+          <w:sz w:val="24"/>
+          <w:szCs w:val="24"/>
+        </w:rPr>
+        <w:t>require</w:t>
+      </w:r>
+      <w:r>
+        <w:rPr>
+          <w:rFonts w:ascii="Arial" w:hAnsi="Arial" w:cs="Arial"/>
+          <w:sz w:val="24"/>
+          <w:szCs w:val="24"/>
+        </w:rPr>
+        <w:t xml:space="preserve"> 1-meter ground sample distance with a horizontal accuracy that matches within six meters of photo-identifiable ground control points. These points are</w:t>
+      </w:r>
+      <w:r>
+        <w:rPr>
+          <w:rFonts w:ascii="Arial" w:hAnsi="Arial" w:cs="Arial"/>
+          <w:sz w:val="24"/>
+          <w:szCs w:val="24"/>
+        </w:rPr>
+        <w:t xml:space="preserve"> then</w:t>
+      </w:r>
+      <w:r>
+        <w:rPr>
+          <w:rFonts w:ascii="Arial" w:hAnsi="Arial" w:cs="Arial"/>
+          <w:sz w:val="24"/>
+          <w:szCs w:val="24"/>
+        </w:rPr>
+        <w:t xml:space="preserve"> used during imagery inspection. </w:t>
+      </w:r>
+      <w:r>
+        <w:rPr>
+          <w:rFonts w:ascii="Arial" w:hAnsi="Arial" w:cs="Arial"/>
+          <w:sz w:val="24"/>
+          <w:szCs w:val="24"/>
+        </w:rPr>
+        <w:t>Contractually, NAIP makes attempts to comply with the specification that no more than 10% cloud cover be allowed in each aerial imagery</w:t>
+      </w:r>
+      <w:r>
+        <w:rPr>
+          <w:rFonts w:ascii="Arial" w:hAnsi="Arial" w:cs="Arial"/>
+          <w:sz w:val="24"/>
+          <w:szCs w:val="24"/>
+        </w:rPr>
+        <w:t xml:space="preserve"> tile</w:t>
+      </w:r>
+      <w:r>
+        <w:rPr>
+          <w:rFonts w:ascii="Arial" w:hAnsi="Arial" w:cs="Arial"/>
+          <w:sz w:val="24"/>
+          <w:szCs w:val="24"/>
+        </w:rPr>
+        <w:t>. Aerial imagery are available as digital ortho quarter quad tiles (DOQQs) geotiffs, and which also correspond to the USGS topographic quadrangles</w:t>
+      </w:r>
+      <w:r>
+        <w:rPr>
+          <w:rFonts w:ascii="Arial" w:hAnsi="Arial" w:cs="Arial"/>
+          <w:sz w:val="24"/>
+          <w:szCs w:val="24"/>
+        </w:rPr>
+        <w:t xml:space="preserve"> (</w:t>
+      </w:r>
+      <w:r>
+        <w:rPr>
+          <w:rFonts w:ascii="Arial" w:hAnsi="Arial" w:cs="Arial"/>
+          <w:sz w:val="24"/>
+          <w:szCs w:val="24"/>
+        </w:rPr>
+        <w:t>https://www.fsa.usda.gov/programs-and-services/aerial-photography/imagery-programs/naip-imagery/</w:t>
+      </w:r>
+      <w:r>
+        <w:rPr>
+          <w:rFonts w:ascii="Arial" w:hAnsi="Arial" w:cs="Arial"/>
+          <w:sz w:val="24"/>
+          <w:szCs w:val="24"/>
+        </w:rPr>
+        <w:t>)</w:t>
+      </w:r>
+      <w:r>
+        <w:rPr>
+          <w:rFonts w:ascii="Arial" w:hAnsi="Arial" w:cs="Arial"/>
+          <w:sz w:val="24"/>
+          <w:szCs w:val="24"/>
+        </w:rPr>
+        <w:t xml:space="preserve">. </w:t>
+      </w:r>
+      <w:r>
+        <w:rPr>
+          <w:rFonts w:ascii="Arial" w:hAnsi="Arial" w:cs="Arial"/>
+          <w:sz w:val="24"/>
+          <w:szCs w:val="24"/>
+        </w:rPr>
+        <w:t xml:space="preserve">It was also important to </w:t>
+      </w:r>
+      <w:r>
+        <w:rPr>
+          <w:rFonts w:ascii="Arial" w:hAnsi="Arial" w:cs="Arial"/>
+          <w:sz w:val="24"/>
+          <w:szCs w:val="24"/>
+        </w:rPr>
+        <w:t>select</w:t>
+      </w:r>
+      <w:r>
+        <w:rPr>
+          <w:rFonts w:ascii="Arial" w:hAnsi="Arial" w:cs="Arial"/>
+          <w:sz w:val="24"/>
+          <w:szCs w:val="24"/>
+        </w:rPr>
+        <w:t xml:space="preserve"> imagery that were fairly in the same </w:t>
+      </w:r>
+      <w:r>
+        <w:rPr>
+          <w:rFonts w:ascii="Arial" w:hAnsi="Arial" w:cs="Arial"/>
+          <w:sz w:val="24"/>
+          <w:szCs w:val="24"/>
+        </w:rPr>
+        <w:t>time of the year</w:t>
+      </w:r>
+      <w:r>
+        <w:rPr>
+          <w:rFonts w:ascii="Arial" w:hAnsi="Arial" w:cs="Arial"/>
+          <w:sz w:val="24"/>
+          <w:szCs w:val="24"/>
+        </w:rPr>
+        <w:t xml:space="preserve">, </w:t>
+      </w:r>
+      <w:r>
+        <w:rPr>
+          <w:rFonts w:ascii="Arial" w:hAnsi="Arial" w:cs="Arial"/>
+          <w:sz w:val="24"/>
+          <w:szCs w:val="24"/>
+        </w:rPr>
+        <w:t>similar river discharge</w:t>
+      </w:r>
+      <w:r>
+        <w:rPr>
+          <w:rFonts w:ascii="Arial" w:hAnsi="Arial" w:cs="Arial"/>
+          <w:sz w:val="24"/>
+          <w:szCs w:val="24"/>
+        </w:rPr>
         <w:t xml:space="preserve"> </w:t>
       </w:r>
-      <w:proofErr w:type="gramStart"/>
-      <w:r>
-        <w:rPr>
-          <w:rFonts w:ascii="Arial" w:hAnsi="Arial" w:cs="Arial"/>
-          <w:sz w:val="24"/>
-          <w:szCs w:val="24"/>
-        </w:rPr>
-        <w:t>was utilized</w:t>
-      </w:r>
-      <w:proofErr w:type="gramEnd"/>
+      <w:r>
+        <w:rPr>
+          <w:rFonts w:ascii="Arial" w:hAnsi="Arial" w:cs="Arial"/>
+          <w:sz w:val="24"/>
+          <w:szCs w:val="24"/>
+        </w:rPr>
+        <w:t>and precipitation levels</w:t>
+      </w:r>
       <w:r>
         <w:rPr>
           <w:rFonts w:ascii="Arial" w:hAnsi="Arial" w:cs="Arial"/>
@@ -3617,222 +3943,71 @@
           <w:sz w:val="24"/>
           <w:szCs w:val="24"/>
         </w:rPr>
-        <w:t xml:space="preserve">Google Earth Pro does not capture any of its own imagery, it does however locate and use imagery, in its finder view, that is comparatively cloud-free and </w:t>
-      </w:r>
-      <w:r>
-        <w:rPr>
-          <w:rFonts w:ascii="Arial" w:hAnsi="Arial" w:cs="Arial"/>
-          <w:sz w:val="24"/>
-          <w:szCs w:val="24"/>
-        </w:rPr>
-        <w:t>with the highest resolution</w:t>
-      </w:r>
-      <w:r>
-        <w:rPr>
-          <w:rFonts w:ascii="Arial" w:hAnsi="Arial" w:cs="Arial"/>
-          <w:sz w:val="24"/>
-          <w:szCs w:val="24"/>
-        </w:rPr>
-        <w:t xml:space="preserve">. </w:t>
-      </w:r>
-      <w:r>
-        <w:rPr>
-          <w:rFonts w:ascii="Arial" w:hAnsi="Arial" w:cs="Arial"/>
-          <w:sz w:val="24"/>
-          <w:szCs w:val="24"/>
-        </w:rPr>
-        <w:t xml:space="preserve">Google Earth Pro </w:t>
-      </w:r>
-      <w:r>
-        <w:rPr>
-          <w:rFonts w:ascii="Arial" w:hAnsi="Arial" w:cs="Arial"/>
-          <w:sz w:val="24"/>
-          <w:szCs w:val="24"/>
-        </w:rPr>
-        <w:t xml:space="preserve">was </w:t>
-      </w:r>
-      <w:r>
-        <w:rPr>
-          <w:rFonts w:ascii="Arial" w:hAnsi="Arial" w:cs="Arial"/>
-          <w:sz w:val="24"/>
-          <w:szCs w:val="24"/>
-        </w:rPr>
-        <w:t>able to give minimal metadata of the imagery such as which agency captured the imagery and the date of the image</w:t>
-      </w:r>
-      <w:r>
-        <w:rPr>
-          <w:rFonts w:ascii="Arial" w:hAnsi="Arial" w:cs="Arial"/>
-          <w:sz w:val="24"/>
-          <w:szCs w:val="24"/>
-        </w:rPr>
-        <w:t>, when using the time slider feature</w:t>
-      </w:r>
-      <w:r>
-        <w:rPr>
-          <w:rFonts w:ascii="Arial" w:hAnsi="Arial" w:cs="Arial"/>
-          <w:sz w:val="24"/>
-          <w:szCs w:val="24"/>
-        </w:rPr>
-        <w:t xml:space="preserve">. </w:t>
-      </w:r>
-      <w:r>
-        <w:rPr>
-          <w:rFonts w:ascii="Arial" w:hAnsi="Arial" w:cs="Arial"/>
-          <w:sz w:val="24"/>
-          <w:szCs w:val="24"/>
-        </w:rPr>
-        <w:t xml:space="preserve">Upon inspection it was determined that </w:t>
-      </w:r>
-      <w:r>
-        <w:rPr>
-          <w:rFonts w:ascii="Arial" w:hAnsi="Arial" w:cs="Arial"/>
-          <w:sz w:val="24"/>
-          <w:szCs w:val="24"/>
-        </w:rPr>
-        <w:t xml:space="preserve">NAIP (National Agriculture Imagery Program) was the agency that acquired the most frequent and most detailed </w:t>
-      </w:r>
-      <w:r>
-        <w:rPr>
-          <w:rFonts w:ascii="Arial" w:hAnsi="Arial" w:cs="Arial"/>
-          <w:sz w:val="24"/>
-          <w:szCs w:val="24"/>
-        </w:rPr>
-        <w:t xml:space="preserve">aerial imagery of </w:t>
-      </w:r>
-      <w:r>
-        <w:rPr>
-          <w:rFonts w:ascii="Arial" w:hAnsi="Arial" w:cs="Arial"/>
-          <w:sz w:val="24"/>
-          <w:szCs w:val="24"/>
-        </w:rPr>
-        <w:t>our</w:t>
-      </w:r>
-      <w:r>
-        <w:rPr>
-          <w:rFonts w:ascii="Arial" w:hAnsi="Arial" w:cs="Arial"/>
-          <w:sz w:val="24"/>
-          <w:szCs w:val="24"/>
-        </w:rPr>
-        <w:t xml:space="preserve"> study site. The </w:t>
-      </w:r>
-      <w:r>
-        <w:rPr>
-          <w:rFonts w:ascii="Arial" w:hAnsi="Arial" w:cs="Arial"/>
-          <w:sz w:val="24"/>
-          <w:szCs w:val="24"/>
-        </w:rPr>
-        <w:lastRenderedPageBreak/>
-        <w:t xml:space="preserve">specifications for NAIP aerial imagery </w:t>
-      </w:r>
-      <w:r>
-        <w:rPr>
-          <w:rFonts w:ascii="Arial" w:hAnsi="Arial" w:cs="Arial"/>
-          <w:sz w:val="24"/>
-          <w:szCs w:val="24"/>
-        </w:rPr>
-        <w:t>require</w:t>
-      </w:r>
-      <w:r>
-        <w:rPr>
-          <w:rFonts w:ascii="Arial" w:hAnsi="Arial" w:cs="Arial"/>
-          <w:sz w:val="24"/>
-          <w:szCs w:val="24"/>
-        </w:rPr>
-        <w:t xml:space="preserve"> 1-meter ground sample distance with a horizontal accuracy that matches within six meters of photo-identifiable ground control points. These points </w:t>
-      </w:r>
-      <w:proofErr w:type="gramStart"/>
-      <w:r>
-        <w:rPr>
-          <w:rFonts w:ascii="Arial" w:hAnsi="Arial" w:cs="Arial"/>
-          <w:sz w:val="24"/>
-          <w:szCs w:val="24"/>
-        </w:rPr>
-        <w:t>are</w:t>
-      </w:r>
-      <w:r>
-        <w:rPr>
-          <w:rFonts w:ascii="Arial" w:hAnsi="Arial" w:cs="Arial"/>
-          <w:sz w:val="24"/>
-          <w:szCs w:val="24"/>
-        </w:rPr>
-        <w:t xml:space="preserve"> then</w:t>
-      </w:r>
-      <w:r>
-        <w:rPr>
-          <w:rFonts w:ascii="Arial" w:hAnsi="Arial" w:cs="Arial"/>
-          <w:sz w:val="24"/>
-          <w:szCs w:val="24"/>
-        </w:rPr>
-        <w:t xml:space="preserve"> used</w:t>
-      </w:r>
-      <w:proofErr w:type="gramEnd"/>
-      <w:r>
-        <w:rPr>
-          <w:rFonts w:ascii="Arial" w:hAnsi="Arial" w:cs="Arial"/>
-          <w:sz w:val="24"/>
-          <w:szCs w:val="24"/>
-        </w:rPr>
-        <w:t xml:space="preserve"> during imagery inspection. </w:t>
-      </w:r>
-      <w:r>
-        <w:rPr>
-          <w:rFonts w:ascii="Arial" w:hAnsi="Arial" w:cs="Arial"/>
-          <w:sz w:val="24"/>
-          <w:szCs w:val="24"/>
-        </w:rPr>
-        <w:t xml:space="preserve">Contractually, NAIP makes attempts to comply with the specification that no more than 10% cloud cover </w:t>
-      </w:r>
-      <w:proofErr w:type="gramStart"/>
-      <w:r>
-        <w:rPr>
-          <w:rFonts w:ascii="Arial" w:hAnsi="Arial" w:cs="Arial"/>
-          <w:sz w:val="24"/>
-          <w:szCs w:val="24"/>
-        </w:rPr>
-        <w:t>be allowed</w:t>
-      </w:r>
-      <w:proofErr w:type="gramEnd"/>
-      <w:r>
-        <w:rPr>
-          <w:rFonts w:ascii="Arial" w:hAnsi="Arial" w:cs="Arial"/>
-          <w:sz w:val="24"/>
-          <w:szCs w:val="24"/>
-        </w:rPr>
-        <w:t xml:space="preserve"> in each aerial imagery</w:t>
-      </w:r>
-      <w:r>
-        <w:rPr>
-          <w:rFonts w:ascii="Arial" w:hAnsi="Arial" w:cs="Arial"/>
-          <w:sz w:val="24"/>
-          <w:szCs w:val="24"/>
-        </w:rPr>
-        <w:t xml:space="preserve"> tile</w:t>
-      </w:r>
-      <w:r>
-        <w:rPr>
-          <w:rFonts w:ascii="Arial" w:hAnsi="Arial" w:cs="Arial"/>
-          <w:sz w:val="24"/>
-          <w:szCs w:val="24"/>
-        </w:rPr>
-        <w:t xml:space="preserve">. Aerial imagery </w:t>
-      </w:r>
-      <w:proofErr w:type="gramStart"/>
-      <w:r>
-        <w:rPr>
-          <w:rFonts w:ascii="Arial" w:hAnsi="Arial" w:cs="Arial"/>
-          <w:sz w:val="24"/>
-          <w:szCs w:val="24"/>
-        </w:rPr>
-        <w:t>are</w:t>
-      </w:r>
-      <w:proofErr w:type="gramEnd"/>
-      <w:r>
-        <w:rPr>
-          <w:rFonts w:ascii="Arial" w:hAnsi="Arial" w:cs="Arial"/>
-          <w:sz w:val="24"/>
-          <w:szCs w:val="24"/>
-        </w:rPr>
-        <w:t xml:space="preserve"> available as digital ortho quarter quad tiles (DOQQs) geotiffs, and which also correspond to the USGS topographic quadrangles</w:t>
+        <w:t xml:space="preserve">All imagery </w:t>
+      </w:r>
+      <w:r>
+        <w:rPr>
+          <w:rFonts w:ascii="Arial" w:hAnsi="Arial" w:cs="Arial"/>
+          <w:sz w:val="24"/>
+          <w:szCs w:val="24"/>
+        </w:rPr>
+        <w:t>chosen</w:t>
+      </w:r>
+      <w:r>
+        <w:rPr>
+          <w:rFonts w:ascii="Arial" w:hAnsi="Arial" w:cs="Arial"/>
+          <w:sz w:val="24"/>
+          <w:szCs w:val="24"/>
+        </w:rPr>
+        <w:t xml:space="preserve"> are between the months of October through January. Normally, during the </w:t>
+      </w:r>
+      <w:r>
+        <w:rPr>
+          <w:rFonts w:ascii="Arial" w:hAnsi="Arial" w:cs="Arial"/>
+          <w:sz w:val="24"/>
+          <w:szCs w:val="24"/>
+        </w:rPr>
+        <w:t>Florida winter months</w:t>
+      </w:r>
+      <w:r>
+        <w:rPr>
+          <w:rFonts w:ascii="Arial" w:hAnsi="Arial" w:cs="Arial"/>
+          <w:sz w:val="24"/>
+          <w:szCs w:val="24"/>
+        </w:rPr>
+        <w:t>, precipitation</w:t>
+      </w:r>
+      <w:r>
+        <w:rPr>
+          <w:rFonts w:ascii="Arial" w:hAnsi="Arial" w:cs="Arial"/>
+          <w:sz w:val="24"/>
+          <w:szCs w:val="24"/>
+        </w:rPr>
+        <w:t xml:space="preserve"> and river discharge</w:t>
+      </w:r>
+      <w:r>
+        <w:rPr>
+          <w:rFonts w:ascii="Arial" w:hAnsi="Arial" w:cs="Arial"/>
+          <w:sz w:val="24"/>
+          <w:szCs w:val="24"/>
+        </w:rPr>
+        <w:t xml:space="preserve"> levels are </w:t>
+      </w:r>
+      <w:r>
+        <w:rPr>
+          <w:rFonts w:ascii="Arial" w:hAnsi="Arial" w:cs="Arial"/>
+          <w:sz w:val="24"/>
+          <w:szCs w:val="24"/>
+        </w:rPr>
+        <w:t xml:space="preserve">generally </w:t>
+      </w:r>
+      <w:r>
+        <w:rPr>
+          <w:rFonts w:ascii="Arial" w:hAnsi="Arial" w:cs="Arial"/>
+          <w:sz w:val="24"/>
+          <w:szCs w:val="24"/>
+        </w:rPr>
+        <w:t>low</w:t>
       </w:r>
       <w:r>
         <w:rPr>
@@ -3848,182 +4023,6 @@
           <w:sz w:val="24"/>
           <w:szCs w:val="24"/>
         </w:rPr>
-        <w:t>https://www.fsa.usda.gov/programs-and-services/aerial-photography/imagery-programs/naip-imagery/</w:t>
-      </w:r>
-      <w:r>
-        <w:rPr>
-          <w:rFonts w:ascii="Arial" w:hAnsi="Arial" w:cs="Arial"/>
-          <w:sz w:val="24"/>
-          <w:szCs w:val="24"/>
-        </w:rPr>
-        <w:t>)</w:t>
-      </w:r>
-      <w:r>
-        <w:rPr>
-          <w:rFonts w:ascii="Arial" w:hAnsi="Arial" w:cs="Arial"/>
-          <w:sz w:val="24"/>
-          <w:szCs w:val="24"/>
-        </w:rPr>
-        <w:t xml:space="preserve">. </w:t>
-      </w:r>
-      <w:r>
-        <w:rPr>
-          <w:rFonts w:ascii="Arial" w:hAnsi="Arial" w:cs="Arial"/>
-          <w:sz w:val="24"/>
-          <w:szCs w:val="24"/>
-        </w:rPr>
-        <w:t xml:space="preserve">It was also important to </w:t>
-      </w:r>
-      <w:r>
-        <w:rPr>
-          <w:rFonts w:ascii="Arial" w:hAnsi="Arial" w:cs="Arial"/>
-          <w:sz w:val="24"/>
-          <w:szCs w:val="24"/>
-        </w:rPr>
-        <w:t>select</w:t>
-      </w:r>
-      <w:r>
-        <w:rPr>
-          <w:rFonts w:ascii="Arial" w:hAnsi="Arial" w:cs="Arial"/>
-          <w:sz w:val="24"/>
-          <w:szCs w:val="24"/>
-        </w:rPr>
-        <w:t xml:space="preserve"> imagery that were fairly in the same </w:t>
-      </w:r>
-      <w:r>
-        <w:rPr>
-          <w:rFonts w:ascii="Arial" w:hAnsi="Arial" w:cs="Arial"/>
-          <w:sz w:val="24"/>
-          <w:szCs w:val="24"/>
-        </w:rPr>
-        <w:t>time of the year</w:t>
-      </w:r>
-      <w:r>
-        <w:rPr>
-          <w:rFonts w:ascii="Arial" w:hAnsi="Arial" w:cs="Arial"/>
-          <w:sz w:val="24"/>
-          <w:szCs w:val="24"/>
-        </w:rPr>
-        <w:t xml:space="preserve">, </w:t>
-      </w:r>
-      <w:r>
-        <w:rPr>
-          <w:rFonts w:ascii="Arial" w:hAnsi="Arial" w:cs="Arial"/>
-          <w:sz w:val="24"/>
-          <w:szCs w:val="24"/>
-        </w:rPr>
-        <w:t>similar river discharge</w:t>
-      </w:r>
-      <w:r>
-        <w:rPr>
-          <w:rFonts w:ascii="Arial" w:hAnsi="Arial" w:cs="Arial"/>
-          <w:sz w:val="24"/>
-          <w:szCs w:val="24"/>
-        </w:rPr>
-        <w:t xml:space="preserve"> </w:t>
-      </w:r>
-      <w:r>
-        <w:rPr>
-          <w:rFonts w:ascii="Arial" w:hAnsi="Arial" w:cs="Arial"/>
-          <w:sz w:val="24"/>
-          <w:szCs w:val="24"/>
-        </w:rPr>
-        <w:t>and precipitation levels</w:t>
-      </w:r>
-      <w:r>
-        <w:rPr>
-          <w:rFonts w:ascii="Arial" w:hAnsi="Arial" w:cs="Arial"/>
-          <w:sz w:val="24"/>
-          <w:szCs w:val="24"/>
-        </w:rPr>
-        <w:t xml:space="preserve">. </w:t>
-      </w:r>
-      <w:r>
-        <w:rPr>
-          <w:rFonts w:ascii="Arial" w:hAnsi="Arial" w:cs="Arial"/>
-          <w:sz w:val="24"/>
-          <w:szCs w:val="24"/>
-        </w:rPr>
-        <w:t xml:space="preserve">All imagery </w:t>
-      </w:r>
-      <w:r>
-        <w:rPr>
-          <w:rFonts w:ascii="Arial" w:hAnsi="Arial" w:cs="Arial"/>
-          <w:sz w:val="24"/>
-          <w:szCs w:val="24"/>
-        </w:rPr>
-        <w:t>chosen</w:t>
-      </w:r>
-      <w:r>
-        <w:rPr>
-          <w:rFonts w:ascii="Arial" w:hAnsi="Arial" w:cs="Arial"/>
-          <w:sz w:val="24"/>
-          <w:szCs w:val="24"/>
-        </w:rPr>
-        <w:t xml:space="preserve"> are between the months of October through January. Normally, during the </w:t>
-      </w:r>
-      <w:r>
-        <w:rPr>
-          <w:rFonts w:ascii="Arial" w:hAnsi="Arial" w:cs="Arial"/>
-          <w:sz w:val="24"/>
-          <w:szCs w:val="24"/>
-        </w:rPr>
-        <w:t>Florida winter months</w:t>
-      </w:r>
-      <w:r>
-        <w:rPr>
-          <w:rFonts w:ascii="Arial" w:hAnsi="Arial" w:cs="Arial"/>
-          <w:sz w:val="24"/>
-          <w:szCs w:val="24"/>
-        </w:rPr>
-        <w:t>, precipitation</w:t>
-      </w:r>
-      <w:r>
-        <w:rPr>
-          <w:rFonts w:ascii="Arial" w:hAnsi="Arial" w:cs="Arial"/>
-          <w:sz w:val="24"/>
-          <w:szCs w:val="24"/>
-        </w:rPr>
-        <w:t xml:space="preserve"> and river discharge</w:t>
-      </w:r>
-      <w:r>
-        <w:rPr>
-          <w:rFonts w:ascii="Arial" w:hAnsi="Arial" w:cs="Arial"/>
-          <w:sz w:val="24"/>
-          <w:szCs w:val="24"/>
-        </w:rPr>
-        <w:t xml:space="preserve"> levels are </w:t>
-      </w:r>
-      <w:r>
-        <w:rPr>
-          <w:rFonts w:ascii="Arial" w:hAnsi="Arial" w:cs="Arial"/>
-          <w:sz w:val="24"/>
-          <w:szCs w:val="24"/>
-        </w:rPr>
-        <w:t xml:space="preserve">generally </w:t>
-      </w:r>
-      <w:r>
-        <w:rPr>
-          <w:rFonts w:ascii="Arial" w:hAnsi="Arial" w:cs="Arial"/>
-          <w:sz w:val="24"/>
-          <w:szCs w:val="24"/>
-        </w:rPr>
-        <w:t>low</w:t>
-      </w:r>
-      <w:r>
-        <w:rPr>
-          <w:rFonts w:ascii="Arial" w:hAnsi="Arial" w:cs="Arial"/>
-          <w:sz w:val="24"/>
-          <w:szCs w:val="24"/>
-        </w:rPr>
-        <w:t xml:space="preserve"> (</w:t>
-      </w:r>
-      <w:r>
-        <w:rPr>
-          <w:rFonts w:ascii="Arial" w:hAnsi="Arial" w:cs="Arial"/>
-          <w:sz w:val="24"/>
-          <w:szCs w:val="24"/>
-        </w:rPr>
         <w:t>Bhardwaj</w:t>
       </w:r>
       <w:r>
@@ -4032,25 +4031,7 @@
           <w:sz w:val="24"/>
           <w:szCs w:val="24"/>
         </w:rPr>
-        <w:t xml:space="preserve"> and </w:t>
-      </w:r>
-      <w:proofErr w:type="spellStart"/>
-      <w:r>
-        <w:rPr>
-          <w:rFonts w:ascii="Arial" w:hAnsi="Arial" w:cs="Arial"/>
-          <w:sz w:val="24"/>
-          <w:szCs w:val="24"/>
-        </w:rPr>
-        <w:t>Misra</w:t>
-      </w:r>
-      <w:proofErr w:type="spellEnd"/>
-      <w:r>
-        <w:rPr>
-          <w:rFonts w:ascii="Arial" w:hAnsi="Arial" w:cs="Arial"/>
-          <w:sz w:val="24"/>
-          <w:szCs w:val="24"/>
-        </w:rPr>
-        <w:t>, 2019</w:t>
+        <w:t xml:space="preserve"> and Misra, 2019</w:t>
       </w:r>
       <w:r>
         <w:rPr>
@@ -4136,25 +4117,7 @@
                 <w:sz w:val="12"/>
                 <w:szCs w:val="12"/>
               </w:rPr>
-              <w:t xml:space="preserve"> (</w:t>
-            </w:r>
-            <w:proofErr w:type="spellStart"/>
-            <w:r>
-              <w:rPr>
-                <w:rFonts w:ascii="Arial" w:hAnsi="Arial" w:cs="Arial"/>
-                <w:sz w:val="12"/>
-                <w:szCs w:val="12"/>
-              </w:rPr>
-              <w:t>cfs</w:t>
-            </w:r>
-            <w:proofErr w:type="spellEnd"/>
-            <w:r>
-              <w:rPr>
-                <w:rFonts w:ascii="Arial" w:hAnsi="Arial" w:cs="Arial"/>
-                <w:sz w:val="12"/>
-                <w:szCs w:val="12"/>
-              </w:rPr>
-              <w:t>)</w:t>
+              <w:t xml:space="preserve"> (cfs)</w:t>
             </w:r>
           </w:p>
           <w:p>
@@ -5970,6 +5933,7 @@
                 <w:sz w:val="12"/>
                 <w:szCs w:val="12"/>
               </w:rPr>
+              <w:lastRenderedPageBreak/>
               <w:t>September 19, 2010</w:t>
             </w:r>
           </w:p>
@@ -6558,7 +6522,6 @@
                 <w:sz w:val="12"/>
                 <w:szCs w:val="12"/>
               </w:rPr>
-              <w:lastRenderedPageBreak/>
               <w:t>October 13, 2013</w:t>
             </w:r>
           </w:p>
@@ -8641,7 +8604,6 @@
         </w:rPr>
         <w:t xml:space="preserve"> 1</w:t>
       </w:r>
-      <w:proofErr w:type="gramStart"/>
       <w:r>
         <w:rPr>
           <w:rFonts w:ascii="Arial" w:hAnsi="Arial" w:cs="Arial"/>
@@ -8664,16 +8626,7 @@
           <w:sz w:val="24"/>
           <w:szCs w:val="24"/>
         </w:rPr>
-        <w:t xml:space="preserve"> Table</w:t>
-      </w:r>
-      <w:proofErr w:type="gramEnd"/>
-      <w:r>
-        <w:rPr>
-          <w:rFonts w:ascii="Arial" w:hAnsi="Arial" w:cs="Arial"/>
-          <w:sz w:val="24"/>
-          <w:szCs w:val="24"/>
-        </w:rPr>
-        <w:t xml:space="preserve"> of i</w:t>
+        <w:t xml:space="preserve"> Table of i</w:t>
       </w:r>
       <w:r>
         <w:rPr>
@@ -8865,26 +8818,6 @@
         </w:rPr>
         <w:t xml:space="preserve"> . </w:t>
       </w:r>
-    </w:p>
-    <w:p>
-      <w:pPr>
-        <w:spacing w:line="360" w:lineRule="auto"/>
-        <w:rPr>
-          <w:rFonts w:ascii="Arial" w:hAnsi="Arial" w:cs="Arial"/>
-          <w:sz w:val="24"/>
-          <w:szCs w:val="24"/>
-        </w:rPr>
-      </w:pPr>
-    </w:p>
-    <w:p>
-      <w:pPr>
-        <w:spacing w:line="360" w:lineRule="auto"/>
-        <w:rPr>
-          <w:rFonts w:ascii="Arial" w:hAnsi="Arial" w:cs="Arial"/>
-          <w:sz w:val="24"/>
-          <w:szCs w:val="24"/>
-        </w:rPr>
-      </w:pPr>
     </w:p>
     <w:tbl>
       <w:tblPr>
@@ -9133,6 +9066,7 @@
                 <w:sz w:val="16"/>
                 <w:szCs w:val="16"/>
               </w:rPr>
+              <w:lastRenderedPageBreak/>
               <w:t>Near Infrared 800–900</w:t>
             </w:r>
           </w:p>
@@ -9320,51 +9254,15 @@
           <w:sz w:val="24"/>
           <w:szCs w:val="24"/>
         </w:rPr>
-        <w:t xml:space="preserve">For this </w:t>
-      </w:r>
-      <w:proofErr w:type="gramStart"/>
-      <w:r>
-        <w:rPr>
-          <w:rFonts w:ascii="Arial" w:hAnsi="Arial" w:cs="Arial"/>
-          <w:sz w:val="24"/>
-          <w:szCs w:val="24"/>
-        </w:rPr>
-        <w:t>analysis</w:t>
-      </w:r>
-      <w:proofErr w:type="gramEnd"/>
-      <w:r>
-        <w:rPr>
-          <w:rFonts w:ascii="Arial" w:hAnsi="Arial" w:cs="Arial"/>
-          <w:sz w:val="24"/>
-          <w:szCs w:val="24"/>
-        </w:rPr>
-        <w:t xml:space="preserve"> the DSAS ArcGIS extension was used. The DSAS extension </w:t>
-      </w:r>
-      <w:r>
-        <w:rPr>
-          <w:rFonts w:ascii="Arial" w:hAnsi="Arial" w:cs="Arial"/>
-          <w:sz w:val="24"/>
-          <w:szCs w:val="24"/>
-        </w:rPr>
-        <w:t xml:space="preserve">casts </w:t>
-      </w:r>
-      <w:proofErr w:type="gramStart"/>
-      <w:r>
-        <w:rPr>
-          <w:rFonts w:ascii="Arial" w:hAnsi="Arial" w:cs="Arial"/>
-          <w:sz w:val="24"/>
-          <w:szCs w:val="24"/>
-        </w:rPr>
-        <w:t>transects</w:t>
-      </w:r>
-      <w:proofErr w:type="gramEnd"/>
-      <w:r>
-        <w:rPr>
-          <w:rFonts w:ascii="Arial" w:hAnsi="Arial" w:cs="Arial"/>
-          <w:sz w:val="24"/>
-          <w:szCs w:val="24"/>
-        </w:rPr>
-        <w:t xml:space="preserve"> along the baselines (starting point for transects) and </w:t>
+        <w:t xml:space="preserve">For this analysis the DSAS ArcGIS extension was used. The DSAS extension </w:t>
+      </w:r>
+      <w:r>
+        <w:rPr>
+          <w:rFonts w:ascii="Arial" w:hAnsi="Arial" w:cs="Arial"/>
+          <w:sz w:val="24"/>
+          <w:szCs w:val="24"/>
+        </w:rPr>
+        <w:t xml:space="preserve">casts transects along the baselines (starting point for transects) and </w:t>
       </w:r>
       <w:r>
         <w:rPr>
@@ -9452,51 +9350,15 @@
           <w:sz w:val="24"/>
           <w:szCs w:val="24"/>
         </w:rPr>
-        <w:t xml:space="preserve">and NSM (Net Shoreline Movement) </w:t>
-      </w:r>
-      <w:proofErr w:type="gramStart"/>
-      <w:r>
-        <w:rPr>
-          <w:rFonts w:ascii="Arial" w:hAnsi="Arial" w:cs="Arial"/>
-          <w:sz w:val="24"/>
-          <w:szCs w:val="24"/>
-        </w:rPr>
-        <w:t>were selected</w:t>
-      </w:r>
-      <w:proofErr w:type="gramEnd"/>
-      <w:r>
-        <w:rPr>
-          <w:rFonts w:ascii="Arial" w:hAnsi="Arial" w:cs="Arial"/>
-          <w:sz w:val="24"/>
-          <w:szCs w:val="24"/>
-        </w:rPr>
-        <w:t xml:space="preserve">. </w:t>
-      </w:r>
-      <w:r>
-        <w:rPr>
-          <w:rFonts w:ascii="Arial" w:hAnsi="Arial" w:cs="Arial"/>
-          <w:sz w:val="24"/>
-          <w:szCs w:val="24"/>
-        </w:rPr>
-        <w:t xml:space="preserve">A linear regression rate-of-change can </w:t>
-      </w:r>
-      <w:proofErr w:type="gramStart"/>
-      <w:r>
-        <w:rPr>
-          <w:rFonts w:ascii="Arial" w:hAnsi="Arial" w:cs="Arial"/>
-          <w:sz w:val="24"/>
-          <w:szCs w:val="24"/>
-        </w:rPr>
-        <w:t>be ascertained</w:t>
-      </w:r>
-      <w:proofErr w:type="gramEnd"/>
-      <w:r>
-        <w:rPr>
-          <w:rFonts w:ascii="Arial" w:hAnsi="Arial" w:cs="Arial"/>
-          <w:sz w:val="24"/>
-          <w:szCs w:val="24"/>
-        </w:rPr>
-        <w:t xml:space="preserve"> by fitting a least</w:t>
+        <w:t xml:space="preserve">and NSM (Net Shoreline Movement) were selected. </w:t>
+      </w:r>
+      <w:r>
+        <w:rPr>
+          <w:rFonts w:ascii="Arial" w:hAnsi="Arial" w:cs="Arial"/>
+          <w:sz w:val="24"/>
+          <w:szCs w:val="24"/>
+        </w:rPr>
+        <w:t>A linear regression rate-of-change can be ascertained by fitting a least</w:t>
       </w:r>
       <w:r>
         <w:rPr>
@@ -9729,25 +9591,7 @@
           <w:sz w:val="24"/>
           <w:szCs w:val="24"/>
         </w:rPr>
-        <w:t xml:space="preserve"> - DSAS generates transects that </w:t>
-      </w:r>
-      <w:proofErr w:type="gramStart"/>
-      <w:r>
-        <w:rPr>
-          <w:rFonts w:ascii="Arial" w:hAnsi="Arial" w:cs="Arial"/>
-          <w:sz w:val="24"/>
-          <w:szCs w:val="24"/>
-        </w:rPr>
-        <w:t>are cast</w:t>
-      </w:r>
-      <w:proofErr w:type="gramEnd"/>
-      <w:r>
-        <w:rPr>
-          <w:rFonts w:ascii="Arial" w:hAnsi="Arial" w:cs="Arial"/>
-          <w:sz w:val="24"/>
-          <w:szCs w:val="24"/>
-        </w:rPr>
-        <w:t xml:space="preserve"> perpendicular to the reference baseline at a user-specified spacing alongshore.  DSAS measures the distance between the baseline and each shoreline intersection along a transect, and combines date information, and positional uncertainty for each shoreline, to  generate the </w:t>
+        <w:t xml:space="preserve"> - DSAS generates transects that are cast perpendicular to the reference baseline at a user-specified spacing alongshore.  DSAS measures the distance between the baseline and each shoreline intersection along a transect, and combines date information, and positional uncertainty for each shoreline, to  generate the </w:t>
       </w:r>
       <w:r>
         <w:rPr>
@@ -9835,7 +9679,6 @@
         </w:rPr>
         <w:t xml:space="preserve">All objects used in the DSAS </w:t>
       </w:r>
-      <w:proofErr w:type="gramStart"/>
       <w:r>
         <w:rPr>
           <w:rFonts w:ascii="Arial" w:hAnsi="Arial" w:cs="Arial"/>
@@ -9850,16 +9693,7 @@
           <w:sz w:val="24"/>
           <w:szCs w:val="24"/>
         </w:rPr>
-        <w:t xml:space="preserve"> stored</w:t>
-      </w:r>
-      <w:proofErr w:type="gramEnd"/>
-      <w:r>
-        <w:rPr>
-          <w:rFonts w:ascii="Arial" w:hAnsi="Arial" w:cs="Arial"/>
-          <w:sz w:val="24"/>
-          <w:szCs w:val="24"/>
-        </w:rPr>
-        <w:t xml:space="preserve"> in </w:t>
+        <w:t xml:space="preserve"> stored in </w:t>
       </w:r>
       <w:r>
         <w:rPr>
@@ -9938,7 +9772,6 @@
           <w:szCs w:val="24"/>
         </w:rPr>
       </w:pPr>
-      <w:proofErr w:type="spellStart"/>
       <w:r>
         <w:rPr>
           <w:rFonts w:ascii="Arial" w:hAnsi="Arial" w:cs="Arial"/>
@@ -9946,16 +9779,7 @@
           <w:szCs w:val="24"/>
         </w:rPr>
         <w:lastRenderedPageBreak/>
-        <w:t>Geotiff</w:t>
-      </w:r>
-      <w:proofErr w:type="spellEnd"/>
-      <w:r>
-        <w:rPr>
-          <w:rFonts w:ascii="Arial" w:hAnsi="Arial" w:cs="Arial"/>
-          <w:sz w:val="24"/>
-          <w:szCs w:val="24"/>
-        </w:rPr>
-        <w:t xml:space="preserve"> imagery selected from NAIP are in UTM </w:t>
+        <w:t xml:space="preserve">Geotiff imagery selected from NAIP are in UTM </w:t>
       </w:r>
       <w:r>
         <w:rPr>
@@ -10043,16 +9867,7 @@
           <w:sz w:val="24"/>
           <w:szCs w:val="24"/>
         </w:rPr>
-        <w:t xml:space="preserve">shoreline </w:t>
-      </w:r>
-      <w:proofErr w:type="gramStart"/>
-      <w:r>
-        <w:rPr>
-          <w:rFonts w:ascii="Arial" w:hAnsi="Arial" w:cs="Arial"/>
-          <w:sz w:val="24"/>
-          <w:szCs w:val="24"/>
-        </w:rPr>
-        <w:t>w</w:t>
+        <w:t>shoreline w</w:t>
       </w:r>
       <w:r>
         <w:rPr>
@@ -10068,16 +9883,7 @@
           <w:sz w:val="24"/>
           <w:szCs w:val="24"/>
         </w:rPr>
-        <w:t xml:space="preserve"> traced</w:t>
-      </w:r>
-      <w:proofErr w:type="gramEnd"/>
-      <w:r>
-        <w:rPr>
-          <w:rFonts w:ascii="Arial" w:hAnsi="Arial" w:cs="Arial"/>
-          <w:sz w:val="24"/>
-          <w:szCs w:val="24"/>
-        </w:rPr>
-        <w:t xml:space="preserve"> </w:t>
+        <w:t xml:space="preserve"> traced </w:t>
       </w:r>
       <w:r>
         <w:rPr>
@@ -10093,25 +9899,7 @@
           <w:sz w:val="24"/>
           <w:szCs w:val="24"/>
         </w:rPr>
-        <w:t xml:space="preserve">via ArcGIS editing features. Shorelines </w:t>
-      </w:r>
-      <w:proofErr w:type="gramStart"/>
-      <w:r>
-        <w:rPr>
-          <w:rFonts w:ascii="Arial" w:hAnsi="Arial" w:cs="Arial"/>
-          <w:sz w:val="24"/>
-          <w:szCs w:val="24"/>
-        </w:rPr>
-        <w:t>were then merged</w:t>
-      </w:r>
-      <w:proofErr w:type="gramEnd"/>
-      <w:r>
-        <w:rPr>
-          <w:rFonts w:ascii="Arial" w:hAnsi="Arial" w:cs="Arial"/>
-          <w:sz w:val="24"/>
-          <w:szCs w:val="24"/>
-        </w:rPr>
-        <w:t xml:space="preserve"> into a single shapefile using the ArcGIS tool Merge. A </w:t>
+        <w:t xml:space="preserve">via ArcGIS editing features. Shorelines were then merged into a single shapefile using the ArcGIS tool Merge. A </w:t>
       </w:r>
       <w:r>
         <w:rPr>
@@ -10127,43 +9915,7 @@
           <w:sz w:val="24"/>
           <w:szCs w:val="24"/>
         </w:rPr>
-        <w:t xml:space="preserve">-meter buffer </w:t>
-      </w:r>
-      <w:proofErr w:type="gramStart"/>
-      <w:r>
-        <w:rPr>
-          <w:rFonts w:ascii="Arial" w:hAnsi="Arial" w:cs="Arial"/>
-          <w:sz w:val="24"/>
-          <w:szCs w:val="24"/>
-        </w:rPr>
-        <w:t>was then calculated</w:t>
-      </w:r>
-      <w:proofErr w:type="gramEnd"/>
-      <w:r>
-        <w:rPr>
-          <w:rFonts w:ascii="Arial" w:hAnsi="Arial" w:cs="Arial"/>
-          <w:sz w:val="24"/>
-          <w:szCs w:val="24"/>
-        </w:rPr>
-        <w:t xml:space="preserve"> around the merged shorelines shapefile using the ArcGIS tool Buffer. A section of the buffer </w:t>
-      </w:r>
-      <w:proofErr w:type="gramStart"/>
-      <w:r>
-        <w:rPr>
-          <w:rFonts w:ascii="Arial" w:hAnsi="Arial" w:cs="Arial"/>
-          <w:sz w:val="24"/>
-          <w:szCs w:val="24"/>
-        </w:rPr>
-        <w:t>was selected</w:t>
-      </w:r>
-      <w:proofErr w:type="gramEnd"/>
-      <w:r>
-        <w:rPr>
-          <w:rFonts w:ascii="Arial" w:hAnsi="Arial" w:cs="Arial"/>
-          <w:sz w:val="24"/>
-          <w:szCs w:val="24"/>
-        </w:rPr>
-        <w:t xml:space="preserve"> to act as the baseline for transect casting </w:t>
+        <w:t xml:space="preserve">-meter buffer was then calculated around the merged shorelines shapefile using the ArcGIS tool Buffer. A section of the buffer was selected to act as the baseline for transect casting </w:t>
       </w:r>
       <w:r>
         <w:rPr>
@@ -10211,33 +9963,15 @@
           <w:sz w:val="24"/>
           <w:szCs w:val="24"/>
         </w:rPr>
-        <w:t xml:space="preserve">selected can </w:t>
-      </w:r>
-      <w:proofErr w:type="gramStart"/>
-      <w:r>
-        <w:rPr>
-          <w:rFonts w:ascii="Arial" w:hAnsi="Arial" w:cs="Arial"/>
-          <w:sz w:val="24"/>
-          <w:szCs w:val="24"/>
-        </w:rPr>
-        <w:t>be</w:t>
-      </w:r>
-      <w:r>
-        <w:rPr>
-          <w:rFonts w:ascii="Arial" w:hAnsi="Arial" w:cs="Arial"/>
-          <w:sz w:val="24"/>
-          <w:szCs w:val="24"/>
-        </w:rPr>
-        <w:t xml:space="preserve"> found</w:t>
-      </w:r>
-      <w:proofErr w:type="gramEnd"/>
-      <w:r>
-        <w:rPr>
-          <w:rFonts w:ascii="Arial" w:hAnsi="Arial" w:cs="Arial"/>
-          <w:sz w:val="24"/>
-          <w:szCs w:val="24"/>
-        </w:rPr>
-        <w:t xml:space="preserve"> on the east side of Deer </w:t>
+        <w:t>selected can be</w:t>
+      </w:r>
+      <w:r>
+        <w:rPr>
+          <w:rFonts w:ascii="Arial" w:hAnsi="Arial" w:cs="Arial"/>
+          <w:sz w:val="24"/>
+          <w:szCs w:val="24"/>
+        </w:rPr>
+        <w:t xml:space="preserve"> found on the east side of Deer </w:t>
       </w:r>
       <w:r>
         <w:rPr>
@@ -10253,25 +9987,7 @@
           <w:sz w:val="24"/>
           <w:szCs w:val="24"/>
         </w:rPr>
-        <w:t xml:space="preserve"> is entirely inland. Both a baseline shapefile and merged shoreline shapefile </w:t>
-      </w:r>
-      <w:proofErr w:type="gramStart"/>
-      <w:r>
-        <w:rPr>
-          <w:rFonts w:ascii="Arial" w:hAnsi="Arial" w:cs="Arial"/>
-          <w:sz w:val="24"/>
-          <w:szCs w:val="24"/>
-        </w:rPr>
-        <w:t>are required</w:t>
-      </w:r>
-      <w:proofErr w:type="gramEnd"/>
-      <w:r>
-        <w:rPr>
-          <w:rFonts w:ascii="Arial" w:hAnsi="Arial" w:cs="Arial"/>
-          <w:sz w:val="24"/>
-          <w:szCs w:val="24"/>
-        </w:rPr>
-        <w:t xml:space="preserve"> for DSAS calculations</w:t>
+        <w:t xml:space="preserve"> is entirely inland. Both a baseline shapefile and merged shoreline shapefile are required for DSAS calculations</w:t>
       </w:r>
       <w:r>
         <w:rPr>
@@ -10458,25 +10174,7 @@
           <w:sz w:val="24"/>
           <w:szCs w:val="24"/>
         </w:rPr>
-        <w:t xml:space="preserve">A smoothing distance is a user- specified smoothing value which can facilitate and orthogonal transect intersect by creating a baseline (which </w:t>
-      </w:r>
-      <w:proofErr w:type="gramStart"/>
-      <w:r>
-        <w:rPr>
-          <w:rFonts w:ascii="Arial" w:hAnsi="Arial" w:cs="Arial"/>
-          <w:sz w:val="24"/>
-          <w:szCs w:val="24"/>
-        </w:rPr>
-        <w:t>is not displayed</w:t>
-      </w:r>
-      <w:proofErr w:type="gramEnd"/>
-      <w:r>
-        <w:rPr>
-          <w:rFonts w:ascii="Arial" w:hAnsi="Arial" w:cs="Arial"/>
-          <w:sz w:val="24"/>
-          <w:szCs w:val="24"/>
-        </w:rPr>
-        <w:t xml:space="preserve"> in the final product)</w:t>
+        <w:t>A smoothing distance is a user- specified smoothing value which can facilitate and orthogonal transect intersect by creating a baseline (which is not displayed in the final product)</w:t>
       </w:r>
       <w:r>
         <w:rPr>
@@ -10556,25 +10254,7 @@
           <w:sz w:val="24"/>
           <w:szCs w:val="24"/>
         </w:rPr>
-        <w:t xml:space="preserve">, which </w:t>
-      </w:r>
-      <w:proofErr w:type="gramStart"/>
-      <w:r>
-        <w:rPr>
-          <w:rFonts w:ascii="Arial" w:hAnsi="Arial" w:cs="Arial"/>
-          <w:sz w:val="24"/>
-          <w:szCs w:val="24"/>
-        </w:rPr>
-        <w:t>is recommended</w:t>
-      </w:r>
-      <w:proofErr w:type="gramEnd"/>
-      <w:r>
-        <w:rPr>
-          <w:rFonts w:ascii="Arial" w:hAnsi="Arial" w:cs="Arial"/>
-          <w:sz w:val="24"/>
-          <w:szCs w:val="24"/>
-        </w:rPr>
-        <w:t xml:space="preserve"> for smaller shorelines. </w:t>
+        <w:t xml:space="preserve">, which is recommended for smaller shorelines. </w:t>
       </w:r>
       <w:r>
         <w:rPr>
@@ -11205,25 +10885,7 @@
           <w:sz w:val="24"/>
           <w:szCs w:val="24"/>
         </w:rPr>
-        <w:t>from -3.0 to -5.0 (m/</w:t>
-      </w:r>
-      <w:proofErr w:type="spellStart"/>
-      <w:r>
-        <w:rPr>
-          <w:rFonts w:ascii="Arial" w:hAnsi="Arial" w:cs="Arial"/>
-          <w:sz w:val="24"/>
-          <w:szCs w:val="24"/>
-        </w:rPr>
-        <w:t>yr</w:t>
-      </w:r>
-      <w:proofErr w:type="spellEnd"/>
-      <w:r>
-        <w:rPr>
-          <w:rFonts w:ascii="Arial" w:hAnsi="Arial" w:cs="Arial"/>
-          <w:sz w:val="24"/>
-          <w:szCs w:val="24"/>
-        </w:rPr>
-        <w:t xml:space="preserve">) and the </w:t>
+        <w:t xml:space="preserve">from -3.0 to -5.0 (m/yr) and the </w:t>
       </w:r>
       <w:r>
         <w:rPr>
@@ -11271,51 +10933,15 @@
           <w:sz w:val="24"/>
           <w:szCs w:val="24"/>
         </w:rPr>
-        <w:t xml:space="preserve"> 3.0 to 4.0 (m/</w:t>
-      </w:r>
-      <w:proofErr w:type="spellStart"/>
-      <w:r>
-        <w:rPr>
-          <w:rFonts w:ascii="Arial" w:hAnsi="Arial" w:cs="Arial"/>
-          <w:sz w:val="24"/>
-          <w:szCs w:val="24"/>
-        </w:rPr>
-        <w:t>yr</w:t>
-      </w:r>
-      <w:proofErr w:type="spellEnd"/>
-      <w:r>
-        <w:rPr>
-          <w:rFonts w:ascii="Arial" w:hAnsi="Arial" w:cs="Arial"/>
-          <w:sz w:val="24"/>
-          <w:szCs w:val="24"/>
-        </w:rPr>
-        <w:t xml:space="preserve">). </w:t>
-      </w:r>
-      <w:r>
-        <w:rPr>
-          <w:rFonts w:ascii="Arial" w:hAnsi="Arial" w:cs="Arial"/>
-          <w:sz w:val="24"/>
-          <w:szCs w:val="24"/>
-        </w:rPr>
-        <w:t>The majority of the transects fall between -0.5 and -5.0 (m/</w:t>
-      </w:r>
-      <w:proofErr w:type="spellStart"/>
-      <w:r>
-        <w:rPr>
-          <w:rFonts w:ascii="Arial" w:hAnsi="Arial" w:cs="Arial"/>
-          <w:sz w:val="24"/>
-          <w:szCs w:val="24"/>
-        </w:rPr>
-        <w:t>yr</w:t>
-      </w:r>
-      <w:proofErr w:type="spellEnd"/>
-      <w:r>
-        <w:rPr>
-          <w:rFonts w:ascii="Arial" w:hAnsi="Arial" w:cs="Arial"/>
-          <w:sz w:val="24"/>
-          <w:szCs w:val="24"/>
-        </w:rPr>
-        <w:t xml:space="preserve">) </w:t>
+        <w:t xml:space="preserve"> 3.0 to 4.0 (m/yr). </w:t>
+      </w:r>
+      <w:r>
+        <w:rPr>
+          <w:rFonts w:ascii="Arial" w:hAnsi="Arial" w:cs="Arial"/>
+          <w:sz w:val="24"/>
+          <w:szCs w:val="24"/>
+        </w:rPr>
+        <w:t xml:space="preserve">The majority of the transects fall between -0.5 and -5.0 (m/yr) </w:t>
       </w:r>
       <w:r>
         <w:rPr>
@@ -11990,25 +11616,7 @@
           <w:sz w:val="24"/>
           <w:szCs w:val="24"/>
         </w:rPr>
-        <w:t xml:space="preserve"> from -3.0 to -4.0 (m/</w:t>
-      </w:r>
-      <w:proofErr w:type="spellStart"/>
-      <w:r>
-        <w:rPr>
-          <w:rFonts w:ascii="Arial" w:hAnsi="Arial" w:cs="Arial"/>
-          <w:sz w:val="24"/>
-          <w:szCs w:val="24"/>
-        </w:rPr>
-        <w:t>yr</w:t>
-      </w:r>
-      <w:proofErr w:type="spellEnd"/>
-      <w:r>
-        <w:rPr>
-          <w:rFonts w:ascii="Arial" w:hAnsi="Arial" w:cs="Arial"/>
-          <w:sz w:val="24"/>
-          <w:szCs w:val="24"/>
-        </w:rPr>
-        <w:t xml:space="preserve">) and the highest </w:t>
+        <w:t xml:space="preserve"> from -3.0 to -4.0 (m/yr) and the highest </w:t>
       </w:r>
       <w:r>
         <w:rPr>
@@ -12040,25 +11648,7 @@
           <w:sz w:val="24"/>
           <w:szCs w:val="24"/>
         </w:rPr>
-        <w:t xml:space="preserve"> 3.0 to 4.0 (m/</w:t>
-      </w:r>
-      <w:proofErr w:type="spellStart"/>
-      <w:r>
-        <w:rPr>
-          <w:rFonts w:ascii="Arial" w:hAnsi="Arial" w:cs="Arial"/>
-          <w:sz w:val="24"/>
-          <w:szCs w:val="24"/>
-        </w:rPr>
-        <w:t>yr</w:t>
-      </w:r>
-      <w:proofErr w:type="spellEnd"/>
-      <w:r>
-        <w:rPr>
-          <w:rFonts w:ascii="Arial" w:hAnsi="Arial" w:cs="Arial"/>
-          <w:sz w:val="24"/>
-          <w:szCs w:val="24"/>
-        </w:rPr>
-        <w:t>).</w:t>
+        <w:t xml:space="preserve"> 3.0 to 4.0 (m/yr).</w:t>
       </w:r>
       <w:r>
         <w:rPr>
@@ -12614,25 +12204,7 @@
           <w:sz w:val="24"/>
           <w:szCs w:val="24"/>
         </w:rPr>
-        <w:t xml:space="preserve"> from -3.0 to -4.0 (m/</w:t>
-      </w:r>
-      <w:proofErr w:type="spellStart"/>
-      <w:r>
-        <w:rPr>
-          <w:rFonts w:ascii="Arial" w:hAnsi="Arial" w:cs="Arial"/>
-          <w:sz w:val="24"/>
-          <w:szCs w:val="24"/>
-        </w:rPr>
-        <w:t>yr</w:t>
-      </w:r>
-      <w:proofErr w:type="spellEnd"/>
-      <w:r>
-        <w:rPr>
-          <w:rFonts w:ascii="Arial" w:hAnsi="Arial" w:cs="Arial"/>
-          <w:sz w:val="24"/>
-          <w:szCs w:val="24"/>
-        </w:rPr>
-        <w:t xml:space="preserve">) and the highest </w:t>
+        <w:t xml:space="preserve"> from -3.0 to -4.0 (m/yr) and the highest </w:t>
       </w:r>
       <w:r>
         <w:rPr>
@@ -12664,25 +12236,7 @@
           <w:sz w:val="24"/>
           <w:szCs w:val="24"/>
         </w:rPr>
-        <w:t xml:space="preserve"> 3.0 to 4.0 (m/</w:t>
-      </w:r>
-      <w:proofErr w:type="spellStart"/>
-      <w:r>
-        <w:rPr>
-          <w:rFonts w:ascii="Arial" w:hAnsi="Arial" w:cs="Arial"/>
-          <w:sz w:val="24"/>
-          <w:szCs w:val="24"/>
-        </w:rPr>
-        <w:t>yr</w:t>
-      </w:r>
-      <w:proofErr w:type="spellEnd"/>
-      <w:r>
-        <w:rPr>
-          <w:rFonts w:ascii="Arial" w:hAnsi="Arial" w:cs="Arial"/>
-          <w:sz w:val="24"/>
-          <w:szCs w:val="24"/>
-        </w:rPr>
-        <w:t xml:space="preserve">), which are the same rates as the as the </w:t>
+        <w:t xml:space="preserve"> 3.0 to 4.0 (m/yr), which are the same rates as the as the </w:t>
       </w:r>
       <w:r>
         <w:rPr>
@@ -12842,25 +12396,7 @@
           <w:sz w:val="24"/>
           <w:szCs w:val="24"/>
         </w:rPr>
-        <w:t xml:space="preserve">distance </w:t>
-      </w:r>
-      <w:proofErr w:type="gramStart"/>
-      <w:r>
-        <w:rPr>
-          <w:rFonts w:ascii="Arial" w:hAnsi="Arial" w:cs="Arial"/>
-          <w:sz w:val="24"/>
-          <w:szCs w:val="24"/>
-        </w:rPr>
-        <w:t>is seen</w:t>
-      </w:r>
-      <w:proofErr w:type="gramEnd"/>
-      <w:r>
-        <w:rPr>
-          <w:rFonts w:ascii="Arial" w:hAnsi="Arial" w:cs="Arial"/>
-          <w:sz w:val="24"/>
-          <w:szCs w:val="24"/>
-        </w:rPr>
-        <w:t xml:space="preserve"> at the north </w:t>
+        <w:t xml:space="preserve">distance is seen at the north </w:t>
       </w:r>
       <w:r>
         <w:rPr>
@@ -13267,23 +12803,13 @@
         </w:rPr>
         <w:t xml:space="preserve">Forecast points </w:t>
       </w:r>
-      <w:proofErr w:type="gramStart"/>
-      <w:r>
-        <w:rPr>
-          <w:rFonts w:ascii="Arial" w:hAnsi="Arial" w:cs="Arial"/>
-          <w:sz w:val="24"/>
-          <w:szCs w:val="24"/>
-        </w:rPr>
-        <w:t>were created</w:t>
-      </w:r>
-      <w:proofErr w:type="gramEnd"/>
-      <w:r>
-        <w:rPr>
-          <w:rFonts w:ascii="Arial" w:hAnsi="Arial" w:cs="Arial"/>
-          <w:sz w:val="24"/>
-          <w:szCs w:val="24"/>
-        </w:rPr>
-        <w:t xml:space="preserve"> </w:t>
+      <w:r>
+        <w:rPr>
+          <w:rFonts w:ascii="Arial" w:hAnsi="Arial" w:cs="Arial"/>
+          <w:sz w:val="24"/>
+          <w:szCs w:val="24"/>
+        </w:rPr>
+        <w:t xml:space="preserve">were created </w:t>
       </w:r>
       <w:r>
         <w:rPr>
@@ -13361,7 +12887,6 @@
         <w:tab/>
         <w:t xml:space="preserve">The DSAS calculations for future shoreline predictions </w:t>
       </w:r>
-      <w:proofErr w:type="gramStart"/>
       <w:r>
         <w:rPr>
           <w:rFonts w:ascii="Arial" w:hAnsi="Arial" w:cs="Arial"/>
@@ -13376,16 +12901,7 @@
           <w:sz w:val="24"/>
           <w:szCs w:val="24"/>
         </w:rPr>
-        <w:t xml:space="preserve"> depicted</w:t>
-      </w:r>
-      <w:proofErr w:type="gramEnd"/>
-      <w:r>
-        <w:rPr>
-          <w:rFonts w:ascii="Arial" w:hAnsi="Arial" w:cs="Arial"/>
-          <w:sz w:val="24"/>
-          <w:szCs w:val="24"/>
-        </w:rPr>
-        <w:t xml:space="preserve"> in Figure 9. </w:t>
+        <w:t xml:space="preserve"> depicted in Figure 9. </w:t>
       </w:r>
       <w:r>
         <w:rPr>
@@ -13409,33 +12925,15 @@
           <w:sz w:val="24"/>
           <w:szCs w:val="24"/>
         </w:rPr>
-        <w:t xml:space="preserve">particularity in the south and center of Deer Island. The north end of Deer Island has an acute area right before the shoreline bulge that </w:t>
-      </w:r>
-      <w:proofErr w:type="gramStart"/>
-      <w:r>
-        <w:rPr>
-          <w:rFonts w:ascii="Arial" w:hAnsi="Arial" w:cs="Arial"/>
-          <w:sz w:val="24"/>
-          <w:szCs w:val="24"/>
-        </w:rPr>
-        <w:t>is project</w:t>
-      </w:r>
-      <w:r>
-        <w:rPr>
-          <w:rFonts w:ascii="Arial" w:hAnsi="Arial" w:cs="Arial"/>
-          <w:sz w:val="24"/>
-          <w:szCs w:val="24"/>
-        </w:rPr>
-        <w:t>ed</w:t>
-      </w:r>
-      <w:proofErr w:type="gramEnd"/>
-      <w:r>
-        <w:rPr>
-          <w:rFonts w:ascii="Arial" w:hAnsi="Arial" w:cs="Arial"/>
-          <w:sz w:val="24"/>
-          <w:szCs w:val="24"/>
-        </w:rPr>
-        <w:t xml:space="preserve"> </w:t>
+        <w:t>particularity in the south and center of Deer Island. The north end of Deer Island has an acute area right before the shoreline bulge that is project</w:t>
+      </w:r>
+      <w:r>
+        <w:rPr>
+          <w:rFonts w:ascii="Arial" w:hAnsi="Arial" w:cs="Arial"/>
+          <w:sz w:val="24"/>
+          <w:szCs w:val="24"/>
+        </w:rPr>
+        <w:t xml:space="preserve">ed </w:t>
       </w:r>
       <w:r>
         <w:rPr>
@@ -13623,25 +13121,7 @@
           <w:sz w:val="24"/>
           <w:szCs w:val="24"/>
         </w:rPr>
-        <w:t xml:space="preserve"> completely gone by the </w:t>
-      </w:r>
-      <w:proofErr w:type="gramStart"/>
-      <w:r>
-        <w:rPr>
-          <w:rFonts w:ascii="Arial" w:hAnsi="Arial" w:cs="Arial"/>
-          <w:sz w:val="24"/>
-          <w:szCs w:val="24"/>
-        </w:rPr>
-        <w:t>time period</w:t>
-      </w:r>
-      <w:proofErr w:type="gramEnd"/>
-      <w:r>
-        <w:rPr>
-          <w:rFonts w:ascii="Arial" w:hAnsi="Arial" w:cs="Arial"/>
-          <w:sz w:val="24"/>
-          <w:szCs w:val="24"/>
-        </w:rPr>
-        <w:t xml:space="preserve"> of Figure 7. </w:t>
+        <w:t xml:space="preserve"> completely gone by the time period of Figure 7. </w:t>
       </w:r>
       <w:r>
         <w:rPr>
@@ -13851,15 +13331,7 @@
           <w:sz w:val="24"/>
           <w:szCs w:val="24"/>
         </w:rPr>
-        <w:t xml:space="preserve"> et al., 2002)</w:t>
-      </w:r>
-      <w:r>
-        <w:rPr>
-          <w:rFonts w:ascii="Arial" w:hAnsi="Arial" w:cs="Arial"/>
-          <w:sz w:val="24"/>
-          <w:szCs w:val="24"/>
-        </w:rPr>
-        <w:t>.</w:t>
+        <w:t xml:space="preserve"> et al., 2002).</w:t>
       </w:r>
       <w:r>
         <w:rPr>
@@ -13891,23 +13363,7 @@
           <w:sz w:val="24"/>
           <w:szCs w:val="24"/>
         </w:rPr>
-        <w:t>san</w:t>
-      </w:r>
-      <w:r>
-        <w:rPr>
-          <w:rFonts w:ascii="Arial" w:hAnsi="Arial" w:cs="Arial"/>
-          <w:sz w:val="24"/>
-          <w:szCs w:val="24"/>
-        </w:rPr>
-        <w:t>d</w:t>
-      </w:r>
-      <w:r>
-        <w:rPr>
-          <w:rFonts w:ascii="Arial" w:hAnsi="Arial" w:cs="Arial"/>
-          <w:sz w:val="24"/>
-          <w:szCs w:val="24"/>
-        </w:rPr>
-        <w:t>y-shore animal</w:t>
+        <w:t>sandy-shore animal</w:t>
       </w:r>
       <w:r>
         <w:rPr>
@@ -13931,59 +13387,15 @@
           <w:sz w:val="24"/>
           <w:szCs w:val="24"/>
         </w:rPr>
-        <w:t xml:space="preserve"> also </w:t>
-      </w:r>
-      <w:proofErr w:type="gramStart"/>
-      <w:r>
-        <w:rPr>
-          <w:rFonts w:ascii="Arial" w:hAnsi="Arial" w:cs="Arial"/>
-          <w:sz w:val="24"/>
-          <w:szCs w:val="24"/>
-        </w:rPr>
-        <w:t xml:space="preserve">be </w:t>
-      </w:r>
-      <w:r>
-        <w:rPr>
-          <w:rFonts w:ascii="Arial" w:hAnsi="Arial" w:cs="Arial"/>
-          <w:sz w:val="24"/>
-          <w:szCs w:val="24"/>
-        </w:rPr>
-        <w:t>washed</w:t>
-      </w:r>
-      <w:proofErr w:type="gramEnd"/>
-      <w:r>
-        <w:rPr>
-          <w:rFonts w:ascii="Arial" w:hAnsi="Arial" w:cs="Arial"/>
-          <w:sz w:val="24"/>
-          <w:szCs w:val="24"/>
-        </w:rPr>
-        <w:t xml:space="preserve"> up to shore</w:t>
-      </w:r>
-      <w:r>
-        <w:rPr>
-          <w:rFonts w:ascii="Arial" w:hAnsi="Arial" w:cs="Arial"/>
-          <w:sz w:val="24"/>
-          <w:szCs w:val="24"/>
-        </w:rPr>
-        <w:t xml:space="preserve">, stranded </w:t>
-      </w:r>
-      <w:proofErr w:type="spellStart"/>
-      <w:r>
-        <w:rPr>
-          <w:rFonts w:ascii="Arial" w:hAnsi="Arial" w:cs="Arial"/>
-          <w:sz w:val="24"/>
-          <w:szCs w:val="24"/>
-        </w:rPr>
-        <w:t>upshore</w:t>
-      </w:r>
-      <w:proofErr w:type="spellEnd"/>
-      <w:r>
-        <w:rPr>
-          <w:rFonts w:ascii="Arial" w:hAnsi="Arial" w:cs="Arial"/>
-          <w:sz w:val="24"/>
-          <w:szCs w:val="24"/>
-        </w:rPr>
-        <w:t xml:space="preserve">, or </w:t>
+        <w:t xml:space="preserve"> also be </w:t>
+      </w:r>
+      <w:r>
+        <w:rPr>
+          <w:rFonts w:ascii="Arial" w:hAnsi="Arial" w:cs="Arial"/>
+          <w:sz w:val="24"/>
+          <w:szCs w:val="24"/>
+        </w:rPr>
+        <w:t xml:space="preserve">washed up to shore, stranded upshore, or </w:t>
       </w:r>
       <w:r>
         <w:rPr>
@@ -13993,7 +13405,6 @@
         </w:rPr>
         <w:t xml:space="preserve">left to die to exposure. Sandy- shore creatures naturally </w:t>
       </w:r>
-      <w:proofErr w:type="gramStart"/>
       <w:r>
         <w:rPr>
           <w:rFonts w:ascii="Arial" w:hAnsi="Arial" w:cs="Arial"/>
@@ -14008,16 +13419,7 @@
           <w:sz w:val="24"/>
           <w:szCs w:val="24"/>
         </w:rPr>
-        <w:t>able to</w:t>
-      </w:r>
-      <w:proofErr w:type="gramEnd"/>
-      <w:r>
-        <w:rPr>
-          <w:rFonts w:ascii="Arial" w:hAnsi="Arial" w:cs="Arial"/>
-          <w:sz w:val="24"/>
-          <w:szCs w:val="24"/>
-        </w:rPr>
-        <w:t xml:space="preserve"> survive storm events due to </w:t>
+        <w:t xml:space="preserve">able to survive storm events due to </w:t>
       </w:r>
       <w:r>
         <w:rPr>
@@ -14091,73 +13493,6 @@
         </w:rPr>
         <w:t xml:space="preserve">shorelines erode slowly, but constantly, or in a storm event, extreme shoreline erosion negatively impacts animal species. </w:t>
       </w:r>
-    </w:p>
-    <w:p>
-      <w:pPr>
-        <w:spacing w:line="360" w:lineRule="auto"/>
-        <w:rPr>
-          <w:rFonts w:ascii="Arial" w:hAnsi="Arial" w:cs="Arial"/>
-          <w:sz w:val="24"/>
-          <w:szCs w:val="24"/>
-        </w:rPr>
-      </w:pPr>
-    </w:p>
-    <w:p>
-      <w:pPr>
-        <w:spacing w:line="360" w:lineRule="auto"/>
-        <w:rPr>
-          <w:rFonts w:ascii="Arial" w:hAnsi="Arial" w:cs="Arial"/>
-          <w:sz w:val="24"/>
-          <w:szCs w:val="24"/>
-        </w:rPr>
-      </w:pPr>
-      <w:r>
-        <w:rPr>
-          <w:rFonts w:ascii="Arial" w:hAnsi="Arial" w:cs="Arial"/>
-          <w:sz w:val="24"/>
-          <w:szCs w:val="24"/>
-        </w:rPr>
-        <w:t>Erosion</w:t>
-      </w:r>
-    </w:p>
-    <w:p>
-      <w:pPr>
-        <w:spacing w:line="360" w:lineRule="auto"/>
-        <w:rPr>
-          <w:rFonts w:ascii="Arial" w:hAnsi="Arial" w:cs="Arial"/>
-          <w:sz w:val="24"/>
-          <w:szCs w:val="24"/>
-        </w:rPr>
-      </w:pPr>
-    </w:p>
-    <w:p>
-      <w:pPr>
-        <w:spacing w:line="360" w:lineRule="auto"/>
-        <w:rPr>
-          <w:rFonts w:ascii="Arial" w:hAnsi="Arial" w:cs="Arial"/>
-          <w:sz w:val="24"/>
-          <w:szCs w:val="24"/>
-        </w:rPr>
-      </w:pPr>
-      <w:r>
-        <w:rPr>
-          <w:rFonts w:ascii="Arial" w:hAnsi="Arial" w:cs="Arial"/>
-          <w:sz w:val="24"/>
-          <w:szCs w:val="24"/>
-        </w:rPr>
-        <w:t xml:space="preserve">Accretion </w:t>
-      </w:r>
-    </w:p>
-    <w:p>
-      <w:pPr>
-        <w:rPr>
-          <w:rFonts w:ascii="Arial" w:hAnsi="Arial" w:cs="Arial"/>
-          <w:b/>
-          <w:bCs/>
-          <w:sz w:val="24"/>
-          <w:szCs w:val="24"/>
-        </w:rPr>
-      </w:pPr>
     </w:p>
     <w:p>
       <w:pPr>
@@ -14175,15 +13510,7 @@
           <w:sz w:val="24"/>
           <w:szCs w:val="24"/>
         </w:rPr>
-        <w:t>Results in this analysis suggest th</w:t>
-      </w:r>
-      <w:r>
-        <w:rPr>
-          <w:rFonts w:ascii="Arial" w:hAnsi="Arial" w:cs="Arial"/>
-          <w:sz w:val="24"/>
-          <w:szCs w:val="24"/>
-        </w:rPr>
-        <w:t xml:space="preserve">at more shoreline </w:t>
+        <w:t xml:space="preserve">Results in this analysis suggest that more shoreline </w:t>
       </w:r>
       <w:r>
         <w:rPr>
@@ -14217,7 +13544,6 @@
         </w:rPr>
         <w:t xml:space="preserve"> </w:t>
       </w:r>
-      <w:proofErr w:type="gramStart"/>
       <w:r>
         <w:rPr>
           <w:rFonts w:ascii="Arial" w:hAnsi="Arial" w:cs="Arial"/>
@@ -14232,16 +13558,7 @@
           <w:sz w:val="24"/>
           <w:szCs w:val="24"/>
         </w:rPr>
-        <w:t xml:space="preserve"> time</w:t>
-      </w:r>
-      <w:proofErr w:type="gramEnd"/>
-      <w:r>
-        <w:rPr>
-          <w:rFonts w:ascii="Arial" w:hAnsi="Arial" w:cs="Arial"/>
-          <w:sz w:val="24"/>
-          <w:szCs w:val="24"/>
-        </w:rPr>
-        <w:t xml:space="preserve"> frame. The transects</w:t>
+        <w:t xml:space="preserve"> time frame. The transects</w:t>
       </w:r>
       <w:r>
         <w:rPr>
@@ -14257,15 +13574,7 @@
           <w:sz w:val="24"/>
           <w:szCs w:val="24"/>
         </w:rPr>
-        <w:t xml:space="preserve">results </w:t>
-      </w:r>
-      <w:r>
-        <w:rPr>
-          <w:rFonts w:ascii="Arial" w:hAnsi="Arial" w:cs="Arial"/>
-          <w:sz w:val="24"/>
-          <w:szCs w:val="24"/>
-        </w:rPr>
-        <w:t>has depicted more</w:t>
+        <w:t>results depict more</w:t>
       </w:r>
       <w:r>
         <w:rPr>
@@ -14275,23 +13584,13 @@
         </w:rPr>
         <w:t xml:space="preserve"> </w:t>
       </w:r>
-      <w:proofErr w:type="gramStart"/>
-      <w:r>
-        <w:rPr>
-          <w:rFonts w:ascii="Arial" w:hAnsi="Arial" w:cs="Arial"/>
-          <w:sz w:val="24"/>
-          <w:szCs w:val="24"/>
-        </w:rPr>
-        <w:t>erosion  in</w:t>
-      </w:r>
-      <w:proofErr w:type="gramEnd"/>
-      <w:r>
-        <w:rPr>
-          <w:rFonts w:ascii="Arial" w:hAnsi="Arial" w:cs="Arial"/>
-          <w:sz w:val="24"/>
-          <w:szCs w:val="24"/>
-        </w:rPr>
-        <w:t xml:space="preserve"> the </w:t>
+      <w:r>
+        <w:rPr>
+          <w:rFonts w:ascii="Arial" w:hAnsi="Arial" w:cs="Arial"/>
+          <w:sz w:val="24"/>
+          <w:szCs w:val="24"/>
+        </w:rPr>
+        <w:t xml:space="preserve">erosion in the </w:t>
       </w:r>
       <w:r>
         <w:rPr>
@@ -14307,24 +13606,408 @@
           <w:sz w:val="24"/>
           <w:szCs w:val="24"/>
         </w:rPr>
+        <w:t xml:space="preserve">analysis </w:t>
+      </w:r>
+      <w:r>
+        <w:rPr>
+          <w:rFonts w:ascii="Arial" w:hAnsi="Arial" w:cs="Arial"/>
+          <w:sz w:val="24"/>
+          <w:szCs w:val="24"/>
+        </w:rPr>
+        <w:t xml:space="preserve">(Figure 6, right) than compared to the time frame of </w:t>
+      </w:r>
+      <w:r>
+        <w:rPr>
+          <w:rFonts w:ascii="Arial" w:hAnsi="Arial" w:cs="Arial"/>
+          <w:sz w:val="24"/>
+          <w:szCs w:val="24"/>
+        </w:rPr>
+        <w:t>2010-</w:t>
+      </w:r>
+      <w:r>
+        <w:rPr>
+          <w:rFonts w:ascii="Arial" w:hAnsi="Arial" w:cs="Arial"/>
+          <w:sz w:val="24"/>
+          <w:szCs w:val="24"/>
+        </w:rPr>
+        <w:t xml:space="preserve"> </w:t>
+      </w:r>
+      <w:r>
+        <w:rPr>
+          <w:rFonts w:ascii="Arial" w:hAnsi="Arial" w:cs="Arial"/>
+          <w:sz w:val="24"/>
+          <w:szCs w:val="24"/>
+        </w:rPr>
+        <w:t>2019</w:t>
+      </w:r>
+      <w:r>
+        <w:rPr>
+          <w:rFonts w:ascii="Arial" w:hAnsi="Arial" w:cs="Arial"/>
+          <w:sz w:val="24"/>
+          <w:szCs w:val="24"/>
+        </w:rPr>
+        <w:t xml:space="preserve"> </w:t>
+      </w:r>
+      <w:r>
+        <w:rPr>
+          <w:rFonts w:ascii="Arial" w:hAnsi="Arial" w:cs="Arial"/>
+          <w:sz w:val="24"/>
+          <w:szCs w:val="24"/>
+        </w:rPr>
+        <w:t xml:space="preserve">analysis </w:t>
+      </w:r>
+      <w:r>
+        <w:rPr>
+          <w:rFonts w:ascii="Arial" w:hAnsi="Arial" w:cs="Arial"/>
+          <w:sz w:val="24"/>
+          <w:szCs w:val="24"/>
+        </w:rPr>
+        <w:t xml:space="preserve">(Figure 7, right). </w:t>
+      </w:r>
+      <w:r>
+        <w:rPr>
+          <w:rFonts w:ascii="Arial" w:hAnsi="Arial" w:cs="Arial"/>
+          <w:sz w:val="24"/>
+          <w:szCs w:val="24"/>
+        </w:rPr>
+        <w:t xml:space="preserve">It is curious for us to think about how and why this seemingly obvious </w:t>
+      </w:r>
+      <w:r>
+        <w:rPr>
+          <w:rFonts w:ascii="Arial" w:hAnsi="Arial" w:cs="Arial"/>
+          <w:sz w:val="24"/>
+          <w:szCs w:val="24"/>
+        </w:rPr>
+        <w:t xml:space="preserve">drastic </w:t>
+      </w:r>
+      <w:r>
+        <w:rPr>
+          <w:rFonts w:ascii="Arial" w:hAnsi="Arial" w:cs="Arial"/>
+          <w:sz w:val="24"/>
+          <w:szCs w:val="24"/>
+        </w:rPr>
+        <w:t>NSM erosion</w:t>
+      </w:r>
+      <w:r>
+        <w:rPr>
+          <w:rFonts w:ascii="Arial" w:hAnsi="Arial" w:cs="Arial"/>
+          <w:sz w:val="24"/>
+          <w:szCs w:val="24"/>
+        </w:rPr>
+        <w:t xml:space="preserve"> has occurred in the </w:t>
+      </w:r>
+      <w:r>
+        <w:rPr>
+          <w:rFonts w:ascii="Arial" w:hAnsi="Arial" w:cs="Arial"/>
+          <w:sz w:val="24"/>
+          <w:szCs w:val="24"/>
+        </w:rPr>
+        <w:t>earlier time frame</w:t>
+      </w:r>
+      <w:r>
+        <w:rPr>
+          <w:rFonts w:ascii="Arial" w:hAnsi="Arial" w:cs="Arial"/>
+          <w:sz w:val="24"/>
+          <w:szCs w:val="24"/>
+        </w:rPr>
+        <w:t xml:space="preserve"> analysis</w:t>
+      </w:r>
+      <w:r>
+        <w:rPr>
+          <w:rFonts w:ascii="Arial" w:hAnsi="Arial" w:cs="Arial"/>
+          <w:sz w:val="24"/>
+          <w:szCs w:val="24"/>
+        </w:rPr>
+        <w:t xml:space="preserve">. </w:t>
+      </w:r>
+      <w:r>
+        <w:rPr>
+          <w:rFonts w:ascii="Arial" w:hAnsi="Arial" w:cs="Arial"/>
+          <w:sz w:val="24"/>
+          <w:szCs w:val="24"/>
+        </w:rPr>
+        <w:t xml:space="preserve">A year prior </w:t>
+      </w:r>
+      <w:r>
+        <w:rPr>
+          <w:rFonts w:ascii="Arial" w:hAnsi="Arial" w:cs="Arial"/>
+          <w:sz w:val="24"/>
+          <w:szCs w:val="24"/>
+        </w:rPr>
+        <w:t xml:space="preserve">to </w:t>
+      </w:r>
+      <w:r>
+        <w:rPr>
+          <w:rFonts w:ascii="Arial" w:hAnsi="Arial" w:cs="Arial"/>
+          <w:sz w:val="24"/>
+          <w:szCs w:val="24"/>
+        </w:rPr>
+        <w:t xml:space="preserve"> the first imagery in the time series </w:t>
+      </w:r>
+      <w:r>
+        <w:rPr>
+          <w:rFonts w:ascii="Arial" w:hAnsi="Arial" w:cs="Arial"/>
+          <w:sz w:val="24"/>
+          <w:szCs w:val="24"/>
+        </w:rPr>
+        <w:t xml:space="preserve">the </w:t>
+      </w:r>
+      <w:r>
+        <w:rPr>
+          <w:rFonts w:ascii="Arial" w:hAnsi="Arial" w:cs="Arial"/>
+          <w:sz w:val="24"/>
+          <w:szCs w:val="24"/>
+        </w:rPr>
+        <w:t xml:space="preserve">Storm of the Century, March 1993, caused devasting damage to the </w:t>
+      </w:r>
+      <w:r>
+        <w:rPr>
+          <w:rFonts w:ascii="Arial" w:hAnsi="Arial" w:cs="Arial"/>
+          <w:sz w:val="24"/>
+          <w:szCs w:val="24"/>
+        </w:rPr>
+        <w:t xml:space="preserve">surrounding areas such as </w:t>
+      </w:r>
+      <w:r>
+        <w:rPr>
+          <w:rFonts w:ascii="Arial" w:hAnsi="Arial" w:cs="Arial"/>
+          <w:sz w:val="24"/>
+          <w:szCs w:val="24"/>
+        </w:rPr>
+        <w:t>3-meter</w:t>
+      </w:r>
+      <w:r>
+        <w:rPr>
+          <w:rFonts w:ascii="Arial" w:hAnsi="Arial" w:cs="Arial"/>
+          <w:sz w:val="24"/>
+          <w:szCs w:val="24"/>
+        </w:rPr>
+        <w:t xml:space="preserve"> surge waters in </w:t>
+      </w:r>
+      <w:r>
+        <w:rPr>
+          <w:rFonts w:ascii="Arial" w:hAnsi="Arial" w:cs="Arial"/>
+          <w:sz w:val="24"/>
+          <w:szCs w:val="24"/>
+        </w:rPr>
+        <w:t xml:space="preserve">Waccasassa Bay </w:t>
+      </w:r>
+      <w:r>
+        <w:rPr>
+          <w:rFonts w:ascii="Arial" w:hAnsi="Arial" w:cs="Arial"/>
+          <w:sz w:val="24"/>
+          <w:szCs w:val="24"/>
+        </w:rPr>
+        <w:t xml:space="preserve">(approximately </w:t>
+      </w:r>
+      <w:r>
+        <w:rPr>
+          <w:rFonts w:ascii="Arial" w:hAnsi="Arial" w:cs="Arial"/>
+          <w:sz w:val="24"/>
+          <w:szCs w:val="24"/>
+        </w:rPr>
+        <w:t>30</w:t>
+      </w:r>
+      <w:r>
+        <w:rPr>
+          <w:rFonts w:ascii="Arial" w:hAnsi="Arial" w:cs="Arial"/>
+          <w:sz w:val="24"/>
+          <w:szCs w:val="24"/>
+        </w:rPr>
+        <w:t xml:space="preserve"> </w:t>
+      </w:r>
+      <w:r>
+        <w:rPr>
+          <w:rFonts w:ascii="Arial" w:hAnsi="Arial" w:cs="Arial"/>
+          <w:sz w:val="24"/>
+          <w:szCs w:val="24"/>
+        </w:rPr>
+        <w:t>kilometers</w:t>
+      </w:r>
+      <w:r>
+        <w:rPr>
+          <w:rFonts w:ascii="Arial" w:hAnsi="Arial" w:cs="Arial"/>
+          <w:sz w:val="24"/>
+          <w:szCs w:val="24"/>
+        </w:rPr>
+        <w:t xml:space="preserve"> south of our study site)</w:t>
+      </w:r>
+      <w:r>
+        <w:rPr>
+          <w:rFonts w:ascii="Arial" w:hAnsi="Arial" w:cs="Arial"/>
+          <w:sz w:val="24"/>
+          <w:szCs w:val="24"/>
+        </w:rPr>
+        <w:t>, a storm deposit which reached 12 cm on the levees</w:t>
+      </w:r>
+      <w:r>
+        <w:rPr>
+          <w:rFonts w:ascii="Arial" w:hAnsi="Arial" w:cs="Arial"/>
+          <w:sz w:val="24"/>
+          <w:szCs w:val="24"/>
+        </w:rPr>
+        <w:t xml:space="preserve"> </w:t>
+      </w:r>
+      <w:r>
+        <w:rPr>
+          <w:rFonts w:ascii="Arial" w:hAnsi="Arial" w:cs="Arial"/>
+          <w:sz w:val="24"/>
+          <w:szCs w:val="24"/>
+        </w:rPr>
+        <w:t xml:space="preserve">and up to 2 cm on the marsh surface.  </w:t>
+      </w:r>
+      <w:r>
+        <w:rPr>
+          <w:rFonts w:ascii="Arial" w:hAnsi="Arial" w:cs="Arial"/>
+          <w:sz w:val="24"/>
+          <w:szCs w:val="24"/>
+        </w:rPr>
+        <w:t xml:space="preserve">There </w:t>
+      </w:r>
+      <w:r>
+        <w:rPr>
+          <w:rFonts w:ascii="Arial" w:hAnsi="Arial" w:cs="Arial"/>
+          <w:sz w:val="24"/>
+          <w:szCs w:val="24"/>
+        </w:rPr>
+        <w:t>is</w:t>
+      </w:r>
+      <w:r>
+        <w:rPr>
+          <w:rFonts w:ascii="Arial" w:hAnsi="Arial" w:cs="Arial"/>
+          <w:sz w:val="24"/>
+          <w:szCs w:val="24"/>
+        </w:rPr>
+        <w:t xml:space="preserve"> evidence during </w:t>
+      </w:r>
+      <w:r>
+        <w:rPr>
+          <w:rFonts w:ascii="Arial" w:hAnsi="Arial" w:cs="Arial"/>
+          <w:sz w:val="24"/>
+          <w:szCs w:val="24"/>
+        </w:rPr>
+        <w:t>the</w:t>
+      </w:r>
+      <w:r>
+        <w:rPr>
+          <w:rFonts w:ascii="Arial" w:hAnsi="Arial" w:cs="Arial"/>
+          <w:sz w:val="24"/>
+          <w:szCs w:val="24"/>
+        </w:rPr>
+        <w:t xml:space="preserve"> </w:t>
+      </w:r>
+      <w:r>
+        <w:rPr>
+          <w:rFonts w:ascii="Arial" w:hAnsi="Arial" w:cs="Arial"/>
+          <w:sz w:val="24"/>
+          <w:szCs w:val="24"/>
+        </w:rPr>
         <w:lastRenderedPageBreak/>
-        <w:t xml:space="preserve">analysis </w:t>
-      </w:r>
-      <w:r>
-        <w:rPr>
-          <w:rFonts w:ascii="Arial" w:hAnsi="Arial" w:cs="Arial"/>
-          <w:sz w:val="24"/>
-          <w:szCs w:val="24"/>
-        </w:rPr>
-        <w:t xml:space="preserve">(Figure 6, right) than compared to the time frame of </w:t>
-      </w:r>
-      <w:r>
-        <w:rPr>
-          <w:rFonts w:ascii="Arial" w:hAnsi="Arial" w:cs="Arial"/>
-          <w:sz w:val="24"/>
-          <w:szCs w:val="24"/>
-        </w:rPr>
-        <w:t>2010-</w:t>
+        <w:t xml:space="preserve">storm event that sandy coasts were susceptible to shoreline erosion (Goobred and Hine, 1995). Despite the Storm of the Century happening prior to our shoreline analysis, </w:t>
+      </w:r>
+      <w:r>
+        <w:rPr>
+          <w:rFonts w:ascii="Arial" w:hAnsi="Arial" w:cs="Arial"/>
+          <w:sz w:val="24"/>
+          <w:szCs w:val="24"/>
+        </w:rPr>
+        <w:t xml:space="preserve">an </w:t>
+      </w:r>
+      <w:r>
+        <w:rPr>
+          <w:rFonts w:ascii="Arial" w:hAnsi="Arial" w:cs="Arial"/>
+          <w:sz w:val="24"/>
+          <w:szCs w:val="24"/>
+        </w:rPr>
+        <w:t>abrupt</w:t>
+      </w:r>
+      <w:r>
+        <w:rPr>
+          <w:rFonts w:ascii="Arial" w:hAnsi="Arial" w:cs="Arial"/>
+          <w:sz w:val="24"/>
+          <w:szCs w:val="24"/>
+        </w:rPr>
+        <w:t xml:space="preserve"> shoreline erosion</w:t>
+      </w:r>
+      <w:r>
+        <w:rPr>
+          <w:rFonts w:ascii="Arial" w:hAnsi="Arial" w:cs="Arial"/>
+          <w:sz w:val="24"/>
+          <w:szCs w:val="24"/>
+        </w:rPr>
+        <w:t xml:space="preserve"> due to an intense weather event</w:t>
+      </w:r>
+      <w:r>
+        <w:rPr>
+          <w:rFonts w:ascii="Arial" w:hAnsi="Arial" w:cs="Arial"/>
+          <w:sz w:val="24"/>
+          <w:szCs w:val="24"/>
+        </w:rPr>
+        <w:t xml:space="preserve"> coupled with </w:t>
+      </w:r>
+      <w:r>
+        <w:rPr>
+          <w:rFonts w:ascii="Arial" w:hAnsi="Arial" w:cs="Arial"/>
+          <w:sz w:val="24"/>
+          <w:szCs w:val="24"/>
+        </w:rPr>
+        <w:t>SLR</w:t>
+      </w:r>
+      <w:r>
+        <w:rPr>
+          <w:rFonts w:ascii="Arial" w:hAnsi="Arial" w:cs="Arial"/>
+          <w:sz w:val="24"/>
+          <w:szCs w:val="24"/>
+        </w:rPr>
+        <w:t xml:space="preserve"> might</w:t>
+      </w:r>
+      <w:r>
+        <w:rPr>
+          <w:rFonts w:ascii="Arial" w:hAnsi="Arial" w:cs="Arial"/>
+          <w:sz w:val="24"/>
+          <w:szCs w:val="24"/>
+        </w:rPr>
+        <w:t xml:space="preserve"> have triggered an unbalance of </w:t>
+      </w:r>
+      <w:r>
+        <w:rPr>
+          <w:rFonts w:ascii="Arial" w:hAnsi="Arial" w:cs="Arial"/>
+          <w:sz w:val="24"/>
+          <w:szCs w:val="24"/>
+        </w:rPr>
+        <w:t xml:space="preserve">natural </w:t>
+      </w:r>
+      <w:r>
+        <w:rPr>
+          <w:rFonts w:ascii="Arial" w:hAnsi="Arial" w:cs="Arial"/>
+          <w:sz w:val="24"/>
+          <w:szCs w:val="24"/>
+        </w:rPr>
+        <w:t>erosion and accretion</w:t>
+      </w:r>
+      <w:r>
+        <w:rPr>
+          <w:rFonts w:ascii="Arial" w:hAnsi="Arial" w:cs="Arial"/>
+          <w:sz w:val="24"/>
+          <w:szCs w:val="24"/>
+        </w:rPr>
+        <w:t xml:space="preserve"> rates</w:t>
+      </w:r>
+      <w:r>
+        <w:rPr>
+          <w:rFonts w:ascii="Arial" w:hAnsi="Arial" w:cs="Arial"/>
+          <w:sz w:val="24"/>
+          <w:szCs w:val="24"/>
+        </w:rPr>
+        <w:t xml:space="preserve"> on Deer Island during the </w:t>
+      </w:r>
+      <w:r>
+        <w:rPr>
+          <w:rFonts w:ascii="Arial" w:hAnsi="Arial" w:cs="Arial"/>
+          <w:sz w:val="24"/>
+          <w:szCs w:val="24"/>
+        </w:rPr>
+        <w:t>1994-</w:t>
       </w:r>
       <w:r>
         <w:rPr>
@@ -14340,339 +14023,15 @@
           <w:sz w:val="24"/>
           <w:szCs w:val="24"/>
         </w:rPr>
-        <w:t>2019</w:t>
-      </w:r>
-      <w:r>
-        <w:rPr>
-          <w:rFonts w:ascii="Arial" w:hAnsi="Arial" w:cs="Arial"/>
-          <w:sz w:val="24"/>
-          <w:szCs w:val="24"/>
-        </w:rPr>
-        <w:t xml:space="preserve"> </w:t>
-      </w:r>
-      <w:r>
-        <w:rPr>
-          <w:rFonts w:ascii="Arial" w:hAnsi="Arial" w:cs="Arial"/>
-          <w:sz w:val="24"/>
-          <w:szCs w:val="24"/>
-        </w:rPr>
-        <w:t xml:space="preserve">analysis </w:t>
-      </w:r>
-      <w:r>
-        <w:rPr>
-          <w:rFonts w:ascii="Arial" w:hAnsi="Arial" w:cs="Arial"/>
-          <w:sz w:val="24"/>
-          <w:szCs w:val="24"/>
-        </w:rPr>
-        <w:t xml:space="preserve">(Figure 7, right). </w:t>
-      </w:r>
-      <w:r>
-        <w:rPr>
-          <w:rFonts w:ascii="Arial" w:hAnsi="Arial" w:cs="Arial"/>
-          <w:sz w:val="24"/>
-          <w:szCs w:val="24"/>
-        </w:rPr>
-        <w:t xml:space="preserve">It is curious for us to think about how and why this seemingly obvious </w:t>
-      </w:r>
-      <w:r>
-        <w:rPr>
-          <w:rFonts w:ascii="Arial" w:hAnsi="Arial" w:cs="Arial"/>
-          <w:sz w:val="24"/>
-          <w:szCs w:val="24"/>
-        </w:rPr>
-        <w:t xml:space="preserve">drastic </w:t>
-      </w:r>
-      <w:r>
-        <w:rPr>
-          <w:rFonts w:ascii="Arial" w:hAnsi="Arial" w:cs="Arial"/>
-          <w:sz w:val="24"/>
-          <w:szCs w:val="24"/>
-        </w:rPr>
-        <w:t>NSM erosion</w:t>
-      </w:r>
-      <w:r>
-        <w:rPr>
-          <w:rFonts w:ascii="Arial" w:hAnsi="Arial" w:cs="Arial"/>
-          <w:sz w:val="24"/>
-          <w:szCs w:val="24"/>
-        </w:rPr>
-        <w:t xml:space="preserve"> has occurred in the </w:t>
-      </w:r>
-      <w:r>
-        <w:rPr>
-          <w:rFonts w:ascii="Arial" w:hAnsi="Arial" w:cs="Arial"/>
-          <w:sz w:val="24"/>
-          <w:szCs w:val="24"/>
-        </w:rPr>
-        <w:t>earlier time frame</w:t>
-      </w:r>
-      <w:r>
-        <w:rPr>
-          <w:rFonts w:ascii="Arial" w:hAnsi="Arial" w:cs="Arial"/>
-          <w:sz w:val="24"/>
-          <w:szCs w:val="24"/>
-        </w:rPr>
-        <w:t xml:space="preserve"> analysis</w:t>
-      </w:r>
-      <w:r>
-        <w:rPr>
-          <w:rFonts w:ascii="Arial" w:hAnsi="Arial" w:cs="Arial"/>
-          <w:sz w:val="24"/>
-          <w:szCs w:val="24"/>
-        </w:rPr>
-        <w:t xml:space="preserve">. </w:t>
-      </w:r>
-      <w:r>
-        <w:rPr>
-          <w:rFonts w:ascii="Arial" w:hAnsi="Arial" w:cs="Arial"/>
-          <w:sz w:val="24"/>
-          <w:szCs w:val="24"/>
-        </w:rPr>
-        <w:t xml:space="preserve">A year prior </w:t>
-      </w:r>
-      <w:r>
-        <w:rPr>
-          <w:rFonts w:ascii="Arial" w:hAnsi="Arial" w:cs="Arial"/>
-          <w:sz w:val="24"/>
-          <w:szCs w:val="24"/>
-        </w:rPr>
-        <w:t xml:space="preserve">to </w:t>
-      </w:r>
-      <w:r>
-        <w:rPr>
-          <w:rFonts w:ascii="Arial" w:hAnsi="Arial" w:cs="Arial"/>
-          <w:sz w:val="24"/>
-          <w:szCs w:val="24"/>
-        </w:rPr>
-        <w:t xml:space="preserve"> the first imagery in the time series </w:t>
-      </w:r>
-      <w:r>
-        <w:rPr>
-          <w:rFonts w:ascii="Arial" w:hAnsi="Arial" w:cs="Arial"/>
-          <w:sz w:val="24"/>
-          <w:szCs w:val="24"/>
-        </w:rPr>
-        <w:t xml:space="preserve">the </w:t>
-      </w:r>
-      <w:r>
-        <w:rPr>
-          <w:rFonts w:ascii="Arial" w:hAnsi="Arial" w:cs="Arial"/>
-          <w:sz w:val="24"/>
-          <w:szCs w:val="24"/>
-        </w:rPr>
-        <w:t xml:space="preserve">Storm of the Century, March 1993, caused devasting damage to the </w:t>
-      </w:r>
-      <w:r>
-        <w:rPr>
-          <w:rFonts w:ascii="Arial" w:hAnsi="Arial" w:cs="Arial"/>
-          <w:sz w:val="24"/>
-          <w:szCs w:val="24"/>
-        </w:rPr>
-        <w:t xml:space="preserve">surrounding areas such as </w:t>
-      </w:r>
-      <w:r>
-        <w:rPr>
-          <w:rFonts w:ascii="Arial" w:hAnsi="Arial" w:cs="Arial"/>
-          <w:sz w:val="24"/>
-          <w:szCs w:val="24"/>
-        </w:rPr>
-        <w:t>3-meter</w:t>
-      </w:r>
-      <w:r>
-        <w:rPr>
-          <w:rFonts w:ascii="Arial" w:hAnsi="Arial" w:cs="Arial"/>
-          <w:sz w:val="24"/>
-          <w:szCs w:val="24"/>
-        </w:rPr>
-        <w:t xml:space="preserve"> surge waters in </w:t>
-      </w:r>
-      <w:proofErr w:type="spellStart"/>
-      <w:r>
-        <w:rPr>
-          <w:rFonts w:ascii="Arial" w:hAnsi="Arial" w:cs="Arial"/>
-          <w:sz w:val="24"/>
-          <w:szCs w:val="24"/>
-        </w:rPr>
-        <w:t>Waccasassa</w:t>
-      </w:r>
-      <w:proofErr w:type="spellEnd"/>
-      <w:r>
-        <w:rPr>
-          <w:rFonts w:ascii="Arial" w:hAnsi="Arial" w:cs="Arial"/>
-          <w:sz w:val="24"/>
-          <w:szCs w:val="24"/>
-        </w:rPr>
-        <w:t xml:space="preserve"> Bay</w:t>
-      </w:r>
-      <w:r>
-        <w:rPr>
-          <w:rFonts w:ascii="Arial" w:hAnsi="Arial" w:cs="Arial"/>
-          <w:sz w:val="24"/>
-          <w:szCs w:val="24"/>
-        </w:rPr>
-        <w:t xml:space="preserve"> </w:t>
-      </w:r>
-      <w:r>
-        <w:rPr>
-          <w:rFonts w:ascii="Arial" w:hAnsi="Arial" w:cs="Arial"/>
-          <w:sz w:val="24"/>
-          <w:szCs w:val="24"/>
-        </w:rPr>
-        <w:t xml:space="preserve">(approximately </w:t>
-      </w:r>
-      <w:r>
-        <w:rPr>
-          <w:rFonts w:ascii="Arial" w:hAnsi="Arial" w:cs="Arial"/>
-          <w:sz w:val="24"/>
-          <w:szCs w:val="24"/>
-        </w:rPr>
-        <w:t>30</w:t>
-      </w:r>
-      <w:r>
-        <w:rPr>
-          <w:rFonts w:ascii="Arial" w:hAnsi="Arial" w:cs="Arial"/>
-          <w:sz w:val="24"/>
-          <w:szCs w:val="24"/>
-        </w:rPr>
-        <w:t xml:space="preserve"> </w:t>
-      </w:r>
-      <w:r>
-        <w:rPr>
-          <w:rFonts w:ascii="Arial" w:hAnsi="Arial" w:cs="Arial"/>
-          <w:sz w:val="24"/>
-          <w:szCs w:val="24"/>
-        </w:rPr>
-        <w:t>kilometers</w:t>
-      </w:r>
-      <w:r>
-        <w:rPr>
-          <w:rFonts w:ascii="Arial" w:hAnsi="Arial" w:cs="Arial"/>
-          <w:sz w:val="24"/>
-          <w:szCs w:val="24"/>
-        </w:rPr>
-        <w:t xml:space="preserve"> south of our study site)</w:t>
-      </w:r>
-      <w:r>
-        <w:rPr>
-          <w:rFonts w:ascii="Arial" w:hAnsi="Arial" w:cs="Arial"/>
-          <w:sz w:val="24"/>
-          <w:szCs w:val="24"/>
-        </w:rPr>
-        <w:t xml:space="preserve">, a storm deposit which reached 12 cm on the levees, and up to 2 cm on the marsh surface.  </w:t>
-      </w:r>
-      <w:r>
-        <w:rPr>
-          <w:rFonts w:ascii="Arial" w:hAnsi="Arial" w:cs="Arial"/>
-          <w:sz w:val="24"/>
-          <w:szCs w:val="24"/>
-        </w:rPr>
-        <w:t>There was evidence during this storm event that sandy coasts were susceptible to shoreline erosion (</w:t>
-      </w:r>
-      <w:proofErr w:type="spellStart"/>
-      <w:r>
-        <w:rPr>
-          <w:rFonts w:ascii="Arial" w:hAnsi="Arial" w:cs="Arial"/>
-          <w:sz w:val="24"/>
-          <w:szCs w:val="24"/>
-        </w:rPr>
-        <w:t>Goobred</w:t>
-      </w:r>
-      <w:proofErr w:type="spellEnd"/>
-      <w:r>
-        <w:rPr>
-          <w:rFonts w:ascii="Arial" w:hAnsi="Arial" w:cs="Arial"/>
-          <w:sz w:val="24"/>
-          <w:szCs w:val="24"/>
-        </w:rPr>
-        <w:t xml:space="preserve"> and Hine, 1995). Despite the Storm of the Century happening prior to our shoreline analysis, </w:t>
-      </w:r>
-      <w:r>
-        <w:rPr>
-          <w:rFonts w:ascii="Arial" w:hAnsi="Arial" w:cs="Arial"/>
-          <w:sz w:val="24"/>
-          <w:szCs w:val="24"/>
-        </w:rPr>
-        <w:t xml:space="preserve">the balance of </w:t>
-      </w:r>
-      <w:r>
-        <w:rPr>
-          <w:rFonts w:ascii="Arial" w:hAnsi="Arial" w:cs="Arial"/>
-          <w:sz w:val="24"/>
-          <w:szCs w:val="24"/>
-        </w:rPr>
-        <w:t>abrupt</w:t>
-      </w:r>
-      <w:r>
-        <w:rPr>
-          <w:rFonts w:ascii="Arial" w:hAnsi="Arial" w:cs="Arial"/>
-          <w:sz w:val="24"/>
-          <w:szCs w:val="24"/>
-        </w:rPr>
-        <w:t xml:space="preserve"> shoreline erosion coupled with </w:t>
-      </w:r>
-      <w:r>
-        <w:rPr>
-          <w:rFonts w:ascii="Arial" w:hAnsi="Arial" w:cs="Arial"/>
-          <w:sz w:val="24"/>
-          <w:szCs w:val="24"/>
-        </w:rPr>
-        <w:t>SLR</w:t>
-      </w:r>
-      <w:r>
-        <w:rPr>
-          <w:rFonts w:ascii="Arial" w:hAnsi="Arial" w:cs="Arial"/>
-          <w:sz w:val="24"/>
-          <w:szCs w:val="24"/>
-        </w:rPr>
-        <w:t xml:space="preserve"> might be a</w:t>
-      </w:r>
-      <w:r>
-        <w:rPr>
-          <w:rFonts w:ascii="Arial" w:hAnsi="Arial" w:cs="Arial"/>
-          <w:sz w:val="24"/>
-          <w:szCs w:val="24"/>
-        </w:rPr>
-        <w:t xml:space="preserve">n </w:t>
-      </w:r>
-      <w:r>
-        <w:rPr>
-          <w:rFonts w:ascii="Arial" w:hAnsi="Arial" w:cs="Arial"/>
-          <w:sz w:val="24"/>
-          <w:szCs w:val="24"/>
-        </w:rPr>
-        <w:t xml:space="preserve">indicator </w:t>
-      </w:r>
-      <w:r>
-        <w:rPr>
-          <w:rFonts w:ascii="Arial" w:hAnsi="Arial" w:cs="Arial"/>
-          <w:sz w:val="24"/>
-          <w:szCs w:val="24"/>
-        </w:rPr>
-        <w:t xml:space="preserve">on why we see higher erosion rates and distance between </w:t>
-      </w:r>
-      <w:r>
-        <w:rPr>
-          <w:rFonts w:ascii="Arial" w:hAnsi="Arial" w:cs="Arial"/>
-          <w:sz w:val="24"/>
-          <w:szCs w:val="24"/>
-        </w:rPr>
-        <w:t>1994-</w:t>
-      </w:r>
-      <w:r>
-        <w:rPr>
-          <w:rFonts w:ascii="Arial" w:hAnsi="Arial" w:cs="Arial"/>
-          <w:sz w:val="24"/>
-          <w:szCs w:val="24"/>
-        </w:rPr>
-        <w:t xml:space="preserve"> </w:t>
-      </w:r>
-      <w:r>
-        <w:rPr>
-          <w:rFonts w:ascii="Arial" w:hAnsi="Arial" w:cs="Arial"/>
-          <w:sz w:val="24"/>
-          <w:szCs w:val="24"/>
-        </w:rPr>
         <w:t>2007</w:t>
+      </w:r>
+      <w:r>
+        <w:rPr>
+          <w:rFonts w:ascii="Arial" w:hAnsi="Arial" w:cs="Arial"/>
+          <w:sz w:val="24"/>
+          <w:szCs w:val="24"/>
+        </w:rPr>
+        <w:t xml:space="preserve"> time frame</w:t>
       </w:r>
       <w:r>
         <w:rPr>
@@ -14787,51 +14146,15 @@
           <w:sz w:val="24"/>
           <w:szCs w:val="24"/>
         </w:rPr>
-        <w:t xml:space="preserve">intense meteorological events since there is a scant supply of sand </w:t>
-      </w:r>
-      <w:proofErr w:type="gramStart"/>
-      <w:r>
-        <w:rPr>
-          <w:rFonts w:ascii="Arial" w:hAnsi="Arial" w:cs="Arial"/>
-          <w:sz w:val="24"/>
-          <w:szCs w:val="24"/>
-        </w:rPr>
-        <w:t>being dispersed</w:t>
-      </w:r>
-      <w:proofErr w:type="gramEnd"/>
-      <w:r>
-        <w:rPr>
-          <w:rFonts w:ascii="Arial" w:hAnsi="Arial" w:cs="Arial"/>
-          <w:sz w:val="24"/>
-          <w:szCs w:val="24"/>
-        </w:rPr>
-        <w:t xml:space="preserve"> (</w:t>
-      </w:r>
-      <w:proofErr w:type="spellStart"/>
-      <w:r>
-        <w:rPr>
-          <w:rFonts w:ascii="Arial" w:hAnsi="Arial" w:cs="Arial"/>
-          <w:sz w:val="24"/>
-          <w:szCs w:val="24"/>
-        </w:rPr>
-        <w:t>G</w:t>
-      </w:r>
-      <w:r>
-        <w:rPr>
-          <w:rFonts w:ascii="Arial" w:hAnsi="Arial" w:cs="Arial"/>
-          <w:sz w:val="24"/>
-          <w:szCs w:val="24"/>
-        </w:rPr>
-        <w:t>oodbred</w:t>
-      </w:r>
-      <w:proofErr w:type="spellEnd"/>
-      <w:r>
-        <w:rPr>
-          <w:rFonts w:ascii="Arial" w:hAnsi="Arial" w:cs="Arial"/>
-          <w:sz w:val="24"/>
-          <w:szCs w:val="24"/>
-        </w:rPr>
-        <w:t xml:space="preserve"> et al., 1998). </w:t>
+        <w:t>intense meteorological events since there is a scant supply of sand being dispersed (</w:t>
+      </w:r>
+      <w:r>
+        <w:rPr>
+          <w:rFonts w:ascii="Arial" w:hAnsi="Arial" w:cs="Arial"/>
+          <w:sz w:val="24"/>
+          <w:szCs w:val="24"/>
+        </w:rPr>
+        <w:t xml:space="preserve">Goodbred et al., 1998). </w:t>
       </w:r>
     </w:p>
     <w:p>
@@ -15021,15 +14344,6 @@
       </w:r>
     </w:p>
     <w:p>
-      <w:pPr>
-        <w:rPr>
-          <w:rFonts w:ascii="Arial" w:hAnsi="Arial" w:cs="Arial"/>
-          <w:b/>
-          <w:bCs/>
-          <w:sz w:val="24"/>
-          <w:szCs w:val="24"/>
-        </w:rPr>
-      </w:pPr>
       <w:r>
         <w:rPr>
           <w:rFonts w:ascii="Helvetica" w:hAnsi="Helvetica" w:cs="Helvetica"/>
@@ -15050,6 +14364,27 @@
       </w:hyperlink>
       <w:r>
         <w:t>)</w:t>
+      </w:r>
+    </w:p>
+    <w:p>
+      <w:pPr>
+        <w:rPr>
+          <w:rFonts w:ascii="Arial" w:hAnsi="Arial" w:cs="Arial"/>
+          <w:b/>
+          <w:bCs/>
+          <w:sz w:val="24"/>
+          <w:szCs w:val="24"/>
+        </w:rPr>
+      </w:pPr>
+      <w:r>
+        <w:rPr>
+          <w:rFonts w:ascii="Arial" w:hAnsi="Arial" w:cs="Arial"/>
+          <w:color w:val="222222"/>
+          <w:sz w:val="20"/>
+          <w:szCs w:val="20"/>
+          <w:shd w:val="clear" w:color="auto" w:fill="FFFFFF"/>
+        </w:rPr>
+        <w:t>McLachlan, A. "Sandy beach ecosystems,[in:] Ecology of sandy shores." (1990): 197-226.</w:t>
       </w:r>
     </w:p>
     <w:sectPr>

</xml_diff>

<commit_message>
added a new intro chapter and also corrected the map
</commit_message>
<xml_diff>
--- a/graduate_research/chap_2_manuscript.docx
+++ b/graduate_research/chap_2_manuscript.docx
@@ -129,7 +129,25 @@
           <w:sz w:val="24"/>
           <w:szCs w:val="24"/>
         </w:rPr>
-        <w:t xml:space="preserve">. Shoreline dynamics in areas of coastal development have been intensely studied, however many under-developed shorelines have yet to be analyzed. </w:t>
+        <w:t xml:space="preserve">. Shoreline dynamics in areas of coastal development have </w:t>
+      </w:r>
+      <w:proofErr w:type="gramStart"/>
+      <w:r>
+        <w:rPr>
+          <w:rFonts w:ascii="Arial" w:hAnsi="Arial" w:cs="Arial"/>
+          <w:sz w:val="24"/>
+          <w:szCs w:val="24"/>
+        </w:rPr>
+        <w:t>been intensely studied</w:t>
+      </w:r>
+      <w:proofErr w:type="gramEnd"/>
+      <w:r>
+        <w:rPr>
+          <w:rFonts w:ascii="Arial" w:hAnsi="Arial" w:cs="Arial"/>
+          <w:sz w:val="24"/>
+          <w:szCs w:val="24"/>
+        </w:rPr>
+        <w:t xml:space="preserve">, however many under-developed shorelines have yet to be analyzed. </w:t>
       </w:r>
       <w:r>
         <w:rPr>
@@ -230,7 +248,25 @@
           <w:sz w:val="24"/>
           <w:szCs w:val="24"/>
         </w:rPr>
-        <w:t xml:space="preserve">The cloud-free images were collected </w:t>
+        <w:t xml:space="preserve">The cloud-free images </w:t>
+      </w:r>
+      <w:proofErr w:type="gramStart"/>
+      <w:r>
+        <w:rPr>
+          <w:rFonts w:ascii="Arial" w:hAnsi="Arial" w:cs="Arial"/>
+          <w:sz w:val="24"/>
+          <w:szCs w:val="24"/>
+        </w:rPr>
+        <w:t>were collected</w:t>
+      </w:r>
+      <w:proofErr w:type="gramEnd"/>
+      <w:r>
+        <w:rPr>
+          <w:rFonts w:ascii="Arial" w:hAnsi="Arial" w:cs="Arial"/>
+          <w:sz w:val="24"/>
+          <w:szCs w:val="24"/>
+        </w:rPr>
+        <w:t xml:space="preserve"> </w:t>
       </w:r>
       <w:r>
         <w:rPr>
@@ -334,7 +370,25 @@
           <w:sz w:val="24"/>
           <w:szCs w:val="24"/>
         </w:rPr>
-        <w:t>and is used to</w:t>
+        <w:t xml:space="preserve">and </w:t>
+      </w:r>
+      <w:proofErr w:type="gramStart"/>
+      <w:r>
+        <w:rPr>
+          <w:rFonts w:ascii="Arial" w:hAnsi="Arial" w:cs="Arial"/>
+          <w:sz w:val="24"/>
+          <w:szCs w:val="24"/>
+        </w:rPr>
+        <w:t>is used</w:t>
+      </w:r>
+      <w:proofErr w:type="gramEnd"/>
+      <w:r>
+        <w:rPr>
+          <w:rFonts w:ascii="Arial" w:hAnsi="Arial" w:cs="Arial"/>
+          <w:sz w:val="24"/>
+          <w:szCs w:val="24"/>
+        </w:rPr>
+        <w:t xml:space="preserve"> to</w:t>
       </w:r>
       <w:r>
         <w:rPr>
@@ -549,7 +603,7 @@
           <w:sz w:val="24"/>
           <w:szCs w:val="24"/>
         </w:rPr>
-        <w:t xml:space="preserve">Shoreline changes can occur due to multiple factors including anthropogenic, natural, hurricane intensity, and </w:t>
+        <w:t xml:space="preserve">Shoreline changes can occur due to multiple factors including anthropogenic, hurricane intensity, and </w:t>
       </w:r>
       <w:r>
         <w:rPr>
@@ -629,7 +683,23 @@
           <w:sz w:val="24"/>
           <w:szCs w:val="24"/>
         </w:rPr>
-        <w:t xml:space="preserve"> erosion and accretion. These shoreline changes</w:t>
+        <w:t xml:space="preserve"> erosion and accretion. </w:t>
+      </w:r>
+      <w:r>
+        <w:rPr>
+          <w:rFonts w:ascii="Arial" w:hAnsi="Arial" w:cs="Arial"/>
+          <w:sz w:val="24"/>
+          <w:szCs w:val="24"/>
+        </w:rPr>
+        <w:t>S</w:t>
+      </w:r>
+      <w:r>
+        <w:rPr>
+          <w:rFonts w:ascii="Arial" w:hAnsi="Arial" w:cs="Arial"/>
+          <w:sz w:val="24"/>
+          <w:szCs w:val="24"/>
+        </w:rPr>
+        <w:t>horeline changes</w:t>
       </w:r>
       <w:r>
         <w:rPr>
@@ -653,23 +723,75 @@
           <w:sz w:val="24"/>
           <w:szCs w:val="24"/>
         </w:rPr>
-        <w:t xml:space="preserve">the </w:t>
-      </w:r>
-      <w:r>
-        <w:rPr>
-          <w:rFonts w:ascii="Arial" w:hAnsi="Arial" w:cs="Arial"/>
-          <w:sz w:val="24"/>
-          <w:szCs w:val="24"/>
-        </w:rPr>
-        <w:t xml:space="preserve">resilience to storm surges including flooding and species diversity implications (Desantis et al., 2007). </w:t>
-      </w:r>
-      <w:r>
-        <w:rPr>
-          <w:rFonts w:ascii="Arial" w:hAnsi="Arial" w:cs="Arial"/>
-          <w:sz w:val="24"/>
-          <w:szCs w:val="24"/>
-        </w:rPr>
-        <w:t>It was observed by</w:t>
+        <w:t>the</w:t>
+      </w:r>
+      <w:r>
+        <w:rPr>
+          <w:rFonts w:ascii="Arial" w:hAnsi="Arial" w:cs="Arial"/>
+          <w:sz w:val="24"/>
+          <w:szCs w:val="24"/>
+        </w:rPr>
+        <w:t>ir</w:t>
+      </w:r>
+      <w:r>
+        <w:rPr>
+          <w:rFonts w:ascii="Arial" w:hAnsi="Arial" w:cs="Arial"/>
+          <w:sz w:val="24"/>
+          <w:szCs w:val="24"/>
+        </w:rPr>
+        <w:t xml:space="preserve"> </w:t>
+      </w:r>
+      <w:r>
+        <w:rPr>
+          <w:rFonts w:ascii="Arial" w:hAnsi="Arial" w:cs="Arial"/>
+          <w:sz w:val="24"/>
+          <w:szCs w:val="24"/>
+        </w:rPr>
+        <w:t>resilience to storm surges including flooding and species diversity implications (</w:t>
+      </w:r>
+      <w:proofErr w:type="spellStart"/>
+      <w:r>
+        <w:rPr>
+          <w:rFonts w:ascii="Arial" w:hAnsi="Arial" w:cs="Arial"/>
+          <w:sz w:val="24"/>
+          <w:szCs w:val="24"/>
+        </w:rPr>
+        <w:t>Desantis</w:t>
+      </w:r>
+      <w:proofErr w:type="spellEnd"/>
+      <w:r>
+        <w:rPr>
+          <w:rFonts w:ascii="Arial" w:hAnsi="Arial" w:cs="Arial"/>
+          <w:sz w:val="24"/>
+          <w:szCs w:val="24"/>
+        </w:rPr>
+        <w:t xml:space="preserve"> et al., 2007). </w:t>
+      </w:r>
+      <w:r>
+        <w:rPr>
+          <w:rFonts w:ascii="Arial" w:hAnsi="Arial" w:cs="Arial"/>
+          <w:sz w:val="24"/>
+          <w:szCs w:val="24"/>
+        </w:rPr>
+        <w:t xml:space="preserve">It </w:t>
+      </w:r>
+      <w:proofErr w:type="gramStart"/>
+      <w:r>
+        <w:rPr>
+          <w:rFonts w:ascii="Arial" w:hAnsi="Arial" w:cs="Arial"/>
+          <w:sz w:val="24"/>
+          <w:szCs w:val="24"/>
+        </w:rPr>
+        <w:t>was observed</w:t>
+      </w:r>
+      <w:proofErr w:type="gramEnd"/>
+      <w:r>
+        <w:rPr>
+          <w:rFonts w:ascii="Arial" w:hAnsi="Arial" w:cs="Arial"/>
+          <w:sz w:val="24"/>
+          <w:szCs w:val="24"/>
+        </w:rPr>
+        <w:t xml:space="preserve"> by</w:t>
       </w:r>
       <w:r>
         <w:rPr>
@@ -829,7 +951,16 @@
           <w:sz w:val="24"/>
           <w:szCs w:val="24"/>
         </w:rPr>
-        <w:t xml:space="preserve">has been </w:t>
+        <w:t xml:space="preserve">has </w:t>
+      </w:r>
+      <w:proofErr w:type="gramStart"/>
+      <w:r>
+        <w:rPr>
+          <w:rFonts w:ascii="Arial" w:hAnsi="Arial" w:cs="Arial"/>
+          <w:sz w:val="24"/>
+          <w:szCs w:val="24"/>
+        </w:rPr>
+        <w:t xml:space="preserve">been </w:t>
       </w:r>
       <w:r>
         <w:rPr>
@@ -839,6 +970,7 @@
         </w:rPr>
         <w:t>noted</w:t>
       </w:r>
+      <w:proofErr w:type="gramEnd"/>
       <w:r>
         <w:rPr>
           <w:rFonts w:ascii="Arial" w:hAnsi="Arial" w:cs="Arial"/>
@@ -853,7 +985,25 @@
           <w:sz w:val="24"/>
           <w:szCs w:val="24"/>
         </w:rPr>
-        <w:t xml:space="preserve">vulnerable to coastal erosion (Geselbracht et al., 2011). </w:t>
+        <w:t>vulnerable to coastal erosion (</w:t>
+      </w:r>
+      <w:proofErr w:type="spellStart"/>
+      <w:r>
+        <w:rPr>
+          <w:rFonts w:ascii="Arial" w:hAnsi="Arial" w:cs="Arial"/>
+          <w:sz w:val="24"/>
+          <w:szCs w:val="24"/>
+        </w:rPr>
+        <w:t>Geselbracht</w:t>
+      </w:r>
+      <w:proofErr w:type="spellEnd"/>
+      <w:r>
+        <w:rPr>
+          <w:rFonts w:ascii="Arial" w:hAnsi="Arial" w:cs="Arial"/>
+          <w:sz w:val="24"/>
+          <w:szCs w:val="24"/>
+        </w:rPr>
+        <w:t xml:space="preserve"> et al., 2011). </w:t>
       </w:r>
     </w:p>
     <w:p>
@@ -890,7 +1040,55 @@
           <w:szCs w:val="24"/>
         </w:rPr>
         <w:lastRenderedPageBreak/>
-        <w:t>1.1 SLR</w:t>
+        <w:t xml:space="preserve">1.1 </w:t>
+      </w:r>
+      <w:r>
+        <w:rPr>
+          <w:rFonts w:ascii="Arial" w:hAnsi="Arial" w:cs="Arial"/>
+          <w:b/>
+          <w:bCs/>
+          <w:i/>
+          <w:iCs/>
+          <w:sz w:val="24"/>
+          <w:szCs w:val="24"/>
+        </w:rPr>
+        <w:t>Climate change</w:t>
+      </w:r>
+      <w:r>
+        <w:rPr>
+          <w:rFonts w:ascii="Arial" w:hAnsi="Arial" w:cs="Arial"/>
+          <w:b/>
+          <w:bCs/>
+          <w:i/>
+          <w:iCs/>
+          <w:sz w:val="24"/>
+          <w:szCs w:val="24"/>
+        </w:rPr>
+        <w:t xml:space="preserve"> and </w:t>
+      </w:r>
+      <w:r>
+        <w:rPr>
+          <w:rFonts w:ascii="Arial" w:hAnsi="Arial" w:cs="Arial"/>
+          <w:b/>
+          <w:bCs/>
+          <w:i/>
+          <w:iCs/>
+          <w:sz w:val="24"/>
+          <w:szCs w:val="24"/>
+        </w:rPr>
+        <w:t>SLR</w:t>
+      </w:r>
+      <w:r>
+        <w:rPr>
+          <w:rFonts w:ascii="Arial" w:hAnsi="Arial" w:cs="Arial"/>
+          <w:b/>
+          <w:bCs/>
+          <w:i/>
+          <w:iCs/>
+          <w:sz w:val="24"/>
+          <w:szCs w:val="24"/>
+        </w:rPr>
+        <w:t xml:space="preserve"> </w:t>
       </w:r>
     </w:p>
     <w:p>
@@ -909,7 +1107,286 @@
           <w:szCs w:val="24"/>
         </w:rPr>
         <w:tab/>
+      </w:r>
+      <w:r>
+        <w:rPr>
+          <w:rFonts w:ascii="Arial" w:hAnsi="Arial" w:cs="Arial"/>
+          <w:sz w:val="24"/>
+          <w:szCs w:val="24"/>
+        </w:rPr>
+        <w:t xml:space="preserve">More recently, SLR perpetuated by climate change </w:t>
+      </w:r>
+      <w:r>
+        <w:rPr>
+          <w:rFonts w:ascii="Arial" w:hAnsi="Arial" w:cs="Arial"/>
+          <w:sz w:val="24"/>
+          <w:szCs w:val="24"/>
+        </w:rPr>
+        <w:t xml:space="preserve">and </w:t>
+      </w:r>
+      <w:r>
+        <w:rPr>
+          <w:rFonts w:ascii="Arial" w:hAnsi="Arial" w:cs="Arial"/>
+          <w:sz w:val="24"/>
+          <w:szCs w:val="24"/>
+        </w:rPr>
+        <w:t>its impacts on coastal zones has come to be of growing interest</w:t>
+      </w:r>
+      <w:r>
+        <w:rPr>
+          <w:rFonts w:ascii="Arial" w:hAnsi="Arial" w:cs="Arial"/>
+          <w:sz w:val="24"/>
+          <w:szCs w:val="24"/>
+        </w:rPr>
+        <w:t>. The Earth’s climate is warming due to an accumulation of greenhouse gases in the atmosphere, largely in part due to anthropogenic fossil fuel</w:t>
+      </w:r>
+      <w:r>
+        <w:rPr>
+          <w:rFonts w:ascii="Arial" w:hAnsi="Arial" w:cs="Arial"/>
+          <w:sz w:val="24"/>
+          <w:szCs w:val="24"/>
+        </w:rPr>
+        <w:t xml:space="preserve"> burning</w:t>
+      </w:r>
+      <w:r>
+        <w:rPr>
+          <w:rFonts w:ascii="Arial" w:hAnsi="Arial" w:cs="Arial"/>
+          <w:sz w:val="24"/>
+          <w:szCs w:val="24"/>
+        </w:rPr>
+        <w:t xml:space="preserve"> and deforestation. </w:t>
+      </w:r>
+      <w:r>
+        <w:rPr>
+          <w:rFonts w:ascii="Arial" w:hAnsi="Arial" w:cs="Arial"/>
+          <w:sz w:val="24"/>
+          <w:szCs w:val="24"/>
+        </w:rPr>
+        <w:t>W</w:t>
+      </w:r>
+      <w:r>
+        <w:rPr>
+          <w:rFonts w:ascii="Arial" w:hAnsi="Arial" w:cs="Arial"/>
+          <w:sz w:val="24"/>
+          <w:szCs w:val="24"/>
+        </w:rPr>
+        <w:t xml:space="preserve">arming climate change causes thermal expansion of sea water, and land ice to melt into the ocean, initiating SLR </w:t>
+      </w:r>
+      <w:r>
+        <w:rPr>
+          <w:rFonts w:ascii="Arial" w:hAnsi="Arial" w:cs="Arial"/>
+          <w:sz w:val="24"/>
+          <w:szCs w:val="24"/>
+        </w:rPr>
+        <w:t>(</w:t>
+      </w:r>
+      <w:proofErr w:type="spellStart"/>
+      <w:r>
+        <w:rPr>
+          <w:rFonts w:ascii="Arial" w:hAnsi="Arial" w:cs="Arial"/>
+          <w:sz w:val="24"/>
+          <w:szCs w:val="24"/>
+        </w:rPr>
+        <w:t>Cazenave</w:t>
+      </w:r>
+      <w:proofErr w:type="spellEnd"/>
+      <w:r>
+        <w:rPr>
+          <w:rFonts w:ascii="Arial" w:hAnsi="Arial" w:cs="Arial"/>
+          <w:sz w:val="24"/>
+          <w:szCs w:val="24"/>
+        </w:rPr>
+        <w:t xml:space="preserve"> and </w:t>
+      </w:r>
+      <w:proofErr w:type="spellStart"/>
+      <w:r>
+        <w:rPr>
+          <w:rFonts w:ascii="Arial" w:hAnsi="Arial" w:cs="Arial"/>
+          <w:sz w:val="24"/>
+          <w:szCs w:val="24"/>
+        </w:rPr>
+        <w:t>Cozannet</w:t>
+      </w:r>
+      <w:proofErr w:type="spellEnd"/>
+      <w:r>
+        <w:rPr>
+          <w:rFonts w:ascii="Arial" w:hAnsi="Arial" w:cs="Arial"/>
+          <w:sz w:val="24"/>
+          <w:szCs w:val="24"/>
+        </w:rPr>
+        <w:t xml:space="preserve">, 2013).  </w:t>
+      </w:r>
+      <w:r>
+        <w:rPr>
+          <w:rFonts w:ascii="Arial" w:hAnsi="Arial" w:cs="Arial"/>
+          <w:sz w:val="24"/>
+          <w:szCs w:val="24"/>
+        </w:rPr>
         <w:t xml:space="preserve">Sea-level rise </w:t>
+      </w:r>
+      <w:proofErr w:type="gramStart"/>
+      <w:r>
+        <w:rPr>
+          <w:rFonts w:ascii="Arial" w:hAnsi="Arial" w:cs="Arial"/>
+          <w:sz w:val="24"/>
+          <w:szCs w:val="24"/>
+        </w:rPr>
+        <w:t>is considered to be</w:t>
+      </w:r>
+      <w:proofErr w:type="gramEnd"/>
+      <w:r>
+        <w:rPr>
+          <w:rFonts w:ascii="Arial" w:hAnsi="Arial" w:cs="Arial"/>
+          <w:sz w:val="24"/>
+          <w:szCs w:val="24"/>
+        </w:rPr>
+        <w:t xml:space="preserve"> a likely candidate for widespread global erosion. </w:t>
+      </w:r>
+      <w:r>
+        <w:rPr>
+          <w:rFonts w:ascii="Arial" w:hAnsi="Arial" w:cs="Arial"/>
+          <w:sz w:val="24"/>
+          <w:szCs w:val="24"/>
+        </w:rPr>
+        <w:t xml:space="preserve">Erosion occurs when SLR </w:t>
+      </w:r>
+      <w:r>
+        <w:rPr>
+          <w:rFonts w:ascii="Arial" w:hAnsi="Arial" w:cs="Arial"/>
+          <w:sz w:val="24"/>
+          <w:szCs w:val="24"/>
+        </w:rPr>
+        <w:t>drifts</w:t>
+      </w:r>
+      <w:r>
+        <w:rPr>
+          <w:rFonts w:ascii="Arial" w:hAnsi="Arial" w:cs="Arial"/>
+          <w:sz w:val="24"/>
+          <w:szCs w:val="24"/>
+        </w:rPr>
+        <w:t xml:space="preserve"> the high-water line (line on the shore where the water usually reaches at high water) landward in relation to the slope of the coastal area. </w:t>
+      </w:r>
+      <w:r>
+        <w:rPr>
+          <w:rFonts w:ascii="Arial" w:hAnsi="Arial" w:cs="Arial"/>
+          <w:sz w:val="24"/>
+          <w:szCs w:val="24"/>
+        </w:rPr>
+        <w:t>Erosion</w:t>
+      </w:r>
+      <w:r>
+        <w:rPr>
+          <w:rFonts w:ascii="Arial" w:hAnsi="Arial" w:cs="Arial"/>
+          <w:sz w:val="24"/>
+          <w:szCs w:val="24"/>
+        </w:rPr>
+        <w:t xml:space="preserve"> on sandy beaches involves </w:t>
+      </w:r>
+      <w:r>
+        <w:rPr>
+          <w:rFonts w:ascii="Arial" w:hAnsi="Arial" w:cs="Arial"/>
+          <w:sz w:val="24"/>
+          <w:szCs w:val="24"/>
+        </w:rPr>
+        <w:t xml:space="preserve">the </w:t>
+      </w:r>
+      <w:r>
+        <w:rPr>
+          <w:rFonts w:ascii="Arial" w:hAnsi="Arial" w:cs="Arial"/>
+          <w:sz w:val="24"/>
+          <w:szCs w:val="24"/>
+        </w:rPr>
+        <w:t>relocating</w:t>
+      </w:r>
+      <w:r>
+        <w:rPr>
+          <w:rFonts w:ascii="Arial" w:hAnsi="Arial" w:cs="Arial"/>
+          <w:sz w:val="24"/>
+          <w:szCs w:val="24"/>
+        </w:rPr>
+        <w:t xml:space="preserve"> of</w:t>
+      </w:r>
+      <w:r>
+        <w:rPr>
+          <w:rFonts w:ascii="Arial" w:hAnsi="Arial" w:cs="Arial"/>
+          <w:sz w:val="24"/>
+          <w:szCs w:val="24"/>
+        </w:rPr>
+        <w:t xml:space="preserve"> sand from the beach to offshore</w:t>
+      </w:r>
+      <w:r>
+        <w:rPr>
+          <w:rFonts w:ascii="Arial" w:hAnsi="Arial" w:cs="Arial"/>
+          <w:sz w:val="24"/>
+          <w:szCs w:val="24"/>
+        </w:rPr>
+        <w:t>, normally recognized during storm events.</w:t>
+      </w:r>
+      <w:r>
+        <w:rPr>
+          <w:rFonts w:ascii="Arial" w:hAnsi="Arial" w:cs="Arial"/>
+          <w:sz w:val="24"/>
+          <w:szCs w:val="24"/>
+        </w:rPr>
+        <w:t xml:space="preserve"> Storm events will temporarily </w:t>
+      </w:r>
+      <w:r>
+        <w:rPr>
+          <w:rFonts w:ascii="Arial" w:hAnsi="Arial" w:cs="Arial"/>
+          <w:sz w:val="24"/>
+          <w:szCs w:val="24"/>
+        </w:rPr>
+        <w:t xml:space="preserve">increase the local sea-level of the sandy beach, where ultimately storm waves are able to reach higher elevations on the beach. After a storm event much of the sand should </w:t>
+      </w:r>
+      <w:proofErr w:type="gramStart"/>
+      <w:r>
+        <w:rPr>
+          <w:rFonts w:ascii="Arial" w:hAnsi="Arial" w:cs="Arial"/>
+          <w:sz w:val="24"/>
+          <w:szCs w:val="24"/>
+        </w:rPr>
+        <w:t>return back</w:t>
+      </w:r>
+      <w:proofErr w:type="gramEnd"/>
+      <w:r>
+        <w:rPr>
+          <w:rFonts w:ascii="Arial" w:hAnsi="Arial" w:cs="Arial"/>
+          <w:sz w:val="24"/>
+          <w:szCs w:val="24"/>
+        </w:rPr>
+        <w:t xml:space="preserve"> to the beach by swell waves at the time of normal sea water levels. This exchange implies that sea water levels have a relationship with </w:t>
+      </w:r>
+      <w:r>
+        <w:rPr>
+          <w:rFonts w:ascii="Arial" w:hAnsi="Arial" w:cs="Arial"/>
+          <w:sz w:val="24"/>
+          <w:szCs w:val="24"/>
+        </w:rPr>
+        <w:t xml:space="preserve">sandy </w:t>
+      </w:r>
+      <w:r>
+        <w:rPr>
+          <w:rFonts w:ascii="Arial" w:hAnsi="Arial" w:cs="Arial"/>
+          <w:sz w:val="24"/>
+          <w:szCs w:val="24"/>
+        </w:rPr>
+        <w:t xml:space="preserve">beach erosion </w:t>
+      </w:r>
+      <w:r>
+        <w:rPr>
+          <w:rFonts w:ascii="Arial" w:hAnsi="Arial" w:cs="Arial"/>
+          <w:sz w:val="24"/>
+          <w:szCs w:val="24"/>
+        </w:rPr>
+        <w:t>(Zhang et al., 2004)</w:t>
+      </w:r>
+      <w:r>
+        <w:rPr>
+          <w:rFonts w:ascii="Arial" w:hAnsi="Arial" w:cs="Arial"/>
+          <w:sz w:val="24"/>
+          <w:szCs w:val="24"/>
+        </w:rPr>
+        <w:t xml:space="preserve">. </w:t>
       </w:r>
     </w:p>
     <w:p>
@@ -1002,7 +1479,79 @@
           <w:szCs w:val="24"/>
         </w:rPr>
         <w:tab/>
-        <w:t xml:space="preserve">Sandy shorelines are characterized by active environments and unstable substrata, which consists of sand, mixed sand, quartz, and/or silica. The unstable nature of sandy shores make a harsh ecosystem for biota and may incorporate a significant range of physical environment conditions and ecosystem functioning. These shorelines accumulate sediment accretion by wave deposited particles. Particles originate from inland erosion and may be transported by rivers (Brown and McLachlan, 2001). Sediment to sandy shores may also be added by marine biogenic sources such as pieces of marine skeletons, sponge spicules, and shell fragments (Brown and McLachlan, 1990). Threats to sandy shorelines include disruption of sand transport, storms, SLR, and human activities. </w:t>
+        <w:t xml:space="preserve">Sandy shorelines </w:t>
+      </w:r>
+      <w:proofErr w:type="gramStart"/>
+      <w:r>
+        <w:rPr>
+          <w:rFonts w:ascii="Arial" w:hAnsi="Arial" w:cs="Arial"/>
+          <w:sz w:val="24"/>
+          <w:szCs w:val="24"/>
+        </w:rPr>
+        <w:t>are characterized</w:t>
+      </w:r>
+      <w:proofErr w:type="gramEnd"/>
+      <w:r>
+        <w:rPr>
+          <w:rFonts w:ascii="Arial" w:hAnsi="Arial" w:cs="Arial"/>
+          <w:sz w:val="24"/>
+          <w:szCs w:val="24"/>
+        </w:rPr>
+        <w:t xml:space="preserve"> by active environments and unstable substrata, which consists of sand, mixed sand, quartz, and/or silica. The unstable nature of sandy shores </w:t>
+      </w:r>
+      <w:proofErr w:type="gramStart"/>
+      <w:r>
+        <w:rPr>
+          <w:rFonts w:ascii="Arial" w:hAnsi="Arial" w:cs="Arial"/>
+          <w:sz w:val="24"/>
+          <w:szCs w:val="24"/>
+        </w:rPr>
+        <w:t>make</w:t>
+      </w:r>
+      <w:proofErr w:type="gramEnd"/>
+      <w:r>
+        <w:rPr>
+          <w:rFonts w:ascii="Arial" w:hAnsi="Arial" w:cs="Arial"/>
+          <w:sz w:val="24"/>
+          <w:szCs w:val="24"/>
+        </w:rPr>
+        <w:t xml:space="preserve"> a harsh ecosystem for biota and may incorporate a significant range of physical environment conditions and ecosystem functioning. These shorelines accumulate sediment accretion by wave deposited particles. Particles originate from inland erosion and may </w:t>
+      </w:r>
+      <w:proofErr w:type="gramStart"/>
+      <w:r>
+        <w:rPr>
+          <w:rFonts w:ascii="Arial" w:hAnsi="Arial" w:cs="Arial"/>
+          <w:sz w:val="24"/>
+          <w:szCs w:val="24"/>
+        </w:rPr>
+        <w:t>be transported</w:t>
+      </w:r>
+      <w:proofErr w:type="gramEnd"/>
+      <w:r>
+        <w:rPr>
+          <w:rFonts w:ascii="Arial" w:hAnsi="Arial" w:cs="Arial"/>
+          <w:sz w:val="24"/>
+          <w:szCs w:val="24"/>
+        </w:rPr>
+        <w:t xml:space="preserve"> by rivers (Brown and McLachlan, 2001). Sediment to sandy shores may also </w:t>
+      </w:r>
+      <w:proofErr w:type="gramStart"/>
+      <w:r>
+        <w:rPr>
+          <w:rFonts w:ascii="Arial" w:hAnsi="Arial" w:cs="Arial"/>
+          <w:sz w:val="24"/>
+          <w:szCs w:val="24"/>
+        </w:rPr>
+        <w:t>be added</w:t>
+      </w:r>
+      <w:proofErr w:type="gramEnd"/>
+      <w:r>
+        <w:rPr>
+          <w:rFonts w:ascii="Arial" w:hAnsi="Arial" w:cs="Arial"/>
+          <w:sz w:val="24"/>
+          <w:szCs w:val="24"/>
+        </w:rPr>
+        <w:t xml:space="preserve"> by marine biogenic sources such as pieces of marine skeletons, sponge spicules, and shell fragments (Brown and McLachlan, 1990). Threats to sandy shorelines include disruption of sand transport, storms, SLR, and human activities. </w:t>
       </w:r>
     </w:p>
     <w:p>
@@ -1095,6 +1644,7 @@
           <w:sz w:val="24"/>
           <w:szCs w:val="24"/>
         </w:rPr>
+        <w:lastRenderedPageBreak/>
         <w:t>The Suwannee River is the second largest river in Florida spanning 396 kilometers</w:t>
       </w:r>
       <w:r>
@@ -1105,13 +1655,23 @@
         </w:rPr>
         <w:t xml:space="preserve"> long and </w:t>
       </w:r>
-      <w:r>
-        <w:rPr>
-          <w:rFonts w:ascii="Arial" w:hAnsi="Arial" w:cs="Arial"/>
-          <w:sz w:val="24"/>
-          <w:szCs w:val="24"/>
-        </w:rPr>
-        <w:t>is considered to be a significant point source of sediment</w:t>
+      <w:proofErr w:type="gramStart"/>
+      <w:r>
+        <w:rPr>
+          <w:rFonts w:ascii="Arial" w:hAnsi="Arial" w:cs="Arial"/>
+          <w:sz w:val="24"/>
+          <w:szCs w:val="24"/>
+        </w:rPr>
+        <w:t>is considered to be</w:t>
+      </w:r>
+      <w:proofErr w:type="gramEnd"/>
+      <w:r>
+        <w:rPr>
+          <w:rFonts w:ascii="Arial" w:hAnsi="Arial" w:cs="Arial"/>
+          <w:sz w:val="24"/>
+          <w:szCs w:val="24"/>
+        </w:rPr>
+        <w:t xml:space="preserve"> a significant point source of sediment</w:t>
       </w:r>
       <w:r>
         <w:rPr>
@@ -1127,15 +1687,7 @@
           <w:sz w:val="24"/>
           <w:szCs w:val="24"/>
         </w:rPr>
-        <w:t xml:space="preserve"> near our study site, </w:t>
-      </w:r>
-      <w:r>
-        <w:rPr>
-          <w:rFonts w:ascii="Arial" w:hAnsi="Arial" w:cs="Arial"/>
-          <w:sz w:val="24"/>
-          <w:szCs w:val="24"/>
-        </w:rPr>
-        <w:t>approximately 11 kilometers</w:t>
+        <w:t xml:space="preserve"> near our study site, approximately 11 kilometers</w:t>
       </w:r>
       <w:r>
         <w:rPr>
@@ -1271,23 +1823,7 @@
           <w:sz w:val="24"/>
           <w:szCs w:val="24"/>
         </w:rPr>
-        <w:t xml:space="preserve"> as a source for sandier marsh sediments </w:t>
-      </w:r>
-      <w:r>
-        <w:rPr>
-          <w:rFonts w:ascii="Arial" w:hAnsi="Arial" w:cs="Arial"/>
-          <w:sz w:val="24"/>
-          <w:szCs w:val="24"/>
-        </w:rPr>
-        <w:t>(Wright et al., 2002)</w:t>
-      </w:r>
-      <w:r>
-        <w:rPr>
-          <w:rFonts w:ascii="Arial" w:hAnsi="Arial" w:cs="Arial"/>
-          <w:sz w:val="24"/>
-          <w:szCs w:val="24"/>
-        </w:rPr>
-        <w:t xml:space="preserve">. </w:t>
+        <w:t xml:space="preserve"> as a source for sandier marsh sediments (Wright et al., 2002). </w:t>
       </w:r>
       <w:r>
         <w:rPr>
@@ -1303,11 +1839,30 @@
           <w:sz w:val="24"/>
           <w:szCs w:val="24"/>
         </w:rPr>
-        <w:t xml:space="preserve">high discharge peaks between February and April and low discharge peaks between August and October (Purtlebaugh and Allen, 2010). The average annual discharge is 300 m^3/c with a minimum of 83 m^3/c and a maximum discharge of 2400 m^3/c (Wright et al., 2002). </w:t>
+        <w:t>high discharge peaks between February and April and low discharge peaks between August and October (</w:t>
+      </w:r>
+      <w:proofErr w:type="spellStart"/>
+      <w:r>
+        <w:rPr>
+          <w:rFonts w:ascii="Arial" w:hAnsi="Arial" w:cs="Arial"/>
+          <w:sz w:val="24"/>
+          <w:szCs w:val="24"/>
+        </w:rPr>
+        <w:t>Purtlebaugh</w:t>
+      </w:r>
+      <w:proofErr w:type="spellEnd"/>
+      <w:r>
+        <w:rPr>
+          <w:rFonts w:ascii="Arial" w:hAnsi="Arial" w:cs="Arial"/>
+          <w:sz w:val="24"/>
+          <w:szCs w:val="24"/>
+        </w:rPr>
+        <w:t xml:space="preserve"> and Allen, 2010). The average annual discharge is 300 m^3/c with a minimum of 83 m^3/c and a maximum discharge of 2400 m^3/c (Wright et al., 2002). </w:t>
       </w:r>
     </w:p>
     <w:p>
       <w:pPr>
+        <w:spacing w:line="360" w:lineRule="auto"/>
         <w:rPr>
           <w:rFonts w:ascii="Arial" w:hAnsi="Arial" w:cs="Arial"/>
           <w:b/>
@@ -1383,7 +1938,6 @@
           <w:sz w:val="24"/>
           <w:szCs w:val="24"/>
         </w:rPr>
-        <w:lastRenderedPageBreak/>
         <w:t>Th</w:t>
       </w:r>
       <w:r>
@@ -1432,15 +1986,51 @@
           <w:sz w:val="24"/>
           <w:szCs w:val="24"/>
         </w:rPr>
-        <w:t xml:space="preserve">which are projected to increase in human population by 2045 as depicted in Figure 3. </w:t>
-      </w:r>
-      <w:r>
-        <w:rPr>
-          <w:rFonts w:ascii="Arial" w:hAnsi="Arial" w:cs="Arial"/>
-          <w:sz w:val="24"/>
-          <w:szCs w:val="24"/>
-        </w:rPr>
-        <w:t>These Florida counties are recorded to have</w:t>
+        <w:t xml:space="preserve">which </w:t>
+      </w:r>
+      <w:proofErr w:type="gramStart"/>
+      <w:r>
+        <w:rPr>
+          <w:rFonts w:ascii="Arial" w:hAnsi="Arial" w:cs="Arial"/>
+          <w:sz w:val="24"/>
+          <w:szCs w:val="24"/>
+        </w:rPr>
+        <w:t>are projected</w:t>
+      </w:r>
+      <w:proofErr w:type="gramEnd"/>
+      <w:r>
+        <w:rPr>
+          <w:rFonts w:ascii="Arial" w:hAnsi="Arial" w:cs="Arial"/>
+          <w:sz w:val="24"/>
+          <w:szCs w:val="24"/>
+        </w:rPr>
+        <w:t xml:space="preserve"> to increase in human population by 2045 as depicted in Figure 3. </w:t>
+      </w:r>
+      <w:r>
+        <w:rPr>
+          <w:rFonts w:ascii="Arial" w:hAnsi="Arial" w:cs="Arial"/>
+          <w:sz w:val="24"/>
+          <w:szCs w:val="24"/>
+        </w:rPr>
+        <w:t xml:space="preserve">These Florida counties </w:t>
+      </w:r>
+      <w:proofErr w:type="gramStart"/>
+      <w:r>
+        <w:rPr>
+          <w:rFonts w:ascii="Arial" w:hAnsi="Arial" w:cs="Arial"/>
+          <w:sz w:val="24"/>
+          <w:szCs w:val="24"/>
+        </w:rPr>
+        <w:t>are recorded</w:t>
+      </w:r>
+      <w:proofErr w:type="gramEnd"/>
+      <w:r>
+        <w:rPr>
+          <w:rFonts w:ascii="Arial" w:hAnsi="Arial" w:cs="Arial"/>
+          <w:sz w:val="24"/>
+          <w:szCs w:val="24"/>
+        </w:rPr>
+        <w:t xml:space="preserve"> to have</w:t>
       </w:r>
       <w:r>
         <w:rPr>
@@ -1456,7 +2046,25 @@
           <w:sz w:val="24"/>
           <w:szCs w:val="24"/>
         </w:rPr>
-        <w:t>(Geselbracht 2007)</w:t>
+        <w:t>(</w:t>
+      </w:r>
+      <w:proofErr w:type="spellStart"/>
+      <w:r>
+        <w:rPr>
+          <w:rFonts w:ascii="Arial" w:hAnsi="Arial" w:cs="Arial"/>
+          <w:sz w:val="24"/>
+          <w:szCs w:val="24"/>
+        </w:rPr>
+        <w:t>Geselbracht</w:t>
+      </w:r>
+      <w:proofErr w:type="spellEnd"/>
+      <w:r>
+        <w:rPr>
+          <w:rFonts w:ascii="Arial" w:hAnsi="Arial" w:cs="Arial"/>
+          <w:sz w:val="24"/>
+          <w:szCs w:val="24"/>
+        </w:rPr>
+        <w:t xml:space="preserve"> 2007)</w:t>
       </w:r>
       <w:r>
         <w:rPr>
@@ -1488,23 +2096,129 @@
           <w:sz w:val="24"/>
           <w:szCs w:val="24"/>
         </w:rPr>
-        <w:t xml:space="preserve"> also accelerate coastal erosion by creating a fixed position of the shoreline and stabilizing inlets (Finkl and Charlier, 2003). </w:t>
-      </w:r>
-      <w:r>
-        <w:rPr>
-          <w:rFonts w:ascii="Arial" w:hAnsi="Arial" w:cs="Arial"/>
-          <w:sz w:val="24"/>
-          <w:szCs w:val="24"/>
-        </w:rPr>
-        <w:t xml:space="preserve">Increased human developments may also negatively impact coastal species. </w:t>
-      </w:r>
-      <w:r>
-        <w:rPr>
-          <w:rFonts w:ascii="Arial" w:hAnsi="Arial" w:cs="Arial"/>
-          <w:sz w:val="24"/>
-          <w:szCs w:val="24"/>
-        </w:rPr>
-        <w:t xml:space="preserve">Species biodiversity is threatened by the increase of urbanization and environmental coastal degradation (Finkl and Charlier, 2003).  </w:t>
+        <w:t xml:space="preserve"> accelerate coastal erosion by creating a fixed position of the shoreline and stabilizing inlets (</w:t>
+      </w:r>
+      <w:proofErr w:type="spellStart"/>
+      <w:r>
+        <w:rPr>
+          <w:rFonts w:ascii="Arial" w:hAnsi="Arial" w:cs="Arial"/>
+          <w:sz w:val="24"/>
+          <w:szCs w:val="24"/>
+        </w:rPr>
+        <w:t>Finkl</w:t>
+      </w:r>
+      <w:proofErr w:type="spellEnd"/>
+      <w:r>
+        <w:rPr>
+          <w:rFonts w:ascii="Arial" w:hAnsi="Arial" w:cs="Arial"/>
+          <w:sz w:val="24"/>
+          <w:szCs w:val="24"/>
+        </w:rPr>
+        <w:t xml:space="preserve"> and </w:t>
+      </w:r>
+      <w:proofErr w:type="spellStart"/>
+      <w:r>
+        <w:rPr>
+          <w:rFonts w:ascii="Arial" w:hAnsi="Arial" w:cs="Arial"/>
+          <w:sz w:val="24"/>
+          <w:szCs w:val="24"/>
+        </w:rPr>
+        <w:t>Charlier</w:t>
+      </w:r>
+      <w:proofErr w:type="spellEnd"/>
+      <w:r>
+        <w:rPr>
+          <w:rFonts w:ascii="Arial" w:hAnsi="Arial" w:cs="Arial"/>
+          <w:sz w:val="24"/>
+          <w:szCs w:val="24"/>
+        </w:rPr>
+        <w:t xml:space="preserve">, 2003). </w:t>
+      </w:r>
+      <w:r>
+        <w:rPr>
+          <w:rFonts w:ascii="Arial" w:hAnsi="Arial" w:cs="Arial"/>
+          <w:sz w:val="24"/>
+          <w:szCs w:val="24"/>
+        </w:rPr>
+        <w:t>Increased human developments may also negatively impact coastal species</w:t>
+      </w:r>
+      <w:r>
+        <w:rPr>
+          <w:rFonts w:ascii="Arial" w:hAnsi="Arial" w:cs="Arial"/>
+          <w:sz w:val="24"/>
+          <w:szCs w:val="24"/>
+        </w:rPr>
+        <w:t xml:space="preserve"> diversity</w:t>
+      </w:r>
+      <w:r>
+        <w:rPr>
+          <w:rFonts w:ascii="Arial" w:hAnsi="Arial" w:cs="Arial"/>
+          <w:sz w:val="24"/>
+          <w:szCs w:val="24"/>
+        </w:rPr>
+        <w:t xml:space="preserve">. </w:t>
+      </w:r>
+      <w:r>
+        <w:rPr>
+          <w:rFonts w:ascii="Arial" w:hAnsi="Arial" w:cs="Arial"/>
+          <w:sz w:val="24"/>
+          <w:szCs w:val="24"/>
+        </w:rPr>
+        <w:t xml:space="preserve">Species biodiversity </w:t>
+      </w:r>
+      <w:proofErr w:type="gramStart"/>
+      <w:r>
+        <w:rPr>
+          <w:rFonts w:ascii="Arial" w:hAnsi="Arial" w:cs="Arial"/>
+          <w:sz w:val="24"/>
+          <w:szCs w:val="24"/>
+        </w:rPr>
+        <w:t>is threatened</w:t>
+      </w:r>
+      <w:proofErr w:type="gramEnd"/>
+      <w:r>
+        <w:rPr>
+          <w:rFonts w:ascii="Arial" w:hAnsi="Arial" w:cs="Arial"/>
+          <w:sz w:val="24"/>
+          <w:szCs w:val="24"/>
+        </w:rPr>
+        <w:t xml:space="preserve"> by the increase of urbanization and environmental coastal degradation (</w:t>
+      </w:r>
+      <w:proofErr w:type="spellStart"/>
+      <w:r>
+        <w:rPr>
+          <w:rFonts w:ascii="Arial" w:hAnsi="Arial" w:cs="Arial"/>
+          <w:sz w:val="24"/>
+          <w:szCs w:val="24"/>
+        </w:rPr>
+        <w:t>Finkl</w:t>
+      </w:r>
+      <w:proofErr w:type="spellEnd"/>
+      <w:r>
+        <w:rPr>
+          <w:rFonts w:ascii="Arial" w:hAnsi="Arial" w:cs="Arial"/>
+          <w:sz w:val="24"/>
+          <w:szCs w:val="24"/>
+        </w:rPr>
+        <w:t xml:space="preserve"> and </w:t>
+      </w:r>
+      <w:proofErr w:type="spellStart"/>
+      <w:r>
+        <w:rPr>
+          <w:rFonts w:ascii="Arial" w:hAnsi="Arial" w:cs="Arial"/>
+          <w:sz w:val="24"/>
+          <w:szCs w:val="24"/>
+        </w:rPr>
+        <w:t>Charlier</w:t>
+      </w:r>
+      <w:proofErr w:type="spellEnd"/>
+      <w:r>
+        <w:rPr>
+          <w:rFonts w:ascii="Arial" w:hAnsi="Arial" w:cs="Arial"/>
+          <w:sz w:val="24"/>
+          <w:szCs w:val="24"/>
+        </w:rPr>
+        <w:t xml:space="preserve">, 2003).  </w:t>
       </w:r>
       <w:r>
         <w:rPr>
@@ -1554,6 +2268,7 @@
         </w:rPr>
         <w:t>) documents urbanization as the highest cause for species endangerment. For example, the shorebird piping plover (</w:t>
       </w:r>
+      <w:proofErr w:type="spellStart"/>
       <w:r>
         <w:rPr>
           <w:rFonts w:ascii="Arial" w:hAnsi="Arial" w:cs="Arial"/>
@@ -1562,15 +2277,74 @@
           <w:sz w:val="24"/>
           <w:szCs w:val="24"/>
         </w:rPr>
-        <w:t>Charadrius melodus</w:t>
-      </w:r>
-      <w:r>
-        <w:rPr>
-          <w:rFonts w:ascii="Arial" w:hAnsi="Arial" w:cs="Arial"/>
-          <w:sz w:val="24"/>
-          <w:szCs w:val="24"/>
-        </w:rPr>
-        <w:t xml:space="preserve">) is known to forage and nest in areas of low human population (Thomas, Kvitek, and Bretz, 2002), </w:t>
+        <w:t>Charadrius</w:t>
+      </w:r>
+      <w:proofErr w:type="spellEnd"/>
+      <w:r>
+        <w:rPr>
+          <w:rFonts w:ascii="Arial" w:hAnsi="Arial" w:cs="Arial"/>
+          <w:i/>
+          <w:iCs/>
+          <w:sz w:val="24"/>
+          <w:szCs w:val="24"/>
+        </w:rPr>
+        <w:t xml:space="preserve"> </w:t>
+      </w:r>
+      <w:proofErr w:type="spellStart"/>
+      <w:r>
+        <w:rPr>
+          <w:rFonts w:ascii="Arial" w:hAnsi="Arial" w:cs="Arial"/>
+          <w:i/>
+          <w:iCs/>
+          <w:sz w:val="24"/>
+          <w:szCs w:val="24"/>
+        </w:rPr>
+        <w:t>melodus</w:t>
+      </w:r>
+      <w:proofErr w:type="spellEnd"/>
+      <w:r>
+        <w:rPr>
+          <w:rFonts w:ascii="Arial" w:hAnsi="Arial" w:cs="Arial"/>
+          <w:sz w:val="24"/>
+          <w:szCs w:val="24"/>
+        </w:rPr>
+        <w:t xml:space="preserve">) is known to forage and nest in areas of low human population (Thomas, </w:t>
+      </w:r>
+      <w:proofErr w:type="spellStart"/>
+      <w:r>
+        <w:rPr>
+          <w:rFonts w:ascii="Arial" w:hAnsi="Arial" w:cs="Arial"/>
+          <w:sz w:val="24"/>
+          <w:szCs w:val="24"/>
+        </w:rPr>
+        <w:t>Kvitek</w:t>
+      </w:r>
+      <w:proofErr w:type="spellEnd"/>
+      <w:r>
+        <w:rPr>
+          <w:rFonts w:ascii="Arial" w:hAnsi="Arial" w:cs="Arial"/>
+          <w:sz w:val="24"/>
+          <w:szCs w:val="24"/>
+        </w:rPr>
+        <w:t xml:space="preserve">, and </w:t>
+      </w:r>
+      <w:proofErr w:type="spellStart"/>
+      <w:r>
+        <w:rPr>
+          <w:rFonts w:ascii="Arial" w:hAnsi="Arial" w:cs="Arial"/>
+          <w:sz w:val="24"/>
+          <w:szCs w:val="24"/>
+        </w:rPr>
+        <w:t>Bretz</w:t>
+      </w:r>
+      <w:proofErr w:type="spellEnd"/>
+      <w:r>
+        <w:rPr>
+          <w:rFonts w:ascii="Arial" w:hAnsi="Arial" w:cs="Arial"/>
+          <w:sz w:val="24"/>
+          <w:szCs w:val="24"/>
+        </w:rPr>
+        <w:t xml:space="preserve">, 2002), </w:t>
       </w:r>
       <w:r>
         <w:rPr>
@@ -1591,6 +2365,7 @@
     </w:p>
     <w:p>
       <w:pPr>
+        <w:spacing w:line="360" w:lineRule="auto"/>
         <w:rPr>
           <w:rFonts w:ascii="Arial" w:hAnsi="Arial" w:cs="Arial"/>
           <w:sz w:val="24"/>
@@ -1601,6 +2376,7 @@
         <w:rPr>
           <w:noProof/>
         </w:rPr>
+        <w:lastRenderedPageBreak/>
         <w:drawing>
           <wp:anchor distT="0" distB="0" distL="114300" distR="114300" simplePos="0" relativeHeight="251666432" behindDoc="0" locked="0" layoutInCell="1" allowOverlap="1" wp14:anchorId="0C412187" wp14:editId="39AFE3A7">
             <wp:simplePos x="0" y="0"/>
@@ -1667,6 +2443,7 @@
     </w:p>
     <w:p>
       <w:pPr>
+        <w:spacing w:line="360" w:lineRule="auto"/>
         <w:rPr>
           <w:rFonts w:ascii="Arial" w:hAnsi="Arial" w:cs="Arial"/>
           <w:sz w:val="24"/>
@@ -1680,7 +2457,6 @@
           <w:sz w:val="24"/>
           <w:szCs w:val="24"/>
         </w:rPr>
-        <w:lastRenderedPageBreak/>
         <w:t xml:space="preserve">Figure </w:t>
       </w:r>
       <w:r>
@@ -1698,6 +2474,14 @@
           <w:szCs w:val="24"/>
         </w:rPr>
         <w:t xml:space="preserve">- Generated figure based on census and projection data from </w:t>
+      </w:r>
+      <w:r>
+        <w:rPr>
+          <w:rFonts w:ascii="Arial" w:hAnsi="Arial" w:cs="Arial"/>
+          <w:sz w:val="24"/>
+          <w:szCs w:val="24"/>
+        </w:rPr>
+        <w:t>Bureau of Economic and Business Research (</w:t>
       </w:r>
       <w:hyperlink r:id="rId8" w:history="1">
         <w:r>
@@ -1716,12 +2500,21 @@
           <w:sz w:val="24"/>
           <w:szCs w:val="24"/>
         </w:rPr>
+        <w:t>)</w:t>
+      </w:r>
+      <w:r>
+        <w:rPr>
+          <w:rFonts w:ascii="Arial" w:hAnsi="Arial" w:cs="Arial"/>
+          <w:sz w:val="24"/>
+          <w:szCs w:val="24"/>
+        </w:rPr>
         <w:t xml:space="preserve">. </w:t>
       </w:r>
       <w:bookmarkEnd w:id="0"/>
     </w:p>
     <w:p>
       <w:pPr>
+        <w:spacing w:line="360" w:lineRule="auto"/>
         <w:rPr>
           <w:rFonts w:ascii="Arial" w:hAnsi="Arial" w:cs="Arial"/>
           <w:sz w:val="24"/>
@@ -1824,20 +2617,60 @@
           <w:sz w:val="24"/>
           <w:szCs w:val="24"/>
         </w:rPr>
-        <w:t xml:space="preserve"> and biodiversity</w:t>
+        <w:t xml:space="preserve"> </w:t>
+      </w:r>
+      <w:r>
+        <w:rPr>
+          <w:rFonts w:ascii="Arial" w:hAnsi="Arial" w:cs="Arial"/>
+          <w:b/>
+          <w:bCs/>
+          <w:i/>
+          <w:iCs/>
+          <w:sz w:val="24"/>
+          <w:szCs w:val="24"/>
+        </w:rPr>
+        <w:t xml:space="preserve">for </w:t>
+      </w:r>
+      <w:r>
+        <w:rPr>
+          <w:rFonts w:ascii="Arial" w:hAnsi="Arial" w:cs="Arial"/>
+          <w:b/>
+          <w:bCs/>
+          <w:i/>
+          <w:iCs/>
+          <w:sz w:val="24"/>
+          <w:szCs w:val="24"/>
+        </w:rPr>
+        <w:t xml:space="preserve">animal </w:t>
+      </w:r>
+      <w:r>
+        <w:rPr>
+          <w:rFonts w:ascii="Arial" w:hAnsi="Arial" w:cs="Arial"/>
+          <w:b/>
+          <w:bCs/>
+          <w:i/>
+          <w:iCs/>
+          <w:sz w:val="24"/>
+          <w:szCs w:val="24"/>
+        </w:rPr>
+        <w:t xml:space="preserve">species </w:t>
+      </w:r>
+      <w:r>
+        <w:rPr>
+          <w:rFonts w:ascii="Arial" w:hAnsi="Arial" w:cs="Arial"/>
+          <w:b/>
+          <w:bCs/>
+          <w:i/>
+          <w:iCs/>
+          <w:sz w:val="24"/>
+          <w:szCs w:val="24"/>
+        </w:rPr>
+        <w:t>biodiversity</w:t>
       </w:r>
     </w:p>
     <w:p>
       <w:pPr>
-        <w:rPr>
-          <w:rFonts w:ascii="Arial" w:hAnsi="Arial" w:cs="Arial"/>
-          <w:sz w:val="24"/>
-          <w:szCs w:val="24"/>
-        </w:rPr>
-      </w:pPr>
-    </w:p>
-    <w:p>
-      <w:pPr>
+        <w:spacing w:line="360" w:lineRule="auto"/>
         <w:rPr>
           <w:rFonts w:ascii="Arial" w:hAnsi="Arial" w:cs="Arial"/>
           <w:sz w:val="24"/>
@@ -1850,6 +2683,26 @@
         <w:spacing w:line="360" w:lineRule="auto"/>
         <w:rPr>
           <w:rFonts w:ascii="Arial" w:hAnsi="Arial" w:cs="Arial"/>
+          <w:sz w:val="24"/>
+          <w:szCs w:val="24"/>
+        </w:rPr>
+      </w:pPr>
+    </w:p>
+    <w:p>
+      <w:pPr>
+        <w:spacing w:line="360" w:lineRule="auto"/>
+        <w:rPr>
+          <w:rFonts w:ascii="Arial" w:hAnsi="Arial" w:cs="Arial"/>
+          <w:sz w:val="24"/>
+          <w:szCs w:val="24"/>
+        </w:rPr>
+      </w:pPr>
+    </w:p>
+    <w:p>
+      <w:pPr>
+        <w:spacing w:line="360" w:lineRule="auto"/>
+        <w:rPr>
+          <w:rFonts w:ascii="Arial" w:hAnsi="Arial" w:cs="Arial"/>
           <w:b/>
           <w:bCs/>
           <w:i/>
@@ -1904,7 +2757,31 @@
           <w:sz w:val="24"/>
           <w:szCs w:val="24"/>
         </w:rPr>
-        <w:t xml:space="preserve"> and storm events</w:t>
+        <w:t xml:space="preserve">, </w:t>
+      </w:r>
+      <w:r>
+        <w:rPr>
+          <w:rFonts w:ascii="Arial" w:hAnsi="Arial" w:cs="Arial"/>
+          <w:b/>
+          <w:bCs/>
+          <w:i/>
+          <w:iCs/>
+          <w:sz w:val="24"/>
+          <w:szCs w:val="24"/>
+        </w:rPr>
+        <w:t>storm events</w:t>
+      </w:r>
+      <w:r>
+        <w:rPr>
+          <w:rFonts w:ascii="Arial" w:hAnsi="Arial" w:cs="Arial"/>
+          <w:b/>
+          <w:bCs/>
+          <w:i/>
+          <w:iCs/>
+          <w:sz w:val="24"/>
+          <w:szCs w:val="24"/>
+        </w:rPr>
+        <w:t>, and functions of barrier islands</w:t>
       </w:r>
     </w:p>
     <w:p>
@@ -2026,79 +2903,32 @@
           <w:sz w:val="24"/>
           <w:szCs w:val="24"/>
         </w:rPr>
-        <w:t>Sea</w:t>
-      </w:r>
-      <w:r>
-        <w:rPr>
-          <w:rFonts w:ascii="Arial" w:hAnsi="Arial" w:cs="Arial"/>
-          <w:sz w:val="24"/>
-          <w:szCs w:val="24"/>
-        </w:rPr>
-        <w:t xml:space="preserve">-level rise </w:t>
-      </w:r>
-      <w:r>
-        <w:rPr>
-          <w:rFonts w:ascii="Arial" w:hAnsi="Arial" w:cs="Arial"/>
-          <w:sz w:val="24"/>
-          <w:szCs w:val="24"/>
-        </w:rPr>
-        <w:t xml:space="preserve">is affecting </w:t>
-      </w:r>
-      <w:r>
-        <w:rPr>
-          <w:rFonts w:ascii="Arial" w:hAnsi="Arial" w:cs="Arial"/>
-          <w:sz w:val="24"/>
-          <w:szCs w:val="24"/>
-        </w:rPr>
-        <w:t>many</w:t>
-      </w:r>
-      <w:r>
-        <w:rPr>
-          <w:rFonts w:ascii="Arial" w:hAnsi="Arial" w:cs="Arial"/>
-          <w:sz w:val="24"/>
-          <w:szCs w:val="24"/>
-        </w:rPr>
-        <w:t xml:space="preserve"> Gulf of Mexico ecosystems (Casteaneda and Putz, 2007). </w:t>
-      </w:r>
-      <w:r>
-        <w:rPr>
-          <w:rFonts w:ascii="Arial" w:hAnsi="Arial" w:cs="Arial"/>
-          <w:sz w:val="24"/>
-          <w:szCs w:val="24"/>
-        </w:rPr>
-        <w:t xml:space="preserve">Ecosystems affected by </w:t>
-      </w:r>
-      <w:r>
-        <w:rPr>
-          <w:rFonts w:ascii="Arial" w:hAnsi="Arial" w:cs="Arial"/>
-          <w:sz w:val="24"/>
-          <w:szCs w:val="24"/>
-        </w:rPr>
-        <w:t>SLR</w:t>
-      </w:r>
-      <w:r>
-        <w:rPr>
-          <w:rFonts w:ascii="Arial" w:hAnsi="Arial" w:cs="Arial"/>
-          <w:sz w:val="24"/>
-          <w:szCs w:val="24"/>
-        </w:rPr>
-        <w:t xml:space="preserve"> include </w:t>
-      </w:r>
-      <w:r>
-        <w:rPr>
-          <w:rFonts w:ascii="Arial" w:hAnsi="Arial" w:cs="Arial"/>
-          <w:sz w:val="24"/>
-          <w:szCs w:val="24"/>
-        </w:rPr>
-        <w:t xml:space="preserve">retreating </w:t>
-      </w:r>
-      <w:r>
-        <w:rPr>
-          <w:rFonts w:ascii="Arial" w:hAnsi="Arial" w:cs="Arial"/>
-          <w:sz w:val="24"/>
-          <w:szCs w:val="24"/>
-        </w:rPr>
-        <w:t>coastal habitats (Williams et al., 1999)</w:t>
+        <w:lastRenderedPageBreak/>
+        <w:t>I</w:t>
+      </w:r>
+      <w:r>
+        <w:rPr>
+          <w:rFonts w:ascii="Arial" w:hAnsi="Arial" w:cs="Arial"/>
+          <w:sz w:val="24"/>
+          <w:szCs w:val="24"/>
+        </w:rPr>
+        <w:t>n the mid-1960s</w:t>
+      </w:r>
+      <w:r>
+        <w:rPr>
+          <w:rFonts w:ascii="Arial" w:hAnsi="Arial" w:cs="Arial"/>
+          <w:sz w:val="24"/>
+          <w:szCs w:val="24"/>
+        </w:rPr>
+        <w:t xml:space="preserve"> t</w:t>
+      </w:r>
+      <w:r>
+        <w:rPr>
+          <w:rFonts w:ascii="Arial" w:hAnsi="Arial" w:cs="Arial"/>
+          <w:sz w:val="24"/>
+          <w:szCs w:val="24"/>
+        </w:rPr>
+        <w:t>he US Army Corps of Engineers constructed spoil islands as part of the cross Florida barge canal project</w:t>
       </w:r>
       <w:r>
         <w:rPr>
@@ -2122,54 +2952,6 @@
           <w:sz w:val="24"/>
           <w:szCs w:val="24"/>
         </w:rPr>
-        <w:t>I</w:t>
-      </w:r>
-      <w:r>
-        <w:rPr>
-          <w:rFonts w:ascii="Arial" w:hAnsi="Arial" w:cs="Arial"/>
-          <w:sz w:val="24"/>
-          <w:szCs w:val="24"/>
-        </w:rPr>
-        <w:t>n the mid-1960s</w:t>
-      </w:r>
-      <w:r>
-        <w:rPr>
-          <w:rFonts w:ascii="Arial" w:hAnsi="Arial" w:cs="Arial"/>
-          <w:sz w:val="24"/>
-          <w:szCs w:val="24"/>
-        </w:rPr>
-        <w:t xml:space="preserve"> t</w:t>
-      </w:r>
-      <w:r>
-        <w:rPr>
-          <w:rFonts w:ascii="Arial" w:hAnsi="Arial" w:cs="Arial"/>
-          <w:sz w:val="24"/>
-          <w:szCs w:val="24"/>
-        </w:rPr>
-        <w:t>he US Army Corps of Engineers constructed spoil islands as part of the cross Florida barge canal project</w:t>
-      </w:r>
-      <w:r>
-        <w:rPr>
-          <w:rFonts w:ascii="Arial" w:hAnsi="Arial" w:cs="Arial"/>
-          <w:sz w:val="24"/>
-          <w:szCs w:val="24"/>
-        </w:rPr>
-        <w:t>.</w:t>
-      </w:r>
-      <w:r>
-        <w:rPr>
-          <w:rFonts w:ascii="Arial" w:hAnsi="Arial" w:cs="Arial"/>
-          <w:sz w:val="24"/>
-          <w:szCs w:val="24"/>
-        </w:rPr>
-        <w:t xml:space="preserve"> </w:t>
-      </w:r>
-      <w:r>
-        <w:rPr>
-          <w:rFonts w:ascii="Arial" w:hAnsi="Arial" w:cs="Arial"/>
-          <w:sz w:val="24"/>
-          <w:szCs w:val="24"/>
-        </w:rPr>
         <w:t>T</w:t>
       </w:r>
       <w:r>
@@ -2314,15 +3096,69 @@
           <w:sz w:val="24"/>
           <w:szCs w:val="24"/>
         </w:rPr>
-        <w:t xml:space="preserve">. Derrick Key is an example of a spoil island that was clearly visible in aerial photographs in 1982 and now the island is completely submerged (in 2016 photography). Major shoreline differences are noticeably observed in the 34 years, time between the imagery, for this specific spoil island. </w:t>
-      </w:r>
-      <w:r>
-        <w:rPr>
-          <w:rFonts w:ascii="Arial" w:hAnsi="Arial" w:cs="Arial"/>
-          <w:sz w:val="24"/>
-          <w:szCs w:val="24"/>
-        </w:rPr>
-        <w:t>Large scale efforts to analyze shoreline changes in Florida have been studied in the past (Yu et al., 2010; Sassaman et al., 2017;  Houston, 2015</w:t>
+        <w:t xml:space="preserve">. Derrick Key is an example of a spoil island that was clearly visible in aerial photographs in 1982 and now the island </w:t>
+      </w:r>
+      <w:proofErr w:type="gramStart"/>
+      <w:r>
+        <w:rPr>
+          <w:rFonts w:ascii="Arial" w:hAnsi="Arial" w:cs="Arial"/>
+          <w:sz w:val="24"/>
+          <w:szCs w:val="24"/>
+        </w:rPr>
+        <w:t>is completely submerged</w:t>
+      </w:r>
+      <w:proofErr w:type="gramEnd"/>
+      <w:r>
+        <w:rPr>
+          <w:rFonts w:ascii="Arial" w:hAnsi="Arial" w:cs="Arial"/>
+          <w:sz w:val="24"/>
+          <w:szCs w:val="24"/>
+        </w:rPr>
+        <w:t xml:space="preserve"> (in 2016 photography). Major shoreline differences </w:t>
+      </w:r>
+      <w:proofErr w:type="gramStart"/>
+      <w:r>
+        <w:rPr>
+          <w:rFonts w:ascii="Arial" w:hAnsi="Arial" w:cs="Arial"/>
+          <w:sz w:val="24"/>
+          <w:szCs w:val="24"/>
+        </w:rPr>
+        <w:t>are noticeably observed</w:t>
+      </w:r>
+      <w:proofErr w:type="gramEnd"/>
+      <w:r>
+        <w:rPr>
+          <w:rFonts w:ascii="Arial" w:hAnsi="Arial" w:cs="Arial"/>
+          <w:sz w:val="24"/>
+          <w:szCs w:val="24"/>
+        </w:rPr>
+        <w:t xml:space="preserve"> in the 34 years, time between the imagery, for this specific spoil island. </w:t>
+      </w:r>
+      <w:r>
+        <w:rPr>
+          <w:rFonts w:ascii="Arial" w:hAnsi="Arial" w:cs="Arial"/>
+          <w:sz w:val="24"/>
+          <w:szCs w:val="24"/>
+        </w:rPr>
+        <w:t xml:space="preserve">Large scale efforts to analyze shoreline changes in Florida have been studied in the past (Yu et al., 2010; </w:t>
+      </w:r>
+      <w:proofErr w:type="spellStart"/>
+      <w:r>
+        <w:rPr>
+          <w:rFonts w:ascii="Arial" w:hAnsi="Arial" w:cs="Arial"/>
+          <w:sz w:val="24"/>
+          <w:szCs w:val="24"/>
+        </w:rPr>
+        <w:t>Sassaman</w:t>
+      </w:r>
+      <w:proofErr w:type="spellEnd"/>
+      <w:r>
+        <w:rPr>
+          <w:rFonts w:ascii="Arial" w:hAnsi="Arial" w:cs="Arial"/>
+          <w:sz w:val="24"/>
+          <w:szCs w:val="24"/>
+        </w:rPr>
+        <w:t xml:space="preserve"> et al., 2017;  Houston, 2015</w:t>
       </w:r>
       <w:r>
         <w:rPr>
@@ -2477,7 +3313,6 @@
         <w:rPr>
           <w:noProof/>
         </w:rPr>
-        <w:lastRenderedPageBreak/>
         <w:drawing>
           <wp:anchor distT="0" distB="0" distL="114300" distR="114300" simplePos="0" relativeHeight="251659264" behindDoc="0" locked="0" layoutInCell="1" allowOverlap="1" wp14:anchorId="358122BA" wp14:editId="361E191B">
             <wp:simplePos x="0" y="0"/>
@@ -2704,6 +3539,14 @@
           <w:sz w:val="24"/>
           <w:szCs w:val="24"/>
         </w:rPr>
+        <w:t xml:space="preserve"> in the Suwannee Sound region of the Big Bend</w:t>
+      </w:r>
+      <w:r>
+        <w:rPr>
+          <w:rFonts w:ascii="Arial" w:hAnsi="Arial" w:cs="Arial"/>
+          <w:sz w:val="24"/>
+          <w:szCs w:val="24"/>
+        </w:rPr>
         <w:t xml:space="preserve">. The selected shoreline is a small </w:t>
       </w:r>
       <w:r>
@@ -2840,7 +3683,34 @@
           <w:sz w:val="24"/>
           <w:szCs w:val="24"/>
         </w:rPr>
-        <w:t xml:space="preserve"> for thousands of years. Early Florida settlers were reported to live and camp on the island as well. The 1800 Florida census registered only 4 people to have identified this island as their home.  There is a cabin near the south of the island depicted on a 1951 USGS Cedar Key Quadrangle map (USGS, 1955).</w:t>
+        <w:t xml:space="preserve"> for thousands of years. Early Florida </w:t>
+      </w:r>
+      <w:r>
+        <w:rPr>
+          <w:rFonts w:ascii="Arial" w:hAnsi="Arial" w:cs="Arial"/>
+          <w:sz w:val="24"/>
+          <w:szCs w:val="24"/>
+        </w:rPr>
+        <w:lastRenderedPageBreak/>
+        <w:t xml:space="preserve">settlers </w:t>
+      </w:r>
+      <w:proofErr w:type="gramStart"/>
+      <w:r>
+        <w:rPr>
+          <w:rFonts w:ascii="Arial" w:hAnsi="Arial" w:cs="Arial"/>
+          <w:sz w:val="24"/>
+          <w:szCs w:val="24"/>
+        </w:rPr>
+        <w:t>were reported</w:t>
+      </w:r>
+      <w:proofErr w:type="gramEnd"/>
+      <w:r>
+        <w:rPr>
+          <w:rFonts w:ascii="Arial" w:hAnsi="Arial" w:cs="Arial"/>
+          <w:sz w:val="24"/>
+          <w:szCs w:val="24"/>
+        </w:rPr>
+        <w:t xml:space="preserve"> to live and camp on the island as well. The 1800 Florida census registered only 4 people to have identified this island as their home.  There is a cabin near the south of the island depicted on a 1951 USGS Cedar Key Quadrangle map (USGS, 1955).</w:t>
       </w:r>
       <w:r>
         <w:rPr>
@@ -2904,15 +3774,167 @@
           <w:sz w:val="24"/>
           <w:szCs w:val="24"/>
         </w:rPr>
-        <w:t xml:space="preserve"> Deer Island is approximately 90 acres of total area and consists of 25 upland acres and 20 wetland acres</w:t>
-      </w:r>
-      <w:r>
-        <w:rPr>
-          <w:rFonts w:ascii="Arial" w:hAnsi="Arial" w:cs="Arial"/>
-          <w:sz w:val="24"/>
-          <w:szCs w:val="24"/>
-        </w:rPr>
-        <w:t xml:space="preserve"> with elevations as high as 14 feet</w:t>
+        <w:t xml:space="preserve"> Deer Island is approximately </w:t>
+      </w:r>
+      <w:r>
+        <w:rPr>
+          <w:rFonts w:ascii="Arial" w:hAnsi="Arial" w:cs="Arial"/>
+          <w:sz w:val="24"/>
+          <w:szCs w:val="24"/>
+        </w:rPr>
+        <w:t>364217</w:t>
+      </w:r>
+      <w:r>
+        <w:rPr>
+          <w:rFonts w:ascii="Arial" w:hAnsi="Arial" w:cs="Arial"/>
+          <w:sz w:val="24"/>
+          <w:szCs w:val="24"/>
+        </w:rPr>
+        <w:t xml:space="preserve"> </w:t>
+      </w:r>
+      <w:r>
+        <w:rPr>
+          <w:rFonts w:ascii="Arial" w:hAnsi="Arial" w:cs="Arial"/>
+          <w:sz w:val="24"/>
+          <w:szCs w:val="24"/>
+        </w:rPr>
+        <w:t xml:space="preserve">square meters </w:t>
+      </w:r>
+      <w:r>
+        <w:rPr>
+          <w:rFonts w:ascii="Arial" w:hAnsi="Arial" w:cs="Arial"/>
+          <w:sz w:val="24"/>
+          <w:szCs w:val="24"/>
+        </w:rPr>
+        <w:t xml:space="preserve">of total area and consists of </w:t>
+      </w:r>
+      <w:r>
+        <w:rPr>
+          <w:rFonts w:ascii="Arial" w:hAnsi="Arial" w:cs="Arial"/>
+          <w:sz w:val="24"/>
+          <w:szCs w:val="24"/>
+        </w:rPr>
+        <w:t xml:space="preserve">101171 </w:t>
+      </w:r>
+      <w:r>
+        <w:rPr>
+          <w:rFonts w:ascii="Arial" w:hAnsi="Arial" w:cs="Arial"/>
+          <w:sz w:val="24"/>
+          <w:szCs w:val="24"/>
+        </w:rPr>
+        <w:t xml:space="preserve">upland </w:t>
+      </w:r>
+      <w:r>
+        <w:rPr>
+          <w:rFonts w:ascii="Arial" w:hAnsi="Arial" w:cs="Arial"/>
+          <w:sz w:val="24"/>
+          <w:szCs w:val="24"/>
+        </w:rPr>
+        <w:t>square meters (</w:t>
+      </w:r>
+      <w:r>
+        <w:rPr>
+          <w:rFonts w:ascii="Arial" w:hAnsi="Arial" w:cs="Arial"/>
+          <w:sz w:val="24"/>
+          <w:szCs w:val="24"/>
+        </w:rPr>
+        <w:t>27.7</w:t>
+      </w:r>
+      <w:r>
+        <w:rPr>
+          <w:rFonts w:ascii="Arial" w:hAnsi="Arial" w:cs="Arial"/>
+          <w:sz w:val="24"/>
+          <w:szCs w:val="24"/>
+        </w:rPr>
+        <w:t xml:space="preserve">%) </w:t>
+      </w:r>
+      <w:r>
+        <w:rPr>
+          <w:rFonts w:ascii="Arial" w:hAnsi="Arial" w:cs="Arial"/>
+          <w:sz w:val="24"/>
+          <w:szCs w:val="24"/>
+        </w:rPr>
+        <w:t xml:space="preserve">and </w:t>
+      </w:r>
+      <w:r>
+        <w:rPr>
+          <w:rFonts w:ascii="Arial" w:hAnsi="Arial" w:cs="Arial"/>
+          <w:sz w:val="24"/>
+          <w:szCs w:val="24"/>
+        </w:rPr>
+        <w:t>80937</w:t>
+      </w:r>
+      <w:r>
+        <w:rPr>
+          <w:rFonts w:ascii="Arial" w:hAnsi="Arial" w:cs="Arial"/>
+          <w:sz w:val="24"/>
+          <w:szCs w:val="24"/>
+        </w:rPr>
+        <w:t xml:space="preserve"> </w:t>
+      </w:r>
+      <w:r>
+        <w:rPr>
+          <w:rFonts w:ascii="Arial" w:hAnsi="Arial" w:cs="Arial"/>
+          <w:sz w:val="24"/>
+          <w:szCs w:val="24"/>
+        </w:rPr>
+        <w:t xml:space="preserve">square meters </w:t>
+      </w:r>
+      <w:r>
+        <w:rPr>
+          <w:rFonts w:ascii="Arial" w:hAnsi="Arial" w:cs="Arial"/>
+          <w:sz w:val="24"/>
+          <w:szCs w:val="24"/>
+        </w:rPr>
+        <w:t>(22</w:t>
+      </w:r>
+      <w:r>
+        <w:rPr>
+          <w:rFonts w:ascii="Arial" w:hAnsi="Arial" w:cs="Arial"/>
+          <w:sz w:val="24"/>
+          <w:szCs w:val="24"/>
+        </w:rPr>
+        <w:t>.2</w:t>
+      </w:r>
+      <w:r>
+        <w:rPr>
+          <w:rFonts w:ascii="Arial" w:hAnsi="Arial" w:cs="Arial"/>
+          <w:sz w:val="24"/>
+          <w:szCs w:val="24"/>
+        </w:rPr>
+        <w:t xml:space="preserve">%) </w:t>
+      </w:r>
+      <w:r>
+        <w:rPr>
+          <w:rFonts w:ascii="Arial" w:hAnsi="Arial" w:cs="Arial"/>
+          <w:sz w:val="24"/>
+          <w:szCs w:val="24"/>
+        </w:rPr>
+        <w:t xml:space="preserve">of </w:t>
+      </w:r>
+      <w:r>
+        <w:rPr>
+          <w:rFonts w:ascii="Arial" w:hAnsi="Arial" w:cs="Arial"/>
+          <w:sz w:val="24"/>
+          <w:szCs w:val="24"/>
+        </w:rPr>
+        <w:t xml:space="preserve">wetland </w:t>
+      </w:r>
+      <w:r>
+        <w:rPr>
+          <w:rFonts w:ascii="Arial" w:hAnsi="Arial" w:cs="Arial"/>
+          <w:sz w:val="24"/>
+          <w:szCs w:val="24"/>
+        </w:rPr>
+        <w:t xml:space="preserve">with elevations as high as </w:t>
+      </w:r>
+      <w:r>
+        <w:rPr>
+          <w:rFonts w:ascii="Arial" w:hAnsi="Arial" w:cs="Arial"/>
+          <w:sz w:val="24"/>
+          <w:szCs w:val="24"/>
+        </w:rPr>
+        <w:t>4.3 meters</w:t>
       </w:r>
       <w:r>
         <w:rPr>
@@ -3107,6 +4129,7 @@
     </w:p>
     <w:p>
       <w:pPr>
+        <w:spacing w:line="360" w:lineRule="auto"/>
         <w:rPr>
           <w:rFonts w:ascii="Arial" w:hAnsi="Arial" w:cs="Arial"/>
           <w:sz w:val="24"/>
@@ -3118,10 +4141,10 @@
           <w:noProof/>
         </w:rPr>
         <w:drawing>
-          <wp:inline distT="0" distB="0" distL="0" distR="0" wp14:anchorId="040F53C4" wp14:editId="30C71BA2">
-            <wp:extent cx="5943600" cy="4203700"/>
-            <wp:effectExtent l="0" t="0" r="0" b="6350"/>
-            <wp:docPr id="2" name="Picture 2"/>
+          <wp:inline distT="0" distB="0" distL="0" distR="0" wp14:anchorId="6DC84CFF" wp14:editId="20255AC6">
+            <wp:extent cx="5943600" cy="4201795"/>
+            <wp:effectExtent l="0" t="0" r="0" b="8255"/>
+            <wp:docPr id="1" name="Picture 1"/>
             <wp:cNvGraphicFramePr>
               <a:graphicFrameLocks xmlns:a="http://schemas.openxmlformats.org/drawingml/2006/main" noChangeAspect="1"/>
             </wp:cNvGraphicFramePr>
@@ -3150,7 +4173,7 @@
                   <pic:spPr bwMode="auto">
                     <a:xfrm>
                       <a:off x="0" y="0"/>
-                      <a:ext cx="5943600" cy="4203700"/>
+                      <a:ext cx="5943600" cy="4201795"/>
                     </a:xfrm>
                     <a:prstGeom prst="rect">
                       <a:avLst/>
@@ -3169,6 +4192,7 @@
     </w:p>
     <w:p>
       <w:pPr>
+        <w:spacing w:line="360" w:lineRule="auto"/>
         <w:rPr>
           <w:rFonts w:ascii="Arial" w:hAnsi="Arial" w:cs="Arial"/>
           <w:sz w:val="24"/>
@@ -3181,6 +4205,7 @@
           <w:sz w:val="24"/>
           <w:szCs w:val="24"/>
         </w:rPr>
+        <w:lastRenderedPageBreak/>
         <w:t>Figure</w:t>
       </w:r>
       <w:r>
@@ -3343,13 +4368,23 @@
         </w:rPr>
         <w:t xml:space="preserve">shapefile </w:t>
       </w:r>
-      <w:r>
-        <w:rPr>
-          <w:rFonts w:ascii="Arial" w:hAnsi="Arial" w:cs="Arial"/>
-          <w:sz w:val="24"/>
-          <w:szCs w:val="24"/>
-        </w:rPr>
-        <w:t>was provided by my.fwc.com, (</w:t>
+      <w:proofErr w:type="gramStart"/>
+      <w:r>
+        <w:rPr>
+          <w:rFonts w:ascii="Arial" w:hAnsi="Arial" w:cs="Arial"/>
+          <w:sz w:val="24"/>
+          <w:szCs w:val="24"/>
+        </w:rPr>
+        <w:t>was provided</w:t>
+      </w:r>
+      <w:proofErr w:type="gramEnd"/>
+      <w:r>
+        <w:rPr>
+          <w:rFonts w:ascii="Arial" w:hAnsi="Arial" w:cs="Arial"/>
+          <w:sz w:val="24"/>
+          <w:szCs w:val="24"/>
+        </w:rPr>
+        <w:t xml:space="preserve"> by my.fwc.com, (</w:t>
       </w:r>
       <w:r>
         <w:rPr>
@@ -3662,7 +4697,25 @@
           <w:sz w:val="24"/>
           <w:szCs w:val="24"/>
         </w:rPr>
-        <w:t xml:space="preserve"> was utilized. </w:t>
+        <w:t xml:space="preserve"> </w:t>
+      </w:r>
+      <w:proofErr w:type="gramStart"/>
+      <w:r>
+        <w:rPr>
+          <w:rFonts w:ascii="Arial" w:hAnsi="Arial" w:cs="Arial"/>
+          <w:sz w:val="24"/>
+          <w:szCs w:val="24"/>
+        </w:rPr>
+        <w:t>was utilized</w:t>
+      </w:r>
+      <w:proofErr w:type="gramEnd"/>
+      <w:r>
+        <w:rPr>
+          <w:rFonts w:ascii="Arial" w:hAnsi="Arial" w:cs="Arial"/>
+          <w:sz w:val="24"/>
+          <w:szCs w:val="24"/>
+        </w:rPr>
+        <w:t xml:space="preserve">. </w:t>
       </w:r>
       <w:r>
         <w:rPr>
@@ -3734,16 +4787,7 @@
           <w:sz w:val="24"/>
           <w:szCs w:val="24"/>
         </w:rPr>
-        <w:t xml:space="preserve">Upon inspection </w:t>
-      </w:r>
-      <w:r>
-        <w:rPr>
-          <w:rFonts w:ascii="Arial" w:hAnsi="Arial" w:cs="Arial"/>
-          <w:sz w:val="24"/>
-          <w:szCs w:val="24"/>
-        </w:rPr>
-        <w:lastRenderedPageBreak/>
-        <w:t xml:space="preserve">it was determined that </w:t>
+        <w:t xml:space="preserve">Upon inspection it was determined that </w:t>
       </w:r>
       <w:r>
         <w:rPr>
@@ -3791,7 +4835,16 @@
           <w:sz w:val="24"/>
           <w:szCs w:val="24"/>
         </w:rPr>
-        <w:t xml:space="preserve"> 1-meter ground sample distance with a horizontal accuracy that matches within six meters of photo-identifiable ground control points. These points are</w:t>
+        <w:t xml:space="preserve"> 1-meter ground sample distance with a horizontal accuracy that matches within six meters of photo-identifiable ground control points. These points </w:t>
+      </w:r>
+      <w:proofErr w:type="gramStart"/>
+      <w:r>
+        <w:rPr>
+          <w:rFonts w:ascii="Arial" w:hAnsi="Arial" w:cs="Arial"/>
+          <w:sz w:val="24"/>
+          <w:szCs w:val="24"/>
+        </w:rPr>
+        <w:t>are</w:t>
       </w:r>
       <w:r>
         <w:rPr>
@@ -3807,15 +4860,42 @@
           <w:sz w:val="24"/>
           <w:szCs w:val="24"/>
         </w:rPr>
-        <w:t xml:space="preserve"> used during imagery inspection. </w:t>
-      </w:r>
-      <w:r>
-        <w:rPr>
-          <w:rFonts w:ascii="Arial" w:hAnsi="Arial" w:cs="Arial"/>
-          <w:sz w:val="24"/>
-          <w:szCs w:val="24"/>
-        </w:rPr>
-        <w:t>Contractually, NAIP makes attempts to comply with the specification that no more than 10% cloud cover be allowed in each aerial imagery</w:t>
+        <w:t xml:space="preserve"> used</w:t>
+      </w:r>
+      <w:proofErr w:type="gramEnd"/>
+      <w:r>
+        <w:rPr>
+          <w:rFonts w:ascii="Arial" w:hAnsi="Arial" w:cs="Arial"/>
+          <w:sz w:val="24"/>
+          <w:szCs w:val="24"/>
+        </w:rPr>
+        <w:t xml:space="preserve"> during imagery inspection. </w:t>
+      </w:r>
+      <w:r>
+        <w:rPr>
+          <w:rFonts w:ascii="Arial" w:hAnsi="Arial" w:cs="Arial"/>
+          <w:sz w:val="24"/>
+          <w:szCs w:val="24"/>
+        </w:rPr>
+        <w:t xml:space="preserve">Contractually, NAIP makes attempts to comply with the specification that no more than 10% cloud cover </w:t>
+      </w:r>
+      <w:proofErr w:type="gramStart"/>
+      <w:r>
+        <w:rPr>
+          <w:rFonts w:ascii="Arial" w:hAnsi="Arial" w:cs="Arial"/>
+          <w:sz w:val="24"/>
+          <w:szCs w:val="24"/>
+        </w:rPr>
+        <w:t>be allowed</w:t>
+      </w:r>
+      <w:proofErr w:type="gramEnd"/>
+      <w:r>
+        <w:rPr>
+          <w:rFonts w:ascii="Arial" w:hAnsi="Arial" w:cs="Arial"/>
+          <w:sz w:val="24"/>
+          <w:szCs w:val="24"/>
+        </w:rPr>
+        <w:t xml:space="preserve"> in each aerial imagery</w:t>
       </w:r>
       <w:r>
         <w:rPr>
@@ -3831,7 +4911,25 @@
           <w:sz w:val="24"/>
           <w:szCs w:val="24"/>
         </w:rPr>
-        <w:t>. Aerial imagery are available as digital ortho quarter quad tiles (DOQQs) geotiffs, and which also correspond to the USGS topographic quadrangles</w:t>
+        <w:t xml:space="preserve">. Aerial imagery </w:t>
+      </w:r>
+      <w:proofErr w:type="gramStart"/>
+      <w:r>
+        <w:rPr>
+          <w:rFonts w:ascii="Arial" w:hAnsi="Arial" w:cs="Arial"/>
+          <w:sz w:val="24"/>
+          <w:szCs w:val="24"/>
+        </w:rPr>
+        <w:t>are</w:t>
+      </w:r>
+      <w:proofErr w:type="gramEnd"/>
+      <w:r>
+        <w:rPr>
+          <w:rFonts w:ascii="Arial" w:hAnsi="Arial" w:cs="Arial"/>
+          <w:sz w:val="24"/>
+          <w:szCs w:val="24"/>
+        </w:rPr>
+        <w:t xml:space="preserve"> available as digital ortho quarter quad tiles (DOQQs) geotiffs, and which also correspond to the USGS topographic quadrangles</w:t>
       </w:r>
       <w:r>
         <w:rPr>
@@ -4031,7 +5129,25 @@
           <w:sz w:val="24"/>
           <w:szCs w:val="24"/>
         </w:rPr>
-        <w:t xml:space="preserve"> and Misra, 2019</w:t>
+        <w:t xml:space="preserve"> and </w:t>
+      </w:r>
+      <w:proofErr w:type="spellStart"/>
+      <w:r>
+        <w:rPr>
+          <w:rFonts w:ascii="Arial" w:hAnsi="Arial" w:cs="Arial"/>
+          <w:sz w:val="24"/>
+          <w:szCs w:val="24"/>
+        </w:rPr>
+        <w:t>Misra</w:t>
+      </w:r>
+      <w:proofErr w:type="spellEnd"/>
+      <w:r>
+        <w:rPr>
+          <w:rFonts w:ascii="Arial" w:hAnsi="Arial" w:cs="Arial"/>
+          <w:sz w:val="24"/>
+          <w:szCs w:val="24"/>
+        </w:rPr>
+        <w:t>, 2019</w:t>
       </w:r>
       <w:r>
         <w:rPr>
@@ -4117,7 +5233,25 @@
                 <w:sz w:val="12"/>
                 <w:szCs w:val="12"/>
               </w:rPr>
-              <w:t xml:space="preserve"> (cfs)</w:t>
+              <w:t xml:space="preserve"> (</w:t>
+            </w:r>
+            <w:proofErr w:type="spellStart"/>
+            <w:r>
+              <w:rPr>
+                <w:rFonts w:ascii="Arial" w:hAnsi="Arial" w:cs="Arial"/>
+                <w:sz w:val="12"/>
+                <w:szCs w:val="12"/>
+              </w:rPr>
+              <w:t>cfs</w:t>
+            </w:r>
+            <w:proofErr w:type="spellEnd"/>
+            <w:r>
+              <w:rPr>
+                <w:rFonts w:ascii="Arial" w:hAnsi="Arial" w:cs="Arial"/>
+                <w:sz w:val="12"/>
+                <w:szCs w:val="12"/>
+              </w:rPr>
+              <w:t>)</w:t>
             </w:r>
           </w:p>
           <w:p>
@@ -4217,6 +5351,7 @@
                 <w:sz w:val="12"/>
                 <w:szCs w:val="12"/>
               </w:rPr>
+              <w:lastRenderedPageBreak/>
               <w:t>January 20, 1994</w:t>
             </w:r>
           </w:p>
@@ -5933,7 +7068,6 @@
                 <w:sz w:val="12"/>
                 <w:szCs w:val="12"/>
               </w:rPr>
-              <w:lastRenderedPageBreak/>
               <w:t>September 19, 2010</w:t>
             </w:r>
           </w:p>
@@ -8063,6 +9197,7 @@
                 <w:sz w:val="12"/>
                 <w:szCs w:val="12"/>
               </w:rPr>
+              <w:lastRenderedPageBreak/>
               <w:t>November 10, 2019</w:t>
             </w:r>
           </w:p>
@@ -8626,7 +9761,7 @@
           <w:sz w:val="24"/>
           <w:szCs w:val="24"/>
         </w:rPr>
-        <w:t xml:space="preserve"> Table of i</w:t>
+        <w:t>Table of i</w:t>
       </w:r>
       <w:r>
         <w:rPr>
@@ -9066,7 +10201,6 @@
                 <w:sz w:val="16"/>
                 <w:szCs w:val="16"/>
               </w:rPr>
-              <w:lastRenderedPageBreak/>
               <w:t>Near Infrared 800–900</w:t>
             </w:r>
           </w:p>
@@ -9088,7 +10222,6 @@
           <w:sz w:val="24"/>
           <w:szCs w:val="24"/>
         </w:rPr>
-        <w:lastRenderedPageBreak/>
         <w:t>Table</w:t>
       </w:r>
       <w:r>
@@ -9254,15 +10387,51 @@
           <w:sz w:val="24"/>
           <w:szCs w:val="24"/>
         </w:rPr>
-        <w:t xml:space="preserve">For this analysis the DSAS ArcGIS extension was used. The DSAS extension </w:t>
-      </w:r>
-      <w:r>
-        <w:rPr>
-          <w:rFonts w:ascii="Arial" w:hAnsi="Arial" w:cs="Arial"/>
-          <w:sz w:val="24"/>
-          <w:szCs w:val="24"/>
-        </w:rPr>
-        <w:t xml:space="preserve">casts transects along the baselines (starting point for transects) and </w:t>
+        <w:t xml:space="preserve">For this </w:t>
+      </w:r>
+      <w:proofErr w:type="gramStart"/>
+      <w:r>
+        <w:rPr>
+          <w:rFonts w:ascii="Arial" w:hAnsi="Arial" w:cs="Arial"/>
+          <w:sz w:val="24"/>
+          <w:szCs w:val="24"/>
+        </w:rPr>
+        <w:t>analysis</w:t>
+      </w:r>
+      <w:proofErr w:type="gramEnd"/>
+      <w:r>
+        <w:rPr>
+          <w:rFonts w:ascii="Arial" w:hAnsi="Arial" w:cs="Arial"/>
+          <w:sz w:val="24"/>
+          <w:szCs w:val="24"/>
+        </w:rPr>
+        <w:t xml:space="preserve"> the DSAS ArcGIS extension was used. The DSAS extension </w:t>
+      </w:r>
+      <w:r>
+        <w:rPr>
+          <w:rFonts w:ascii="Arial" w:hAnsi="Arial" w:cs="Arial"/>
+          <w:sz w:val="24"/>
+          <w:szCs w:val="24"/>
+        </w:rPr>
+        <w:t xml:space="preserve">casts </w:t>
+      </w:r>
+      <w:proofErr w:type="gramStart"/>
+      <w:r>
+        <w:rPr>
+          <w:rFonts w:ascii="Arial" w:hAnsi="Arial" w:cs="Arial"/>
+          <w:sz w:val="24"/>
+          <w:szCs w:val="24"/>
+        </w:rPr>
+        <w:t>transects</w:t>
+      </w:r>
+      <w:proofErr w:type="gramEnd"/>
+      <w:r>
+        <w:rPr>
+          <w:rFonts w:ascii="Arial" w:hAnsi="Arial" w:cs="Arial"/>
+          <w:sz w:val="24"/>
+          <w:szCs w:val="24"/>
+        </w:rPr>
+        <w:t xml:space="preserve"> along the baselines (starting point for transects) and </w:t>
       </w:r>
       <w:r>
         <w:rPr>
@@ -9350,15 +10519,51 @@
           <w:sz w:val="24"/>
           <w:szCs w:val="24"/>
         </w:rPr>
-        <w:t xml:space="preserve">and NSM (Net Shoreline Movement) were selected. </w:t>
-      </w:r>
-      <w:r>
-        <w:rPr>
-          <w:rFonts w:ascii="Arial" w:hAnsi="Arial" w:cs="Arial"/>
-          <w:sz w:val="24"/>
-          <w:szCs w:val="24"/>
-        </w:rPr>
-        <w:t>A linear regression rate-of-change can be ascertained by fitting a least</w:t>
+        <w:t xml:space="preserve">and NSM (Net Shoreline Movement) </w:t>
+      </w:r>
+      <w:proofErr w:type="gramStart"/>
+      <w:r>
+        <w:rPr>
+          <w:rFonts w:ascii="Arial" w:hAnsi="Arial" w:cs="Arial"/>
+          <w:sz w:val="24"/>
+          <w:szCs w:val="24"/>
+        </w:rPr>
+        <w:t>were selected</w:t>
+      </w:r>
+      <w:proofErr w:type="gramEnd"/>
+      <w:r>
+        <w:rPr>
+          <w:rFonts w:ascii="Arial" w:hAnsi="Arial" w:cs="Arial"/>
+          <w:sz w:val="24"/>
+          <w:szCs w:val="24"/>
+        </w:rPr>
+        <w:t xml:space="preserve">. </w:t>
+      </w:r>
+      <w:r>
+        <w:rPr>
+          <w:rFonts w:ascii="Arial" w:hAnsi="Arial" w:cs="Arial"/>
+          <w:sz w:val="24"/>
+          <w:szCs w:val="24"/>
+        </w:rPr>
+        <w:t xml:space="preserve">A linear regression rate-of-change can </w:t>
+      </w:r>
+      <w:proofErr w:type="gramStart"/>
+      <w:r>
+        <w:rPr>
+          <w:rFonts w:ascii="Arial" w:hAnsi="Arial" w:cs="Arial"/>
+          <w:sz w:val="24"/>
+          <w:szCs w:val="24"/>
+        </w:rPr>
+        <w:t>be ascertained</w:t>
+      </w:r>
+      <w:proofErr w:type="gramEnd"/>
+      <w:r>
+        <w:rPr>
+          <w:rFonts w:ascii="Arial" w:hAnsi="Arial" w:cs="Arial"/>
+          <w:sz w:val="24"/>
+          <w:szCs w:val="24"/>
+        </w:rPr>
+        <w:t xml:space="preserve"> by fitting a least</w:t>
       </w:r>
       <w:r>
         <w:rPr>
@@ -9406,7 +10611,16 @@
           <w:sz w:val="24"/>
           <w:szCs w:val="24"/>
         </w:rPr>
-        <w:t xml:space="preserve">so that the sum of the squared residuals </w:t>
+        <w:t xml:space="preserve">so that the sum </w:t>
+      </w:r>
+      <w:r>
+        <w:rPr>
+          <w:rFonts w:ascii="Arial" w:hAnsi="Arial" w:cs="Arial"/>
+          <w:sz w:val="24"/>
+          <w:szCs w:val="24"/>
+        </w:rPr>
+        <w:lastRenderedPageBreak/>
+        <w:t xml:space="preserve">of the squared residuals </w:t>
       </w:r>
       <w:r>
         <w:rPr>
@@ -9505,7 +10719,6 @@
         <w:rPr>
           <w:noProof/>
         </w:rPr>
-        <w:lastRenderedPageBreak/>
         <w:drawing>
           <wp:anchor distT="0" distB="0" distL="114300" distR="114300" simplePos="0" relativeHeight="251664384" behindDoc="0" locked="0" layoutInCell="1" allowOverlap="1" wp14:anchorId="53C62C77" wp14:editId="6026BBF8">
             <wp:simplePos x="0" y="0"/>
@@ -9591,7 +10804,25 @@
           <w:sz w:val="24"/>
           <w:szCs w:val="24"/>
         </w:rPr>
-        <w:t xml:space="preserve"> - DSAS generates transects that are cast perpendicular to the reference baseline at a user-specified spacing alongshore.  DSAS measures the distance between the baseline and each shoreline intersection along a transect, and combines date information, and positional uncertainty for each shoreline, to  generate the </w:t>
+        <w:t xml:space="preserve"> - DSAS generates transects that </w:t>
+      </w:r>
+      <w:proofErr w:type="gramStart"/>
+      <w:r>
+        <w:rPr>
+          <w:rFonts w:ascii="Arial" w:hAnsi="Arial" w:cs="Arial"/>
+          <w:sz w:val="24"/>
+          <w:szCs w:val="24"/>
+        </w:rPr>
+        <w:t>are cast</w:t>
+      </w:r>
+      <w:proofErr w:type="gramEnd"/>
+      <w:r>
+        <w:rPr>
+          <w:rFonts w:ascii="Arial" w:hAnsi="Arial" w:cs="Arial"/>
+          <w:sz w:val="24"/>
+          <w:szCs w:val="24"/>
+        </w:rPr>
+        <w:t xml:space="preserve"> perpendicular to the reference baseline at a user-specified spacing alongshore.  DSAS measures the distance between the baseline and each shoreline intersection along a transect, and combines date information, and positional uncertainty for each shoreline, to  generate the </w:t>
       </w:r>
       <w:r>
         <w:rPr>
@@ -9679,6 +10910,7 @@
         </w:rPr>
         <w:t xml:space="preserve">All objects used in the DSAS </w:t>
       </w:r>
+      <w:proofErr w:type="gramStart"/>
       <w:r>
         <w:rPr>
           <w:rFonts w:ascii="Arial" w:hAnsi="Arial" w:cs="Arial"/>
@@ -9693,7 +10925,16 @@
           <w:sz w:val="24"/>
           <w:szCs w:val="24"/>
         </w:rPr>
-        <w:t xml:space="preserve"> stored in </w:t>
+        <w:t xml:space="preserve"> stored</w:t>
+      </w:r>
+      <w:proofErr w:type="gramEnd"/>
+      <w:r>
+        <w:rPr>
+          <w:rFonts w:ascii="Arial" w:hAnsi="Arial" w:cs="Arial"/>
+          <w:sz w:val="24"/>
+          <w:szCs w:val="24"/>
+        </w:rPr>
+        <w:t xml:space="preserve"> in </w:t>
       </w:r>
       <w:r>
         <w:rPr>
@@ -9733,7 +10974,16 @@
           <w:sz w:val="24"/>
           <w:szCs w:val="24"/>
         </w:rPr>
-        <w:t>The DSAS operational workflow includes the following steps: (1) Set default parameters and fields to created shoreline and baseline layers, transects, shoreline calculations, metadata and file output locations; (2) Cast transects and select their maximum search distance, transect spacing, and smoothing distance; (3) Calculate change statistics such as confidence intervals, shoreline intersection threshold, rate of output display, and summary report; (4) Create data visualization for LRR and NSM; and (5) Shoreline forecasting for a 10 and/or 20 year forecast.</w:t>
+        <w:t xml:space="preserve">The DSAS operational workflow includes the following steps: (1) Set default parameters and fields to created shoreline and baseline layers, transects, shoreline calculations, metadata and file output locations; (2) Cast transects and select their maximum search distance, transect spacing, and smoothing distance; (3) Calculate </w:t>
+      </w:r>
+      <w:r>
+        <w:rPr>
+          <w:rFonts w:ascii="Arial" w:hAnsi="Arial" w:cs="Arial"/>
+          <w:sz w:val="24"/>
+          <w:szCs w:val="24"/>
+        </w:rPr>
+        <w:lastRenderedPageBreak/>
+        <w:t>change statistics such as confidence intervals, shoreline intersection threshold, rate of output display, and summary report; (4) Create data visualization for LRR and NSM; and (5) Shoreline forecasting for a 10 and/or 20 year forecast.</w:t>
       </w:r>
     </w:p>
     <w:p>
@@ -9772,14 +11022,23 @@
           <w:szCs w:val="24"/>
         </w:rPr>
       </w:pPr>
-      <w:r>
-        <w:rPr>
-          <w:rFonts w:ascii="Arial" w:hAnsi="Arial" w:cs="Arial"/>
-          <w:sz w:val="24"/>
-          <w:szCs w:val="24"/>
-        </w:rPr>
-        <w:lastRenderedPageBreak/>
-        <w:t xml:space="preserve">Geotiff imagery selected from NAIP are in UTM </w:t>
+      <w:proofErr w:type="spellStart"/>
+      <w:r>
+        <w:rPr>
+          <w:rFonts w:ascii="Arial" w:hAnsi="Arial" w:cs="Arial"/>
+          <w:sz w:val="24"/>
+          <w:szCs w:val="24"/>
+        </w:rPr>
+        <w:t>Geotiff</w:t>
+      </w:r>
+      <w:proofErr w:type="spellEnd"/>
+      <w:r>
+        <w:rPr>
+          <w:rFonts w:ascii="Arial" w:hAnsi="Arial" w:cs="Arial"/>
+          <w:sz w:val="24"/>
+          <w:szCs w:val="24"/>
+        </w:rPr>
+        <w:t xml:space="preserve"> imagery selected from NAIP are in UTM </w:t>
       </w:r>
       <w:r>
         <w:rPr>
@@ -9867,7 +11126,16 @@
           <w:sz w:val="24"/>
           <w:szCs w:val="24"/>
         </w:rPr>
-        <w:t>shoreline w</w:t>
+        <w:t xml:space="preserve">shoreline </w:t>
+      </w:r>
+      <w:proofErr w:type="gramStart"/>
+      <w:r>
+        <w:rPr>
+          <w:rFonts w:ascii="Arial" w:hAnsi="Arial" w:cs="Arial"/>
+          <w:sz w:val="24"/>
+          <w:szCs w:val="24"/>
+        </w:rPr>
+        <w:t>w</w:t>
       </w:r>
       <w:r>
         <w:rPr>
@@ -9883,7 +11151,16 @@
           <w:sz w:val="24"/>
           <w:szCs w:val="24"/>
         </w:rPr>
-        <w:t xml:space="preserve"> traced </w:t>
+        <w:t xml:space="preserve"> traced</w:t>
+      </w:r>
+      <w:proofErr w:type="gramEnd"/>
+      <w:r>
+        <w:rPr>
+          <w:rFonts w:ascii="Arial" w:hAnsi="Arial" w:cs="Arial"/>
+          <w:sz w:val="24"/>
+          <w:szCs w:val="24"/>
+        </w:rPr>
+        <w:t xml:space="preserve"> </w:t>
       </w:r>
       <w:r>
         <w:rPr>
@@ -9899,7 +11176,25 @@
           <w:sz w:val="24"/>
           <w:szCs w:val="24"/>
         </w:rPr>
-        <w:t xml:space="preserve">via ArcGIS editing features. Shorelines were then merged into a single shapefile using the ArcGIS tool Merge. A </w:t>
+        <w:t xml:space="preserve">via ArcGIS editing features. Shorelines </w:t>
+      </w:r>
+      <w:proofErr w:type="gramStart"/>
+      <w:r>
+        <w:rPr>
+          <w:rFonts w:ascii="Arial" w:hAnsi="Arial" w:cs="Arial"/>
+          <w:sz w:val="24"/>
+          <w:szCs w:val="24"/>
+        </w:rPr>
+        <w:t>were then merged</w:t>
+      </w:r>
+      <w:proofErr w:type="gramEnd"/>
+      <w:r>
+        <w:rPr>
+          <w:rFonts w:ascii="Arial" w:hAnsi="Arial" w:cs="Arial"/>
+          <w:sz w:val="24"/>
+          <w:szCs w:val="24"/>
+        </w:rPr>
+        <w:t xml:space="preserve"> into a single shapefile using the ArcGIS tool Merge. A </w:t>
       </w:r>
       <w:r>
         <w:rPr>
@@ -9915,7 +11210,43 @@
           <w:sz w:val="24"/>
           <w:szCs w:val="24"/>
         </w:rPr>
-        <w:t xml:space="preserve">-meter buffer was then calculated around the merged shorelines shapefile using the ArcGIS tool Buffer. A section of the buffer was selected to act as the baseline for transect casting </w:t>
+        <w:t xml:space="preserve">-meter buffer </w:t>
+      </w:r>
+      <w:proofErr w:type="gramStart"/>
+      <w:r>
+        <w:rPr>
+          <w:rFonts w:ascii="Arial" w:hAnsi="Arial" w:cs="Arial"/>
+          <w:sz w:val="24"/>
+          <w:szCs w:val="24"/>
+        </w:rPr>
+        <w:t>was then calculated</w:t>
+      </w:r>
+      <w:proofErr w:type="gramEnd"/>
+      <w:r>
+        <w:rPr>
+          <w:rFonts w:ascii="Arial" w:hAnsi="Arial" w:cs="Arial"/>
+          <w:sz w:val="24"/>
+          <w:szCs w:val="24"/>
+        </w:rPr>
+        <w:t xml:space="preserve"> around the merged shorelines shapefile using the ArcGIS tool Buffer. A section of the buffer </w:t>
+      </w:r>
+      <w:proofErr w:type="gramStart"/>
+      <w:r>
+        <w:rPr>
+          <w:rFonts w:ascii="Arial" w:hAnsi="Arial" w:cs="Arial"/>
+          <w:sz w:val="24"/>
+          <w:szCs w:val="24"/>
+        </w:rPr>
+        <w:t>was selected</w:t>
+      </w:r>
+      <w:proofErr w:type="gramEnd"/>
+      <w:r>
+        <w:rPr>
+          <w:rFonts w:ascii="Arial" w:hAnsi="Arial" w:cs="Arial"/>
+          <w:sz w:val="24"/>
+          <w:szCs w:val="24"/>
+        </w:rPr>
+        <w:t xml:space="preserve"> to act as the baseline for transect casting </w:t>
       </w:r>
       <w:r>
         <w:rPr>
@@ -9963,15 +11294,33 @@
           <w:sz w:val="24"/>
           <w:szCs w:val="24"/>
         </w:rPr>
-        <w:t>selected can be</w:t>
-      </w:r>
-      <w:r>
-        <w:rPr>
-          <w:rFonts w:ascii="Arial" w:hAnsi="Arial" w:cs="Arial"/>
-          <w:sz w:val="24"/>
-          <w:szCs w:val="24"/>
-        </w:rPr>
-        <w:t xml:space="preserve"> found on the east side of Deer </w:t>
+        <w:t xml:space="preserve">selected can </w:t>
+      </w:r>
+      <w:proofErr w:type="gramStart"/>
+      <w:r>
+        <w:rPr>
+          <w:rFonts w:ascii="Arial" w:hAnsi="Arial" w:cs="Arial"/>
+          <w:sz w:val="24"/>
+          <w:szCs w:val="24"/>
+        </w:rPr>
+        <w:t>be</w:t>
+      </w:r>
+      <w:r>
+        <w:rPr>
+          <w:rFonts w:ascii="Arial" w:hAnsi="Arial" w:cs="Arial"/>
+          <w:sz w:val="24"/>
+          <w:szCs w:val="24"/>
+        </w:rPr>
+        <w:t xml:space="preserve"> found</w:t>
+      </w:r>
+      <w:proofErr w:type="gramEnd"/>
+      <w:r>
+        <w:rPr>
+          <w:rFonts w:ascii="Arial" w:hAnsi="Arial" w:cs="Arial"/>
+          <w:sz w:val="24"/>
+          <w:szCs w:val="24"/>
+        </w:rPr>
+        <w:t xml:space="preserve"> on the east side of Deer </w:t>
       </w:r>
       <w:r>
         <w:rPr>
@@ -9987,7 +11336,25 @@
           <w:sz w:val="24"/>
           <w:szCs w:val="24"/>
         </w:rPr>
-        <w:t xml:space="preserve"> is entirely inland. Both a baseline shapefile and merged shoreline shapefile are required for DSAS calculations</w:t>
+        <w:t xml:space="preserve"> is entirely inland. Both a baseline shapefile and merged shoreline shapefile </w:t>
+      </w:r>
+      <w:proofErr w:type="gramStart"/>
+      <w:r>
+        <w:rPr>
+          <w:rFonts w:ascii="Arial" w:hAnsi="Arial" w:cs="Arial"/>
+          <w:sz w:val="24"/>
+          <w:szCs w:val="24"/>
+        </w:rPr>
+        <w:t>are required</w:t>
+      </w:r>
+      <w:proofErr w:type="gramEnd"/>
+      <w:r>
+        <w:rPr>
+          <w:rFonts w:ascii="Arial" w:hAnsi="Arial" w:cs="Arial"/>
+          <w:sz w:val="24"/>
+          <w:szCs w:val="24"/>
+        </w:rPr>
+        <w:t xml:space="preserve"> for DSAS calculations</w:t>
       </w:r>
       <w:r>
         <w:rPr>
@@ -10174,7 +11541,25 @@
           <w:sz w:val="24"/>
           <w:szCs w:val="24"/>
         </w:rPr>
-        <w:t>A smoothing distance is a user- specified smoothing value which can facilitate and orthogonal transect intersect by creating a baseline (which is not displayed in the final product)</w:t>
+        <w:t xml:space="preserve">A smoothing distance is a user- specified smoothing value which can facilitate and orthogonal transect intersect by creating a baseline (which </w:t>
+      </w:r>
+      <w:proofErr w:type="gramStart"/>
+      <w:r>
+        <w:rPr>
+          <w:rFonts w:ascii="Arial" w:hAnsi="Arial" w:cs="Arial"/>
+          <w:sz w:val="24"/>
+          <w:szCs w:val="24"/>
+        </w:rPr>
+        <w:t>is not displayed</w:t>
+      </w:r>
+      <w:proofErr w:type="gramEnd"/>
+      <w:r>
+        <w:rPr>
+          <w:rFonts w:ascii="Arial" w:hAnsi="Arial" w:cs="Arial"/>
+          <w:sz w:val="24"/>
+          <w:szCs w:val="24"/>
+        </w:rPr>
+        <w:t xml:space="preserve"> in the final product)</w:t>
       </w:r>
       <w:r>
         <w:rPr>
@@ -10254,7 +11639,25 @@
           <w:sz w:val="24"/>
           <w:szCs w:val="24"/>
         </w:rPr>
-        <w:t xml:space="preserve">, which is recommended for smaller shorelines. </w:t>
+        <w:t xml:space="preserve">, which </w:t>
+      </w:r>
+      <w:proofErr w:type="gramStart"/>
+      <w:r>
+        <w:rPr>
+          <w:rFonts w:ascii="Arial" w:hAnsi="Arial" w:cs="Arial"/>
+          <w:sz w:val="24"/>
+          <w:szCs w:val="24"/>
+        </w:rPr>
+        <w:t>is recommended</w:t>
+      </w:r>
+      <w:proofErr w:type="gramEnd"/>
+      <w:r>
+        <w:rPr>
+          <w:rFonts w:ascii="Arial" w:hAnsi="Arial" w:cs="Arial"/>
+          <w:sz w:val="24"/>
+          <w:szCs w:val="24"/>
+        </w:rPr>
+        <w:t xml:space="preserve"> for smaller shorelines. </w:t>
       </w:r>
       <w:r>
         <w:rPr>
@@ -10406,6 +11809,7 @@
     </w:p>
     <w:p>
       <w:pPr>
+        <w:spacing w:line="360" w:lineRule="auto"/>
         <w:rPr>
           <w:rFonts w:ascii="Arial" w:hAnsi="Arial" w:cs="Arial"/>
           <w:b/>
@@ -10417,6 +11821,7 @@
     </w:p>
     <w:p>
       <w:pPr>
+        <w:spacing w:line="360" w:lineRule="auto"/>
         <w:rPr>
           <w:rFonts w:ascii="Arial" w:hAnsi="Arial" w:cs="Arial"/>
           <w:b/>
@@ -10634,6 +12039,7 @@
     </w:p>
     <w:p>
       <w:pPr>
+        <w:spacing w:line="360" w:lineRule="auto"/>
         <w:rPr>
           <w:rFonts w:ascii="Arial" w:hAnsi="Arial" w:cs="Arial"/>
           <w:noProof/>
@@ -10717,6 +12123,7 @@
     </w:p>
     <w:p>
       <w:pPr>
+        <w:spacing w:line="360" w:lineRule="auto"/>
         <w:rPr>
           <w:rFonts w:ascii="Arial" w:hAnsi="Arial" w:cs="Arial"/>
           <w:sz w:val="24"/>
@@ -10774,6 +12181,7 @@
     </w:p>
     <w:p>
       <w:pPr>
+        <w:spacing w:line="360" w:lineRule="auto"/>
         <w:rPr>
           <w:rFonts w:ascii="Arial" w:hAnsi="Arial" w:cs="Arial"/>
           <w:sz w:val="24"/>
@@ -10885,7 +12293,25 @@
           <w:sz w:val="24"/>
           <w:szCs w:val="24"/>
         </w:rPr>
-        <w:t xml:space="preserve">from -3.0 to -5.0 (m/yr) and the </w:t>
+        <w:t>from -3.0 to -5.0 (m/</w:t>
+      </w:r>
+      <w:proofErr w:type="spellStart"/>
+      <w:r>
+        <w:rPr>
+          <w:rFonts w:ascii="Arial" w:hAnsi="Arial" w:cs="Arial"/>
+          <w:sz w:val="24"/>
+          <w:szCs w:val="24"/>
+        </w:rPr>
+        <w:t>yr</w:t>
+      </w:r>
+      <w:proofErr w:type="spellEnd"/>
+      <w:r>
+        <w:rPr>
+          <w:rFonts w:ascii="Arial" w:hAnsi="Arial" w:cs="Arial"/>
+          <w:sz w:val="24"/>
+          <w:szCs w:val="24"/>
+        </w:rPr>
+        <w:t xml:space="preserve">) and the </w:t>
       </w:r>
       <w:r>
         <w:rPr>
@@ -10933,15 +12359,51 @@
           <w:sz w:val="24"/>
           <w:szCs w:val="24"/>
         </w:rPr>
-        <w:t xml:space="preserve"> 3.0 to 4.0 (m/yr). </w:t>
-      </w:r>
-      <w:r>
-        <w:rPr>
-          <w:rFonts w:ascii="Arial" w:hAnsi="Arial" w:cs="Arial"/>
-          <w:sz w:val="24"/>
-          <w:szCs w:val="24"/>
-        </w:rPr>
-        <w:t xml:space="preserve">The majority of the transects fall between -0.5 and -5.0 (m/yr) </w:t>
+        <w:t xml:space="preserve"> 3.0 to 4.0 (m/</w:t>
+      </w:r>
+      <w:proofErr w:type="spellStart"/>
+      <w:r>
+        <w:rPr>
+          <w:rFonts w:ascii="Arial" w:hAnsi="Arial" w:cs="Arial"/>
+          <w:sz w:val="24"/>
+          <w:szCs w:val="24"/>
+        </w:rPr>
+        <w:t>yr</w:t>
+      </w:r>
+      <w:proofErr w:type="spellEnd"/>
+      <w:r>
+        <w:rPr>
+          <w:rFonts w:ascii="Arial" w:hAnsi="Arial" w:cs="Arial"/>
+          <w:sz w:val="24"/>
+          <w:szCs w:val="24"/>
+        </w:rPr>
+        <w:t xml:space="preserve">). </w:t>
+      </w:r>
+      <w:r>
+        <w:rPr>
+          <w:rFonts w:ascii="Arial" w:hAnsi="Arial" w:cs="Arial"/>
+          <w:sz w:val="24"/>
+          <w:szCs w:val="24"/>
+        </w:rPr>
+        <w:t>The majority of the transects fall between -0.5 and -5.0 (m/</w:t>
+      </w:r>
+      <w:proofErr w:type="spellStart"/>
+      <w:r>
+        <w:rPr>
+          <w:rFonts w:ascii="Arial" w:hAnsi="Arial" w:cs="Arial"/>
+          <w:sz w:val="24"/>
+          <w:szCs w:val="24"/>
+        </w:rPr>
+        <w:t>yr</w:t>
+      </w:r>
+      <w:proofErr w:type="spellEnd"/>
+      <w:r>
+        <w:rPr>
+          <w:rFonts w:ascii="Arial" w:hAnsi="Arial" w:cs="Arial"/>
+          <w:sz w:val="24"/>
+          <w:szCs w:val="24"/>
+        </w:rPr>
+        <w:t xml:space="preserve">) </w:t>
       </w:r>
       <w:r>
         <w:rPr>
@@ -11085,7 +12547,16 @@
           <w:sz w:val="24"/>
           <w:szCs w:val="24"/>
         </w:rPr>
-        <w:t>range from</w:t>
+        <w:t xml:space="preserve">range </w:t>
+      </w:r>
+      <w:r>
+        <w:rPr>
+          <w:rFonts w:ascii="Arial" w:hAnsi="Arial" w:cs="Arial"/>
+          <w:sz w:val="24"/>
+          <w:szCs w:val="24"/>
+        </w:rPr>
+        <w:lastRenderedPageBreak/>
+        <w:t>from</w:t>
       </w:r>
       <w:r>
         <w:rPr>
@@ -11157,16 +12628,7 @@
           <w:sz w:val="24"/>
           <w:szCs w:val="24"/>
         </w:rPr>
-        <w:t xml:space="preserve">falls in </w:t>
-      </w:r>
-      <w:r>
-        <w:rPr>
-          <w:rFonts w:ascii="Arial" w:hAnsi="Arial" w:cs="Arial"/>
-          <w:sz w:val="24"/>
-          <w:szCs w:val="24"/>
-        </w:rPr>
-        <w:lastRenderedPageBreak/>
-        <w:t>the</w:t>
+        <w:t>falls in the</w:t>
       </w:r>
       <w:r>
         <w:rPr>
@@ -11424,6 +12886,7 @@
     </w:p>
     <w:p>
       <w:pPr>
+        <w:spacing w:line="360" w:lineRule="auto"/>
         <w:rPr>
           <w:rFonts w:ascii="Arial" w:hAnsi="Arial" w:cs="Arial"/>
           <w:sz w:val="24"/>
@@ -11473,6 +12936,7 @@
     </w:p>
     <w:p>
       <w:pPr>
+        <w:spacing w:line="360" w:lineRule="auto"/>
         <w:rPr>
           <w:rFonts w:ascii="Arial" w:hAnsi="Arial" w:cs="Arial"/>
           <w:sz w:val="24"/>
@@ -11616,7 +13080,25 @@
           <w:sz w:val="24"/>
           <w:szCs w:val="24"/>
         </w:rPr>
-        <w:t xml:space="preserve"> from -3.0 to -4.0 (m/yr) and the highest </w:t>
+        <w:t xml:space="preserve"> from -3.0 to -4.0 (m/</w:t>
+      </w:r>
+      <w:proofErr w:type="spellStart"/>
+      <w:r>
+        <w:rPr>
+          <w:rFonts w:ascii="Arial" w:hAnsi="Arial" w:cs="Arial"/>
+          <w:sz w:val="24"/>
+          <w:szCs w:val="24"/>
+        </w:rPr>
+        <w:t>yr</w:t>
+      </w:r>
+      <w:proofErr w:type="spellEnd"/>
+      <w:r>
+        <w:rPr>
+          <w:rFonts w:ascii="Arial" w:hAnsi="Arial" w:cs="Arial"/>
+          <w:sz w:val="24"/>
+          <w:szCs w:val="24"/>
+        </w:rPr>
+        <w:t xml:space="preserve">) and the highest </w:t>
       </w:r>
       <w:r>
         <w:rPr>
@@ -11648,7 +13130,25 @@
           <w:sz w:val="24"/>
           <w:szCs w:val="24"/>
         </w:rPr>
-        <w:t xml:space="preserve"> 3.0 to 4.0 (m/yr).</w:t>
+        <w:t xml:space="preserve"> 3.0 to 4.0 (m/</w:t>
+      </w:r>
+      <w:proofErr w:type="spellStart"/>
+      <w:r>
+        <w:rPr>
+          <w:rFonts w:ascii="Arial" w:hAnsi="Arial" w:cs="Arial"/>
+          <w:sz w:val="24"/>
+          <w:szCs w:val="24"/>
+        </w:rPr>
+        <w:t>yr</w:t>
+      </w:r>
+      <w:proofErr w:type="spellEnd"/>
+      <w:r>
+        <w:rPr>
+          <w:rFonts w:ascii="Arial" w:hAnsi="Arial" w:cs="Arial"/>
+          <w:sz w:val="24"/>
+          <w:szCs w:val="24"/>
+        </w:rPr>
+        <w:t>).</w:t>
       </w:r>
       <w:r>
         <w:rPr>
@@ -11760,7 +13260,16 @@
           <w:sz w:val="24"/>
           <w:szCs w:val="24"/>
         </w:rPr>
-        <w:t xml:space="preserve">The figure above depicts Deer Island as having </w:t>
+        <w:t xml:space="preserve">The figure </w:t>
+      </w:r>
+      <w:r>
+        <w:rPr>
+          <w:rFonts w:ascii="Arial" w:hAnsi="Arial" w:cs="Arial"/>
+          <w:sz w:val="24"/>
+          <w:szCs w:val="24"/>
+        </w:rPr>
+        <w:lastRenderedPageBreak/>
+        <w:t xml:space="preserve">above depicts Deer Island as having </w:t>
       </w:r>
       <w:r>
         <w:rPr>
@@ -11792,16 +13301,7 @@
           <w:sz w:val="24"/>
           <w:szCs w:val="24"/>
         </w:rPr>
-        <w:t xml:space="preserve">rates, while the </w:t>
-      </w:r>
-      <w:r>
-        <w:rPr>
-          <w:rFonts w:ascii="Arial" w:hAnsi="Arial" w:cs="Arial"/>
-          <w:sz w:val="24"/>
-          <w:szCs w:val="24"/>
-        </w:rPr>
-        <w:lastRenderedPageBreak/>
-        <w:t xml:space="preserve">NSM </w:t>
+        <w:t xml:space="preserve">rates, while the NSM </w:t>
       </w:r>
       <w:r>
         <w:rPr>
@@ -12093,6 +13593,7 @@
     </w:p>
     <w:p>
       <w:pPr>
+        <w:spacing w:line="360" w:lineRule="auto"/>
         <w:rPr>
           <w:rFonts w:ascii="Arial" w:hAnsi="Arial" w:cs="Arial"/>
           <w:sz w:val="24"/>
@@ -12204,7 +13705,25 @@
           <w:sz w:val="24"/>
           <w:szCs w:val="24"/>
         </w:rPr>
-        <w:t xml:space="preserve"> from -3.0 to -4.0 (m/yr) and the highest </w:t>
+        <w:t xml:space="preserve"> from -3.0 to -4.0 (m/</w:t>
+      </w:r>
+      <w:proofErr w:type="spellStart"/>
+      <w:r>
+        <w:rPr>
+          <w:rFonts w:ascii="Arial" w:hAnsi="Arial" w:cs="Arial"/>
+          <w:sz w:val="24"/>
+          <w:szCs w:val="24"/>
+        </w:rPr>
+        <w:t>yr</w:t>
+      </w:r>
+      <w:proofErr w:type="spellEnd"/>
+      <w:r>
+        <w:rPr>
+          <w:rFonts w:ascii="Arial" w:hAnsi="Arial" w:cs="Arial"/>
+          <w:sz w:val="24"/>
+          <w:szCs w:val="24"/>
+        </w:rPr>
+        <w:t xml:space="preserve">) and the highest </w:t>
       </w:r>
       <w:r>
         <w:rPr>
@@ -12236,7 +13755,25 @@
           <w:sz w:val="24"/>
           <w:szCs w:val="24"/>
         </w:rPr>
-        <w:t xml:space="preserve"> 3.0 to 4.0 (m/yr), which are the same rates as the as the </w:t>
+        <w:t xml:space="preserve"> 3.0 to 4.0 (m/</w:t>
+      </w:r>
+      <w:proofErr w:type="spellStart"/>
+      <w:r>
+        <w:rPr>
+          <w:rFonts w:ascii="Arial" w:hAnsi="Arial" w:cs="Arial"/>
+          <w:sz w:val="24"/>
+          <w:szCs w:val="24"/>
+        </w:rPr>
+        <w:t>yr</w:t>
+      </w:r>
+      <w:proofErr w:type="spellEnd"/>
+      <w:r>
+        <w:rPr>
+          <w:rFonts w:ascii="Arial" w:hAnsi="Arial" w:cs="Arial"/>
+          <w:sz w:val="24"/>
+          <w:szCs w:val="24"/>
+        </w:rPr>
+        <w:t xml:space="preserve">), which are the same rates as the as the </w:t>
       </w:r>
       <w:r>
         <w:rPr>
@@ -12396,7 +13933,26 @@
           <w:sz w:val="24"/>
           <w:szCs w:val="24"/>
         </w:rPr>
-        <w:t xml:space="preserve">distance is seen at the north </w:t>
+        <w:lastRenderedPageBreak/>
+        <w:t xml:space="preserve">distance </w:t>
+      </w:r>
+      <w:proofErr w:type="gramStart"/>
+      <w:r>
+        <w:rPr>
+          <w:rFonts w:ascii="Arial" w:hAnsi="Arial" w:cs="Arial"/>
+          <w:sz w:val="24"/>
+          <w:szCs w:val="24"/>
+        </w:rPr>
+        <w:t>is seen</w:t>
+      </w:r>
+      <w:proofErr w:type="gramEnd"/>
+      <w:r>
+        <w:rPr>
+          <w:rFonts w:ascii="Arial" w:hAnsi="Arial" w:cs="Arial"/>
+          <w:sz w:val="24"/>
+          <w:szCs w:val="24"/>
+        </w:rPr>
+        <w:t xml:space="preserve"> at the north </w:t>
       </w:r>
       <w:r>
         <w:rPr>
@@ -12412,16 +13968,7 @@
           <w:sz w:val="24"/>
           <w:szCs w:val="24"/>
         </w:rPr>
-        <w:t xml:space="preserve">of Deer Island, while the middle has some areas of </w:t>
-      </w:r>
-      <w:r>
-        <w:rPr>
-          <w:rFonts w:ascii="Arial" w:hAnsi="Arial" w:cs="Arial"/>
-          <w:sz w:val="24"/>
-          <w:szCs w:val="24"/>
-        </w:rPr>
-        <w:lastRenderedPageBreak/>
-        <w:t xml:space="preserve">accretion and </w:t>
+        <w:t xml:space="preserve">of Deer Island, while the middle has some areas of accretion and </w:t>
       </w:r>
       <w:r>
         <w:rPr>
@@ -12559,6 +14106,7 @@
     </w:p>
     <w:p>
       <w:pPr>
+        <w:spacing w:line="360" w:lineRule="auto"/>
         <w:rPr>
           <w:rFonts w:ascii="Arial" w:hAnsi="Arial" w:cs="Arial"/>
           <w:sz w:val="24"/>
@@ -12803,13 +14351,23 @@
         </w:rPr>
         <w:t xml:space="preserve">Forecast points </w:t>
       </w:r>
-      <w:r>
-        <w:rPr>
-          <w:rFonts w:ascii="Arial" w:hAnsi="Arial" w:cs="Arial"/>
-          <w:sz w:val="24"/>
-          <w:szCs w:val="24"/>
-        </w:rPr>
-        <w:t xml:space="preserve">were created </w:t>
+      <w:proofErr w:type="gramStart"/>
+      <w:r>
+        <w:rPr>
+          <w:rFonts w:ascii="Arial" w:hAnsi="Arial" w:cs="Arial"/>
+          <w:sz w:val="24"/>
+          <w:szCs w:val="24"/>
+        </w:rPr>
+        <w:t>were created</w:t>
+      </w:r>
+      <w:proofErr w:type="gramEnd"/>
+      <w:r>
+        <w:rPr>
+          <w:rFonts w:ascii="Arial" w:hAnsi="Arial" w:cs="Arial"/>
+          <w:sz w:val="24"/>
+          <w:szCs w:val="24"/>
+        </w:rPr>
+        <w:t xml:space="preserve"> </w:t>
       </w:r>
       <w:r>
         <w:rPr>
@@ -12862,6 +14420,7 @@
     </w:p>
     <w:p>
       <w:pPr>
+        <w:spacing w:line="360" w:lineRule="auto"/>
         <w:rPr>
           <w:rFonts w:ascii="Arial" w:hAnsi="Arial" w:cs="Arial"/>
           <w:sz w:val="24"/>
@@ -12887,6 +14446,7 @@
         <w:tab/>
         <w:t xml:space="preserve">The DSAS calculations for future shoreline predictions </w:t>
       </w:r>
+      <w:proofErr w:type="gramStart"/>
       <w:r>
         <w:rPr>
           <w:rFonts w:ascii="Arial" w:hAnsi="Arial" w:cs="Arial"/>
@@ -12901,7 +14461,16 @@
           <w:sz w:val="24"/>
           <w:szCs w:val="24"/>
         </w:rPr>
-        <w:t xml:space="preserve"> depicted in Figure 9. </w:t>
+        <w:t xml:space="preserve"> depicted</w:t>
+      </w:r>
+      <w:proofErr w:type="gramEnd"/>
+      <w:r>
+        <w:rPr>
+          <w:rFonts w:ascii="Arial" w:hAnsi="Arial" w:cs="Arial"/>
+          <w:sz w:val="24"/>
+          <w:szCs w:val="24"/>
+        </w:rPr>
+        <w:t xml:space="preserve"> in Figure 9. </w:t>
       </w:r>
       <w:r>
         <w:rPr>
@@ -12925,15 +14494,33 @@
           <w:sz w:val="24"/>
           <w:szCs w:val="24"/>
         </w:rPr>
-        <w:t>particularity in the south and center of Deer Island. The north end of Deer Island has an acute area right before the shoreline bulge that is project</w:t>
-      </w:r>
-      <w:r>
-        <w:rPr>
-          <w:rFonts w:ascii="Arial" w:hAnsi="Arial" w:cs="Arial"/>
-          <w:sz w:val="24"/>
-          <w:szCs w:val="24"/>
-        </w:rPr>
-        <w:t xml:space="preserve">ed </w:t>
+        <w:t xml:space="preserve">particularity in the south and center of Deer Island. The north end of Deer Island has an acute area right before the shoreline bulge that </w:t>
+      </w:r>
+      <w:proofErr w:type="gramStart"/>
+      <w:r>
+        <w:rPr>
+          <w:rFonts w:ascii="Arial" w:hAnsi="Arial" w:cs="Arial"/>
+          <w:sz w:val="24"/>
+          <w:szCs w:val="24"/>
+        </w:rPr>
+        <w:t>is project</w:t>
+      </w:r>
+      <w:r>
+        <w:rPr>
+          <w:rFonts w:ascii="Arial" w:hAnsi="Arial" w:cs="Arial"/>
+          <w:sz w:val="24"/>
+          <w:szCs w:val="24"/>
+        </w:rPr>
+        <w:t>ed</w:t>
+      </w:r>
+      <w:proofErr w:type="gramEnd"/>
+      <w:r>
+        <w:rPr>
+          <w:rFonts w:ascii="Arial" w:hAnsi="Arial" w:cs="Arial"/>
+          <w:sz w:val="24"/>
+          <w:szCs w:val="24"/>
+        </w:rPr>
+        <w:t xml:space="preserve"> </w:t>
       </w:r>
       <w:r>
         <w:rPr>
@@ -12949,7 +14536,16 @@
           <w:sz w:val="24"/>
           <w:szCs w:val="24"/>
         </w:rPr>
-        <w:t xml:space="preserve">be completely eroded by the 10-year prediction. The center of Deer Islands has a slight accretion area, but the majority of the 10-year projection is predicting that the west shoreline of Deer Island </w:t>
+        <w:t xml:space="preserve">be completely eroded by the 10-year </w:t>
+      </w:r>
+      <w:r>
+        <w:rPr>
+          <w:rFonts w:ascii="Arial" w:hAnsi="Arial" w:cs="Arial"/>
+          <w:sz w:val="24"/>
+          <w:szCs w:val="24"/>
+        </w:rPr>
+        <w:lastRenderedPageBreak/>
+        <w:t xml:space="preserve">prediction. The center of Deer Islands has a slight accretion area, but the majority of the 10-year projection is predicting that the west shoreline of Deer Island </w:t>
       </w:r>
       <w:r>
         <w:rPr>
@@ -12973,16 +14569,7 @@
           <w:sz w:val="24"/>
           <w:szCs w:val="24"/>
         </w:rPr>
-        <w:t xml:space="preserve"> </w:t>
-      </w:r>
-      <w:r>
-        <w:rPr>
-          <w:rFonts w:ascii="Arial" w:hAnsi="Arial" w:cs="Arial"/>
-          <w:sz w:val="24"/>
-          <w:szCs w:val="24"/>
-        </w:rPr>
-        <w:lastRenderedPageBreak/>
-        <w:t xml:space="preserve">erosion in the north end. </w:t>
+        <w:t xml:space="preserve"> erosion in the north end. </w:t>
       </w:r>
       <w:r>
         <w:rPr>
@@ -13003,6 +14590,7 @@
     </w:p>
     <w:p>
       <w:pPr>
+        <w:spacing w:line="360" w:lineRule="auto"/>
         <w:rPr>
           <w:rFonts w:ascii="Arial" w:hAnsi="Arial" w:cs="Arial"/>
           <w:b/>
@@ -13014,6 +14602,7 @@
     </w:p>
     <w:p>
       <w:pPr>
+        <w:spacing w:line="360" w:lineRule="auto"/>
         <w:rPr>
           <w:rFonts w:ascii="Arial" w:hAnsi="Arial" w:cs="Arial"/>
           <w:b/>
@@ -13121,7 +14710,25 @@
           <w:sz w:val="24"/>
           <w:szCs w:val="24"/>
         </w:rPr>
-        <w:t xml:space="preserve"> completely gone by the time period of Figure 7. </w:t>
+        <w:t xml:space="preserve"> completely gone by the </w:t>
+      </w:r>
+      <w:proofErr w:type="gramStart"/>
+      <w:r>
+        <w:rPr>
+          <w:rFonts w:ascii="Arial" w:hAnsi="Arial" w:cs="Arial"/>
+          <w:sz w:val="24"/>
+          <w:szCs w:val="24"/>
+        </w:rPr>
+        <w:t>time period</w:t>
+      </w:r>
+      <w:proofErr w:type="gramEnd"/>
+      <w:r>
+        <w:rPr>
+          <w:rFonts w:ascii="Arial" w:hAnsi="Arial" w:cs="Arial"/>
+          <w:sz w:val="24"/>
+          <w:szCs w:val="24"/>
+        </w:rPr>
+        <w:t xml:space="preserve"> of Figure 7. </w:t>
       </w:r>
       <w:r>
         <w:rPr>
@@ -13387,15 +14994,51 @@
           <w:sz w:val="24"/>
           <w:szCs w:val="24"/>
         </w:rPr>
-        <w:t xml:space="preserve"> also be </w:t>
-      </w:r>
-      <w:r>
-        <w:rPr>
-          <w:rFonts w:ascii="Arial" w:hAnsi="Arial" w:cs="Arial"/>
-          <w:sz w:val="24"/>
-          <w:szCs w:val="24"/>
-        </w:rPr>
-        <w:t xml:space="preserve">washed up to shore, stranded upshore, or </w:t>
+        <w:t xml:space="preserve"> also </w:t>
+      </w:r>
+      <w:proofErr w:type="gramStart"/>
+      <w:r>
+        <w:rPr>
+          <w:rFonts w:ascii="Arial" w:hAnsi="Arial" w:cs="Arial"/>
+          <w:sz w:val="24"/>
+          <w:szCs w:val="24"/>
+        </w:rPr>
+        <w:t xml:space="preserve">be </w:t>
+      </w:r>
+      <w:r>
+        <w:rPr>
+          <w:rFonts w:ascii="Arial" w:hAnsi="Arial" w:cs="Arial"/>
+          <w:sz w:val="24"/>
+          <w:szCs w:val="24"/>
+        </w:rPr>
+        <w:t>washed</w:t>
+      </w:r>
+      <w:proofErr w:type="gramEnd"/>
+      <w:r>
+        <w:rPr>
+          <w:rFonts w:ascii="Arial" w:hAnsi="Arial" w:cs="Arial"/>
+          <w:sz w:val="24"/>
+          <w:szCs w:val="24"/>
+        </w:rPr>
+        <w:t xml:space="preserve"> up to shore, stranded </w:t>
+      </w:r>
+      <w:proofErr w:type="spellStart"/>
+      <w:r>
+        <w:rPr>
+          <w:rFonts w:ascii="Arial" w:hAnsi="Arial" w:cs="Arial"/>
+          <w:sz w:val="24"/>
+          <w:szCs w:val="24"/>
+        </w:rPr>
+        <w:t>upshore</w:t>
+      </w:r>
+      <w:proofErr w:type="spellEnd"/>
+      <w:r>
+        <w:rPr>
+          <w:rFonts w:ascii="Arial" w:hAnsi="Arial" w:cs="Arial"/>
+          <w:sz w:val="24"/>
+          <w:szCs w:val="24"/>
+        </w:rPr>
+        <w:t xml:space="preserve">, or </w:t>
       </w:r>
       <w:r>
         <w:rPr>
@@ -13405,6 +15048,7 @@
         </w:rPr>
         <w:t xml:space="preserve">left to die to exposure. Sandy- shore creatures naturally </w:t>
       </w:r>
+      <w:proofErr w:type="gramStart"/>
       <w:r>
         <w:rPr>
           <w:rFonts w:ascii="Arial" w:hAnsi="Arial" w:cs="Arial"/>
@@ -13419,7 +15063,16 @@
           <w:sz w:val="24"/>
           <w:szCs w:val="24"/>
         </w:rPr>
-        <w:t xml:space="preserve">able to survive storm events due to </w:t>
+        <w:t>able to</w:t>
+      </w:r>
+      <w:proofErr w:type="gramEnd"/>
+      <w:r>
+        <w:rPr>
+          <w:rFonts w:ascii="Arial" w:hAnsi="Arial" w:cs="Arial"/>
+          <w:sz w:val="24"/>
+          <w:szCs w:val="24"/>
+        </w:rPr>
+        <w:t xml:space="preserve"> survive storm events due to </w:t>
       </w:r>
       <w:r>
         <w:rPr>
@@ -13544,6 +15197,7 @@
         </w:rPr>
         <w:t xml:space="preserve"> </w:t>
       </w:r>
+      <w:proofErr w:type="gramStart"/>
       <w:r>
         <w:rPr>
           <w:rFonts w:ascii="Arial" w:hAnsi="Arial" w:cs="Arial"/>
@@ -13558,7 +15212,16 @@
           <w:sz w:val="24"/>
           <w:szCs w:val="24"/>
         </w:rPr>
-        <w:t xml:space="preserve"> time frame. The transects</w:t>
+        <w:t xml:space="preserve"> time</w:t>
+      </w:r>
+      <w:proofErr w:type="gramEnd"/>
+      <w:r>
+        <w:rPr>
+          <w:rFonts w:ascii="Arial" w:hAnsi="Arial" w:cs="Arial"/>
+          <w:sz w:val="24"/>
+          <w:szCs w:val="24"/>
+        </w:rPr>
+        <w:t xml:space="preserve"> frame. The transects</w:t>
       </w:r>
       <w:r>
         <w:rPr>
@@ -13742,7 +15405,16 @@
           <w:sz w:val="24"/>
           <w:szCs w:val="24"/>
         </w:rPr>
-        <w:t xml:space="preserve"> the first imagery in the time series </w:t>
+        <w:t xml:space="preserve"> the first </w:t>
+      </w:r>
+      <w:r>
+        <w:rPr>
+          <w:rFonts w:ascii="Arial" w:hAnsi="Arial" w:cs="Arial"/>
+          <w:sz w:val="24"/>
+          <w:szCs w:val="24"/>
+        </w:rPr>
+        <w:lastRenderedPageBreak/>
+        <w:t xml:space="preserve">imagery in the time series </w:t>
       </w:r>
       <w:r>
         <w:rPr>
@@ -13784,13 +15456,23 @@
         </w:rPr>
         <w:t xml:space="preserve"> surge waters in </w:t>
       </w:r>
-      <w:r>
-        <w:rPr>
-          <w:rFonts w:ascii="Arial" w:hAnsi="Arial" w:cs="Arial"/>
-          <w:sz w:val="24"/>
-          <w:szCs w:val="24"/>
-        </w:rPr>
-        <w:t xml:space="preserve">Waccasassa Bay </w:t>
+      <w:proofErr w:type="spellStart"/>
+      <w:r>
+        <w:rPr>
+          <w:rFonts w:ascii="Arial" w:hAnsi="Arial" w:cs="Arial"/>
+          <w:sz w:val="24"/>
+          <w:szCs w:val="24"/>
+        </w:rPr>
+        <w:t>Waccasassa</w:t>
+      </w:r>
+      <w:proofErr w:type="spellEnd"/>
+      <w:r>
+        <w:rPr>
+          <w:rFonts w:ascii="Arial" w:hAnsi="Arial" w:cs="Arial"/>
+          <w:sz w:val="24"/>
+          <w:szCs w:val="24"/>
+        </w:rPr>
+        <w:t xml:space="preserve"> Bay </w:t>
       </w:r>
       <w:r>
         <w:rPr>
@@ -13894,16 +15576,25 @@
           <w:sz w:val="24"/>
           <w:szCs w:val="24"/>
         </w:rPr>
-        <w:t xml:space="preserve"> </w:t>
-      </w:r>
-      <w:r>
-        <w:rPr>
-          <w:rFonts w:ascii="Arial" w:hAnsi="Arial" w:cs="Arial"/>
-          <w:sz w:val="24"/>
-          <w:szCs w:val="24"/>
-        </w:rPr>
-        <w:lastRenderedPageBreak/>
-        <w:t xml:space="preserve">storm event that sandy coasts were susceptible to shoreline erosion (Goobred and Hine, 1995). Despite the Storm of the Century happening prior to our shoreline analysis, </w:t>
+        <w:t xml:space="preserve"> storm event that sandy coasts were susceptible to shoreline erosion (</w:t>
+      </w:r>
+      <w:proofErr w:type="spellStart"/>
+      <w:r>
+        <w:rPr>
+          <w:rFonts w:ascii="Arial" w:hAnsi="Arial" w:cs="Arial"/>
+          <w:sz w:val="24"/>
+          <w:szCs w:val="24"/>
+        </w:rPr>
+        <w:t>Goobred</w:t>
+      </w:r>
+      <w:proofErr w:type="spellEnd"/>
+      <w:r>
+        <w:rPr>
+          <w:rFonts w:ascii="Arial" w:hAnsi="Arial" w:cs="Arial"/>
+          <w:sz w:val="24"/>
+          <w:szCs w:val="24"/>
+        </w:rPr>
+        <w:t xml:space="preserve"> and Hine, 1995). Despite the Storm of the Century happening prior to our shoreline analysis, </w:t>
       </w:r>
       <w:r>
         <w:rPr>
@@ -14146,19 +15837,48 @@
           <w:sz w:val="24"/>
           <w:szCs w:val="24"/>
         </w:rPr>
-        <w:t>intense meteorological events since there is a scant supply of sand being dispersed (</w:t>
-      </w:r>
-      <w:r>
-        <w:rPr>
-          <w:rFonts w:ascii="Arial" w:hAnsi="Arial" w:cs="Arial"/>
-          <w:sz w:val="24"/>
-          <w:szCs w:val="24"/>
-        </w:rPr>
-        <w:t xml:space="preserve">Goodbred et al., 1998). </w:t>
+        <w:t xml:space="preserve">intense meteorological events since there is a scant supply of sand </w:t>
+      </w:r>
+      <w:proofErr w:type="gramStart"/>
+      <w:r>
+        <w:rPr>
+          <w:rFonts w:ascii="Arial" w:hAnsi="Arial" w:cs="Arial"/>
+          <w:sz w:val="24"/>
+          <w:szCs w:val="24"/>
+        </w:rPr>
+        <w:t>being dispersed</w:t>
+      </w:r>
+      <w:proofErr w:type="gramEnd"/>
+      <w:r>
+        <w:rPr>
+          <w:rFonts w:ascii="Arial" w:hAnsi="Arial" w:cs="Arial"/>
+          <w:sz w:val="24"/>
+          <w:szCs w:val="24"/>
+        </w:rPr>
+        <w:t xml:space="preserve"> (</w:t>
+      </w:r>
+      <w:proofErr w:type="spellStart"/>
+      <w:r>
+        <w:rPr>
+          <w:rFonts w:ascii="Arial" w:hAnsi="Arial" w:cs="Arial"/>
+          <w:sz w:val="24"/>
+          <w:szCs w:val="24"/>
+        </w:rPr>
+        <w:t>Goodbred</w:t>
+      </w:r>
+      <w:proofErr w:type="spellEnd"/>
+      <w:r>
+        <w:rPr>
+          <w:rFonts w:ascii="Arial" w:hAnsi="Arial" w:cs="Arial"/>
+          <w:sz w:val="24"/>
+          <w:szCs w:val="24"/>
+        </w:rPr>
+        <w:t xml:space="preserve"> et al., 1998). </w:t>
       </w:r>
     </w:p>
     <w:p>
       <w:pPr>
+        <w:spacing w:line="360" w:lineRule="auto"/>
         <w:rPr>
           <w:rFonts w:ascii="Arial" w:hAnsi="Arial" w:cs="Arial"/>
           <w:b/>
@@ -14170,10 +15890,27 @@
     </w:p>
     <w:p>
       <w:pPr>
-        <w:rPr>
-          <w:rFonts w:ascii="Arial" w:hAnsi="Arial" w:cs="Arial"/>
-          <w:b/>
-          <w:bCs/>
+        <w:spacing w:line="360" w:lineRule="auto"/>
+        <w:rPr>
+          <w:rFonts w:ascii="Arial" w:hAnsi="Arial" w:cs="Arial"/>
+          <w:sz w:val="24"/>
+          <w:szCs w:val="24"/>
+        </w:rPr>
+      </w:pPr>
+      <w:r>
+        <w:rPr>
+          <w:rFonts w:ascii="Arial" w:hAnsi="Arial" w:cs="Arial"/>
+          <w:sz w:val="24"/>
+          <w:szCs w:val="24"/>
+        </w:rPr>
+        <w:t xml:space="preserve">Suwannee river </w:t>
+      </w:r>
+    </w:p>
+    <w:p>
+      <w:pPr>
+        <w:spacing w:line="360" w:lineRule="auto"/>
+        <w:rPr>
+          <w:rFonts w:ascii="Arial" w:hAnsi="Arial" w:cs="Arial"/>
           <w:sz w:val="24"/>
           <w:szCs w:val="24"/>
         </w:rPr>
@@ -14181,6 +15918,25 @@
     </w:p>
     <w:p>
       <w:pPr>
+        <w:spacing w:line="360" w:lineRule="auto"/>
+        <w:rPr>
+          <w:rFonts w:ascii="Arial" w:hAnsi="Arial" w:cs="Arial"/>
+          <w:sz w:val="24"/>
+          <w:szCs w:val="24"/>
+        </w:rPr>
+      </w:pPr>
+      <w:r>
+        <w:rPr>
+          <w:rFonts w:ascii="Arial" w:hAnsi="Arial" w:cs="Arial"/>
+          <w:sz w:val="24"/>
+          <w:szCs w:val="24"/>
+        </w:rPr>
+        <w:t>SLR</w:t>
+      </w:r>
+    </w:p>
+    <w:p>
+      <w:pPr>
+        <w:spacing w:line="360" w:lineRule="auto"/>
         <w:rPr>
           <w:rFonts w:ascii="Arial" w:hAnsi="Arial" w:cs="Arial"/>
           <w:b/>
@@ -14192,6 +15948,7 @@
     </w:p>
     <w:p>
       <w:pPr>
+        <w:spacing w:line="360" w:lineRule="auto"/>
         <w:rPr>
           <w:rFonts w:ascii="Arial" w:hAnsi="Arial" w:cs="Arial"/>
           <w:b/>
@@ -14203,6 +15960,7 @@
     </w:p>
     <w:p>
       <w:pPr>
+        <w:spacing w:line="360" w:lineRule="auto"/>
         <w:rPr>
           <w:rFonts w:ascii="Arial" w:hAnsi="Arial" w:cs="Arial"/>
           <w:b/>
@@ -14214,6 +15972,7 @@
     </w:p>
     <w:p>
       <w:pPr>
+        <w:spacing w:line="360" w:lineRule="auto"/>
         <w:rPr>
           <w:rFonts w:ascii="Arial" w:hAnsi="Arial" w:cs="Arial"/>
           <w:b/>
@@ -14225,6 +15984,7 @@
     </w:p>
     <w:p>
       <w:pPr>
+        <w:spacing w:line="360" w:lineRule="auto"/>
         <w:rPr>
           <w:rFonts w:ascii="Arial" w:hAnsi="Arial" w:cs="Arial"/>
           <w:b/>
@@ -14236,6 +15996,7 @@
     </w:p>
     <w:p>
       <w:pPr>
+        <w:spacing w:line="360" w:lineRule="auto"/>
         <w:rPr>
           <w:rFonts w:ascii="Arial" w:hAnsi="Arial" w:cs="Arial"/>
           <w:b/>
@@ -14247,6 +16008,7 @@
     </w:p>
     <w:p>
       <w:pPr>
+        <w:spacing w:line="360" w:lineRule="auto"/>
         <w:rPr>
           <w:rFonts w:ascii="Arial" w:hAnsi="Arial" w:cs="Arial"/>
           <w:b/>
@@ -14258,6 +16020,7 @@
     </w:p>
     <w:p>
       <w:pPr>
+        <w:spacing w:line="360" w:lineRule="auto"/>
         <w:rPr>
           <w:rFonts w:ascii="Arial" w:hAnsi="Arial" w:cs="Arial"/>
           <w:b/>
@@ -14269,6 +16032,7 @@
     </w:p>
     <w:p>
       <w:pPr>
+        <w:spacing w:line="360" w:lineRule="auto"/>
         <w:rPr>
           <w:rFonts w:ascii="Arial" w:hAnsi="Arial" w:cs="Arial"/>
           <w:b/>
@@ -14280,6 +16044,7 @@
     </w:p>
     <w:p>
       <w:pPr>
+        <w:spacing w:line="360" w:lineRule="auto"/>
         <w:rPr>
           <w:rFonts w:ascii="Arial" w:hAnsi="Arial" w:cs="Arial"/>
           <w:b/>
@@ -14291,6 +16056,7 @@
     </w:p>
     <w:p>
       <w:pPr>
+        <w:spacing w:line="360" w:lineRule="auto"/>
         <w:rPr>
           <w:rFonts w:ascii="Arial" w:hAnsi="Arial" w:cs="Arial"/>
           <w:b/>
@@ -14302,6 +16068,7 @@
     </w:p>
     <w:p>
       <w:pPr>
+        <w:spacing w:line="360" w:lineRule="auto"/>
         <w:rPr>
           <w:rFonts w:ascii="Arial" w:hAnsi="Arial" w:cs="Arial"/>
           <w:b/>
@@ -14313,6 +16080,7 @@
     </w:p>
     <w:p>
       <w:pPr>
+        <w:spacing w:line="360" w:lineRule="auto"/>
         <w:rPr>
           <w:rFonts w:ascii="Arial" w:hAnsi="Arial" w:cs="Arial"/>
           <w:b/>
@@ -14324,6 +16092,7 @@
     </w:p>
     <w:p>
       <w:pPr>
+        <w:spacing w:line="360" w:lineRule="auto"/>
         <w:rPr>
           <w:rFonts w:ascii="Arial" w:hAnsi="Arial" w:cs="Arial"/>
           <w:b/>
@@ -14344,6 +16113,9 @@
       </w:r>
     </w:p>
     <w:p>
+      <w:pPr>
+        <w:spacing w:line="360" w:lineRule="auto"/>
+      </w:pPr>
       <w:r>
         <w:rPr>
           <w:rFonts w:ascii="Helvetica" w:hAnsi="Helvetica" w:cs="Helvetica"/>
@@ -14368,6 +16140,7 @@
     </w:p>
     <w:p>
       <w:pPr>
+        <w:spacing w:line="360" w:lineRule="auto"/>
         <w:rPr>
           <w:rFonts w:ascii="Arial" w:hAnsi="Arial" w:cs="Arial"/>
           <w:b/>
@@ -14384,7 +16157,29 @@
           <w:szCs w:val="20"/>
           <w:shd w:val="clear" w:color="auto" w:fill="FFFFFF"/>
         </w:rPr>
-        <w:t>McLachlan, A. "Sandy beach ecosystems,[in:] Ecology of sandy shores." (1990): 197-226.</w:t>
+        <w:t xml:space="preserve">McLachlan, A. "Sandy beach </w:t>
+      </w:r>
+      <w:proofErr w:type="gramStart"/>
+      <w:r>
+        <w:rPr>
+          <w:rFonts w:ascii="Arial" w:hAnsi="Arial" w:cs="Arial"/>
+          <w:color w:val="222222"/>
+          <w:sz w:val="20"/>
+          <w:szCs w:val="20"/>
+          <w:shd w:val="clear" w:color="auto" w:fill="FFFFFF"/>
+        </w:rPr>
+        <w:t>ecosystems,[</w:t>
+      </w:r>
+      <w:proofErr w:type="gramEnd"/>
+      <w:r>
+        <w:rPr>
+          <w:rFonts w:ascii="Arial" w:hAnsi="Arial" w:cs="Arial"/>
+          <w:color w:val="222222"/>
+          <w:sz w:val="20"/>
+          <w:szCs w:val="20"/>
+          <w:shd w:val="clear" w:color="auto" w:fill="FFFFFF"/>
+        </w:rPr>
+        <w:t>in:] Ecology of sandy shores." (1990): 197-226.</w:t>
       </w:r>
     </w:p>
     <w:sectPr>

</xml_diff>

<commit_message>
updating based on the intro I did yesterday
</commit_message>
<xml_diff>
--- a/graduate_research/chap_2_manuscript.docx
+++ b/graduate_research/chap_2_manuscript.docx
@@ -129,25 +129,7 @@
           <w:sz w:val="24"/>
           <w:szCs w:val="24"/>
         </w:rPr>
-        <w:t xml:space="preserve">. Shoreline dynamics in areas of coastal development have </w:t>
-      </w:r>
-      <w:proofErr w:type="gramStart"/>
-      <w:r>
-        <w:rPr>
-          <w:rFonts w:ascii="Arial" w:hAnsi="Arial" w:cs="Arial"/>
-          <w:sz w:val="24"/>
-          <w:szCs w:val="24"/>
-        </w:rPr>
-        <w:t>been intensely studied</w:t>
-      </w:r>
-      <w:proofErr w:type="gramEnd"/>
-      <w:r>
-        <w:rPr>
-          <w:rFonts w:ascii="Arial" w:hAnsi="Arial" w:cs="Arial"/>
-          <w:sz w:val="24"/>
-          <w:szCs w:val="24"/>
-        </w:rPr>
-        <w:t xml:space="preserve">, however many under-developed shorelines have yet to be analyzed. </w:t>
+        <w:t xml:space="preserve">. Shoreline dynamics in areas of coastal development have been intensely studied, however many under-developed shorelines have yet to be analyzed. </w:t>
       </w:r>
       <w:r>
         <w:rPr>
@@ -248,18 +230,32 @@
           <w:sz w:val="24"/>
           <w:szCs w:val="24"/>
         </w:rPr>
-        <w:t xml:space="preserve">The cloud-free images </w:t>
-      </w:r>
-      <w:proofErr w:type="gramStart"/>
-      <w:r>
-        <w:rPr>
-          <w:rFonts w:ascii="Arial" w:hAnsi="Arial" w:cs="Arial"/>
-          <w:sz w:val="24"/>
-          <w:szCs w:val="24"/>
-        </w:rPr>
-        <w:t>were collected</w:t>
-      </w:r>
-      <w:proofErr w:type="gramEnd"/>
+        <w:t xml:space="preserve">The cloud-free images were collected </w:t>
+      </w:r>
+      <w:r>
+        <w:rPr>
+          <w:rFonts w:ascii="Arial" w:hAnsi="Arial" w:cs="Arial"/>
+          <w:sz w:val="24"/>
+          <w:szCs w:val="24"/>
+        </w:rPr>
+        <w:t xml:space="preserve">during relatively similar mean river discharge </w:t>
+      </w:r>
+      <w:r>
+        <w:rPr>
+          <w:rFonts w:ascii="Arial" w:hAnsi="Arial" w:cs="Arial"/>
+          <w:sz w:val="24"/>
+          <w:szCs w:val="24"/>
+        </w:rPr>
+        <w:t>levels</w:t>
+      </w:r>
+      <w:r>
+        <w:rPr>
+          <w:rFonts w:ascii="Arial" w:hAnsi="Arial" w:cs="Arial"/>
+          <w:sz w:val="24"/>
+          <w:szCs w:val="24"/>
+        </w:rPr>
+        <w:t xml:space="preserve"> and during (mostly) the same season.</w:t>
+      </w:r>
       <w:r>
         <w:rPr>
           <w:rFonts w:ascii="Arial" w:hAnsi="Arial" w:cs="Arial"/>
@@ -274,38 +270,6 @@
           <w:sz w:val="24"/>
           <w:szCs w:val="24"/>
         </w:rPr>
-        <w:t xml:space="preserve">during relatively similar mean river discharge </w:t>
-      </w:r>
-      <w:r>
-        <w:rPr>
-          <w:rFonts w:ascii="Arial" w:hAnsi="Arial" w:cs="Arial"/>
-          <w:sz w:val="24"/>
-          <w:szCs w:val="24"/>
-        </w:rPr>
-        <w:t>levels</w:t>
-      </w:r>
-      <w:r>
-        <w:rPr>
-          <w:rFonts w:ascii="Arial" w:hAnsi="Arial" w:cs="Arial"/>
-          <w:sz w:val="24"/>
-          <w:szCs w:val="24"/>
-        </w:rPr>
-        <w:t xml:space="preserve"> and during (mostly) the same season.</w:t>
-      </w:r>
-      <w:r>
-        <w:rPr>
-          <w:rFonts w:ascii="Arial" w:hAnsi="Arial" w:cs="Arial"/>
-          <w:sz w:val="24"/>
-          <w:szCs w:val="24"/>
-        </w:rPr>
-        <w:t xml:space="preserve"> </w:t>
-      </w:r>
-      <w:r>
-        <w:rPr>
-          <w:rFonts w:ascii="Arial" w:hAnsi="Arial" w:cs="Arial"/>
-          <w:sz w:val="24"/>
-          <w:szCs w:val="24"/>
-        </w:rPr>
         <w:t xml:space="preserve">We assessed the shoreline changes using the ArcMap extension </w:t>
       </w:r>
       <w:r>
@@ -370,25 +334,7 @@
           <w:sz w:val="24"/>
           <w:szCs w:val="24"/>
         </w:rPr>
-        <w:t xml:space="preserve">and </w:t>
-      </w:r>
-      <w:proofErr w:type="gramStart"/>
-      <w:r>
-        <w:rPr>
-          <w:rFonts w:ascii="Arial" w:hAnsi="Arial" w:cs="Arial"/>
-          <w:sz w:val="24"/>
-          <w:szCs w:val="24"/>
-        </w:rPr>
-        <w:t>is used</w:t>
-      </w:r>
-      <w:proofErr w:type="gramEnd"/>
-      <w:r>
-        <w:rPr>
-          <w:rFonts w:ascii="Arial" w:hAnsi="Arial" w:cs="Arial"/>
-          <w:sz w:val="24"/>
-          <w:szCs w:val="24"/>
-        </w:rPr>
-        <w:t xml:space="preserve"> to</w:t>
+        <w:t>and is used to</w:t>
       </w:r>
       <w:r>
         <w:rPr>
@@ -773,25 +719,7 @@
           <w:sz w:val="24"/>
           <w:szCs w:val="24"/>
         </w:rPr>
-        <w:t xml:space="preserve">It </w:t>
-      </w:r>
-      <w:proofErr w:type="gramStart"/>
-      <w:r>
-        <w:rPr>
-          <w:rFonts w:ascii="Arial" w:hAnsi="Arial" w:cs="Arial"/>
-          <w:sz w:val="24"/>
-          <w:szCs w:val="24"/>
-        </w:rPr>
-        <w:t>was observed</w:t>
-      </w:r>
-      <w:proofErr w:type="gramEnd"/>
-      <w:r>
-        <w:rPr>
-          <w:rFonts w:ascii="Arial" w:hAnsi="Arial" w:cs="Arial"/>
-          <w:sz w:val="24"/>
-          <w:szCs w:val="24"/>
-        </w:rPr>
-        <w:t xml:space="preserve"> by</w:t>
+        <w:t>It was observed by</w:t>
       </w:r>
       <w:r>
         <w:rPr>
@@ -951,16 +879,7 @@
           <w:sz w:val="24"/>
           <w:szCs w:val="24"/>
         </w:rPr>
-        <w:t xml:space="preserve">has </w:t>
-      </w:r>
-      <w:proofErr w:type="gramStart"/>
-      <w:r>
-        <w:rPr>
-          <w:rFonts w:ascii="Arial" w:hAnsi="Arial" w:cs="Arial"/>
-          <w:sz w:val="24"/>
-          <w:szCs w:val="24"/>
-        </w:rPr>
-        <w:t xml:space="preserve">been </w:t>
+        <w:t xml:space="preserve">has been </w:t>
       </w:r>
       <w:r>
         <w:rPr>
@@ -970,7 +889,6 @@
         </w:rPr>
         <w:t>noted</w:t>
       </w:r>
-      <w:proofErr w:type="gramEnd"/>
       <w:r>
         <w:rPr>
           <w:rFonts w:ascii="Arial" w:hAnsi="Arial" w:cs="Arial"/>
@@ -1170,15 +1088,7 @@
           <w:sz w:val="24"/>
           <w:szCs w:val="24"/>
         </w:rPr>
-        <w:t xml:space="preserve">arming climate change causes thermal expansion of sea water, and land ice to melt into the ocean, initiating SLR </w:t>
-      </w:r>
-      <w:r>
-        <w:rPr>
-          <w:rFonts w:ascii="Arial" w:hAnsi="Arial" w:cs="Arial"/>
-          <w:sz w:val="24"/>
-          <w:szCs w:val="24"/>
-        </w:rPr>
-        <w:t>(</w:t>
+        <w:t>arming climate change causes thermal expansion of sea water, and land ice to melt into the ocean, initiating SLR (</w:t>
       </w:r>
       <w:proofErr w:type="spellStart"/>
       <w:r>
@@ -1222,25 +1132,7 @@
           <w:sz w:val="24"/>
           <w:szCs w:val="24"/>
         </w:rPr>
-        <w:t xml:space="preserve">Sea-level rise </w:t>
-      </w:r>
-      <w:proofErr w:type="gramStart"/>
-      <w:r>
-        <w:rPr>
-          <w:rFonts w:ascii="Arial" w:hAnsi="Arial" w:cs="Arial"/>
-          <w:sz w:val="24"/>
-          <w:szCs w:val="24"/>
-        </w:rPr>
-        <w:t>is considered to be</w:t>
-      </w:r>
-      <w:proofErr w:type="gramEnd"/>
-      <w:r>
-        <w:rPr>
-          <w:rFonts w:ascii="Arial" w:hAnsi="Arial" w:cs="Arial"/>
-          <w:sz w:val="24"/>
-          <w:szCs w:val="24"/>
-        </w:rPr>
-        <w:t xml:space="preserve"> a likely candidate for widespread global erosion. </w:t>
+        <w:t xml:space="preserve">Sea-level rise is considered to be a likely candidate for widespread global erosion. </w:t>
       </w:r>
       <w:r>
         <w:rPr>
@@ -1336,25 +1228,23 @@
           <w:sz w:val="24"/>
           <w:szCs w:val="24"/>
         </w:rPr>
-        <w:t xml:space="preserve">increase the local sea-level of the sandy beach, where ultimately storm waves are able to reach higher elevations on the beach. After a storm event much of the sand should </w:t>
-      </w:r>
-      <w:proofErr w:type="gramStart"/>
-      <w:r>
-        <w:rPr>
-          <w:rFonts w:ascii="Arial" w:hAnsi="Arial" w:cs="Arial"/>
-          <w:sz w:val="24"/>
-          <w:szCs w:val="24"/>
-        </w:rPr>
-        <w:t>return back</w:t>
-      </w:r>
-      <w:proofErr w:type="gramEnd"/>
-      <w:r>
-        <w:rPr>
-          <w:rFonts w:ascii="Arial" w:hAnsi="Arial" w:cs="Arial"/>
-          <w:sz w:val="24"/>
-          <w:szCs w:val="24"/>
-        </w:rPr>
-        <w:t xml:space="preserve"> to the beach by swell waves at the time of normal sea water levels. This exchange implies that sea water levels have a relationship with </w:t>
+        <w:t>increase the local sea-level of the sandy beach, where ultimately storm waves are able to reach higher elevations on the beach. After a storm event much of the sand should return back to the beach by swell waves at the time of normal sea water levels. This exchange implies that sea water levels have a</w:t>
+      </w:r>
+      <w:r>
+        <w:rPr>
+          <w:rFonts w:ascii="Arial" w:hAnsi="Arial" w:cs="Arial"/>
+          <w:sz w:val="24"/>
+          <w:szCs w:val="24"/>
+        </w:rPr>
+        <w:t xml:space="preserve"> direct</w:t>
+      </w:r>
+      <w:r>
+        <w:rPr>
+          <w:rFonts w:ascii="Arial" w:hAnsi="Arial" w:cs="Arial"/>
+          <w:sz w:val="24"/>
+          <w:szCs w:val="24"/>
+        </w:rPr>
+        <w:t xml:space="preserve"> relationship with </w:t>
       </w:r>
       <w:r>
         <w:rPr>
@@ -1479,79 +1369,7 @@
           <w:szCs w:val="24"/>
         </w:rPr>
         <w:tab/>
-        <w:t xml:space="preserve">Sandy shorelines </w:t>
-      </w:r>
-      <w:proofErr w:type="gramStart"/>
-      <w:r>
-        <w:rPr>
-          <w:rFonts w:ascii="Arial" w:hAnsi="Arial" w:cs="Arial"/>
-          <w:sz w:val="24"/>
-          <w:szCs w:val="24"/>
-        </w:rPr>
-        <w:t>are characterized</w:t>
-      </w:r>
-      <w:proofErr w:type="gramEnd"/>
-      <w:r>
-        <w:rPr>
-          <w:rFonts w:ascii="Arial" w:hAnsi="Arial" w:cs="Arial"/>
-          <w:sz w:val="24"/>
-          <w:szCs w:val="24"/>
-        </w:rPr>
-        <w:t xml:space="preserve"> by active environments and unstable substrata, which consists of sand, mixed sand, quartz, and/or silica. The unstable nature of sandy shores </w:t>
-      </w:r>
-      <w:proofErr w:type="gramStart"/>
-      <w:r>
-        <w:rPr>
-          <w:rFonts w:ascii="Arial" w:hAnsi="Arial" w:cs="Arial"/>
-          <w:sz w:val="24"/>
-          <w:szCs w:val="24"/>
-        </w:rPr>
-        <w:t>make</w:t>
-      </w:r>
-      <w:proofErr w:type="gramEnd"/>
-      <w:r>
-        <w:rPr>
-          <w:rFonts w:ascii="Arial" w:hAnsi="Arial" w:cs="Arial"/>
-          <w:sz w:val="24"/>
-          <w:szCs w:val="24"/>
-        </w:rPr>
-        <w:t xml:space="preserve"> a harsh ecosystem for biota and may incorporate a significant range of physical environment conditions and ecosystem functioning. These shorelines accumulate sediment accretion by wave deposited particles. Particles originate from inland erosion and may </w:t>
-      </w:r>
-      <w:proofErr w:type="gramStart"/>
-      <w:r>
-        <w:rPr>
-          <w:rFonts w:ascii="Arial" w:hAnsi="Arial" w:cs="Arial"/>
-          <w:sz w:val="24"/>
-          <w:szCs w:val="24"/>
-        </w:rPr>
-        <w:t>be transported</w:t>
-      </w:r>
-      <w:proofErr w:type="gramEnd"/>
-      <w:r>
-        <w:rPr>
-          <w:rFonts w:ascii="Arial" w:hAnsi="Arial" w:cs="Arial"/>
-          <w:sz w:val="24"/>
-          <w:szCs w:val="24"/>
-        </w:rPr>
-        <w:t xml:space="preserve"> by rivers (Brown and McLachlan, 2001). Sediment to sandy shores may also </w:t>
-      </w:r>
-      <w:proofErr w:type="gramStart"/>
-      <w:r>
-        <w:rPr>
-          <w:rFonts w:ascii="Arial" w:hAnsi="Arial" w:cs="Arial"/>
-          <w:sz w:val="24"/>
-          <w:szCs w:val="24"/>
-        </w:rPr>
-        <w:t>be added</w:t>
-      </w:r>
-      <w:proofErr w:type="gramEnd"/>
-      <w:r>
-        <w:rPr>
-          <w:rFonts w:ascii="Arial" w:hAnsi="Arial" w:cs="Arial"/>
-          <w:sz w:val="24"/>
-          <w:szCs w:val="24"/>
-        </w:rPr>
-        <w:t xml:space="preserve"> by marine biogenic sources such as pieces of marine skeletons, sponge spicules, and shell fragments (Brown and McLachlan, 1990). Threats to sandy shorelines include disruption of sand transport, storms, SLR, and human activities. </w:t>
+        <w:t xml:space="preserve">Sandy shorelines are characterized by active environments and unstable substrata, which consists of sand, mixed sand, quartz, and/or silica. The unstable nature of sandy shores make a harsh ecosystem for biota and may incorporate a significant range of physical environment conditions and ecosystem functioning. These shorelines accumulate sediment accretion by wave deposited particles. Particles originate from inland erosion and may be transported by rivers (Brown and McLachlan, 2001). Sediment to sandy shores may also be added by marine biogenic sources such as pieces of marine skeletons, sponge spicules, and shell fragments (Brown and McLachlan, 1990). Threats to sandy shorelines include disruption of sand transport, storms, SLR, and human activities. </w:t>
       </w:r>
     </w:p>
     <w:p>
@@ -1655,23 +1473,13 @@
         </w:rPr>
         <w:t xml:space="preserve"> long and </w:t>
       </w:r>
-      <w:proofErr w:type="gramStart"/>
-      <w:r>
-        <w:rPr>
-          <w:rFonts w:ascii="Arial" w:hAnsi="Arial" w:cs="Arial"/>
-          <w:sz w:val="24"/>
-          <w:szCs w:val="24"/>
-        </w:rPr>
-        <w:t>is considered to be</w:t>
-      </w:r>
-      <w:proofErr w:type="gramEnd"/>
-      <w:r>
-        <w:rPr>
-          <w:rFonts w:ascii="Arial" w:hAnsi="Arial" w:cs="Arial"/>
-          <w:sz w:val="24"/>
-          <w:szCs w:val="24"/>
-        </w:rPr>
-        <w:t xml:space="preserve"> a significant point source of sediment</w:t>
+      <w:r>
+        <w:rPr>
+          <w:rFonts w:ascii="Arial" w:hAnsi="Arial" w:cs="Arial"/>
+          <w:sz w:val="24"/>
+          <w:szCs w:val="24"/>
+        </w:rPr>
+        <w:t>is considered to be a significant point source of sediment</w:t>
       </w:r>
       <w:r>
         <w:rPr>
@@ -1986,51 +1794,15 @@
           <w:sz w:val="24"/>
           <w:szCs w:val="24"/>
         </w:rPr>
-        <w:t xml:space="preserve">which </w:t>
-      </w:r>
-      <w:proofErr w:type="gramStart"/>
-      <w:r>
-        <w:rPr>
-          <w:rFonts w:ascii="Arial" w:hAnsi="Arial" w:cs="Arial"/>
-          <w:sz w:val="24"/>
-          <w:szCs w:val="24"/>
-        </w:rPr>
-        <w:t>are projected</w:t>
-      </w:r>
-      <w:proofErr w:type="gramEnd"/>
-      <w:r>
-        <w:rPr>
-          <w:rFonts w:ascii="Arial" w:hAnsi="Arial" w:cs="Arial"/>
-          <w:sz w:val="24"/>
-          <w:szCs w:val="24"/>
-        </w:rPr>
-        <w:t xml:space="preserve"> to increase in human population by 2045 as depicted in Figure 3. </w:t>
-      </w:r>
-      <w:r>
-        <w:rPr>
-          <w:rFonts w:ascii="Arial" w:hAnsi="Arial" w:cs="Arial"/>
-          <w:sz w:val="24"/>
-          <w:szCs w:val="24"/>
-        </w:rPr>
-        <w:t xml:space="preserve">These Florida counties </w:t>
-      </w:r>
-      <w:proofErr w:type="gramStart"/>
-      <w:r>
-        <w:rPr>
-          <w:rFonts w:ascii="Arial" w:hAnsi="Arial" w:cs="Arial"/>
-          <w:sz w:val="24"/>
-          <w:szCs w:val="24"/>
-        </w:rPr>
-        <w:t>are recorded</w:t>
-      </w:r>
-      <w:proofErr w:type="gramEnd"/>
-      <w:r>
-        <w:rPr>
-          <w:rFonts w:ascii="Arial" w:hAnsi="Arial" w:cs="Arial"/>
-          <w:sz w:val="24"/>
-          <w:szCs w:val="24"/>
-        </w:rPr>
-        <w:t xml:space="preserve"> to have</w:t>
+        <w:t xml:space="preserve">which are projected to increase in human population by 2045 as depicted in Figure 3. </w:t>
+      </w:r>
+      <w:r>
+        <w:rPr>
+          <w:rFonts w:ascii="Arial" w:hAnsi="Arial" w:cs="Arial"/>
+          <w:sz w:val="24"/>
+          <w:szCs w:val="24"/>
+        </w:rPr>
+        <w:t>These Florida counties are recorded to have</w:t>
       </w:r>
       <w:r>
         <w:rPr>
@@ -2164,25 +1936,7 @@
           <w:sz w:val="24"/>
           <w:szCs w:val="24"/>
         </w:rPr>
-        <w:t xml:space="preserve">Species biodiversity </w:t>
-      </w:r>
-      <w:proofErr w:type="gramStart"/>
-      <w:r>
-        <w:rPr>
-          <w:rFonts w:ascii="Arial" w:hAnsi="Arial" w:cs="Arial"/>
-          <w:sz w:val="24"/>
-          <w:szCs w:val="24"/>
-        </w:rPr>
-        <w:t>is threatened</w:t>
-      </w:r>
-      <w:proofErr w:type="gramEnd"/>
-      <w:r>
-        <w:rPr>
-          <w:rFonts w:ascii="Arial" w:hAnsi="Arial" w:cs="Arial"/>
-          <w:sz w:val="24"/>
-          <w:szCs w:val="24"/>
-        </w:rPr>
-        <w:t xml:space="preserve"> by the increase of urbanization and environmental coastal degradation (</w:t>
+        <w:t>Species biodiversity is threatened by the increase of urbanization and environmental coastal degradation (</w:t>
       </w:r>
       <w:proofErr w:type="spellStart"/>
       <w:r>
@@ -2266,7 +2020,39 @@
           <w:sz w:val="24"/>
           <w:szCs w:val="24"/>
         </w:rPr>
-        <w:t>) documents urbanization as the highest cause for species endangerment. For example, the shorebird piping plover (</w:t>
+        <w:t xml:space="preserve">) documents urbanization as the highest cause for species endangerment. For example, the shorebird </w:t>
+      </w:r>
+      <w:r>
+        <w:rPr>
+          <w:rFonts w:ascii="Arial" w:hAnsi="Arial" w:cs="Arial"/>
+          <w:sz w:val="24"/>
+          <w:szCs w:val="24"/>
+        </w:rPr>
+        <w:t>P</w:t>
+      </w:r>
+      <w:r>
+        <w:rPr>
+          <w:rFonts w:ascii="Arial" w:hAnsi="Arial" w:cs="Arial"/>
+          <w:sz w:val="24"/>
+          <w:szCs w:val="24"/>
+        </w:rPr>
+        <w:t xml:space="preserve">iping </w:t>
+      </w:r>
+      <w:r>
+        <w:rPr>
+          <w:rFonts w:ascii="Arial" w:hAnsi="Arial" w:cs="Arial"/>
+          <w:sz w:val="24"/>
+          <w:szCs w:val="24"/>
+        </w:rPr>
+        <w:t>P</w:t>
+      </w:r>
+      <w:r>
+        <w:rPr>
+          <w:rFonts w:ascii="Arial" w:hAnsi="Arial" w:cs="Arial"/>
+          <w:sz w:val="24"/>
+          <w:szCs w:val="24"/>
+        </w:rPr>
+        <w:t>lover (</w:t>
       </w:r>
       <w:proofErr w:type="spellStart"/>
       <w:r>
@@ -2581,7 +2367,7 @@
           <w:sz w:val="24"/>
           <w:szCs w:val="24"/>
         </w:rPr>
-        <w:t>Sandy s</w:t>
+        <w:t>Big Bend</w:t>
       </w:r>
       <w:r>
         <w:rPr>
@@ -2593,7 +2379,7 @@
           <w:sz w:val="24"/>
           <w:szCs w:val="24"/>
         </w:rPr>
-        <w:t>horelines as h</w:t>
+        <w:t xml:space="preserve"> h</w:t>
       </w:r>
       <w:r>
         <w:rPr>
@@ -2629,7 +2415,7 @@
           <w:sz w:val="24"/>
           <w:szCs w:val="24"/>
         </w:rPr>
-        <w:t xml:space="preserve">for </w:t>
+        <w:t xml:space="preserve">for species </w:t>
       </w:r>
       <w:r>
         <w:rPr>
@@ -2641,31 +2427,7 @@
           <w:sz w:val="24"/>
           <w:szCs w:val="24"/>
         </w:rPr>
-        <w:t xml:space="preserve">animal </w:t>
-      </w:r>
-      <w:r>
-        <w:rPr>
-          <w:rFonts w:ascii="Arial" w:hAnsi="Arial" w:cs="Arial"/>
-          <w:b/>
-          <w:bCs/>
-          <w:i/>
-          <w:iCs/>
-          <w:sz w:val="24"/>
-          <w:szCs w:val="24"/>
-        </w:rPr>
-        <w:t xml:space="preserve">species </w:t>
-      </w:r>
-      <w:r>
-        <w:rPr>
-          <w:rFonts w:ascii="Arial" w:hAnsi="Arial" w:cs="Arial"/>
-          <w:b/>
-          <w:bCs/>
-          <w:i/>
-          <w:iCs/>
-          <w:sz w:val="24"/>
-          <w:szCs w:val="24"/>
-        </w:rPr>
-        <w:t>biodiversity</w:t>
+        <w:t>richness</w:t>
       </w:r>
     </w:p>
     <w:p>
@@ -2677,26 +2439,448 @@
           <w:szCs w:val="24"/>
         </w:rPr>
       </w:pPr>
-    </w:p>
-    <w:p>
-      <w:pPr>
-        <w:spacing w:line="360" w:lineRule="auto"/>
-        <w:rPr>
-          <w:rFonts w:ascii="Arial" w:hAnsi="Arial" w:cs="Arial"/>
-          <w:sz w:val="24"/>
-          <w:szCs w:val="24"/>
-        </w:rPr>
-      </w:pPr>
-    </w:p>
-    <w:p>
-      <w:pPr>
-        <w:spacing w:line="360" w:lineRule="auto"/>
-        <w:rPr>
-          <w:rFonts w:ascii="Arial" w:hAnsi="Arial" w:cs="Arial"/>
-          <w:sz w:val="24"/>
-          <w:szCs w:val="24"/>
-        </w:rPr>
-      </w:pPr>
+      <w:r>
+        <w:rPr>
+          <w:rFonts w:ascii="Arial" w:hAnsi="Arial" w:cs="Arial"/>
+          <w:sz w:val="24"/>
+          <w:szCs w:val="24"/>
+        </w:rPr>
+        <w:tab/>
+        <w:t>The Northeaster</w:t>
+      </w:r>
+      <w:r>
+        <w:rPr>
+          <w:rFonts w:ascii="Arial" w:hAnsi="Arial" w:cs="Arial"/>
+          <w:sz w:val="24"/>
+          <w:szCs w:val="24"/>
+        </w:rPr>
+        <w:t>n</w:t>
+      </w:r>
+      <w:r>
+        <w:rPr>
+          <w:rFonts w:ascii="Arial" w:hAnsi="Arial" w:cs="Arial"/>
+          <w:sz w:val="24"/>
+          <w:szCs w:val="24"/>
+        </w:rPr>
+        <w:t xml:space="preserve"> Gulf of Mexico region of Florida is ranked as an area of high importance </w:t>
+      </w:r>
+      <w:r>
+        <w:rPr>
+          <w:rFonts w:ascii="Arial" w:hAnsi="Arial" w:cs="Arial"/>
+          <w:sz w:val="24"/>
+          <w:szCs w:val="24"/>
+        </w:rPr>
+        <w:t xml:space="preserve">for conserving and protecting habitats </w:t>
+      </w:r>
+      <w:r>
+        <w:rPr>
+          <w:rFonts w:ascii="Arial" w:hAnsi="Arial" w:cs="Arial"/>
+          <w:sz w:val="24"/>
+          <w:szCs w:val="24"/>
+        </w:rPr>
+        <w:t xml:space="preserve">for at least 30 species of shorebirds. </w:t>
+      </w:r>
+      <w:r>
+        <w:rPr>
+          <w:rFonts w:ascii="Arial" w:hAnsi="Arial" w:cs="Arial"/>
+          <w:sz w:val="24"/>
+          <w:szCs w:val="24"/>
+        </w:rPr>
+        <w:t>Within those thirty species, four</w:t>
+      </w:r>
+      <w:r>
+        <w:rPr>
+          <w:rFonts w:ascii="Arial" w:hAnsi="Arial" w:cs="Arial"/>
+          <w:sz w:val="24"/>
+          <w:szCs w:val="24"/>
+        </w:rPr>
+        <w:t xml:space="preserve"> threatened</w:t>
+      </w:r>
+      <w:r>
+        <w:rPr>
+          <w:rFonts w:ascii="Arial" w:hAnsi="Arial" w:cs="Arial"/>
+          <w:sz w:val="24"/>
+          <w:szCs w:val="24"/>
+        </w:rPr>
+        <w:t xml:space="preserve"> species are considered to be of </w:t>
+      </w:r>
+      <w:r>
+        <w:rPr>
+          <w:rFonts w:ascii="Arial" w:hAnsi="Arial" w:cs="Arial"/>
+          <w:sz w:val="24"/>
+          <w:szCs w:val="24"/>
+        </w:rPr>
+        <w:t>“extremely high priority”</w:t>
+      </w:r>
+      <w:r>
+        <w:rPr>
+          <w:rFonts w:ascii="Arial" w:hAnsi="Arial" w:cs="Arial"/>
+          <w:sz w:val="24"/>
+          <w:szCs w:val="24"/>
+        </w:rPr>
+        <w:t xml:space="preserve"> </w:t>
+      </w:r>
+      <w:r>
+        <w:rPr>
+          <w:rFonts w:ascii="Arial" w:hAnsi="Arial" w:cs="Arial"/>
+          <w:sz w:val="24"/>
+          <w:szCs w:val="24"/>
+        </w:rPr>
+        <w:t xml:space="preserve">for protection, </w:t>
+      </w:r>
+      <w:r>
+        <w:rPr>
+          <w:rFonts w:ascii="Arial" w:hAnsi="Arial" w:cs="Arial"/>
+          <w:sz w:val="24"/>
+          <w:szCs w:val="24"/>
+        </w:rPr>
+        <w:t xml:space="preserve">and include the </w:t>
+      </w:r>
+      <w:r>
+        <w:rPr>
+          <w:rFonts w:ascii="Arial" w:hAnsi="Arial" w:cs="Arial"/>
+          <w:sz w:val="24"/>
+          <w:szCs w:val="24"/>
+        </w:rPr>
+        <w:t>American Oystercatcher, Red Knot, Snowy Plover, and Piping Plover</w:t>
+      </w:r>
+      <w:r>
+        <w:rPr>
+          <w:rFonts w:ascii="Arial" w:hAnsi="Arial" w:cs="Arial"/>
+          <w:sz w:val="24"/>
+          <w:szCs w:val="24"/>
+        </w:rPr>
+        <w:t xml:space="preserve"> </w:t>
+      </w:r>
+      <w:r>
+        <w:rPr>
+          <w:rFonts w:ascii="Arial" w:hAnsi="Arial" w:cs="Arial"/>
+          <w:sz w:val="24"/>
+          <w:szCs w:val="24"/>
+        </w:rPr>
+        <w:t>(</w:t>
+      </w:r>
+      <w:r>
+        <w:rPr>
+          <w:rFonts w:ascii="Arial" w:hAnsi="Arial" w:cs="Arial"/>
+          <w:sz w:val="24"/>
+          <w:szCs w:val="24"/>
+        </w:rPr>
+        <w:t>Withers</w:t>
+      </w:r>
+      <w:r>
+        <w:rPr>
+          <w:rFonts w:ascii="Arial" w:hAnsi="Arial" w:cs="Arial"/>
+          <w:sz w:val="24"/>
+          <w:szCs w:val="24"/>
+        </w:rPr>
+        <w:t>, 2002)</w:t>
+      </w:r>
+      <w:r>
+        <w:rPr>
+          <w:rFonts w:ascii="Arial" w:hAnsi="Arial" w:cs="Arial"/>
+          <w:sz w:val="24"/>
+          <w:szCs w:val="24"/>
+        </w:rPr>
+        <w:t xml:space="preserve">. </w:t>
+      </w:r>
+      <w:r>
+        <w:rPr>
+          <w:rFonts w:ascii="Arial" w:hAnsi="Arial" w:cs="Arial"/>
+          <w:sz w:val="24"/>
+          <w:szCs w:val="24"/>
+        </w:rPr>
+        <w:t>Th</w:t>
+      </w:r>
+      <w:r>
+        <w:rPr>
+          <w:rFonts w:ascii="Arial" w:hAnsi="Arial" w:cs="Arial"/>
+          <w:sz w:val="24"/>
+          <w:szCs w:val="24"/>
+        </w:rPr>
+        <w:t xml:space="preserve">e coastlines in the </w:t>
+      </w:r>
+      <w:r>
+        <w:rPr>
+          <w:rFonts w:ascii="Arial" w:hAnsi="Arial" w:cs="Arial"/>
+          <w:sz w:val="24"/>
+          <w:szCs w:val="24"/>
+        </w:rPr>
+        <w:t xml:space="preserve">Big Bed region (Figure 2) </w:t>
+      </w:r>
+      <w:r>
+        <w:rPr>
+          <w:rFonts w:ascii="Arial" w:hAnsi="Arial" w:cs="Arial"/>
+          <w:sz w:val="24"/>
+          <w:szCs w:val="24"/>
+        </w:rPr>
+        <w:t>are</w:t>
+      </w:r>
+      <w:r>
+        <w:rPr>
+          <w:rFonts w:ascii="Arial" w:hAnsi="Arial" w:cs="Arial"/>
+          <w:sz w:val="24"/>
+          <w:szCs w:val="24"/>
+        </w:rPr>
+        <w:t xml:space="preserve"> described as having low wave energy</w:t>
+      </w:r>
+      <w:r>
+        <w:rPr>
+          <w:rFonts w:ascii="Arial" w:hAnsi="Arial" w:cs="Arial"/>
+          <w:sz w:val="24"/>
+          <w:szCs w:val="24"/>
+        </w:rPr>
+        <w:t xml:space="preserve"> (described as waves falling well below the </w:t>
+      </w:r>
+      <w:r>
+        <w:rPr>
+          <w:rFonts w:ascii="Arial" w:hAnsi="Arial" w:cs="Arial"/>
+          <w:sz w:val="24"/>
+          <w:szCs w:val="24"/>
+        </w:rPr>
+        <w:t>high-water line</w:t>
+      </w:r>
+      <w:r>
+        <w:rPr>
+          <w:rFonts w:ascii="Arial" w:hAnsi="Arial" w:cs="Arial"/>
+          <w:sz w:val="24"/>
+          <w:szCs w:val="24"/>
+        </w:rPr>
+        <w:t xml:space="preserve"> of a shore), which can be ideal for migrating shorebirds because low wave energy</w:t>
+      </w:r>
+      <w:r>
+        <w:rPr>
+          <w:rFonts w:ascii="Arial" w:hAnsi="Arial" w:cs="Arial"/>
+          <w:sz w:val="24"/>
+          <w:szCs w:val="24"/>
+        </w:rPr>
+        <w:t xml:space="preserve"> on shorelines</w:t>
+      </w:r>
+      <w:r>
+        <w:rPr>
+          <w:rFonts w:ascii="Arial" w:hAnsi="Arial" w:cs="Arial"/>
+          <w:sz w:val="24"/>
+          <w:szCs w:val="24"/>
+        </w:rPr>
+        <w:t xml:space="preserve"> can facilitate the </w:t>
+      </w:r>
+      <w:r>
+        <w:rPr>
+          <w:rFonts w:ascii="Arial" w:hAnsi="Arial" w:cs="Arial"/>
+          <w:sz w:val="24"/>
+          <w:szCs w:val="24"/>
+        </w:rPr>
+        <w:t xml:space="preserve">accumulation of vegetative litter and </w:t>
+      </w:r>
+      <w:r>
+        <w:rPr>
+          <w:rFonts w:ascii="Arial" w:hAnsi="Arial" w:cs="Arial"/>
+          <w:sz w:val="24"/>
+          <w:szCs w:val="24"/>
+        </w:rPr>
+        <w:t xml:space="preserve">food such as </w:t>
+      </w:r>
+      <w:r>
+        <w:rPr>
+          <w:rFonts w:ascii="Arial" w:hAnsi="Arial" w:cs="Arial"/>
+          <w:sz w:val="24"/>
+          <w:szCs w:val="24"/>
+        </w:rPr>
+        <w:t xml:space="preserve">horseshoe crab eggs (Nordstrom et al., 2006). </w:t>
+      </w:r>
+      <w:r>
+        <w:rPr>
+          <w:rFonts w:ascii="Arial" w:hAnsi="Arial" w:cs="Arial"/>
+          <w:sz w:val="24"/>
+          <w:szCs w:val="24"/>
+        </w:rPr>
+        <w:t>These shorebirds use the primarily cordgrass marsh shorelines habitats</w:t>
+      </w:r>
+      <w:r>
+        <w:rPr>
+          <w:rFonts w:ascii="Arial" w:hAnsi="Arial" w:cs="Arial"/>
+          <w:sz w:val="24"/>
+          <w:szCs w:val="24"/>
+        </w:rPr>
+        <w:t xml:space="preserve"> of the Big Bend</w:t>
+      </w:r>
+      <w:r>
+        <w:rPr>
+          <w:rFonts w:ascii="Arial" w:hAnsi="Arial" w:cs="Arial"/>
+          <w:sz w:val="24"/>
+          <w:szCs w:val="24"/>
+        </w:rPr>
+        <w:t xml:space="preserve"> for foraging, mating, and shelter.</w:t>
+      </w:r>
+      <w:r>
+        <w:rPr>
+          <w:rFonts w:ascii="Arial" w:hAnsi="Arial" w:cs="Arial"/>
+          <w:sz w:val="24"/>
+          <w:szCs w:val="24"/>
+        </w:rPr>
+        <w:t xml:space="preserve"> Shorebird</w:t>
+      </w:r>
+      <w:r>
+        <w:rPr>
+          <w:rFonts w:ascii="Arial" w:hAnsi="Arial" w:cs="Arial"/>
+          <w:sz w:val="24"/>
+          <w:szCs w:val="24"/>
+        </w:rPr>
+        <w:t>s</w:t>
+      </w:r>
+      <w:r>
+        <w:rPr>
+          <w:rFonts w:ascii="Arial" w:hAnsi="Arial" w:cs="Arial"/>
+          <w:sz w:val="24"/>
+          <w:szCs w:val="24"/>
+        </w:rPr>
+        <w:t xml:space="preserve"> </w:t>
+      </w:r>
+      <w:r>
+        <w:rPr>
+          <w:rFonts w:ascii="Arial" w:hAnsi="Arial" w:cs="Arial"/>
+          <w:sz w:val="24"/>
+          <w:szCs w:val="24"/>
+        </w:rPr>
+        <w:t>in the Big Bend ha</w:t>
+      </w:r>
+      <w:r>
+        <w:rPr>
+          <w:rFonts w:ascii="Arial" w:hAnsi="Arial" w:cs="Arial"/>
+          <w:sz w:val="24"/>
+          <w:szCs w:val="24"/>
+        </w:rPr>
+        <w:t>ve</w:t>
+      </w:r>
+      <w:r>
+        <w:rPr>
+          <w:rFonts w:ascii="Arial" w:hAnsi="Arial" w:cs="Arial"/>
+          <w:sz w:val="24"/>
+          <w:szCs w:val="24"/>
+        </w:rPr>
+        <w:t xml:space="preserve"> been reported </w:t>
+      </w:r>
+      <w:r>
+        <w:rPr>
+          <w:rFonts w:ascii="Arial" w:hAnsi="Arial" w:cs="Arial"/>
+          <w:sz w:val="24"/>
+          <w:szCs w:val="24"/>
+        </w:rPr>
+        <w:t xml:space="preserve">to have the least </w:t>
+      </w:r>
+      <w:r>
+        <w:rPr>
+          <w:rFonts w:ascii="Arial" w:hAnsi="Arial" w:cs="Arial"/>
+          <w:sz w:val="24"/>
+          <w:szCs w:val="24"/>
+        </w:rPr>
+        <w:t xml:space="preserve">abundance </w:t>
+      </w:r>
+      <w:r>
+        <w:rPr>
+          <w:rFonts w:ascii="Arial" w:hAnsi="Arial" w:cs="Arial"/>
+          <w:sz w:val="24"/>
+          <w:szCs w:val="24"/>
+        </w:rPr>
+        <w:lastRenderedPageBreak/>
+        <w:t xml:space="preserve">and </w:t>
+      </w:r>
+      <w:r>
+        <w:rPr>
+          <w:rFonts w:ascii="Arial" w:hAnsi="Arial" w:cs="Arial"/>
+          <w:sz w:val="24"/>
+          <w:szCs w:val="24"/>
+        </w:rPr>
+        <w:t xml:space="preserve">species </w:t>
+      </w:r>
+      <w:r>
+        <w:rPr>
+          <w:rFonts w:ascii="Arial" w:hAnsi="Arial" w:cs="Arial"/>
+          <w:sz w:val="24"/>
+          <w:szCs w:val="24"/>
+        </w:rPr>
+        <w:t>richness</w:t>
+      </w:r>
+      <w:r>
+        <w:rPr>
+          <w:rFonts w:ascii="Arial" w:hAnsi="Arial" w:cs="Arial"/>
+          <w:sz w:val="24"/>
+          <w:szCs w:val="24"/>
+        </w:rPr>
+        <w:t xml:space="preserve">, in a study </w:t>
+      </w:r>
+      <w:r>
+        <w:rPr>
+          <w:rFonts w:ascii="Arial" w:hAnsi="Arial" w:cs="Arial"/>
+          <w:sz w:val="24"/>
+          <w:szCs w:val="24"/>
+        </w:rPr>
+        <w:t>comparing Gulf of Mexico</w:t>
+      </w:r>
+      <w:r>
+        <w:rPr>
+          <w:rFonts w:ascii="Arial" w:hAnsi="Arial" w:cs="Arial"/>
+          <w:sz w:val="24"/>
+          <w:szCs w:val="24"/>
+        </w:rPr>
+        <w:t xml:space="preserve"> </w:t>
+      </w:r>
+      <w:r>
+        <w:rPr>
+          <w:rFonts w:ascii="Arial" w:hAnsi="Arial" w:cs="Arial"/>
+          <w:sz w:val="24"/>
+          <w:szCs w:val="24"/>
+        </w:rPr>
+        <w:t>regions</w:t>
+      </w:r>
+      <w:r>
+        <w:rPr>
+          <w:rFonts w:ascii="Arial" w:hAnsi="Arial" w:cs="Arial"/>
+          <w:sz w:val="24"/>
+          <w:szCs w:val="24"/>
+        </w:rPr>
+        <w:t xml:space="preserve"> </w:t>
+      </w:r>
+      <w:r>
+        <w:rPr>
+          <w:rFonts w:ascii="Arial" w:hAnsi="Arial" w:cs="Arial"/>
+          <w:sz w:val="24"/>
+          <w:szCs w:val="24"/>
+        </w:rPr>
+        <w:t xml:space="preserve">shorebird use of coastal habitats </w:t>
+      </w:r>
+      <w:r>
+        <w:rPr>
+          <w:rFonts w:ascii="Arial" w:hAnsi="Arial" w:cs="Arial"/>
+          <w:sz w:val="24"/>
+          <w:szCs w:val="24"/>
+        </w:rPr>
+        <w:t>(</w:t>
+      </w:r>
+      <w:r>
+        <w:rPr>
+          <w:rFonts w:ascii="Arial" w:hAnsi="Arial" w:cs="Arial"/>
+          <w:sz w:val="24"/>
+          <w:szCs w:val="24"/>
+        </w:rPr>
+        <w:t>Withers</w:t>
+      </w:r>
+      <w:r>
+        <w:rPr>
+          <w:rFonts w:ascii="Arial" w:hAnsi="Arial" w:cs="Arial"/>
+          <w:sz w:val="24"/>
+          <w:szCs w:val="24"/>
+        </w:rPr>
+        <w:t>, 2002)</w:t>
+      </w:r>
+      <w:r>
+        <w:rPr>
+          <w:rFonts w:ascii="Arial" w:hAnsi="Arial" w:cs="Arial"/>
+          <w:sz w:val="24"/>
+          <w:szCs w:val="24"/>
+        </w:rPr>
+        <w:t>.</w:t>
+      </w:r>
     </w:p>
     <w:p>
       <w:pPr>
@@ -2903,7 +3087,6 @@
           <w:sz w:val="24"/>
           <w:szCs w:val="24"/>
         </w:rPr>
-        <w:lastRenderedPageBreak/>
         <w:t>I</w:t>
       </w:r>
       <w:r>
@@ -3096,43 +3279,7 @@
           <w:sz w:val="24"/>
           <w:szCs w:val="24"/>
         </w:rPr>
-        <w:t xml:space="preserve">. Derrick Key is an example of a spoil island that was clearly visible in aerial photographs in 1982 and now the island </w:t>
-      </w:r>
-      <w:proofErr w:type="gramStart"/>
-      <w:r>
-        <w:rPr>
-          <w:rFonts w:ascii="Arial" w:hAnsi="Arial" w:cs="Arial"/>
-          <w:sz w:val="24"/>
-          <w:szCs w:val="24"/>
-        </w:rPr>
-        <w:t>is completely submerged</w:t>
-      </w:r>
-      <w:proofErr w:type="gramEnd"/>
-      <w:r>
-        <w:rPr>
-          <w:rFonts w:ascii="Arial" w:hAnsi="Arial" w:cs="Arial"/>
-          <w:sz w:val="24"/>
-          <w:szCs w:val="24"/>
-        </w:rPr>
-        <w:t xml:space="preserve"> (in 2016 photography). Major shoreline differences </w:t>
-      </w:r>
-      <w:proofErr w:type="gramStart"/>
-      <w:r>
-        <w:rPr>
-          <w:rFonts w:ascii="Arial" w:hAnsi="Arial" w:cs="Arial"/>
-          <w:sz w:val="24"/>
-          <w:szCs w:val="24"/>
-        </w:rPr>
-        <w:t>are noticeably observed</w:t>
-      </w:r>
-      <w:proofErr w:type="gramEnd"/>
-      <w:r>
-        <w:rPr>
-          <w:rFonts w:ascii="Arial" w:hAnsi="Arial" w:cs="Arial"/>
-          <w:sz w:val="24"/>
-          <w:szCs w:val="24"/>
-        </w:rPr>
-        <w:t xml:space="preserve"> in the 34 years, time between the imagery, for this specific spoil island. </w:t>
+        <w:t xml:space="preserve">. Derrick Key is an example of a spoil island that was clearly visible in aerial photographs in 1982 and now the island is completely submerged (in 2016 photography). Major shoreline differences are noticeably observed in the 34 years, time between the imagery, for this specific spoil island. </w:t>
       </w:r>
       <w:r>
         <w:rPr>
@@ -3398,6 +3545,7 @@
       </w:pPr>
       <w:bookmarkStart w:id="1" w:name="_Toc2180435"/>
       <w:r>
+        <w:lastRenderedPageBreak/>
         <w:t>Figure</w:t>
       </w:r>
       <w:r>
@@ -3683,34 +3831,7 @@
           <w:sz w:val="24"/>
           <w:szCs w:val="24"/>
         </w:rPr>
-        <w:t xml:space="preserve"> for thousands of years. Early Florida </w:t>
-      </w:r>
-      <w:r>
-        <w:rPr>
-          <w:rFonts w:ascii="Arial" w:hAnsi="Arial" w:cs="Arial"/>
-          <w:sz w:val="24"/>
-          <w:szCs w:val="24"/>
-        </w:rPr>
-        <w:lastRenderedPageBreak/>
-        <w:t xml:space="preserve">settlers </w:t>
-      </w:r>
-      <w:proofErr w:type="gramStart"/>
-      <w:r>
-        <w:rPr>
-          <w:rFonts w:ascii="Arial" w:hAnsi="Arial" w:cs="Arial"/>
-          <w:sz w:val="24"/>
-          <w:szCs w:val="24"/>
-        </w:rPr>
-        <w:t>were reported</w:t>
-      </w:r>
-      <w:proofErr w:type="gramEnd"/>
-      <w:r>
-        <w:rPr>
-          <w:rFonts w:ascii="Arial" w:hAnsi="Arial" w:cs="Arial"/>
-          <w:sz w:val="24"/>
-          <w:szCs w:val="24"/>
-        </w:rPr>
-        <w:t xml:space="preserve"> to live and camp on the island as well. The 1800 Florida census registered only 4 people to have identified this island as their home.  There is a cabin near the south of the island depicted on a 1951 USGS Cedar Key Quadrangle map (USGS, 1955).</w:t>
+        <w:t xml:space="preserve"> for thousands of years. Early Florida settlers were reported to live and camp on the island as well. The 1800 Florida census registered only 4 people to have identified this island as their home.  There is a cabin near the south of the island depicted on a 1951 USGS Cedar Key Quadrangle map (USGS, 1955).</w:t>
       </w:r>
       <w:r>
         <w:rPr>
@@ -3782,15 +3903,7 @@
           <w:sz w:val="24"/>
           <w:szCs w:val="24"/>
         </w:rPr>
-        <w:t>364217</w:t>
-      </w:r>
-      <w:r>
-        <w:rPr>
-          <w:rFonts w:ascii="Arial" w:hAnsi="Arial" w:cs="Arial"/>
-          <w:sz w:val="24"/>
-          <w:szCs w:val="24"/>
-        </w:rPr>
-        <w:t xml:space="preserve"> </w:t>
+        <w:t xml:space="preserve">364217 </w:t>
       </w:r>
       <w:r>
         <w:rPr>
@@ -4140,6 +4253,7 @@
         <w:rPr>
           <w:noProof/>
         </w:rPr>
+        <w:lastRenderedPageBreak/>
         <w:drawing>
           <wp:inline distT="0" distB="0" distL="0" distR="0" wp14:anchorId="6DC84CFF" wp14:editId="20255AC6">
             <wp:extent cx="5943600" cy="4201795"/>
@@ -4205,7 +4319,6 @@
           <w:sz w:val="24"/>
           <w:szCs w:val="24"/>
         </w:rPr>
-        <w:lastRenderedPageBreak/>
         <w:t>Figure</w:t>
       </w:r>
       <w:r>
@@ -4286,7 +4399,23 @@
           <w:sz w:val="24"/>
           <w:szCs w:val="24"/>
         </w:rPr>
-        <w:t xml:space="preserve">2.3758 to location; C) Zoomed </w:t>
+        <w:t xml:space="preserve">2.3758 to </w:t>
+      </w:r>
+      <w:r>
+        <w:rPr>
+          <w:rFonts w:ascii="Arial" w:hAnsi="Arial" w:cs="Arial"/>
+          <w:sz w:val="24"/>
+          <w:szCs w:val="24"/>
+        </w:rPr>
+        <w:t>study site</w:t>
+      </w:r>
+      <w:r>
+        <w:rPr>
+          <w:rFonts w:ascii="Arial" w:hAnsi="Arial" w:cs="Arial"/>
+          <w:sz w:val="24"/>
+          <w:szCs w:val="24"/>
+        </w:rPr>
+        <w:t xml:space="preserve">; C) Zoomed </w:t>
       </w:r>
       <w:r>
         <w:rPr>
@@ -4368,23 +4497,21 @@
         </w:rPr>
         <w:t xml:space="preserve">shapefile </w:t>
       </w:r>
-      <w:proofErr w:type="gramStart"/>
-      <w:r>
-        <w:rPr>
-          <w:rFonts w:ascii="Arial" w:hAnsi="Arial" w:cs="Arial"/>
-          <w:sz w:val="24"/>
-          <w:szCs w:val="24"/>
-        </w:rPr>
-        <w:t>was provided</w:t>
-      </w:r>
-      <w:proofErr w:type="gramEnd"/>
-      <w:r>
-        <w:rPr>
-          <w:rFonts w:ascii="Arial" w:hAnsi="Arial" w:cs="Arial"/>
-          <w:sz w:val="24"/>
-          <w:szCs w:val="24"/>
-        </w:rPr>
-        <w:t xml:space="preserve"> by my.fwc.com, (</w:t>
+      <w:r>
+        <w:rPr>
+          <w:rFonts w:ascii="Arial" w:hAnsi="Arial" w:cs="Arial"/>
+          <w:sz w:val="24"/>
+          <w:szCs w:val="24"/>
+        </w:rPr>
+        <w:t>downloaded at</w:t>
+      </w:r>
+      <w:r>
+        <w:rPr>
+          <w:rFonts w:ascii="Arial" w:hAnsi="Arial" w:cs="Arial"/>
+          <w:sz w:val="24"/>
+          <w:szCs w:val="24"/>
+        </w:rPr>
+        <w:t xml:space="preserve"> my.fwc.com, (</w:t>
       </w:r>
       <w:r>
         <w:rPr>
@@ -4400,15 +4527,31 @@
           <w:sz w:val="24"/>
           <w:szCs w:val="24"/>
         </w:rPr>
-        <w:t xml:space="preserve">), and </w:t>
-      </w:r>
-      <w:r>
-        <w:rPr>
-          <w:rFonts w:ascii="Arial" w:hAnsi="Arial" w:cs="Arial"/>
-          <w:sz w:val="24"/>
-          <w:szCs w:val="24"/>
-        </w:rPr>
-        <w:t xml:space="preserve">digitized in 2017. </w:t>
+        <w:t xml:space="preserve">, </w:t>
+      </w:r>
+      <w:r>
+        <w:rPr>
+          <w:rFonts w:ascii="Arial" w:hAnsi="Arial" w:cs="Arial"/>
+          <w:sz w:val="24"/>
+          <w:szCs w:val="24"/>
+        </w:rPr>
+        <w:t>and digitized in 2017</w:t>
+      </w:r>
+      <w:r>
+        <w:rPr>
+          <w:rFonts w:ascii="Arial" w:hAnsi="Arial" w:cs="Arial"/>
+          <w:sz w:val="24"/>
+          <w:szCs w:val="24"/>
+        </w:rPr>
+        <w:t>)</w:t>
+      </w:r>
+      <w:r>
+        <w:rPr>
+          <w:rFonts w:ascii="Arial" w:hAnsi="Arial" w:cs="Arial"/>
+          <w:sz w:val="24"/>
+          <w:szCs w:val="24"/>
+        </w:rPr>
+        <w:t xml:space="preserve">. </w:t>
       </w:r>
     </w:p>
     <w:p>
@@ -4697,18 +4840,24 @@
           <w:sz w:val="24"/>
           <w:szCs w:val="24"/>
         </w:rPr>
-        <w:t xml:space="preserve"> </w:t>
-      </w:r>
-      <w:proofErr w:type="gramStart"/>
-      <w:r>
-        <w:rPr>
-          <w:rFonts w:ascii="Arial" w:hAnsi="Arial" w:cs="Arial"/>
-          <w:sz w:val="24"/>
-          <w:szCs w:val="24"/>
-        </w:rPr>
-        <w:t>was utilized</w:t>
-      </w:r>
-      <w:proofErr w:type="gramEnd"/>
+        <w:t xml:space="preserve"> was utilized. </w:t>
+      </w:r>
+      <w:r>
+        <w:rPr>
+          <w:rFonts w:ascii="Arial" w:hAnsi="Arial" w:cs="Arial"/>
+          <w:sz w:val="24"/>
+          <w:szCs w:val="24"/>
+        </w:rPr>
+        <w:t xml:space="preserve">Google Earth Pro does not capture any of its own imagery, it does however locate and use imagery, in its finder view, that is comparatively cloud-free and </w:t>
+      </w:r>
+      <w:r>
+        <w:rPr>
+          <w:rFonts w:ascii="Arial" w:hAnsi="Arial" w:cs="Arial"/>
+          <w:sz w:val="24"/>
+          <w:szCs w:val="24"/>
+        </w:rPr>
+        <w:t>with the highest resolution</w:t>
+      </w:r>
       <w:r>
         <w:rPr>
           <w:rFonts w:ascii="Arial" w:hAnsi="Arial" w:cs="Arial"/>
@@ -4723,15 +4872,31 @@
           <w:sz w:val="24"/>
           <w:szCs w:val="24"/>
         </w:rPr>
-        <w:t xml:space="preserve">Google Earth Pro does not capture any of its own imagery, it does however locate and use imagery, in its finder view, that is comparatively cloud-free and </w:t>
-      </w:r>
-      <w:r>
-        <w:rPr>
-          <w:rFonts w:ascii="Arial" w:hAnsi="Arial" w:cs="Arial"/>
-          <w:sz w:val="24"/>
-          <w:szCs w:val="24"/>
-        </w:rPr>
-        <w:t>with the highest resolution</w:t>
+        <w:t xml:space="preserve">Google Earth Pro </w:t>
+      </w:r>
+      <w:r>
+        <w:rPr>
+          <w:rFonts w:ascii="Arial" w:hAnsi="Arial" w:cs="Arial"/>
+          <w:sz w:val="24"/>
+          <w:szCs w:val="24"/>
+        </w:rPr>
+        <w:t xml:space="preserve">was </w:t>
+      </w:r>
+      <w:r>
+        <w:rPr>
+          <w:rFonts w:ascii="Arial" w:hAnsi="Arial" w:cs="Arial"/>
+          <w:sz w:val="24"/>
+          <w:szCs w:val="24"/>
+        </w:rPr>
+        <w:t>able to give minimal metadata of the imagery such as which agency captured the imagery and the date of the image</w:t>
+      </w:r>
+      <w:r>
+        <w:rPr>
+          <w:rFonts w:ascii="Arial" w:hAnsi="Arial" w:cs="Arial"/>
+          <w:sz w:val="24"/>
+          <w:szCs w:val="24"/>
+        </w:rPr>
+        <w:t>, when using the time slider feature</w:t>
       </w:r>
       <w:r>
         <w:rPr>
@@ -4747,46 +4912,6 @@
           <w:sz w:val="24"/>
           <w:szCs w:val="24"/>
         </w:rPr>
-        <w:t xml:space="preserve">Google Earth Pro </w:t>
-      </w:r>
-      <w:r>
-        <w:rPr>
-          <w:rFonts w:ascii="Arial" w:hAnsi="Arial" w:cs="Arial"/>
-          <w:sz w:val="24"/>
-          <w:szCs w:val="24"/>
-        </w:rPr>
-        <w:t xml:space="preserve">was </w:t>
-      </w:r>
-      <w:r>
-        <w:rPr>
-          <w:rFonts w:ascii="Arial" w:hAnsi="Arial" w:cs="Arial"/>
-          <w:sz w:val="24"/>
-          <w:szCs w:val="24"/>
-        </w:rPr>
-        <w:t>able to give minimal metadata of the imagery such as which agency captured the imagery and the date of the image</w:t>
-      </w:r>
-      <w:r>
-        <w:rPr>
-          <w:rFonts w:ascii="Arial" w:hAnsi="Arial" w:cs="Arial"/>
-          <w:sz w:val="24"/>
-          <w:szCs w:val="24"/>
-        </w:rPr>
-        <w:t>, when using the time slider feature</w:t>
-      </w:r>
-      <w:r>
-        <w:rPr>
-          <w:rFonts w:ascii="Arial" w:hAnsi="Arial" w:cs="Arial"/>
-          <w:sz w:val="24"/>
-          <w:szCs w:val="24"/>
-        </w:rPr>
-        <w:t xml:space="preserve">. </w:t>
-      </w:r>
-      <w:r>
-        <w:rPr>
-          <w:rFonts w:ascii="Arial" w:hAnsi="Arial" w:cs="Arial"/>
-          <w:sz w:val="24"/>
-          <w:szCs w:val="24"/>
-        </w:rPr>
         <w:t xml:space="preserve">Upon inspection it was determined that </w:t>
       </w:r>
       <w:r>
@@ -4795,7 +4920,16 @@
           <w:sz w:val="24"/>
           <w:szCs w:val="24"/>
         </w:rPr>
-        <w:t xml:space="preserve">NAIP (National Agriculture Imagery Program) was the agency that acquired the most frequent and most detailed </w:t>
+        <w:t xml:space="preserve">NAIP (National Agriculture Imagery Program) was the agency </w:t>
+      </w:r>
+      <w:r>
+        <w:rPr>
+          <w:rFonts w:ascii="Arial" w:hAnsi="Arial" w:cs="Arial"/>
+          <w:sz w:val="24"/>
+          <w:szCs w:val="24"/>
+        </w:rPr>
+        <w:lastRenderedPageBreak/>
+        <w:t xml:space="preserve">that acquired the most frequent and most detailed </w:t>
       </w:r>
       <w:r>
         <w:rPr>
@@ -4835,16 +4969,7 @@
           <w:sz w:val="24"/>
           <w:szCs w:val="24"/>
         </w:rPr>
-        <w:t xml:space="preserve"> 1-meter ground sample distance with a horizontal accuracy that matches within six meters of photo-identifiable ground control points. These points </w:t>
-      </w:r>
-      <w:proofErr w:type="gramStart"/>
-      <w:r>
-        <w:rPr>
-          <w:rFonts w:ascii="Arial" w:hAnsi="Arial" w:cs="Arial"/>
-          <w:sz w:val="24"/>
-          <w:szCs w:val="24"/>
-        </w:rPr>
-        <w:t>are</w:t>
+        <w:t xml:space="preserve"> 1-meter ground sample distance with a horizontal accuracy that matches within six meters of photo-identifiable ground control points. These points are</w:t>
       </w:r>
       <w:r>
         <w:rPr>
@@ -4860,42 +4985,15 @@
           <w:sz w:val="24"/>
           <w:szCs w:val="24"/>
         </w:rPr>
-        <w:t xml:space="preserve"> used</w:t>
-      </w:r>
-      <w:proofErr w:type="gramEnd"/>
-      <w:r>
-        <w:rPr>
-          <w:rFonts w:ascii="Arial" w:hAnsi="Arial" w:cs="Arial"/>
-          <w:sz w:val="24"/>
-          <w:szCs w:val="24"/>
-        </w:rPr>
-        <w:t xml:space="preserve"> during imagery inspection. </w:t>
-      </w:r>
-      <w:r>
-        <w:rPr>
-          <w:rFonts w:ascii="Arial" w:hAnsi="Arial" w:cs="Arial"/>
-          <w:sz w:val="24"/>
-          <w:szCs w:val="24"/>
-        </w:rPr>
-        <w:t xml:space="preserve">Contractually, NAIP makes attempts to comply with the specification that no more than 10% cloud cover </w:t>
-      </w:r>
-      <w:proofErr w:type="gramStart"/>
-      <w:r>
-        <w:rPr>
-          <w:rFonts w:ascii="Arial" w:hAnsi="Arial" w:cs="Arial"/>
-          <w:sz w:val="24"/>
-          <w:szCs w:val="24"/>
-        </w:rPr>
-        <w:t>be allowed</w:t>
-      </w:r>
-      <w:proofErr w:type="gramEnd"/>
-      <w:r>
-        <w:rPr>
-          <w:rFonts w:ascii="Arial" w:hAnsi="Arial" w:cs="Arial"/>
-          <w:sz w:val="24"/>
-          <w:szCs w:val="24"/>
-        </w:rPr>
-        <w:t xml:space="preserve"> in each aerial imagery</w:t>
+        <w:t xml:space="preserve"> used during imagery inspection. </w:t>
+      </w:r>
+      <w:r>
+        <w:rPr>
+          <w:rFonts w:ascii="Arial" w:hAnsi="Arial" w:cs="Arial"/>
+          <w:sz w:val="24"/>
+          <w:szCs w:val="24"/>
+        </w:rPr>
+        <w:t>Contractually, NAIP makes attempts to comply with the specification that no more than 10% cloud cover be allowed in each aerial imagery</w:t>
       </w:r>
       <w:r>
         <w:rPr>
@@ -4911,25 +5009,7 @@
           <w:sz w:val="24"/>
           <w:szCs w:val="24"/>
         </w:rPr>
-        <w:t xml:space="preserve">. Aerial imagery </w:t>
-      </w:r>
-      <w:proofErr w:type="gramStart"/>
-      <w:r>
-        <w:rPr>
-          <w:rFonts w:ascii="Arial" w:hAnsi="Arial" w:cs="Arial"/>
-          <w:sz w:val="24"/>
-          <w:szCs w:val="24"/>
-        </w:rPr>
-        <w:t>are</w:t>
-      </w:r>
-      <w:proofErr w:type="gramEnd"/>
-      <w:r>
-        <w:rPr>
-          <w:rFonts w:ascii="Arial" w:hAnsi="Arial" w:cs="Arial"/>
-          <w:sz w:val="24"/>
-          <w:szCs w:val="24"/>
-        </w:rPr>
-        <w:t xml:space="preserve"> available as digital ortho quarter quad tiles (DOQQs) geotiffs, and which also correspond to the USGS topographic quadrangles</w:t>
+        <w:t>. Aerial imagery are available as digital ortho quarter quad tiles (DOQQs) geotiffs, and which also correspond to the USGS topographic quadrangles</w:t>
       </w:r>
       <w:r>
         <w:rPr>
@@ -5351,7 +5431,6 @@
                 <w:sz w:val="12"/>
                 <w:szCs w:val="12"/>
               </w:rPr>
-              <w:lastRenderedPageBreak/>
               <w:t>January 20, 1994</w:t>
             </w:r>
           </w:p>
@@ -7656,6 +7735,7 @@
                 <w:sz w:val="12"/>
                 <w:szCs w:val="12"/>
               </w:rPr>
+              <w:lastRenderedPageBreak/>
               <w:t>October 13, 2013</w:t>
             </w:r>
           </w:p>
@@ -9197,7 +9277,6 @@
                 <w:sz w:val="12"/>
                 <w:szCs w:val="12"/>
               </w:rPr>
-              <w:lastRenderedPageBreak/>
               <w:t>November 10, 2019</w:t>
             </w:r>
           </w:p>
@@ -10387,51 +10466,15 @@
           <w:sz w:val="24"/>
           <w:szCs w:val="24"/>
         </w:rPr>
-        <w:t xml:space="preserve">For this </w:t>
-      </w:r>
-      <w:proofErr w:type="gramStart"/>
-      <w:r>
-        <w:rPr>
-          <w:rFonts w:ascii="Arial" w:hAnsi="Arial" w:cs="Arial"/>
-          <w:sz w:val="24"/>
-          <w:szCs w:val="24"/>
-        </w:rPr>
-        <w:t>analysis</w:t>
-      </w:r>
-      <w:proofErr w:type="gramEnd"/>
-      <w:r>
-        <w:rPr>
-          <w:rFonts w:ascii="Arial" w:hAnsi="Arial" w:cs="Arial"/>
-          <w:sz w:val="24"/>
-          <w:szCs w:val="24"/>
-        </w:rPr>
-        <w:t xml:space="preserve"> the DSAS ArcGIS extension was used. The DSAS extension </w:t>
-      </w:r>
-      <w:r>
-        <w:rPr>
-          <w:rFonts w:ascii="Arial" w:hAnsi="Arial" w:cs="Arial"/>
-          <w:sz w:val="24"/>
-          <w:szCs w:val="24"/>
-        </w:rPr>
-        <w:t xml:space="preserve">casts </w:t>
-      </w:r>
-      <w:proofErr w:type="gramStart"/>
-      <w:r>
-        <w:rPr>
-          <w:rFonts w:ascii="Arial" w:hAnsi="Arial" w:cs="Arial"/>
-          <w:sz w:val="24"/>
-          <w:szCs w:val="24"/>
-        </w:rPr>
-        <w:t>transects</w:t>
-      </w:r>
-      <w:proofErr w:type="gramEnd"/>
-      <w:r>
-        <w:rPr>
-          <w:rFonts w:ascii="Arial" w:hAnsi="Arial" w:cs="Arial"/>
-          <w:sz w:val="24"/>
-          <w:szCs w:val="24"/>
-        </w:rPr>
-        <w:t xml:space="preserve"> along the baselines (starting point for transects) and </w:t>
+        <w:t xml:space="preserve">For this analysis the DSAS ArcGIS extension was used. The DSAS extension </w:t>
+      </w:r>
+      <w:r>
+        <w:rPr>
+          <w:rFonts w:ascii="Arial" w:hAnsi="Arial" w:cs="Arial"/>
+          <w:sz w:val="24"/>
+          <w:szCs w:val="24"/>
+        </w:rPr>
+        <w:t xml:space="preserve">casts transects along the baselines (starting point for transects) and </w:t>
       </w:r>
       <w:r>
         <w:rPr>
@@ -10519,51 +10562,15 @@
           <w:sz w:val="24"/>
           <w:szCs w:val="24"/>
         </w:rPr>
-        <w:t xml:space="preserve">and NSM (Net Shoreline Movement) </w:t>
-      </w:r>
-      <w:proofErr w:type="gramStart"/>
-      <w:r>
-        <w:rPr>
-          <w:rFonts w:ascii="Arial" w:hAnsi="Arial" w:cs="Arial"/>
-          <w:sz w:val="24"/>
-          <w:szCs w:val="24"/>
-        </w:rPr>
-        <w:t>were selected</w:t>
-      </w:r>
-      <w:proofErr w:type="gramEnd"/>
-      <w:r>
-        <w:rPr>
-          <w:rFonts w:ascii="Arial" w:hAnsi="Arial" w:cs="Arial"/>
-          <w:sz w:val="24"/>
-          <w:szCs w:val="24"/>
-        </w:rPr>
-        <w:t xml:space="preserve">. </w:t>
-      </w:r>
-      <w:r>
-        <w:rPr>
-          <w:rFonts w:ascii="Arial" w:hAnsi="Arial" w:cs="Arial"/>
-          <w:sz w:val="24"/>
-          <w:szCs w:val="24"/>
-        </w:rPr>
-        <w:t xml:space="preserve">A linear regression rate-of-change can </w:t>
-      </w:r>
-      <w:proofErr w:type="gramStart"/>
-      <w:r>
-        <w:rPr>
-          <w:rFonts w:ascii="Arial" w:hAnsi="Arial" w:cs="Arial"/>
-          <w:sz w:val="24"/>
-          <w:szCs w:val="24"/>
-        </w:rPr>
-        <w:t>be ascertained</w:t>
-      </w:r>
-      <w:proofErr w:type="gramEnd"/>
-      <w:r>
-        <w:rPr>
-          <w:rFonts w:ascii="Arial" w:hAnsi="Arial" w:cs="Arial"/>
-          <w:sz w:val="24"/>
-          <w:szCs w:val="24"/>
-        </w:rPr>
-        <w:t xml:space="preserve"> by fitting a least</w:t>
+        <w:t xml:space="preserve">and NSM (Net Shoreline Movement) were selected. </w:t>
+      </w:r>
+      <w:r>
+        <w:rPr>
+          <w:rFonts w:ascii="Arial" w:hAnsi="Arial" w:cs="Arial"/>
+          <w:sz w:val="24"/>
+          <w:szCs w:val="24"/>
+        </w:rPr>
+        <w:t>A linear regression rate-of-change can be ascertained by fitting a least</w:t>
       </w:r>
       <w:r>
         <w:rPr>
@@ -10611,16 +10618,7 @@
           <w:sz w:val="24"/>
           <w:szCs w:val="24"/>
         </w:rPr>
-        <w:t xml:space="preserve">so that the sum </w:t>
-      </w:r>
-      <w:r>
-        <w:rPr>
-          <w:rFonts w:ascii="Arial" w:hAnsi="Arial" w:cs="Arial"/>
-          <w:sz w:val="24"/>
-          <w:szCs w:val="24"/>
-        </w:rPr>
-        <w:lastRenderedPageBreak/>
-        <w:t xml:space="preserve">of the squared residuals </w:t>
+        <w:t xml:space="preserve">so that the sum of the squared residuals </w:t>
       </w:r>
       <w:r>
         <w:rPr>
@@ -10804,33 +10802,24 @@
           <w:sz w:val="24"/>
           <w:szCs w:val="24"/>
         </w:rPr>
-        <w:t xml:space="preserve"> - DSAS generates transects that </w:t>
-      </w:r>
-      <w:proofErr w:type="gramStart"/>
-      <w:r>
-        <w:rPr>
-          <w:rFonts w:ascii="Arial" w:hAnsi="Arial" w:cs="Arial"/>
-          <w:sz w:val="24"/>
-          <w:szCs w:val="24"/>
-        </w:rPr>
-        <w:t>are cast</w:t>
-      </w:r>
-      <w:proofErr w:type="gramEnd"/>
-      <w:r>
-        <w:rPr>
-          <w:rFonts w:ascii="Arial" w:hAnsi="Arial" w:cs="Arial"/>
-          <w:sz w:val="24"/>
-          <w:szCs w:val="24"/>
-        </w:rPr>
-        <w:t xml:space="preserve"> perpendicular to the reference baseline at a user-specified spacing alongshore.  DSAS measures the distance between the baseline and each shoreline intersection along a transect, and combines date information, and positional uncertainty for each shoreline, to  generate the </w:t>
-      </w:r>
-      <w:r>
-        <w:rPr>
-          <w:rFonts w:ascii="Arial" w:hAnsi="Arial" w:cs="Arial"/>
-          <w:sz w:val="24"/>
-          <w:szCs w:val="24"/>
-        </w:rPr>
-        <w:t xml:space="preserve">change metrics </w:t>
+        <w:t xml:space="preserve"> - DSAS generates transects that are cast perpendicular to the reference baseline at a user-specified spacing alongshore.  DSAS measures the distance between the baseline and each shoreline intersection along a transect, and combines date information, and positional uncertainty for each shoreline, to  generate the </w:t>
+      </w:r>
+      <w:r>
+        <w:rPr>
+          <w:rFonts w:ascii="Arial" w:hAnsi="Arial" w:cs="Arial"/>
+          <w:sz w:val="24"/>
+          <w:szCs w:val="24"/>
+        </w:rPr>
+        <w:t xml:space="preserve">change </w:t>
+      </w:r>
+      <w:r>
+        <w:rPr>
+          <w:rFonts w:ascii="Arial" w:hAnsi="Arial" w:cs="Arial"/>
+          <w:sz w:val="24"/>
+          <w:szCs w:val="24"/>
+        </w:rPr>
+        <w:lastRenderedPageBreak/>
+        <w:t xml:space="preserve">metrics </w:t>
       </w:r>
       <w:r>
         <w:rPr>
@@ -10910,7 +10899,6 @@
         </w:rPr>
         <w:t xml:space="preserve">All objects used in the DSAS </w:t>
       </w:r>
-      <w:proofErr w:type="gramStart"/>
       <w:r>
         <w:rPr>
           <w:rFonts w:ascii="Arial" w:hAnsi="Arial" w:cs="Arial"/>
@@ -10925,16 +10913,7 @@
           <w:sz w:val="24"/>
           <w:szCs w:val="24"/>
         </w:rPr>
-        <w:t xml:space="preserve"> stored</w:t>
-      </w:r>
-      <w:proofErr w:type="gramEnd"/>
-      <w:r>
-        <w:rPr>
-          <w:rFonts w:ascii="Arial" w:hAnsi="Arial" w:cs="Arial"/>
-          <w:sz w:val="24"/>
-          <w:szCs w:val="24"/>
-        </w:rPr>
-        <w:t xml:space="preserve"> in </w:t>
+        <w:t xml:space="preserve"> stored in </w:t>
       </w:r>
       <w:r>
         <w:rPr>
@@ -10974,16 +10953,7 @@
           <w:sz w:val="24"/>
           <w:szCs w:val="24"/>
         </w:rPr>
-        <w:t xml:space="preserve">The DSAS operational workflow includes the following steps: (1) Set default parameters and fields to created shoreline and baseline layers, transects, shoreline calculations, metadata and file output locations; (2) Cast transects and select their maximum search distance, transect spacing, and smoothing distance; (3) Calculate </w:t>
-      </w:r>
-      <w:r>
-        <w:rPr>
-          <w:rFonts w:ascii="Arial" w:hAnsi="Arial" w:cs="Arial"/>
-          <w:sz w:val="24"/>
-          <w:szCs w:val="24"/>
-        </w:rPr>
-        <w:lastRenderedPageBreak/>
-        <w:t>change statistics such as confidence intervals, shoreline intersection threshold, rate of output display, and summary report; (4) Create data visualization for LRR and NSM; and (5) Shoreline forecasting for a 10 and/or 20 year forecast.</w:t>
+        <w:t>The DSAS operational workflow includes the following steps: (1) Set default parameters and fields to created shoreline and baseline layers, transects, shoreline calculations, metadata and file output locations; (2) Cast transects and select their maximum search distance, transect spacing, and smoothing distance; (3) Calculate change statistics such as confidence intervals, shoreline intersection threshold, rate of output display, and summary report; (4) Create data visualization for LRR and NSM; and (5) Shoreline forecasting for a 10 and/or 20 year forecast.</w:t>
       </w:r>
     </w:p>
     <w:p>
@@ -11126,16 +11096,7 @@
           <w:sz w:val="24"/>
           <w:szCs w:val="24"/>
         </w:rPr>
-        <w:t xml:space="preserve">shoreline </w:t>
-      </w:r>
-      <w:proofErr w:type="gramStart"/>
-      <w:r>
-        <w:rPr>
-          <w:rFonts w:ascii="Arial" w:hAnsi="Arial" w:cs="Arial"/>
-          <w:sz w:val="24"/>
-          <w:szCs w:val="24"/>
-        </w:rPr>
-        <w:t>w</w:t>
+        <w:t>shoreline w</w:t>
       </w:r>
       <w:r>
         <w:rPr>
@@ -11151,16 +11112,7 @@
           <w:sz w:val="24"/>
           <w:szCs w:val="24"/>
         </w:rPr>
-        <w:t xml:space="preserve"> traced</w:t>
-      </w:r>
-      <w:proofErr w:type="gramEnd"/>
-      <w:r>
-        <w:rPr>
-          <w:rFonts w:ascii="Arial" w:hAnsi="Arial" w:cs="Arial"/>
-          <w:sz w:val="24"/>
-          <w:szCs w:val="24"/>
-        </w:rPr>
-        <w:t xml:space="preserve"> </w:t>
+        <w:t xml:space="preserve"> traced </w:t>
       </w:r>
       <w:r>
         <w:rPr>
@@ -11176,25 +11128,7 @@
           <w:sz w:val="24"/>
           <w:szCs w:val="24"/>
         </w:rPr>
-        <w:t xml:space="preserve">via ArcGIS editing features. Shorelines </w:t>
-      </w:r>
-      <w:proofErr w:type="gramStart"/>
-      <w:r>
-        <w:rPr>
-          <w:rFonts w:ascii="Arial" w:hAnsi="Arial" w:cs="Arial"/>
-          <w:sz w:val="24"/>
-          <w:szCs w:val="24"/>
-        </w:rPr>
-        <w:t>were then merged</w:t>
-      </w:r>
-      <w:proofErr w:type="gramEnd"/>
-      <w:r>
-        <w:rPr>
-          <w:rFonts w:ascii="Arial" w:hAnsi="Arial" w:cs="Arial"/>
-          <w:sz w:val="24"/>
-          <w:szCs w:val="24"/>
-        </w:rPr>
-        <w:t xml:space="preserve"> into a single shapefile using the ArcGIS tool Merge. A </w:t>
+        <w:t xml:space="preserve">via ArcGIS editing features. Shorelines were then merged into a single shapefile using the ArcGIS tool Merge. A </w:t>
       </w:r>
       <w:r>
         <w:rPr>
@@ -11210,43 +11144,7 @@
           <w:sz w:val="24"/>
           <w:szCs w:val="24"/>
         </w:rPr>
-        <w:t xml:space="preserve">-meter buffer </w:t>
-      </w:r>
-      <w:proofErr w:type="gramStart"/>
-      <w:r>
-        <w:rPr>
-          <w:rFonts w:ascii="Arial" w:hAnsi="Arial" w:cs="Arial"/>
-          <w:sz w:val="24"/>
-          <w:szCs w:val="24"/>
-        </w:rPr>
-        <w:t>was then calculated</w:t>
-      </w:r>
-      <w:proofErr w:type="gramEnd"/>
-      <w:r>
-        <w:rPr>
-          <w:rFonts w:ascii="Arial" w:hAnsi="Arial" w:cs="Arial"/>
-          <w:sz w:val="24"/>
-          <w:szCs w:val="24"/>
-        </w:rPr>
-        <w:t xml:space="preserve"> around the merged shorelines shapefile using the ArcGIS tool Buffer. A section of the buffer </w:t>
-      </w:r>
-      <w:proofErr w:type="gramStart"/>
-      <w:r>
-        <w:rPr>
-          <w:rFonts w:ascii="Arial" w:hAnsi="Arial" w:cs="Arial"/>
-          <w:sz w:val="24"/>
-          <w:szCs w:val="24"/>
-        </w:rPr>
-        <w:t>was selected</w:t>
-      </w:r>
-      <w:proofErr w:type="gramEnd"/>
-      <w:r>
-        <w:rPr>
-          <w:rFonts w:ascii="Arial" w:hAnsi="Arial" w:cs="Arial"/>
-          <w:sz w:val="24"/>
-          <w:szCs w:val="24"/>
-        </w:rPr>
-        <w:t xml:space="preserve"> to act as the baseline for transect casting </w:t>
+        <w:t xml:space="preserve">-meter buffer was then calculated around the merged shorelines shapefile using the ArcGIS tool Buffer. A section of the buffer was selected to act as the baseline for transect casting </w:t>
       </w:r>
       <w:r>
         <w:rPr>
@@ -11294,33 +11192,15 @@
           <w:sz w:val="24"/>
           <w:szCs w:val="24"/>
         </w:rPr>
-        <w:t xml:space="preserve">selected can </w:t>
-      </w:r>
-      <w:proofErr w:type="gramStart"/>
-      <w:r>
-        <w:rPr>
-          <w:rFonts w:ascii="Arial" w:hAnsi="Arial" w:cs="Arial"/>
-          <w:sz w:val="24"/>
-          <w:szCs w:val="24"/>
-        </w:rPr>
-        <w:t>be</w:t>
-      </w:r>
-      <w:r>
-        <w:rPr>
-          <w:rFonts w:ascii="Arial" w:hAnsi="Arial" w:cs="Arial"/>
-          <w:sz w:val="24"/>
-          <w:szCs w:val="24"/>
-        </w:rPr>
-        <w:t xml:space="preserve"> found</w:t>
-      </w:r>
-      <w:proofErr w:type="gramEnd"/>
-      <w:r>
-        <w:rPr>
-          <w:rFonts w:ascii="Arial" w:hAnsi="Arial" w:cs="Arial"/>
-          <w:sz w:val="24"/>
-          <w:szCs w:val="24"/>
-        </w:rPr>
-        <w:t xml:space="preserve"> on the east side of Deer </w:t>
+        <w:t>selected can be</w:t>
+      </w:r>
+      <w:r>
+        <w:rPr>
+          <w:rFonts w:ascii="Arial" w:hAnsi="Arial" w:cs="Arial"/>
+          <w:sz w:val="24"/>
+          <w:szCs w:val="24"/>
+        </w:rPr>
+        <w:t xml:space="preserve"> found on the east side of Deer </w:t>
       </w:r>
       <w:r>
         <w:rPr>
@@ -11336,25 +11216,7 @@
           <w:sz w:val="24"/>
           <w:szCs w:val="24"/>
         </w:rPr>
-        <w:t xml:space="preserve"> is entirely inland. Both a baseline shapefile and merged shoreline shapefile </w:t>
-      </w:r>
-      <w:proofErr w:type="gramStart"/>
-      <w:r>
-        <w:rPr>
-          <w:rFonts w:ascii="Arial" w:hAnsi="Arial" w:cs="Arial"/>
-          <w:sz w:val="24"/>
-          <w:szCs w:val="24"/>
-        </w:rPr>
-        <w:t>are required</w:t>
-      </w:r>
-      <w:proofErr w:type="gramEnd"/>
-      <w:r>
-        <w:rPr>
-          <w:rFonts w:ascii="Arial" w:hAnsi="Arial" w:cs="Arial"/>
-          <w:sz w:val="24"/>
-          <w:szCs w:val="24"/>
-        </w:rPr>
-        <w:t xml:space="preserve"> for DSAS calculations</w:t>
+        <w:t xml:space="preserve"> is entirely inland. Both a baseline shapefile and merged shoreline shapefile are required for DSAS calculations</w:t>
       </w:r>
       <w:r>
         <w:rPr>
@@ -11541,25 +11403,16 @@
           <w:sz w:val="24"/>
           <w:szCs w:val="24"/>
         </w:rPr>
-        <w:t xml:space="preserve">A smoothing distance is a user- specified smoothing value which can facilitate and orthogonal transect intersect by creating a baseline (which </w:t>
-      </w:r>
-      <w:proofErr w:type="gramStart"/>
-      <w:r>
-        <w:rPr>
-          <w:rFonts w:ascii="Arial" w:hAnsi="Arial" w:cs="Arial"/>
-          <w:sz w:val="24"/>
-          <w:szCs w:val="24"/>
-        </w:rPr>
-        <w:t>is not displayed</w:t>
-      </w:r>
-      <w:proofErr w:type="gramEnd"/>
-      <w:r>
-        <w:rPr>
-          <w:rFonts w:ascii="Arial" w:hAnsi="Arial" w:cs="Arial"/>
-          <w:sz w:val="24"/>
-          <w:szCs w:val="24"/>
-        </w:rPr>
-        <w:t xml:space="preserve"> in the final product)</w:t>
+        <w:t xml:space="preserve">A smoothing distance is a user- specified smoothing value which can facilitate </w:t>
+      </w:r>
+      <w:r>
+        <w:rPr>
+          <w:rFonts w:ascii="Arial" w:hAnsi="Arial" w:cs="Arial"/>
+          <w:sz w:val="24"/>
+          <w:szCs w:val="24"/>
+        </w:rPr>
+        <w:lastRenderedPageBreak/>
+        <w:t>and orthogonal transect intersect by creating a baseline (which is not displayed in the final product)</w:t>
       </w:r>
       <w:r>
         <w:rPr>
@@ -11639,25 +11492,7 @@
           <w:sz w:val="24"/>
           <w:szCs w:val="24"/>
         </w:rPr>
-        <w:t xml:space="preserve">, which </w:t>
-      </w:r>
-      <w:proofErr w:type="gramStart"/>
-      <w:r>
-        <w:rPr>
-          <w:rFonts w:ascii="Arial" w:hAnsi="Arial" w:cs="Arial"/>
-          <w:sz w:val="24"/>
-          <w:szCs w:val="24"/>
-        </w:rPr>
-        <w:t>is recommended</w:t>
-      </w:r>
-      <w:proofErr w:type="gramEnd"/>
-      <w:r>
-        <w:rPr>
-          <w:rFonts w:ascii="Arial" w:hAnsi="Arial" w:cs="Arial"/>
-          <w:sz w:val="24"/>
-          <w:szCs w:val="24"/>
-        </w:rPr>
-        <w:t xml:space="preserve"> for smaller shorelines. </w:t>
+        <w:t xml:space="preserve">, which is recommended for smaller shorelines. </w:t>
       </w:r>
       <w:r>
         <w:rPr>
@@ -11698,7 +11533,6 @@
         <w:rPr>
           <w:noProof/>
         </w:rPr>
-        <w:lastRenderedPageBreak/>
         <w:drawing>
           <wp:inline distT="0" distB="0" distL="0" distR="0" wp14:anchorId="5AFD42D8" wp14:editId="042AD0C5">
             <wp:extent cx="5943600" cy="4457700"/>
@@ -11922,7 +11756,17 @@
           <w:sz w:val="24"/>
           <w:szCs w:val="24"/>
         </w:rPr>
-        <w:t xml:space="preserve">The DSAS calculations follows the standard that a negative rate implies erosion and a positivie rate implies accretion. The interpretation of the results go as follows. </w:t>
+        <w:t xml:space="preserve">The DSAS calculations </w:t>
+      </w:r>
+      <w:r>
+        <w:rPr>
+          <w:rFonts w:ascii="Arial" w:hAnsi="Arial" w:cs="Arial"/>
+          <w:noProof/>
+          <w:sz w:val="24"/>
+          <w:szCs w:val="24"/>
+        </w:rPr>
+        <w:lastRenderedPageBreak/>
+        <w:t xml:space="preserve">follows the standard that a negative rate implies erosion and a positivie rate implies accretion. The interpretation of the results go as follows. </w:t>
       </w:r>
     </w:p>
     <w:p>
@@ -11947,7 +11791,6 @@
           <w:iCs/>
           <w:noProof/>
         </w:rPr>
-        <w:lastRenderedPageBreak/>
         <w:drawing>
           <wp:anchor distT="0" distB="0" distL="114300" distR="114300" simplePos="0" relativeHeight="251677696" behindDoc="0" locked="0" layoutInCell="1" allowOverlap="1" wp14:anchorId="76F1D555" wp14:editId="239F87F7">
             <wp:simplePos x="0" y="0"/>
@@ -12435,7 +12278,16 @@
           <w:sz w:val="24"/>
           <w:szCs w:val="24"/>
         </w:rPr>
-        <w:t xml:space="preserve">. For the NSM calculations (Figure 6, right), the most net shoreline erosion occurred on the north end of Deer Island. The </w:t>
+        <w:t xml:space="preserve">. For the NSM calculations (Figure 6, right), the most net shoreline erosion occurred on the north end </w:t>
+      </w:r>
+      <w:r>
+        <w:rPr>
+          <w:rFonts w:ascii="Arial" w:hAnsi="Arial" w:cs="Arial"/>
+          <w:sz w:val="24"/>
+          <w:szCs w:val="24"/>
+        </w:rPr>
+        <w:lastRenderedPageBreak/>
+        <w:t xml:space="preserve">of Deer Island. The </w:t>
       </w:r>
       <w:r>
         <w:rPr>
@@ -12547,16 +12399,7 @@
           <w:sz w:val="24"/>
           <w:szCs w:val="24"/>
         </w:rPr>
-        <w:t xml:space="preserve">range </w:t>
-      </w:r>
-      <w:r>
-        <w:rPr>
-          <w:rFonts w:ascii="Arial" w:hAnsi="Arial" w:cs="Arial"/>
-          <w:sz w:val="24"/>
-          <w:szCs w:val="24"/>
-        </w:rPr>
-        <w:lastRenderedPageBreak/>
-        <w:t>from</w:t>
+        <w:t>range from</w:t>
       </w:r>
       <w:r>
         <w:rPr>
@@ -13180,7 +13023,16 @@
           <w:sz w:val="24"/>
           <w:szCs w:val="24"/>
         </w:rPr>
-        <w:t xml:space="preserve">, the highest </w:t>
+        <w:t xml:space="preserve">, the </w:t>
+      </w:r>
+      <w:r>
+        <w:rPr>
+          <w:rFonts w:ascii="Arial" w:hAnsi="Arial" w:cs="Arial"/>
+          <w:sz w:val="24"/>
+          <w:szCs w:val="24"/>
+        </w:rPr>
+        <w:lastRenderedPageBreak/>
+        <w:t xml:space="preserve">highest </w:t>
       </w:r>
       <w:r>
         <w:rPr>
@@ -13260,16 +13112,7 @@
           <w:sz w:val="24"/>
           <w:szCs w:val="24"/>
         </w:rPr>
-        <w:t xml:space="preserve">The figure </w:t>
-      </w:r>
-      <w:r>
-        <w:rPr>
-          <w:rFonts w:ascii="Arial" w:hAnsi="Arial" w:cs="Arial"/>
-          <w:sz w:val="24"/>
-          <w:szCs w:val="24"/>
-        </w:rPr>
-        <w:lastRenderedPageBreak/>
-        <w:t xml:space="preserve">above depicts Deer Island as having </w:t>
+        <w:t xml:space="preserve">The figure above depicts Deer Island as having </w:t>
       </w:r>
       <w:r>
         <w:rPr>
@@ -13845,7 +13688,16 @@
           <w:sz w:val="24"/>
           <w:szCs w:val="24"/>
         </w:rPr>
-        <w:t>For the NSM (right), the highest erosion distance measurements are from -</w:t>
+        <w:t xml:space="preserve">For the NSM (right), the highest erosion distance </w:t>
+      </w:r>
+      <w:r>
+        <w:rPr>
+          <w:rFonts w:ascii="Arial" w:hAnsi="Arial" w:cs="Arial"/>
+          <w:sz w:val="24"/>
+          <w:szCs w:val="24"/>
+        </w:rPr>
+        <w:lastRenderedPageBreak/>
+        <w:t>measurements are from -</w:t>
       </w:r>
       <w:r>
         <w:rPr>
@@ -13933,26 +13785,7 @@
           <w:sz w:val="24"/>
           <w:szCs w:val="24"/>
         </w:rPr>
-        <w:lastRenderedPageBreak/>
-        <w:t xml:space="preserve">distance </w:t>
-      </w:r>
-      <w:proofErr w:type="gramStart"/>
-      <w:r>
-        <w:rPr>
-          <w:rFonts w:ascii="Arial" w:hAnsi="Arial" w:cs="Arial"/>
-          <w:sz w:val="24"/>
-          <w:szCs w:val="24"/>
-        </w:rPr>
-        <w:t>is seen</w:t>
-      </w:r>
-      <w:proofErr w:type="gramEnd"/>
-      <w:r>
-        <w:rPr>
-          <w:rFonts w:ascii="Arial" w:hAnsi="Arial" w:cs="Arial"/>
-          <w:sz w:val="24"/>
-          <w:szCs w:val="24"/>
-        </w:rPr>
-        <w:t xml:space="preserve"> at the north </w:t>
+        <w:t xml:space="preserve">distance is seen at the north </w:t>
       </w:r>
       <w:r>
         <w:rPr>
@@ -14351,23 +14184,13 @@
         </w:rPr>
         <w:t xml:space="preserve">Forecast points </w:t>
       </w:r>
-      <w:proofErr w:type="gramStart"/>
-      <w:r>
-        <w:rPr>
-          <w:rFonts w:ascii="Arial" w:hAnsi="Arial" w:cs="Arial"/>
-          <w:sz w:val="24"/>
-          <w:szCs w:val="24"/>
-        </w:rPr>
-        <w:t>were created</w:t>
-      </w:r>
-      <w:proofErr w:type="gramEnd"/>
-      <w:r>
-        <w:rPr>
-          <w:rFonts w:ascii="Arial" w:hAnsi="Arial" w:cs="Arial"/>
-          <w:sz w:val="24"/>
-          <w:szCs w:val="24"/>
-        </w:rPr>
-        <w:t xml:space="preserve"> </w:t>
+      <w:r>
+        <w:rPr>
+          <w:rFonts w:ascii="Arial" w:hAnsi="Arial" w:cs="Arial"/>
+          <w:sz w:val="24"/>
+          <w:szCs w:val="24"/>
+        </w:rPr>
+        <w:t xml:space="preserve">were created </w:t>
       </w:r>
       <w:r>
         <w:rPr>
@@ -14446,7 +14269,6 @@
         <w:tab/>
         <w:t xml:space="preserve">The DSAS calculations for future shoreline predictions </w:t>
       </w:r>
-      <w:proofErr w:type="gramStart"/>
       <w:r>
         <w:rPr>
           <w:rFonts w:ascii="Arial" w:hAnsi="Arial" w:cs="Arial"/>
@@ -14461,16 +14283,7 @@
           <w:sz w:val="24"/>
           <w:szCs w:val="24"/>
         </w:rPr>
-        <w:t xml:space="preserve"> depicted</w:t>
-      </w:r>
-      <w:proofErr w:type="gramEnd"/>
-      <w:r>
-        <w:rPr>
-          <w:rFonts w:ascii="Arial" w:hAnsi="Arial" w:cs="Arial"/>
-          <w:sz w:val="24"/>
-          <w:szCs w:val="24"/>
-        </w:rPr>
-        <w:t xml:space="preserve"> in Figure 9. </w:t>
+        <w:t xml:space="preserve"> depicted in Figure 9. </w:t>
       </w:r>
       <w:r>
         <w:rPr>
@@ -14494,33 +14307,24 @@
           <w:sz w:val="24"/>
           <w:szCs w:val="24"/>
         </w:rPr>
-        <w:t xml:space="preserve">particularity in the south and center of Deer Island. The north end of Deer Island has an acute area right before the shoreline bulge that </w:t>
-      </w:r>
-      <w:proofErr w:type="gramStart"/>
-      <w:r>
-        <w:rPr>
-          <w:rFonts w:ascii="Arial" w:hAnsi="Arial" w:cs="Arial"/>
-          <w:sz w:val="24"/>
-          <w:szCs w:val="24"/>
-        </w:rPr>
-        <w:t>is project</w:t>
-      </w:r>
-      <w:r>
-        <w:rPr>
-          <w:rFonts w:ascii="Arial" w:hAnsi="Arial" w:cs="Arial"/>
-          <w:sz w:val="24"/>
-          <w:szCs w:val="24"/>
-        </w:rPr>
-        <w:t>ed</w:t>
-      </w:r>
-      <w:proofErr w:type="gramEnd"/>
-      <w:r>
-        <w:rPr>
-          <w:rFonts w:ascii="Arial" w:hAnsi="Arial" w:cs="Arial"/>
-          <w:sz w:val="24"/>
-          <w:szCs w:val="24"/>
-        </w:rPr>
-        <w:t xml:space="preserve"> </w:t>
+        <w:t xml:space="preserve">particularity in the </w:t>
+      </w:r>
+      <w:r>
+        <w:rPr>
+          <w:rFonts w:ascii="Arial" w:hAnsi="Arial" w:cs="Arial"/>
+          <w:sz w:val="24"/>
+          <w:szCs w:val="24"/>
+        </w:rPr>
+        <w:lastRenderedPageBreak/>
+        <w:t>south and center of Deer Island. The north end of Deer Island has an acute area right before the shoreline bulge that is project</w:t>
+      </w:r>
+      <w:r>
+        <w:rPr>
+          <w:rFonts w:ascii="Arial" w:hAnsi="Arial" w:cs="Arial"/>
+          <w:sz w:val="24"/>
+          <w:szCs w:val="24"/>
+        </w:rPr>
+        <w:t xml:space="preserve">ed </w:t>
       </w:r>
       <w:r>
         <w:rPr>
@@ -14536,16 +14340,7 @@
           <w:sz w:val="24"/>
           <w:szCs w:val="24"/>
         </w:rPr>
-        <w:t xml:space="preserve">be completely eroded by the 10-year </w:t>
-      </w:r>
-      <w:r>
-        <w:rPr>
-          <w:rFonts w:ascii="Arial" w:hAnsi="Arial" w:cs="Arial"/>
-          <w:sz w:val="24"/>
-          <w:szCs w:val="24"/>
-        </w:rPr>
-        <w:lastRenderedPageBreak/>
-        <w:t xml:space="preserve">prediction. The center of Deer Islands has a slight accretion area, but the majority of the 10-year projection is predicting that the west shoreline of Deer Island </w:t>
+        <w:t xml:space="preserve">be completely eroded by the 10-year prediction. The center of Deer Islands has a slight accretion area, but the majority of the 10-year projection is predicting that the west shoreline of Deer Island </w:t>
       </w:r>
       <w:r>
         <w:rPr>
@@ -14710,25 +14505,7 @@
           <w:sz w:val="24"/>
           <w:szCs w:val="24"/>
         </w:rPr>
-        <w:t xml:space="preserve"> completely gone by the </w:t>
-      </w:r>
-      <w:proofErr w:type="gramStart"/>
-      <w:r>
-        <w:rPr>
-          <w:rFonts w:ascii="Arial" w:hAnsi="Arial" w:cs="Arial"/>
-          <w:sz w:val="24"/>
-          <w:szCs w:val="24"/>
-        </w:rPr>
-        <w:t>time period</w:t>
-      </w:r>
-      <w:proofErr w:type="gramEnd"/>
-      <w:r>
-        <w:rPr>
-          <w:rFonts w:ascii="Arial" w:hAnsi="Arial" w:cs="Arial"/>
-          <w:sz w:val="24"/>
-          <w:szCs w:val="24"/>
-        </w:rPr>
-        <w:t xml:space="preserve"> of Figure 7. </w:t>
+        <w:t xml:space="preserve"> completely gone by the time period of Figure 7. </w:t>
       </w:r>
       <w:r>
         <w:rPr>
@@ -14954,6 +14731,112 @@
           <w:sz w:val="24"/>
           <w:szCs w:val="24"/>
         </w:rPr>
+        <w:t>The Big Bend region of Florida is</w:t>
+      </w:r>
+      <w:r>
+        <w:rPr>
+          <w:rFonts w:ascii="Arial" w:hAnsi="Arial" w:cs="Arial"/>
+          <w:sz w:val="24"/>
+          <w:szCs w:val="24"/>
+        </w:rPr>
+        <w:t xml:space="preserve"> already experiencing low shorebird species richness and population abundance, implying that an area already struggling </w:t>
+      </w:r>
+      <w:r>
+        <w:rPr>
+          <w:rFonts w:ascii="Arial" w:hAnsi="Arial" w:cs="Arial"/>
+          <w:sz w:val="24"/>
+          <w:szCs w:val="24"/>
+        </w:rPr>
+        <w:t xml:space="preserve">with species </w:t>
+      </w:r>
+      <w:r>
+        <w:rPr>
+          <w:rFonts w:ascii="Arial" w:hAnsi="Arial" w:cs="Arial"/>
+          <w:sz w:val="24"/>
+          <w:szCs w:val="24"/>
+        </w:rPr>
+        <w:t xml:space="preserve">biodiversity, despite the lack of human impact, will </w:t>
+      </w:r>
+      <w:r>
+        <w:rPr>
+          <w:rFonts w:ascii="Arial" w:hAnsi="Arial" w:cs="Arial"/>
+          <w:sz w:val="24"/>
+          <w:szCs w:val="24"/>
+        </w:rPr>
+        <w:t xml:space="preserve">at least </w:t>
+      </w:r>
+      <w:r>
+        <w:rPr>
+          <w:rFonts w:ascii="Arial" w:hAnsi="Arial" w:cs="Arial"/>
+          <w:sz w:val="24"/>
+          <w:szCs w:val="24"/>
+        </w:rPr>
+        <w:t>have negative</w:t>
+      </w:r>
+      <w:r>
+        <w:rPr>
+          <w:rFonts w:ascii="Arial" w:hAnsi="Arial" w:cs="Arial"/>
+          <w:sz w:val="24"/>
+          <w:szCs w:val="24"/>
+        </w:rPr>
+        <w:t xml:space="preserve"> </w:t>
+      </w:r>
+      <w:r>
+        <w:rPr>
+          <w:rFonts w:ascii="Arial" w:hAnsi="Arial" w:cs="Arial"/>
+          <w:sz w:val="24"/>
+          <w:szCs w:val="24"/>
+        </w:rPr>
+        <w:t xml:space="preserve">shorebird </w:t>
+      </w:r>
+      <w:r>
+        <w:rPr>
+          <w:rFonts w:ascii="Arial" w:hAnsi="Arial" w:cs="Arial"/>
+          <w:sz w:val="24"/>
+          <w:szCs w:val="24"/>
+        </w:rPr>
+        <w:t xml:space="preserve">impacts </w:t>
+      </w:r>
+      <w:r>
+        <w:rPr>
+          <w:rFonts w:ascii="Arial" w:hAnsi="Arial" w:cs="Arial"/>
+          <w:sz w:val="24"/>
+          <w:szCs w:val="24"/>
+        </w:rPr>
+        <w:t xml:space="preserve">because of </w:t>
+      </w:r>
+      <w:proofErr w:type="spellStart"/>
+      <w:r>
+        <w:rPr>
+          <w:rFonts w:ascii="Arial" w:hAnsi="Arial" w:cs="Arial"/>
+          <w:sz w:val="24"/>
+          <w:szCs w:val="24"/>
+        </w:rPr>
+        <w:t>consist</w:t>
+      </w:r>
+      <w:r>
+        <w:rPr>
+          <w:rFonts w:ascii="Arial" w:hAnsi="Arial" w:cs="Arial"/>
+          <w:sz w:val="24"/>
+          <w:szCs w:val="24"/>
+        </w:rPr>
+        <w:t>ly</w:t>
+      </w:r>
+      <w:proofErr w:type="spellEnd"/>
+      <w:r>
+        <w:rPr>
+          <w:rFonts w:ascii="Arial" w:hAnsi="Arial" w:cs="Arial"/>
+          <w:sz w:val="24"/>
+          <w:szCs w:val="24"/>
+        </w:rPr>
+        <w:t xml:space="preserve"> eroding shorelines. </w:t>
+      </w:r>
+      <w:r>
+        <w:rPr>
+          <w:rFonts w:ascii="Arial" w:hAnsi="Arial" w:cs="Arial"/>
+          <w:sz w:val="24"/>
+          <w:szCs w:val="24"/>
+        </w:rPr>
         <w:t xml:space="preserve">During a high erosion storm event, </w:t>
       </w:r>
       <w:r>
@@ -14994,33 +14877,15 @@
           <w:sz w:val="24"/>
           <w:szCs w:val="24"/>
         </w:rPr>
-        <w:t xml:space="preserve"> also </w:t>
-      </w:r>
-      <w:proofErr w:type="gramStart"/>
-      <w:r>
-        <w:rPr>
-          <w:rFonts w:ascii="Arial" w:hAnsi="Arial" w:cs="Arial"/>
-          <w:sz w:val="24"/>
-          <w:szCs w:val="24"/>
-        </w:rPr>
-        <w:t xml:space="preserve">be </w:t>
-      </w:r>
-      <w:r>
-        <w:rPr>
-          <w:rFonts w:ascii="Arial" w:hAnsi="Arial" w:cs="Arial"/>
-          <w:sz w:val="24"/>
-          <w:szCs w:val="24"/>
-        </w:rPr>
-        <w:t>washed</w:t>
-      </w:r>
-      <w:proofErr w:type="gramEnd"/>
-      <w:r>
-        <w:rPr>
-          <w:rFonts w:ascii="Arial" w:hAnsi="Arial" w:cs="Arial"/>
-          <w:sz w:val="24"/>
-          <w:szCs w:val="24"/>
-        </w:rPr>
-        <w:t xml:space="preserve"> up to shore, stranded </w:t>
+        <w:t xml:space="preserve"> also be </w:t>
+      </w:r>
+      <w:r>
+        <w:rPr>
+          <w:rFonts w:ascii="Arial" w:hAnsi="Arial" w:cs="Arial"/>
+          <w:sz w:val="24"/>
+          <w:szCs w:val="24"/>
+        </w:rPr>
+        <w:t xml:space="preserve">washed up to shore, stranded </w:t>
       </w:r>
       <w:proofErr w:type="spellStart"/>
       <w:r>
@@ -15048,7 +14913,6 @@
         </w:rPr>
         <w:t xml:space="preserve">left to die to exposure. Sandy- shore creatures naturally </w:t>
       </w:r>
-      <w:proofErr w:type="gramStart"/>
       <w:r>
         <w:rPr>
           <w:rFonts w:ascii="Arial" w:hAnsi="Arial" w:cs="Arial"/>
@@ -15063,16 +14927,7 @@
           <w:sz w:val="24"/>
           <w:szCs w:val="24"/>
         </w:rPr>
-        <w:t>able to</w:t>
-      </w:r>
-      <w:proofErr w:type="gramEnd"/>
-      <w:r>
-        <w:rPr>
-          <w:rFonts w:ascii="Arial" w:hAnsi="Arial" w:cs="Arial"/>
-          <w:sz w:val="24"/>
-          <w:szCs w:val="24"/>
-        </w:rPr>
-        <w:t xml:space="preserve"> survive storm events due to </w:t>
+        <w:t xml:space="preserve">able to survive storm events due to </w:t>
       </w:r>
       <w:r>
         <w:rPr>
@@ -15163,6 +15018,7 @@
           <w:sz w:val="24"/>
           <w:szCs w:val="24"/>
         </w:rPr>
+        <w:lastRenderedPageBreak/>
         <w:t xml:space="preserve">Results in this analysis suggest that more shoreline </w:t>
       </w:r>
       <w:r>
@@ -15197,7 +15053,6 @@
         </w:rPr>
         <w:t xml:space="preserve"> </w:t>
       </w:r>
-      <w:proofErr w:type="gramStart"/>
       <w:r>
         <w:rPr>
           <w:rFonts w:ascii="Arial" w:hAnsi="Arial" w:cs="Arial"/>
@@ -15212,16 +15067,7 @@
           <w:sz w:val="24"/>
           <w:szCs w:val="24"/>
         </w:rPr>
-        <w:t xml:space="preserve"> time</w:t>
-      </w:r>
-      <w:proofErr w:type="gramEnd"/>
-      <w:r>
-        <w:rPr>
-          <w:rFonts w:ascii="Arial" w:hAnsi="Arial" w:cs="Arial"/>
-          <w:sz w:val="24"/>
-          <w:szCs w:val="24"/>
-        </w:rPr>
-        <w:t xml:space="preserve"> frame. The transects</w:t>
+        <w:t xml:space="preserve"> time frame. The transects</w:t>
       </w:r>
       <w:r>
         <w:rPr>
@@ -15405,16 +15251,7 @@
           <w:sz w:val="24"/>
           <w:szCs w:val="24"/>
         </w:rPr>
-        <w:t xml:space="preserve"> the first </w:t>
-      </w:r>
-      <w:r>
-        <w:rPr>
-          <w:rFonts w:ascii="Arial" w:hAnsi="Arial" w:cs="Arial"/>
-          <w:sz w:val="24"/>
-          <w:szCs w:val="24"/>
-        </w:rPr>
-        <w:lastRenderedPageBreak/>
-        <w:t xml:space="preserve">imagery in the time series </w:t>
+        <w:t xml:space="preserve"> the first imagery in the time series </w:t>
       </w:r>
       <w:r>
         <w:rPr>
@@ -15837,25 +15674,7 @@
           <w:sz w:val="24"/>
           <w:szCs w:val="24"/>
         </w:rPr>
-        <w:t xml:space="preserve">intense meteorological events since there is a scant supply of sand </w:t>
-      </w:r>
-      <w:proofErr w:type="gramStart"/>
-      <w:r>
-        <w:rPr>
-          <w:rFonts w:ascii="Arial" w:hAnsi="Arial" w:cs="Arial"/>
-          <w:sz w:val="24"/>
-          <w:szCs w:val="24"/>
-        </w:rPr>
-        <w:t>being dispersed</w:t>
-      </w:r>
-      <w:proofErr w:type="gramEnd"/>
-      <w:r>
-        <w:rPr>
-          <w:rFonts w:ascii="Arial" w:hAnsi="Arial" w:cs="Arial"/>
-          <w:sz w:val="24"/>
-          <w:szCs w:val="24"/>
-        </w:rPr>
-        <w:t xml:space="preserve"> (</w:t>
+        <w:t>intense meteorological events since there is a scant supply of sand being dispersed (</w:t>
       </w:r>
       <w:proofErr w:type="spellStart"/>
       <w:r>
@@ -16157,29 +15976,7 @@
           <w:szCs w:val="20"/>
           <w:shd w:val="clear" w:color="auto" w:fill="FFFFFF"/>
         </w:rPr>
-        <w:t xml:space="preserve">McLachlan, A. "Sandy beach </w:t>
-      </w:r>
-      <w:proofErr w:type="gramStart"/>
-      <w:r>
-        <w:rPr>
-          <w:rFonts w:ascii="Arial" w:hAnsi="Arial" w:cs="Arial"/>
-          <w:color w:val="222222"/>
-          <w:sz w:val="20"/>
-          <w:szCs w:val="20"/>
-          <w:shd w:val="clear" w:color="auto" w:fill="FFFFFF"/>
-        </w:rPr>
-        <w:t>ecosystems,[</w:t>
-      </w:r>
-      <w:proofErr w:type="gramEnd"/>
-      <w:r>
-        <w:rPr>
-          <w:rFonts w:ascii="Arial" w:hAnsi="Arial" w:cs="Arial"/>
-          <w:color w:val="222222"/>
-          <w:sz w:val="20"/>
-          <w:szCs w:val="20"/>
-          <w:shd w:val="clear" w:color="auto" w:fill="FFFFFF"/>
-        </w:rPr>
-        <w:t>in:] Ecology of sandy shores." (1990): 197-226.</w:t>
+        <w:t>McLachlan, A. "Sandy beach ecosystems,[in:] Ecology of sandy shores." (1990): 197-226.</w:t>
       </w:r>
     </w:p>
     <w:sectPr>

</xml_diff>